<commit_message>
New update UML architecture
</commit_message>
<xml_diff>
--- a/Documents/2. RASD/RASD1.2.docx
+++ b/Documents/2. RASD/RASD1.2.docx
@@ -8578,7 +8578,27 @@
           <w:lang w:val="en-GB" w:eastAsia="es-ES"/>
           <w14:ligatures w14:val="none"/>
         </w:rPr>
-        <w:t xml:space="preserve">. First, we provide a detailed list of the actors: </w:t>
+        <w:t xml:space="preserve">. First, we provide a detailed list of the </w:t>
+      </w:r>
+      <w:r>
+        <w:rPr>
+          <w:rFonts w:ascii="Constantia" w:hAnsi="Constantia"/>
+          <w:color w:val="595959" w:themeColor="text1" w:themeTint="A6"/>
+          <w:kern w:val="0"/>
+          <w:lang w:val="en-GB" w:eastAsia="es-ES"/>
+          <w14:ligatures w14:val="none"/>
+        </w:rPr>
+        <w:t>A</w:t>
+      </w:r>
+      <w:r>
+        <w:rPr>
+          <w:rFonts w:ascii="Constantia" w:hAnsi="Constantia"/>
+          <w:color w:val="595959" w:themeColor="text1" w:themeTint="A6"/>
+          <w:kern w:val="0"/>
+          <w:lang w:val="en-GB" w:eastAsia="es-ES"/>
+          <w14:ligatures w14:val="none"/>
+        </w:rPr>
+        <w:t xml:space="preserve">ctors: </w:t>
       </w:r>
     </w:p>
     <w:p>

</xml_diff>

<commit_message>
New RASD, description of UML requirement and some update in the code
</commit_message>
<xml_diff>
--- a/Documents/2. RASD/RASD1.2.docx
+++ b/Documents/2. RASD/RASD1.2.docx
@@ -5792,7 +5792,6 @@
           <w:rFonts w:ascii="Constantia" w:hAnsi="Constantia"/>
           <w:color w:val="595959" w:themeColor="text1" w:themeTint="A6"/>
           <w:kern w:val="0"/>
-          <w:highlight w:val="yellow"/>
           <w:lang w:val="en-GB" w:eastAsia="es-ES"/>
           <w14:ligatures w14:val="none"/>
         </w:rPr>
@@ -6053,7 +6052,6 @@
           <w:rFonts w:ascii="Constantia" w:hAnsi="Constantia"/>
           <w:color w:val="595959" w:themeColor="text1" w:themeTint="A6"/>
           <w:kern w:val="0"/>
-          <w:highlight w:val="yellow"/>
           <w:lang w:val="en-GB" w:eastAsia="es-ES"/>
           <w14:ligatures w14:val="none"/>
         </w:rPr>
@@ -6064,7 +6062,6 @@
           <w:rFonts w:ascii="Constantia" w:hAnsi="Constantia"/>
           <w:color w:val="595959" w:themeColor="text1" w:themeTint="A6"/>
           <w:kern w:val="0"/>
-          <w:highlight w:val="yellow"/>
           <w:lang w:val="en-GB" w:eastAsia="es-ES"/>
           <w14:ligatures w14:val="none"/>
         </w:rPr>
@@ -6075,7 +6072,6 @@
           <w:rFonts w:ascii="Constantia" w:hAnsi="Constantia"/>
           <w:color w:val="595959" w:themeColor="text1" w:themeTint="A6"/>
           <w:kern w:val="0"/>
-          <w:highlight w:val="yellow"/>
           <w:lang w:val="en-GB" w:eastAsia="es-ES"/>
           <w14:ligatures w14:val="none"/>
         </w:rPr>
@@ -6086,7 +6082,6 @@
           <w:rFonts w:ascii="Constantia" w:hAnsi="Constantia"/>
           <w:color w:val="595959" w:themeColor="text1" w:themeTint="A6"/>
           <w:kern w:val="0"/>
-          <w:highlight w:val="yellow"/>
           <w:lang w:val="en-GB" w:eastAsia="es-ES"/>
           <w14:ligatures w14:val="none"/>
         </w:rPr>
@@ -6097,21 +6092,10 @@
           <w:rFonts w:ascii="Constantia" w:hAnsi="Constantia"/>
           <w:color w:val="595959" w:themeColor="text1" w:themeTint="A6"/>
           <w:kern w:val="0"/>
-          <w:highlight w:val="yellow"/>
-          <w:lang w:val="en-GB" w:eastAsia="es-ES"/>
-          <w14:ligatures w14:val="none"/>
-        </w:rPr>
-        <w:t xml:space="preserve"> queue in front of the corresponding shop without the application</w:t>
-      </w:r>
-      <w:r>
-        <w:rPr>
-          <w:rFonts w:ascii="Constantia" w:hAnsi="Constantia"/>
-          <w:color w:val="595959" w:themeColor="text1" w:themeTint="A6"/>
-          <w:kern w:val="0"/>
-          <w:lang w:val="en-GB" w:eastAsia="es-ES"/>
-          <w14:ligatures w14:val="none"/>
-        </w:rPr>
-        <w:t xml:space="preserve">. </w:t>
+          <w:lang w:val="en-GB" w:eastAsia="es-ES"/>
+          <w14:ligatures w14:val="none"/>
+        </w:rPr>
+        <w:t xml:space="preserve"> queue in front of the corresponding shop without the application. </w:t>
       </w:r>
     </w:p>
     <w:p>
@@ -12226,7 +12210,11 @@
       <w:pPr>
         <w:jc w:val="both"/>
         <w:rPr>
-          <w:lang w:val="en-GB" w:eastAsia="es-ES"/>
+          <w:rFonts w:ascii="Constantia" w:hAnsi="Constantia"/>
+          <w:color w:val="595959" w:themeColor="text1" w:themeTint="A6"/>
+          <w:kern w:val="0"/>
+          <w:lang w:val="en-GB" w:eastAsia="es-ES"/>
+          <w14:ligatures w14:val="none"/>
         </w:rPr>
       </w:pPr>
       <w:r>
@@ -12258,6 +12246,255 @@
           <w14:ligatures w14:val="none"/>
         </w:rPr>
         <w:t>. Iqueue is not given with a CLI, Command Line Interface but only with a GUI Graphical User Interface.</w:t>
+      </w:r>
+      <w:r>
+        <w:rPr>
+          <w:rFonts w:ascii="Constantia" w:hAnsi="Constantia"/>
+          <w:color w:val="595959" w:themeColor="text1" w:themeTint="A6"/>
+          <w:kern w:val="0"/>
+          <w:lang w:val="en-GB" w:eastAsia="es-ES"/>
+          <w14:ligatures w14:val="none"/>
+        </w:rPr>
+        <w:t xml:space="preserve"> </w:t>
+      </w:r>
+      <w:r>
+        <w:rPr>
+          <w:rFonts w:ascii="Constantia" w:hAnsi="Constantia"/>
+          <w:color w:val="595959" w:themeColor="text1" w:themeTint="A6"/>
+          <w:kern w:val="0"/>
+          <w:lang w:val="en-GB" w:eastAsia="es-ES"/>
+          <w14:ligatures w14:val="none"/>
+        </w:rPr>
+        <w:t xml:space="preserve">The rest of this subsection contains some mockups that show an example of suitable user interface for </w:t>
+      </w:r>
+      <w:r>
+        <w:rPr>
+          <w:rFonts w:ascii="Constantia" w:hAnsi="Constantia"/>
+          <w:color w:val="595959" w:themeColor="text1" w:themeTint="A6"/>
+          <w:kern w:val="0"/>
+          <w:lang w:val="en-GB" w:eastAsia="es-ES"/>
+          <w14:ligatures w14:val="none"/>
+        </w:rPr>
+        <w:t>Iqueue.</w:t>
+      </w:r>
+    </w:p>
+    <w:p>
+      <w:pPr>
+        <w:keepNext/>
+        <w:jc w:val="center"/>
+      </w:pPr>
+      <w:r>
+        <w:rPr>
+          <w:noProof/>
+          <w:lang w:val="en-GB" w:eastAsia="es-ES"/>
+        </w:rPr>
+        <w:lastRenderedPageBreak/>
+        <w:drawing>
+          <wp:inline distT="0" distB="0" distL="0" distR="0" wp14:anchorId="1F797FAF" wp14:editId="13243298">
+            <wp:extent cx="2057578" cy="3475021"/>
+            <wp:effectExtent l="0" t="0" r="0" b="0"/>
+            <wp:docPr id="1955865014" name="Immagine 1" descr="Immagine che contiene testo, Cellulare, schermata, Dispositivo mobile&#10;&#10;Descrizione generata automaticamente"/>
+            <wp:cNvGraphicFramePr>
+              <a:graphicFrameLocks xmlns:a="http://schemas.openxmlformats.org/drawingml/2006/main" noChangeAspect="1"/>
+            </wp:cNvGraphicFramePr>
+            <a:graphic xmlns:a="http://schemas.openxmlformats.org/drawingml/2006/main">
+              <a:graphicData uri="http://schemas.openxmlformats.org/drawingml/2006/picture">
+                <pic:pic xmlns:pic="http://schemas.openxmlformats.org/drawingml/2006/picture">
+                  <pic:nvPicPr>
+                    <pic:cNvPr id="1955865014" name="Immagine 1" descr="Immagine che contiene testo, Cellulare, schermata, Dispositivo mobile&#10;&#10;Descrizione generata automaticamente"/>
+                    <pic:cNvPicPr/>
+                  </pic:nvPicPr>
+                  <pic:blipFill>
+                    <a:blip r:embed="rId16"/>
+                    <a:stretch>
+                      <a:fillRect/>
+                    </a:stretch>
+                  </pic:blipFill>
+                  <pic:spPr>
+                    <a:xfrm>
+                      <a:off x="0" y="0"/>
+                      <a:ext cx="2057578" cy="3475021"/>
+                    </a:xfrm>
+                    <a:prstGeom prst="rect">
+                      <a:avLst/>
+                    </a:prstGeom>
+                  </pic:spPr>
+                </pic:pic>
+              </a:graphicData>
+            </a:graphic>
+          </wp:inline>
+        </w:drawing>
+      </w:r>
+    </w:p>
+    <w:p>
+      <w:pPr>
+        <w:pStyle w:val="Didascalia"/>
+        <w:jc w:val="center"/>
+        <w:rPr>
+          <w:lang w:val="en-GB"/>
+        </w:rPr>
+      </w:pPr>
+      <w:r>
+        <w:rPr>
+          <w:lang w:val="en-GB"/>
+        </w:rPr>
+        <w:t xml:space="preserve">Figure </w:t>
+      </w:r>
+      <w:r>
+        <w:fldChar w:fldCharType="begin"/>
+      </w:r>
+      <w:r>
+        <w:rPr>
+          <w:lang w:val="en-GB"/>
+        </w:rPr>
+        <w:instrText xml:space="preserve"> SEQ Figure \* ARABIC </w:instrText>
+      </w:r>
+      <w:r>
+        <w:fldChar w:fldCharType="separate"/>
+      </w:r>
+      <w:r>
+        <w:rPr>
+          <w:noProof/>
+          <w:lang w:val="en-GB"/>
+        </w:rPr>
+        <w:t>1</w:t>
+      </w:r>
+      <w:r>
+        <w:fldChar w:fldCharType="end"/>
+      </w:r>
+      <w:r>
+        <w:rPr>
+          <w:lang w:val="en-GB"/>
+        </w:rPr>
+        <w:t>: Initial page of the s</w:t>
+      </w:r>
+      <w:r>
+        <w:rPr>
+          <w:lang w:val="en-GB"/>
+        </w:rPr>
+        <w:t xml:space="preserve">ystem </w:t>
+      </w:r>
+    </w:p>
+    <w:p>
+      <w:pPr>
+        <w:rPr>
+          <w:lang w:val="en-GB"/>
+        </w:rPr>
+      </w:pPr>
+    </w:p>
+    <w:p>
+      <w:pPr>
+        <w:keepNext/>
+        <w:jc w:val="center"/>
+      </w:pPr>
+      <w:r>
+        <w:rPr>
+          <w:noProof/>
+          <w:lang w:val="en-GB"/>
+        </w:rPr>
+        <w:drawing>
+          <wp:inline distT="0" distB="0" distL="0" distR="0" wp14:anchorId="1753993D" wp14:editId="7D2A6A9C">
+            <wp:extent cx="2027096" cy="3486452"/>
+            <wp:effectExtent l="0" t="0" r="0" b="0"/>
+            <wp:docPr id="559377153" name="Immagine 1" descr="Immagine che contiene testo, Viso umano, Cellulare, schermata&#10;&#10;Descrizione generata automaticamente"/>
+            <wp:cNvGraphicFramePr>
+              <a:graphicFrameLocks xmlns:a="http://schemas.openxmlformats.org/drawingml/2006/main" noChangeAspect="1"/>
+            </wp:cNvGraphicFramePr>
+            <a:graphic xmlns:a="http://schemas.openxmlformats.org/drawingml/2006/main">
+              <a:graphicData uri="http://schemas.openxmlformats.org/drawingml/2006/picture">
+                <pic:pic xmlns:pic="http://schemas.openxmlformats.org/drawingml/2006/picture">
+                  <pic:nvPicPr>
+                    <pic:cNvPr id="559377153" name="Immagine 1" descr="Immagine che contiene testo, Viso umano, Cellulare, schermata&#10;&#10;Descrizione generata automaticamente"/>
+                    <pic:cNvPicPr/>
+                  </pic:nvPicPr>
+                  <pic:blipFill>
+                    <a:blip r:embed="rId17"/>
+                    <a:stretch>
+                      <a:fillRect/>
+                    </a:stretch>
+                  </pic:blipFill>
+                  <pic:spPr>
+                    <a:xfrm>
+                      <a:off x="0" y="0"/>
+                      <a:ext cx="2027096" cy="3486452"/>
+                    </a:xfrm>
+                    <a:prstGeom prst="rect">
+                      <a:avLst/>
+                    </a:prstGeom>
+                  </pic:spPr>
+                </pic:pic>
+              </a:graphicData>
+            </a:graphic>
+          </wp:inline>
+        </w:drawing>
+      </w:r>
+    </w:p>
+    <w:p>
+      <w:pPr>
+        <w:pStyle w:val="Didascalia"/>
+        <w:jc w:val="center"/>
+        <w:rPr>
+          <w:lang w:val="en-GB"/>
+        </w:rPr>
+      </w:pPr>
+      <w:r>
+        <w:rPr>
+          <w:lang w:val="en-GB"/>
+        </w:rPr>
+        <w:t xml:space="preserve">Figure </w:t>
+      </w:r>
+      <w:r>
+        <w:fldChar w:fldCharType="begin"/>
+      </w:r>
+      <w:r>
+        <w:rPr>
+          <w:lang w:val="en-GB"/>
+        </w:rPr>
+        <w:instrText xml:space="preserve"> SEQ Figure \* ARABIC </w:instrText>
+      </w:r>
+      <w:r>
+        <w:fldChar w:fldCharType="separate"/>
+      </w:r>
+      <w:r>
+        <w:rPr>
+          <w:noProof/>
+          <w:lang w:val="en-GB"/>
+        </w:rPr>
+        <w:t>2</w:t>
+      </w:r>
+      <w:r>
+        <w:fldChar w:fldCharType="end"/>
+      </w:r>
+      <w:r>
+        <w:rPr>
+          <w:lang w:val="en-GB"/>
+        </w:rPr>
+        <w:t>:</w:t>
+      </w:r>
+      <w:r>
+        <w:rPr>
+          <w:rFonts w:eastAsiaTheme="minorEastAsia" w:hAnsi="Tw Cen MT"/>
+          <w:i w:val="0"/>
+          <w:iCs w:val="0"/>
+          <w:color w:val="000000" w:themeColor="text1"/>
+          <w:kern w:val="24"/>
+          <w:sz w:val="30"/>
+          <w:szCs w:val="30"/>
+          <w:lang w:val="en-GB"/>
+        </w:rPr>
+        <w:t xml:space="preserve"> </w:t>
+      </w:r>
+      <w:r>
+        <w:rPr>
+          <w:lang w:val="en-GB"/>
+        </w:rPr>
+        <w:t>P</w:t>
+      </w:r>
+      <w:r>
+        <w:rPr>
+          <w:lang w:val="en-GB"/>
+        </w:rPr>
+        <w:t>age in which the user selects whether to act as a customer or a shop owner</w:t>
       </w:r>
     </w:p>
     <w:p>
@@ -12277,7 +12514,6 @@
           <w:lang w:val="en-GB"/>
         </w:rPr>
       </w:pPr>
-      <w:bookmarkStart w:id="28" w:name="_Toc134306975"/>
       <w:r>
         <w:rPr>
           <w:rFonts w:ascii="Cambria Math" w:hAnsi="Cambria Math"/>
@@ -12285,166 +12521,494 @@
           <w:szCs w:val="24"/>
           <w:lang w:val="en-GB"/>
         </w:rPr>
-        <w:t>Hardware interfaces</w:t>
-      </w:r>
-      <w:bookmarkEnd w:id="28"/>
-    </w:p>
-    <w:p>
-      <w:pPr>
-        <w:jc w:val="both"/>
-        <w:rPr>
-          <w:rFonts w:ascii="Constantia" w:hAnsi="Constantia"/>
-          <w:color w:val="595959" w:themeColor="text1" w:themeTint="A6"/>
-          <w:kern w:val="0"/>
-          <w:lang w:val="en-GB" w:eastAsia="es-ES"/>
-          <w14:ligatures w14:val="none"/>
-        </w:rPr>
-      </w:pPr>
-      <w:r>
-        <w:rPr>
-          <w:rFonts w:ascii="Constantia" w:hAnsi="Constantia"/>
-          <w:color w:val="595959" w:themeColor="text1" w:themeTint="A6"/>
-          <w:kern w:val="0"/>
-          <w:lang w:val="en-GB" w:eastAsia="es-ES"/>
-          <w14:ligatures w14:val="none"/>
-        </w:rPr>
-        <w:t>Since</w:t>
-      </w:r>
-      <w:r>
-        <w:rPr>
-          <w:rFonts w:ascii="Constantia" w:hAnsi="Constantia"/>
-          <w:color w:val="595959" w:themeColor="text1" w:themeTint="A6"/>
-          <w:kern w:val="0"/>
-          <w:lang w:val="en-GB" w:eastAsia="es-ES"/>
-          <w14:ligatures w14:val="none"/>
-        </w:rPr>
-        <w:t xml:space="preserve"> Iqueue is to be implemented as a</w:t>
-      </w:r>
-      <w:r>
-        <w:rPr>
-          <w:rFonts w:ascii="Constantia" w:hAnsi="Constantia"/>
-          <w:color w:val="595959" w:themeColor="text1" w:themeTint="A6"/>
-          <w:kern w:val="0"/>
-          <w:lang w:val="en-GB" w:eastAsia="es-ES"/>
-          <w14:ligatures w14:val="none"/>
-        </w:rPr>
-        <w:t xml:space="preserve"> web</w:t>
-      </w:r>
-      <w:r>
-        <w:rPr>
-          <w:rFonts w:ascii="Constantia" w:hAnsi="Constantia"/>
-          <w:color w:val="595959" w:themeColor="text1" w:themeTint="A6"/>
-          <w:kern w:val="0"/>
-          <w:lang w:val="en-GB" w:eastAsia="es-ES"/>
-          <w14:ligatures w14:val="none"/>
-        </w:rPr>
-        <w:t xml:space="preserve">app, every user can access it through the device he prefers, that is personal computers, smartphones, tablets . . . and the only requirement for the app is to be responsive (make the website scale properly to different devices’ sizes). Every device of this kind </w:t>
-      </w:r>
-      <w:r>
-        <w:rPr>
-          <w:rFonts w:ascii="Constantia" w:hAnsi="Constantia"/>
+        <w:t>Customer</w:t>
+      </w:r>
+      <w:r>
+        <w:rPr>
+          <w:rFonts w:ascii="Cambria Math" w:hAnsi="Cambria Math"/>
+          <w:sz w:val="24"/>
+          <w:szCs w:val="24"/>
+          <w:lang w:val="en-GB"/>
+        </w:rPr>
+        <w:t xml:space="preserve"> interfaces</w:t>
+      </w:r>
+    </w:p>
+    <w:p>
+      <w:pPr>
+        <w:rPr>
+          <w:rFonts w:ascii="Constantia" w:hAnsi="Constantia"/>
+          <w:color w:val="595959" w:themeColor="text1" w:themeTint="A6"/>
+          <w:kern w:val="0"/>
+          <w:lang w:val="en-GB" w:eastAsia="es-ES"/>
+          <w14:ligatures w14:val="none"/>
+        </w:rPr>
+      </w:pPr>
+      <w:r>
+        <w:rPr>
+          <w:rFonts w:ascii="Constantia" w:hAnsi="Constantia"/>
+          <w:color w:val="595959" w:themeColor="text1" w:themeTint="A6"/>
+          <w:kern w:val="0"/>
+          <w:lang w:val="en-GB" w:eastAsia="es-ES"/>
+          <w14:ligatures w14:val="none"/>
+        </w:rPr>
+        <w:t xml:space="preserve">This subsection shows some mockups </w:t>
+      </w:r>
+      <w:r>
+        <w:rPr>
+          <w:rFonts w:ascii="Constantia" w:hAnsi="Constantia"/>
+          <w:color w:val="595959" w:themeColor="text1" w:themeTint="A6"/>
+          <w:kern w:val="0"/>
+          <w:lang w:val="en-GB" w:eastAsia="es-ES"/>
+          <w14:ligatures w14:val="none"/>
+        </w:rPr>
+        <w:t xml:space="preserve">of Customer graphical interfaces. </w:t>
+      </w:r>
+    </w:p>
+    <w:p>
+      <w:pPr>
+        <w:keepNext/>
+        <w:jc w:val="center"/>
+      </w:pPr>
+      <w:r>
+        <w:rPr>
+          <w:rFonts w:ascii="Constantia" w:hAnsi="Constantia"/>
+          <w:noProof/>
           <w:color w:val="595959" w:themeColor="text1" w:themeTint="A6"/>
           <w:kern w:val="0"/>
           <w:lang w:val="en-GB" w:eastAsia="es-ES"/>
           <w14:ligatures w14:val="none"/>
         </w:rPr>
         <w:lastRenderedPageBreak/>
-        <w:t>suffices to achieve the goals.</w:t>
-      </w:r>
-      <w:r>
-        <w:rPr>
-          <w:rFonts w:ascii="Constantia" w:hAnsi="Constantia"/>
-          <w:color w:val="595959" w:themeColor="text1" w:themeTint="A6"/>
-          <w:kern w:val="0"/>
-          <w:lang w:val="en-GB" w:eastAsia="es-ES"/>
-          <w14:ligatures w14:val="none"/>
-        </w:rPr>
-        <w:t xml:space="preserve"> To read the QR code, shop owner shall have proper technologies (e.g. phone camera, Google Lens,…).</w:t>
-      </w:r>
-      <w:r>
-        <w:rPr>
-          <w:rFonts w:ascii="Constantia" w:hAnsi="Constantia"/>
-          <w:color w:val="595959" w:themeColor="text1" w:themeTint="A6"/>
-          <w:kern w:val="0"/>
-          <w:lang w:val="en-GB" w:eastAsia="es-ES"/>
-          <w14:ligatures w14:val="none"/>
-        </w:rPr>
-        <w:t xml:space="preserve"> QR codes can be read both from smartphones and PC: in the latter case, applications </w:t>
-      </w:r>
-      <w:r>
-        <w:rPr>
-          <w:rFonts w:ascii="Constantia" w:hAnsi="Constantia"/>
-          <w:color w:val="595959" w:themeColor="text1" w:themeTint="A6"/>
-          <w:kern w:val="0"/>
-          <w:lang w:val="en-GB" w:eastAsia="es-ES"/>
-          <w14:ligatures w14:val="none"/>
-        </w:rPr>
-        <w:t>(</w:t>
-      </w:r>
-      <w:r>
-        <w:rPr>
-          <w:rFonts w:ascii="Constantia" w:hAnsi="Constantia"/>
-          <w:color w:val="595959" w:themeColor="text1" w:themeTint="A6"/>
-          <w:kern w:val="0"/>
-          <w:lang w:val="en-GB" w:eastAsia="es-ES"/>
-          <w14:ligatures w14:val="none"/>
-        </w:rPr>
-        <w:t xml:space="preserve">such as </w:t>
-      </w:r>
-      <w:r>
-        <w:rPr>
-          <w:rFonts w:ascii="Constantia" w:hAnsi="Constantia"/>
-          <w:i/>
-          <w:iCs/>
-          <w:color w:val="595959" w:themeColor="text1" w:themeTint="A6"/>
-          <w:kern w:val="0"/>
-          <w:lang w:val="en-GB" w:eastAsia="es-ES"/>
-          <w14:ligatures w14:val="none"/>
-        </w:rPr>
-        <w:t>Q</w:t>
-      </w:r>
-      <w:r>
-        <w:rPr>
-          <w:rFonts w:ascii="Constantia" w:hAnsi="Constantia"/>
-          <w:i/>
-          <w:iCs/>
-          <w:color w:val="595959" w:themeColor="text1" w:themeTint="A6"/>
-          <w:kern w:val="0"/>
-          <w:lang w:val="en-GB" w:eastAsia="es-ES"/>
-          <w14:ligatures w14:val="none"/>
-        </w:rPr>
-        <w:t>R Code for Windows</w:t>
-      </w:r>
-      <w:r>
-        <w:rPr>
-          <w:rFonts w:ascii="Constantia" w:hAnsi="Constantia"/>
-          <w:color w:val="595959" w:themeColor="text1" w:themeTint="A6"/>
-          <w:kern w:val="0"/>
-          <w:lang w:val="en-GB" w:eastAsia="es-ES"/>
-          <w14:ligatures w14:val="none"/>
-        </w:rPr>
-        <w:t xml:space="preserve"> 10</w:t>
-      </w:r>
-      <w:r>
-        <w:rPr>
-          <w:rFonts w:ascii="Constantia" w:hAnsi="Constantia"/>
-          <w:color w:val="595959" w:themeColor="text1" w:themeTint="A6"/>
-          <w:kern w:val="0"/>
-          <w:lang w:val="en-GB" w:eastAsia="es-ES"/>
-          <w14:ligatures w14:val="none"/>
-        </w:rPr>
-        <w:t>)</w:t>
-      </w:r>
-      <w:r>
-        <w:rPr>
-          <w:rFonts w:ascii="Constantia" w:hAnsi="Constantia"/>
-          <w:color w:val="595959" w:themeColor="text1" w:themeTint="A6"/>
-          <w:kern w:val="0"/>
-          <w:lang w:val="en-GB" w:eastAsia="es-ES"/>
-          <w14:ligatures w14:val="none"/>
-        </w:rPr>
-        <w:t xml:space="preserve"> shall be installed to enable scanning through the webcam.</w:t>
-      </w:r>
+        <w:drawing>
+          <wp:inline distT="0" distB="0" distL="0" distR="0" wp14:anchorId="5B8C14F9" wp14:editId="280D7C3C">
+            <wp:extent cx="2057578" cy="3417866"/>
+            <wp:effectExtent l="0" t="0" r="0" b="0"/>
+            <wp:docPr id="1859968064" name="Immagine 1" descr="Immagine che contiene testo, Cellulare, schermata, Dispositivo mobile&#10;&#10;Descrizione generata automaticamente"/>
+            <wp:cNvGraphicFramePr>
+              <a:graphicFrameLocks xmlns:a="http://schemas.openxmlformats.org/drawingml/2006/main" noChangeAspect="1"/>
+            </wp:cNvGraphicFramePr>
+            <a:graphic xmlns:a="http://schemas.openxmlformats.org/drawingml/2006/main">
+              <a:graphicData uri="http://schemas.openxmlformats.org/drawingml/2006/picture">
+                <pic:pic xmlns:pic="http://schemas.openxmlformats.org/drawingml/2006/picture">
+                  <pic:nvPicPr>
+                    <pic:cNvPr id="1859968064" name="Immagine 1" descr="Immagine che contiene testo, Cellulare, schermata, Dispositivo mobile&#10;&#10;Descrizione generata automaticamente"/>
+                    <pic:cNvPicPr/>
+                  </pic:nvPicPr>
+                  <pic:blipFill>
+                    <a:blip r:embed="rId18"/>
+                    <a:stretch>
+                      <a:fillRect/>
+                    </a:stretch>
+                  </pic:blipFill>
+                  <pic:spPr>
+                    <a:xfrm>
+                      <a:off x="0" y="0"/>
+                      <a:ext cx="2057578" cy="3417866"/>
+                    </a:xfrm>
+                    <a:prstGeom prst="rect">
+                      <a:avLst/>
+                    </a:prstGeom>
+                  </pic:spPr>
+                </pic:pic>
+              </a:graphicData>
+            </a:graphic>
+          </wp:inline>
+        </w:drawing>
+      </w:r>
+    </w:p>
+    <w:p>
+      <w:pPr>
+        <w:pStyle w:val="Didascalia"/>
+        <w:jc w:val="center"/>
+        <w:rPr>
+          <w:lang w:val="en-GB"/>
+        </w:rPr>
+      </w:pPr>
+      <w:r>
+        <w:rPr>
+          <w:lang w:val="en-GB"/>
+        </w:rPr>
+        <w:t xml:space="preserve">Figure </w:t>
+      </w:r>
+      <w:r>
+        <w:fldChar w:fldCharType="begin"/>
+      </w:r>
+      <w:r>
+        <w:rPr>
+          <w:lang w:val="en-GB"/>
+        </w:rPr>
+        <w:instrText xml:space="preserve"> SEQ Figure \* ARABIC </w:instrText>
+      </w:r>
+      <w:r>
+        <w:fldChar w:fldCharType="separate"/>
+      </w:r>
+      <w:r>
+        <w:rPr>
+          <w:noProof/>
+          <w:lang w:val="en-GB"/>
+        </w:rPr>
+        <w:t>3</w:t>
+      </w:r>
+      <w:r>
+        <w:fldChar w:fldCharType="end"/>
+      </w:r>
+      <w:r>
+        <w:rPr>
+          <w:lang w:val="en-GB"/>
+        </w:rPr>
+        <w:t>:</w:t>
+      </w:r>
+      <w:r>
+        <w:rPr>
+          <w:lang w:val="en-GB"/>
+        </w:rPr>
+        <w:t xml:space="preserve"> </w:t>
+      </w:r>
+      <w:r>
+        <w:rPr>
+          <w:lang w:val="en-GB"/>
+        </w:rPr>
+        <w:t>P</w:t>
+      </w:r>
+      <w:r>
+        <w:rPr>
+          <w:lang w:val="en-GB"/>
+        </w:rPr>
+        <w:t>age that allows the customer to select the shop category he wants to visit</w:t>
+      </w:r>
+    </w:p>
+    <w:p>
+      <w:pPr>
+        <w:keepNext/>
+        <w:jc w:val="center"/>
+      </w:pPr>
+      <w:r>
+        <w:rPr>
+          <w:noProof/>
+          <w:lang w:val="en-GB" w:eastAsia="es-ES"/>
+        </w:rPr>
+        <w:drawing>
+          <wp:inline distT="0" distB="0" distL="0" distR="0" wp14:anchorId="6E7FFE6D" wp14:editId="3358A3D5">
+            <wp:extent cx="2057578" cy="3467400"/>
+            <wp:effectExtent l="0" t="0" r="0" b="0"/>
+            <wp:docPr id="1698530962" name="Immagine 1" descr="Immagine che contiene testo, schermata, Cellulare, smartphone&#10;&#10;Descrizione generata automaticamente"/>
+            <wp:cNvGraphicFramePr>
+              <a:graphicFrameLocks xmlns:a="http://schemas.openxmlformats.org/drawingml/2006/main" noChangeAspect="1"/>
+            </wp:cNvGraphicFramePr>
+            <a:graphic xmlns:a="http://schemas.openxmlformats.org/drawingml/2006/main">
+              <a:graphicData uri="http://schemas.openxmlformats.org/drawingml/2006/picture">
+                <pic:pic xmlns:pic="http://schemas.openxmlformats.org/drawingml/2006/picture">
+                  <pic:nvPicPr>
+                    <pic:cNvPr id="1698530962" name="Immagine 1" descr="Immagine che contiene testo, schermata, Cellulare, smartphone&#10;&#10;Descrizione generata automaticamente"/>
+                    <pic:cNvPicPr/>
+                  </pic:nvPicPr>
+                  <pic:blipFill>
+                    <a:blip r:embed="rId19"/>
+                    <a:stretch>
+                      <a:fillRect/>
+                    </a:stretch>
+                  </pic:blipFill>
+                  <pic:spPr>
+                    <a:xfrm>
+                      <a:off x="0" y="0"/>
+                      <a:ext cx="2057578" cy="3467400"/>
+                    </a:xfrm>
+                    <a:prstGeom prst="rect">
+                      <a:avLst/>
+                    </a:prstGeom>
+                  </pic:spPr>
+                </pic:pic>
+              </a:graphicData>
+            </a:graphic>
+          </wp:inline>
+        </w:drawing>
+      </w:r>
+    </w:p>
+    <w:p>
+      <w:pPr>
+        <w:pStyle w:val="Didascalia"/>
+        <w:jc w:val="center"/>
+        <w:rPr>
+          <w:lang w:val="en-GB"/>
+        </w:rPr>
+      </w:pPr>
+      <w:r>
+        <w:rPr>
+          <w:lang w:val="en-GB"/>
+        </w:rPr>
+        <w:t xml:space="preserve">Figure </w:t>
+      </w:r>
+      <w:r>
+        <w:fldChar w:fldCharType="begin"/>
+      </w:r>
+      <w:r>
+        <w:rPr>
+          <w:lang w:val="en-GB"/>
+        </w:rPr>
+        <w:instrText xml:space="preserve"> SEQ Figure \* ARABIC </w:instrText>
+      </w:r>
+      <w:r>
+        <w:fldChar w:fldCharType="separate"/>
+      </w:r>
+      <w:r>
+        <w:rPr>
+          <w:noProof/>
+          <w:lang w:val="en-GB"/>
+        </w:rPr>
+        <w:t>4</w:t>
+      </w:r>
+      <w:r>
+        <w:fldChar w:fldCharType="end"/>
+      </w:r>
+      <w:r>
+        <w:rPr>
+          <w:lang w:val="en-GB"/>
+        </w:rPr>
+        <w:t>:</w:t>
+      </w:r>
+      <w:r>
+        <w:rPr>
+          <w:rFonts w:eastAsiaTheme="minorEastAsia" w:hAnsi="Tw Cen MT"/>
+          <w:i w:val="0"/>
+          <w:iCs w:val="0"/>
+          <w:color w:val="000000" w:themeColor="text1"/>
+          <w:kern w:val="24"/>
+          <w:sz w:val="22"/>
+          <w:szCs w:val="22"/>
+          <w:lang w:val="en-GB"/>
+        </w:rPr>
+        <w:t xml:space="preserve"> </w:t>
+      </w:r>
+      <w:r>
+        <w:rPr>
+          <w:lang w:val="en-GB"/>
+        </w:rPr>
+        <w:t xml:space="preserve">: </w:t>
+      </w:r>
+      <w:r>
+        <w:rPr>
+          <w:lang w:val="en-GB"/>
+        </w:rPr>
+        <w:t>P</w:t>
+      </w:r>
+      <w:r>
+        <w:rPr>
+          <w:lang w:val="en-GB"/>
+        </w:rPr>
+        <w:t>age that allows the customer to select the shop he wants to go, given the category chosen before, the number of people in queue at the shop in that moment, the waiting time in that moment, the location, the time needed to reach the place and the availability of the shop</w:t>
+      </w:r>
+    </w:p>
+    <w:p>
+      <w:pPr>
+        <w:keepNext/>
+        <w:jc w:val="center"/>
+      </w:pPr>
+      <w:r>
+        <w:rPr>
+          <w:noProof/>
+          <w:lang w:val="en-GB" w:eastAsia="es-ES"/>
+        </w:rPr>
+        <w:lastRenderedPageBreak/>
+        <w:drawing>
+          <wp:inline distT="0" distB="0" distL="0" distR="0" wp14:anchorId="2A580DF1" wp14:editId="3061DE38">
+            <wp:extent cx="2152837" cy="3494073"/>
+            <wp:effectExtent l="0" t="0" r="0" b="0"/>
+            <wp:docPr id="1058100407" name="Immagine 1" descr="Immagine che contiene testo, schermata, Cellulare, design&#10;&#10;Descrizione generata automaticamente"/>
+            <wp:cNvGraphicFramePr>
+              <a:graphicFrameLocks xmlns:a="http://schemas.openxmlformats.org/drawingml/2006/main" noChangeAspect="1"/>
+            </wp:cNvGraphicFramePr>
+            <a:graphic xmlns:a="http://schemas.openxmlformats.org/drawingml/2006/main">
+              <a:graphicData uri="http://schemas.openxmlformats.org/drawingml/2006/picture">
+                <pic:pic xmlns:pic="http://schemas.openxmlformats.org/drawingml/2006/picture">
+                  <pic:nvPicPr>
+                    <pic:cNvPr id="1058100407" name="Immagine 1" descr="Immagine che contiene testo, schermata, Cellulare, design&#10;&#10;Descrizione generata automaticamente"/>
+                    <pic:cNvPicPr/>
+                  </pic:nvPicPr>
+                  <pic:blipFill>
+                    <a:blip r:embed="rId20"/>
+                    <a:stretch>
+                      <a:fillRect/>
+                    </a:stretch>
+                  </pic:blipFill>
+                  <pic:spPr>
+                    <a:xfrm>
+                      <a:off x="0" y="0"/>
+                      <a:ext cx="2152837" cy="3494073"/>
+                    </a:xfrm>
+                    <a:prstGeom prst="rect">
+                      <a:avLst/>
+                    </a:prstGeom>
+                  </pic:spPr>
+                </pic:pic>
+              </a:graphicData>
+            </a:graphic>
+          </wp:inline>
+        </w:drawing>
+      </w:r>
+    </w:p>
+    <w:p>
+      <w:pPr>
+        <w:pStyle w:val="Didascalia"/>
+        <w:jc w:val="center"/>
+        <w:rPr>
+          <w:lang w:val="en-GB"/>
+        </w:rPr>
+      </w:pPr>
+      <w:r>
+        <w:rPr>
+          <w:lang w:val="en-GB"/>
+        </w:rPr>
+        <w:t xml:space="preserve">Figure </w:t>
+      </w:r>
+      <w:r>
+        <w:fldChar w:fldCharType="begin"/>
+      </w:r>
+      <w:r>
+        <w:rPr>
+          <w:lang w:val="en-GB"/>
+        </w:rPr>
+        <w:instrText xml:space="preserve"> SEQ Figure \* ARABIC </w:instrText>
+      </w:r>
+      <w:r>
+        <w:fldChar w:fldCharType="separate"/>
+      </w:r>
+      <w:r>
+        <w:rPr>
+          <w:noProof/>
+          <w:lang w:val="en-GB"/>
+        </w:rPr>
+        <w:t>5</w:t>
+      </w:r>
+      <w:r>
+        <w:fldChar w:fldCharType="end"/>
+      </w:r>
+      <w:r>
+        <w:rPr>
+          <w:lang w:val="en-GB"/>
+        </w:rPr>
+        <w:t xml:space="preserve">: </w:t>
+      </w:r>
+      <w:r>
+        <w:rPr>
+          <w:lang w:val="en-GB"/>
+        </w:rPr>
+        <w:t>P</w:t>
+      </w:r>
+      <w:r>
+        <w:rPr>
+          <w:lang w:val="en-GB"/>
+        </w:rPr>
+        <w:t>age that allows the customer to select the date he wants to go to the previously selected shop</w:t>
+      </w:r>
+    </w:p>
+    <w:p>
+      <w:pPr>
+        <w:keepNext/>
+        <w:jc w:val="center"/>
+      </w:pPr>
+      <w:r>
+        <w:rPr>
+          <w:noProof/>
+          <w:lang w:val="en-GB" w:eastAsia="es-ES"/>
+        </w:rPr>
+        <w:drawing>
+          <wp:inline distT="0" distB="0" distL="0" distR="0" wp14:anchorId="583B7D37" wp14:editId="23AF398A">
+            <wp:extent cx="1981372" cy="3448349"/>
+            <wp:effectExtent l="0" t="0" r="0" b="0"/>
+            <wp:docPr id="1021527852" name="Immagine 1" descr="Immagine che contiene testo, schermata&#10;&#10;Descrizione generata automaticamente"/>
+            <wp:cNvGraphicFramePr>
+              <a:graphicFrameLocks xmlns:a="http://schemas.openxmlformats.org/drawingml/2006/main" noChangeAspect="1"/>
+            </wp:cNvGraphicFramePr>
+            <a:graphic xmlns:a="http://schemas.openxmlformats.org/drawingml/2006/main">
+              <a:graphicData uri="http://schemas.openxmlformats.org/drawingml/2006/picture">
+                <pic:pic xmlns:pic="http://schemas.openxmlformats.org/drawingml/2006/picture">
+                  <pic:nvPicPr>
+                    <pic:cNvPr id="1021527852" name="Immagine 1" descr="Immagine che contiene testo, schermata&#10;&#10;Descrizione generata automaticamente"/>
+                    <pic:cNvPicPr/>
+                  </pic:nvPicPr>
+                  <pic:blipFill>
+                    <a:blip r:embed="rId21"/>
+                    <a:stretch>
+                      <a:fillRect/>
+                    </a:stretch>
+                  </pic:blipFill>
+                  <pic:spPr>
+                    <a:xfrm>
+                      <a:off x="0" y="0"/>
+                      <a:ext cx="1981372" cy="3448349"/>
+                    </a:xfrm>
+                    <a:prstGeom prst="rect">
+                      <a:avLst/>
+                    </a:prstGeom>
+                  </pic:spPr>
+                </pic:pic>
+              </a:graphicData>
+            </a:graphic>
+          </wp:inline>
+        </w:drawing>
+      </w:r>
+    </w:p>
+    <w:p>
+      <w:pPr>
+        <w:pStyle w:val="Didascalia"/>
+        <w:jc w:val="center"/>
+        <w:rPr>
+          <w:lang w:val="en-GB"/>
+        </w:rPr>
+      </w:pPr>
+      <w:r>
+        <w:rPr>
+          <w:lang w:val="en-GB"/>
+        </w:rPr>
+        <w:t xml:space="preserve">Figure </w:t>
+      </w:r>
+      <w:r>
+        <w:fldChar w:fldCharType="begin"/>
+      </w:r>
+      <w:r>
+        <w:rPr>
+          <w:lang w:val="en-GB"/>
+        </w:rPr>
+        <w:instrText xml:space="preserve"> SEQ Figure \* ARABIC </w:instrText>
+      </w:r>
+      <w:r>
+        <w:fldChar w:fldCharType="separate"/>
+      </w:r>
+      <w:r>
+        <w:rPr>
+          <w:noProof/>
+          <w:lang w:val="en-GB"/>
+        </w:rPr>
+        <w:t>6</w:t>
+      </w:r>
+      <w:r>
+        <w:fldChar w:fldCharType="end"/>
+      </w:r>
+      <w:r>
+        <w:rPr>
+          <w:lang w:val="en-GB"/>
+        </w:rPr>
+        <w:t xml:space="preserve">: </w:t>
+      </w:r>
+      <w:r>
+        <w:rPr>
+          <w:lang w:val="en-GB"/>
+        </w:rPr>
+        <w:t>P</w:t>
+      </w:r>
+      <w:r>
+        <w:rPr>
+          <w:lang w:val="en-GB"/>
+        </w:rPr>
+        <w:t>age that allows the customer to select the time slot to go to the selected shop. Once pushed the button, the Iqueue app will open the GPS system to guide the customer to the desired location.</w:t>
+      </w:r>
+    </w:p>
+    <w:p>
+      <w:pPr>
+        <w:rPr>
+          <w:lang w:val="en-GB" w:eastAsia="es-ES"/>
+        </w:rPr>
+      </w:pPr>
     </w:p>
     <w:p>
       <w:pPr>
@@ -12463,7 +13027,6 @@
           <w:lang w:val="en-GB"/>
         </w:rPr>
       </w:pPr>
-      <w:bookmarkStart w:id="29" w:name="_Toc134306976"/>
       <w:r>
         <w:rPr>
           <w:rFonts w:ascii="Cambria Math" w:hAnsi="Cambria Math"/>
@@ -12471,248 +13034,358 @@
           <w:szCs w:val="24"/>
           <w:lang w:val="en-GB"/>
         </w:rPr>
-        <w:t>Software interfaces</w:t>
-      </w:r>
-      <w:bookmarkEnd w:id="29"/>
-    </w:p>
-    <w:p>
-      <w:pPr>
-        <w:jc w:val="both"/>
-        <w:rPr>
-          <w:rFonts w:ascii="Constantia" w:hAnsi="Constantia"/>
-          <w:color w:val="595959" w:themeColor="text1" w:themeTint="A6"/>
-          <w:kern w:val="0"/>
-          <w:lang w:val="en-GB" w:eastAsia="es-ES"/>
-          <w14:ligatures w14:val="none"/>
-        </w:rPr>
-      </w:pPr>
-      <w:r>
-        <w:rPr>
-          <w:rFonts w:ascii="Constantia" w:hAnsi="Constantia"/>
-          <w:color w:val="595959" w:themeColor="text1" w:themeTint="A6"/>
-          <w:kern w:val="0"/>
-          <w:lang w:val="en-GB" w:eastAsia="es-ES"/>
-          <w14:ligatures w14:val="none"/>
-        </w:rPr>
-        <w:t>The following software interfaces are required to make Iqueue work properly:</w:t>
-      </w:r>
-    </w:p>
-    <w:p>
-      <w:pPr>
-        <w:pStyle w:val="Paragrafoelenco"/>
-        <w:numPr>
-          <w:ilvl w:val="0"/>
-          <w:numId w:val="26"/>
-        </w:numPr>
-        <w:jc w:val="both"/>
-        <w:rPr>
-          <w:rFonts w:ascii="Constantia" w:hAnsi="Constantia"/>
-          <w:color w:val="595959" w:themeColor="text1" w:themeTint="A6"/>
-          <w:kern w:val="0"/>
-          <w:lang w:val="en-GB" w:eastAsia="es-ES"/>
-          <w14:ligatures w14:val="none"/>
-        </w:rPr>
-      </w:pPr>
-      <w:r>
-        <w:rPr>
-          <w:rFonts w:ascii="Constantia" w:hAnsi="Constantia"/>
-          <w:color w:val="595959" w:themeColor="text1" w:themeTint="A6"/>
-          <w:kern w:val="0"/>
-          <w:lang w:val="en-GB" w:eastAsia="es-ES"/>
-          <w14:ligatures w14:val="none"/>
-        </w:rPr>
-        <w:t>E</w:t>
-      </w:r>
-      <w:r>
-        <w:rPr>
-          <w:rFonts w:ascii="Constantia" w:hAnsi="Constantia"/>
-          <w:color w:val="595959" w:themeColor="text1" w:themeTint="A6"/>
-          <w:kern w:val="0"/>
-          <w:lang w:val="en-GB" w:eastAsia="es-ES"/>
-          <w14:ligatures w14:val="none"/>
-        </w:rPr>
-        <w:t xml:space="preserve">very user’s device must have </w:t>
-      </w:r>
-      <w:r>
-        <w:rPr>
-          <w:rFonts w:ascii="Constantia" w:hAnsi="Constantia"/>
-          <w:color w:val="595959" w:themeColor="text1" w:themeTint="A6"/>
-          <w:kern w:val="0"/>
-          <w:lang w:val="en-GB" w:eastAsia="es-ES"/>
-          <w14:ligatures w14:val="none"/>
-        </w:rPr>
-        <w:t>browser (e.g. Google Chrome, Firefox, Opera, …)</w:t>
-      </w:r>
-      <w:r>
-        <w:rPr>
-          <w:rFonts w:ascii="Constantia" w:hAnsi="Constantia"/>
-          <w:color w:val="595959" w:themeColor="text1" w:themeTint="A6"/>
-          <w:kern w:val="0"/>
-          <w:lang w:val="en-GB" w:eastAsia="es-ES"/>
-          <w14:ligatures w14:val="none"/>
-        </w:rPr>
-        <w:t xml:space="preserve"> installed on it through which the user can access the app; no other software requirements are requested </w:t>
-      </w:r>
-      <w:r>
-        <w:rPr>
-          <w:rFonts w:ascii="Constantia" w:hAnsi="Constantia"/>
-          <w:color w:val="595959" w:themeColor="text1" w:themeTint="A6"/>
-          <w:kern w:val="0"/>
-          <w:lang w:val="en-GB" w:eastAsia="es-ES"/>
-          <w14:ligatures w14:val="none"/>
-        </w:rPr>
-        <w:t>for these kinds</w:t>
-      </w:r>
-      <w:r>
-        <w:rPr>
-          <w:rFonts w:ascii="Constantia" w:hAnsi="Constantia"/>
-          <w:color w:val="595959" w:themeColor="text1" w:themeTint="A6"/>
-          <w:kern w:val="0"/>
-          <w:lang w:val="en-GB" w:eastAsia="es-ES"/>
-          <w14:ligatures w14:val="none"/>
-        </w:rPr>
-        <w:t xml:space="preserve"> of devices;</w:t>
-      </w:r>
-    </w:p>
-    <w:p>
-      <w:pPr>
-        <w:pStyle w:val="Paragrafoelenco"/>
-        <w:ind w:left="492"/>
-        <w:jc w:val="both"/>
-        <w:rPr>
-          <w:rFonts w:ascii="Constantia" w:hAnsi="Constantia"/>
-          <w:color w:val="595959" w:themeColor="text1" w:themeTint="A6"/>
-          <w:kern w:val="0"/>
-          <w:lang w:val="en-GB" w:eastAsia="es-ES"/>
-          <w14:ligatures w14:val="none"/>
-        </w:rPr>
-      </w:pPr>
-    </w:p>
-    <w:p>
-      <w:pPr>
-        <w:pStyle w:val="Paragrafoelenco"/>
-        <w:numPr>
-          <w:ilvl w:val="0"/>
-          <w:numId w:val="26"/>
-        </w:numPr>
-        <w:jc w:val="both"/>
-        <w:rPr>
-          <w:rFonts w:ascii="Constantia" w:hAnsi="Constantia"/>
-          <w:color w:val="595959" w:themeColor="text1" w:themeTint="A6"/>
-          <w:kern w:val="0"/>
-          <w:lang w:val="en-GB" w:eastAsia="es-ES"/>
-          <w14:ligatures w14:val="none"/>
-        </w:rPr>
-      </w:pPr>
-      <w:r>
-        <w:rPr>
-          <w:rFonts w:ascii="Constantia" w:hAnsi="Constantia"/>
-          <w:color w:val="595959" w:themeColor="text1" w:themeTint="A6"/>
-          <w:kern w:val="0"/>
-          <w:lang w:val="en-GB" w:eastAsia="es-ES"/>
-          <w14:ligatures w14:val="none"/>
-        </w:rPr>
-        <w:t xml:space="preserve">Every user’s device </w:t>
-      </w:r>
-      <w:r>
-        <w:rPr>
-          <w:rFonts w:ascii="Constantia" w:hAnsi="Constantia"/>
-          <w:color w:val="595959" w:themeColor="text1" w:themeTint="A6"/>
-          <w:kern w:val="0"/>
-          <w:lang w:val="en-GB" w:eastAsia="es-ES"/>
-          <w14:ligatures w14:val="none"/>
-        </w:rPr>
-        <w:t>need</w:t>
-      </w:r>
-      <w:r>
-        <w:rPr>
-          <w:rFonts w:ascii="Constantia" w:hAnsi="Constantia"/>
-          <w:color w:val="595959" w:themeColor="text1" w:themeTint="A6"/>
-          <w:kern w:val="0"/>
-          <w:lang w:val="en-GB" w:eastAsia="es-ES"/>
-          <w14:ligatures w14:val="none"/>
-        </w:rPr>
-        <w:t xml:space="preserve"> a GPS system such as Google Maps or Maps so that </w:t>
-      </w:r>
-      <w:r>
-        <w:rPr>
-          <w:rFonts w:ascii="Constantia" w:hAnsi="Constantia"/>
-          <w:color w:val="595959" w:themeColor="text1" w:themeTint="A6"/>
-          <w:kern w:val="0"/>
-          <w:lang w:val="en-GB" w:eastAsia="es-ES"/>
-          <w14:ligatures w14:val="none"/>
-        </w:rPr>
-        <w:t>Iqueue can</w:t>
-      </w:r>
-      <w:r>
-        <w:rPr>
-          <w:rFonts w:ascii="Constantia" w:hAnsi="Constantia"/>
-          <w:color w:val="595959" w:themeColor="text1" w:themeTint="A6"/>
-          <w:kern w:val="0"/>
-          <w:lang w:val="en-GB" w:eastAsia="es-ES"/>
-          <w14:ligatures w14:val="none"/>
-        </w:rPr>
-        <w:t xml:space="preserve"> interface with</w:t>
-      </w:r>
-      <w:r>
-        <w:rPr>
-          <w:rFonts w:ascii="Constantia" w:hAnsi="Constantia"/>
-          <w:color w:val="595959" w:themeColor="text1" w:themeTint="A6"/>
-          <w:kern w:val="0"/>
-          <w:lang w:val="en-GB" w:eastAsia="es-ES"/>
-          <w14:ligatures w14:val="none"/>
+        <w:t>Shop owner</w:t>
+      </w:r>
+      <w:r>
+        <w:rPr>
+          <w:rFonts w:ascii="Cambria Math" w:hAnsi="Cambria Math"/>
+          <w:sz w:val="24"/>
+          <w:szCs w:val="24"/>
+          <w:lang w:val="en-GB"/>
+        </w:rPr>
+        <w:t xml:space="preserve"> interfaces</w:t>
+      </w:r>
+    </w:p>
+    <w:p>
+      <w:pPr>
+        <w:rPr>
+          <w:rFonts w:ascii="Constantia" w:hAnsi="Constantia"/>
+          <w:color w:val="595959" w:themeColor="text1" w:themeTint="A6"/>
+          <w:kern w:val="0"/>
+          <w:lang w:val="en-GB" w:eastAsia="es-ES"/>
+          <w14:ligatures w14:val="none"/>
+        </w:rPr>
+      </w:pPr>
+      <w:r>
+        <w:rPr>
+          <w:rFonts w:ascii="Constantia" w:hAnsi="Constantia"/>
+          <w:color w:val="595959" w:themeColor="text1" w:themeTint="A6"/>
+          <w:kern w:val="0"/>
+          <w:lang w:val="en-GB" w:eastAsia="es-ES"/>
+          <w14:ligatures w14:val="none"/>
+        </w:rPr>
+        <w:t xml:space="preserve">In this subsection, some mockups of the Shop owner interfaces are present. </w:t>
+      </w:r>
+    </w:p>
+    <w:p>
+      <w:pPr>
+        <w:keepNext/>
+        <w:jc w:val="center"/>
+      </w:pPr>
+      <w:r>
+        <w:rPr>
+          <w:noProof/>
+          <w:lang w:val="en-GB"/>
+        </w:rPr>
+        <w:lastRenderedPageBreak/>
+        <w:drawing>
+          <wp:inline distT="0" distB="0" distL="0" distR="0" wp14:anchorId="2C39410E" wp14:editId="7782C6F7">
+            <wp:extent cx="2312870" cy="3448349"/>
+            <wp:effectExtent l="0" t="0" r="0" b="0"/>
+            <wp:docPr id="2113291781" name="Immagine 1" descr="Immagine che contiene testo, schermata, Cellulare, Dispositivo mobile&#10;&#10;Descrizione generata automaticamente"/>
+            <wp:cNvGraphicFramePr>
+              <a:graphicFrameLocks xmlns:a="http://schemas.openxmlformats.org/drawingml/2006/main" noChangeAspect="1"/>
+            </wp:cNvGraphicFramePr>
+            <a:graphic xmlns:a="http://schemas.openxmlformats.org/drawingml/2006/main">
+              <a:graphicData uri="http://schemas.openxmlformats.org/drawingml/2006/picture">
+                <pic:pic xmlns:pic="http://schemas.openxmlformats.org/drawingml/2006/picture">
+                  <pic:nvPicPr>
+                    <pic:cNvPr id="2113291781" name="Immagine 1" descr="Immagine che contiene testo, schermata, Cellulare, Dispositivo mobile&#10;&#10;Descrizione generata automaticamente"/>
+                    <pic:cNvPicPr/>
+                  </pic:nvPicPr>
+                  <pic:blipFill>
+                    <a:blip r:embed="rId22"/>
+                    <a:stretch>
+                      <a:fillRect/>
+                    </a:stretch>
+                  </pic:blipFill>
+                  <pic:spPr>
+                    <a:xfrm>
+                      <a:off x="0" y="0"/>
+                      <a:ext cx="2312870" cy="3448349"/>
+                    </a:xfrm>
+                    <a:prstGeom prst="rect">
+                      <a:avLst/>
+                    </a:prstGeom>
+                  </pic:spPr>
+                </pic:pic>
+              </a:graphicData>
+            </a:graphic>
+          </wp:inline>
+        </w:drawing>
+      </w:r>
+    </w:p>
+    <w:p>
+      <w:pPr>
+        <w:pStyle w:val="Didascalia"/>
+        <w:jc w:val="center"/>
+        <w:rPr>
+          <w:lang w:val="en-GB"/>
+        </w:rPr>
+      </w:pPr>
+      <w:r>
+        <w:rPr>
+          <w:lang w:val="en-GB"/>
+        </w:rPr>
+        <w:t xml:space="preserve">Figure </w:t>
+      </w:r>
+      <w:r>
+        <w:fldChar w:fldCharType="begin"/>
+      </w:r>
+      <w:r>
+        <w:rPr>
+          <w:lang w:val="en-GB"/>
+        </w:rPr>
+        <w:instrText xml:space="preserve"> SEQ Figure \* ARABIC </w:instrText>
+      </w:r>
+      <w:r>
+        <w:fldChar w:fldCharType="separate"/>
+      </w:r>
+      <w:r>
+        <w:rPr>
+          <w:noProof/>
+          <w:lang w:val="en-GB"/>
+        </w:rPr>
+        <w:t>7</w:t>
+      </w:r>
+      <w:r>
+        <w:fldChar w:fldCharType="end"/>
+      </w:r>
+      <w:r>
+        <w:rPr>
+          <w:lang w:val="en-GB"/>
+        </w:rPr>
+        <w:t>:</w:t>
+      </w:r>
+      <w:r>
+        <w:rPr>
+          <w:rFonts w:eastAsiaTheme="minorEastAsia" w:hAnsi="Tw Cen MT"/>
+          <w:i w:val="0"/>
+          <w:iCs w:val="0"/>
+          <w:color w:val="000000" w:themeColor="text1"/>
+          <w:kern w:val="24"/>
+          <w:sz w:val="22"/>
+          <w:szCs w:val="22"/>
+          <w:lang w:val="en-GB"/>
         </w:rPr>
         <w:t xml:space="preserve"> </w:t>
       </w:r>
       <w:r>
         <w:rPr>
-          <w:rFonts w:ascii="Constantia" w:hAnsi="Constantia"/>
-          <w:color w:val="595959" w:themeColor="text1" w:themeTint="A6"/>
-          <w:kern w:val="0"/>
-          <w:lang w:val="en-GB" w:eastAsia="es-ES"/>
-          <w14:ligatures w14:val="none"/>
-        </w:rPr>
-        <w:t xml:space="preserve">it </w:t>
-      </w:r>
-      <w:r>
-        <w:rPr>
-          <w:rFonts w:ascii="Constantia" w:hAnsi="Constantia"/>
-          <w:color w:val="595959" w:themeColor="text1" w:themeTint="A6"/>
-          <w:kern w:val="0"/>
-          <w:lang w:val="en-GB" w:eastAsia="es-ES"/>
-          <w14:ligatures w14:val="none"/>
-        </w:rPr>
-        <w:t>furnish</w:t>
-      </w:r>
-      <w:r>
-        <w:rPr>
-          <w:rFonts w:ascii="Constantia" w:hAnsi="Constantia"/>
-          <w:color w:val="595959" w:themeColor="text1" w:themeTint="A6"/>
-          <w:kern w:val="0"/>
-          <w:lang w:val="en-GB" w:eastAsia="es-ES"/>
-          <w14:ligatures w14:val="none"/>
-        </w:rPr>
-        <w:t>ing</w:t>
-      </w:r>
-      <w:r>
-        <w:rPr>
-          <w:rFonts w:ascii="Constantia" w:hAnsi="Constantia"/>
-          <w:color w:val="595959" w:themeColor="text1" w:themeTint="A6"/>
-          <w:kern w:val="0"/>
-          <w:lang w:val="en-GB" w:eastAsia="es-ES"/>
-          <w14:ligatures w14:val="none"/>
-        </w:rPr>
-        <w:t xml:space="preserve"> additional functionalities</w:t>
-      </w:r>
-      <w:r>
-        <w:rPr>
-          <w:rFonts w:ascii="Constantia" w:hAnsi="Constantia"/>
-          <w:color w:val="595959" w:themeColor="text1" w:themeTint="A6"/>
-          <w:kern w:val="0"/>
-          <w:lang w:val="en-GB" w:eastAsia="es-ES"/>
-          <w14:ligatures w14:val="none"/>
-        </w:rPr>
-        <w:t>.</w:t>
+          <w:lang w:val="en-GB"/>
+        </w:rPr>
+        <w:t>P</w:t>
+      </w:r>
+      <w:r>
+        <w:rPr>
+          <w:lang w:val="en-GB"/>
+        </w:rPr>
+        <w:t>age that allows the Shop Owner to choose what type of information insert into the Iqueue app. The possible choices could be: Shop, Product, Special offer, Advertisement</w:t>
+      </w:r>
+    </w:p>
+    <w:p>
+      <w:pPr>
+        <w:keepNext/>
+        <w:jc w:val="center"/>
+      </w:pPr>
+      <w:r>
+        <w:rPr>
+          <w:noProof/>
+          <w:lang w:val="en-GB"/>
+        </w:rPr>
+        <w:drawing>
+          <wp:inline distT="0" distB="0" distL="0" distR="0" wp14:anchorId="4F656EA9" wp14:editId="310EB9B0">
+            <wp:extent cx="2038527" cy="3475021"/>
+            <wp:effectExtent l="0" t="0" r="0" b="0"/>
+            <wp:docPr id="241684892" name="Immagine 1" descr="Immagine che contiene testo, schermata, Cellulare, Dispositivo mobile&#10;&#10;Descrizione generata automaticamente"/>
+            <wp:cNvGraphicFramePr>
+              <a:graphicFrameLocks xmlns:a="http://schemas.openxmlformats.org/drawingml/2006/main" noChangeAspect="1"/>
+            </wp:cNvGraphicFramePr>
+            <a:graphic xmlns:a="http://schemas.openxmlformats.org/drawingml/2006/main">
+              <a:graphicData uri="http://schemas.openxmlformats.org/drawingml/2006/picture">
+                <pic:pic xmlns:pic="http://schemas.openxmlformats.org/drawingml/2006/picture">
+                  <pic:nvPicPr>
+                    <pic:cNvPr id="241684892" name="Immagine 1" descr="Immagine che contiene testo, schermata, Cellulare, Dispositivo mobile&#10;&#10;Descrizione generata automaticamente"/>
+                    <pic:cNvPicPr/>
+                  </pic:nvPicPr>
+                  <pic:blipFill>
+                    <a:blip r:embed="rId23"/>
+                    <a:stretch>
+                      <a:fillRect/>
+                    </a:stretch>
+                  </pic:blipFill>
+                  <pic:spPr>
+                    <a:xfrm>
+                      <a:off x="0" y="0"/>
+                      <a:ext cx="2038527" cy="3475021"/>
+                    </a:xfrm>
+                    <a:prstGeom prst="rect">
+                      <a:avLst/>
+                    </a:prstGeom>
+                  </pic:spPr>
+                </pic:pic>
+              </a:graphicData>
+            </a:graphic>
+          </wp:inline>
+        </w:drawing>
+      </w:r>
+    </w:p>
+    <w:p>
+      <w:pPr>
+        <w:pStyle w:val="Didascalia"/>
+        <w:jc w:val="center"/>
+        <w:rPr>
+          <w:lang w:val="en-GB"/>
+        </w:rPr>
+      </w:pPr>
+      <w:r>
+        <w:rPr>
+          <w:lang w:val="en-GB"/>
+        </w:rPr>
+        <w:t xml:space="preserve">Figure </w:t>
+      </w:r>
+      <w:r>
+        <w:fldChar w:fldCharType="begin"/>
+      </w:r>
+      <w:r>
+        <w:rPr>
+          <w:lang w:val="en-GB"/>
+        </w:rPr>
+        <w:instrText xml:space="preserve"> SEQ Figure \* ARABIC </w:instrText>
+      </w:r>
+      <w:r>
+        <w:fldChar w:fldCharType="separate"/>
+      </w:r>
+      <w:r>
+        <w:rPr>
+          <w:noProof/>
+          <w:lang w:val="en-GB"/>
+        </w:rPr>
+        <w:t>8</w:t>
+      </w:r>
+      <w:r>
+        <w:fldChar w:fldCharType="end"/>
+      </w:r>
+      <w:r>
+        <w:rPr>
+          <w:lang w:val="en-GB"/>
+        </w:rPr>
+        <w:t xml:space="preserve">: </w:t>
+      </w:r>
+      <w:r>
+        <w:rPr>
+          <w:lang w:val="en-GB"/>
+        </w:rPr>
+        <w:t>P</w:t>
+      </w:r>
+      <w:r>
+        <w:rPr>
+          <w:lang w:val="en-GB"/>
+        </w:rPr>
+        <w:t>age that allows the Shop Owner to insert the shop data</w:t>
+      </w:r>
+    </w:p>
+    <w:p>
+      <w:pPr>
+        <w:keepNext/>
+        <w:jc w:val="center"/>
+      </w:pPr>
+      <w:r>
+        <w:rPr>
+          <w:noProof/>
+          <w:lang w:val="en-GB"/>
+        </w:rPr>
+        <w:lastRenderedPageBreak/>
+        <w:drawing>
+          <wp:inline distT="0" distB="0" distL="0" distR="0" wp14:anchorId="54465B64" wp14:editId="7214E7FF">
+            <wp:extent cx="2084251" cy="3475021"/>
+            <wp:effectExtent l="0" t="0" r="0" b="0"/>
+            <wp:docPr id="1476646921" name="Immagine 1" descr="Immagine che contiene testo, Cellulare, schermata, Dispositivo mobile&#10;&#10;Descrizione generata automaticamente"/>
+            <wp:cNvGraphicFramePr>
+              <a:graphicFrameLocks xmlns:a="http://schemas.openxmlformats.org/drawingml/2006/main" noChangeAspect="1"/>
+            </wp:cNvGraphicFramePr>
+            <a:graphic xmlns:a="http://schemas.openxmlformats.org/drawingml/2006/main">
+              <a:graphicData uri="http://schemas.openxmlformats.org/drawingml/2006/picture">
+                <pic:pic xmlns:pic="http://schemas.openxmlformats.org/drawingml/2006/picture">
+                  <pic:nvPicPr>
+                    <pic:cNvPr id="1476646921" name="Immagine 1" descr="Immagine che contiene testo, Cellulare, schermata, Dispositivo mobile&#10;&#10;Descrizione generata automaticamente"/>
+                    <pic:cNvPicPr/>
+                  </pic:nvPicPr>
+                  <pic:blipFill>
+                    <a:blip r:embed="rId24"/>
+                    <a:stretch>
+                      <a:fillRect/>
+                    </a:stretch>
+                  </pic:blipFill>
+                  <pic:spPr>
+                    <a:xfrm>
+                      <a:off x="0" y="0"/>
+                      <a:ext cx="2084251" cy="3475021"/>
+                    </a:xfrm>
+                    <a:prstGeom prst="rect">
+                      <a:avLst/>
+                    </a:prstGeom>
+                  </pic:spPr>
+                </pic:pic>
+              </a:graphicData>
+            </a:graphic>
+          </wp:inline>
+        </w:drawing>
+      </w:r>
+    </w:p>
+    <w:p>
+      <w:pPr>
+        <w:pStyle w:val="Didascalia"/>
+        <w:jc w:val="center"/>
+        <w:rPr>
+          <w:lang w:val="en-GB"/>
+        </w:rPr>
+      </w:pPr>
+      <w:r>
+        <w:rPr>
+          <w:lang w:val="en-GB"/>
+        </w:rPr>
+        <w:t xml:space="preserve">Figure </w:t>
+      </w:r>
+      <w:r>
+        <w:fldChar w:fldCharType="begin"/>
+      </w:r>
+      <w:r>
+        <w:rPr>
+          <w:lang w:val="en-GB"/>
+        </w:rPr>
+        <w:instrText xml:space="preserve"> SEQ Figure \* ARABIC </w:instrText>
+      </w:r>
+      <w:r>
+        <w:fldChar w:fldCharType="separate"/>
+      </w:r>
+      <w:r>
+        <w:rPr>
+          <w:noProof/>
+          <w:lang w:val="en-GB"/>
+        </w:rPr>
+        <w:t>9</w:t>
+      </w:r>
+      <w:r>
+        <w:fldChar w:fldCharType="end"/>
+      </w:r>
+      <w:r>
+        <w:rPr>
+          <w:lang w:val="en-GB"/>
+        </w:rPr>
+        <w:t xml:space="preserve">: </w:t>
+      </w:r>
+      <w:r>
+        <w:rPr>
+          <w:lang w:val="en-GB"/>
+        </w:rPr>
+        <w:t>P</w:t>
+      </w:r>
+      <w:r>
+        <w:rPr>
+          <w:lang w:val="en-GB"/>
+        </w:rPr>
+        <w:t>age that allows the Shop Owner to insert the shop product data</w:t>
       </w:r>
     </w:p>
     <w:p>
@@ -12732,6 +13405,366 @@
           <w:lang w:val="en-GB"/>
         </w:rPr>
       </w:pPr>
+      <w:bookmarkStart w:id="28" w:name="_Toc134306975"/>
+      <w:r>
+        <w:rPr>
+          <w:rFonts w:ascii="Cambria Math" w:hAnsi="Cambria Math"/>
+          <w:sz w:val="24"/>
+          <w:szCs w:val="24"/>
+          <w:lang w:val="en-GB"/>
+        </w:rPr>
+        <w:t>Hardware interfaces</w:t>
+      </w:r>
+      <w:bookmarkEnd w:id="28"/>
+    </w:p>
+    <w:p>
+      <w:pPr>
+        <w:jc w:val="both"/>
+        <w:rPr>
+          <w:rFonts w:ascii="Constantia" w:hAnsi="Constantia"/>
+          <w:color w:val="595959" w:themeColor="text1" w:themeTint="A6"/>
+          <w:kern w:val="0"/>
+          <w:lang w:val="en-GB" w:eastAsia="es-ES"/>
+          <w14:ligatures w14:val="none"/>
+        </w:rPr>
+      </w:pPr>
+      <w:r>
+        <w:rPr>
+          <w:rFonts w:ascii="Constantia" w:hAnsi="Constantia"/>
+          <w:color w:val="595959" w:themeColor="text1" w:themeTint="A6"/>
+          <w:kern w:val="0"/>
+          <w:lang w:val="en-GB" w:eastAsia="es-ES"/>
+          <w14:ligatures w14:val="none"/>
+        </w:rPr>
+        <w:t>Since</w:t>
+      </w:r>
+      <w:r>
+        <w:rPr>
+          <w:rFonts w:ascii="Constantia" w:hAnsi="Constantia"/>
+          <w:color w:val="595959" w:themeColor="text1" w:themeTint="A6"/>
+          <w:kern w:val="0"/>
+          <w:lang w:val="en-GB" w:eastAsia="es-ES"/>
+          <w14:ligatures w14:val="none"/>
+        </w:rPr>
+        <w:t xml:space="preserve"> Iqueue is to be implemented as a</w:t>
+      </w:r>
+      <w:r>
+        <w:rPr>
+          <w:rFonts w:ascii="Constantia" w:hAnsi="Constantia"/>
+          <w:color w:val="595959" w:themeColor="text1" w:themeTint="A6"/>
+          <w:kern w:val="0"/>
+          <w:lang w:val="en-GB" w:eastAsia="es-ES"/>
+          <w14:ligatures w14:val="none"/>
+        </w:rPr>
+        <w:t xml:space="preserve"> web</w:t>
+      </w:r>
+      <w:r>
+        <w:rPr>
+          <w:rFonts w:ascii="Constantia" w:hAnsi="Constantia"/>
+          <w:color w:val="595959" w:themeColor="text1" w:themeTint="A6"/>
+          <w:kern w:val="0"/>
+          <w:lang w:val="en-GB" w:eastAsia="es-ES"/>
+          <w14:ligatures w14:val="none"/>
+        </w:rPr>
+        <w:t>app, every user can access it through the device he prefers, that is personal computers, smartphones, tablets . . . and the only requirement for the app is to be responsive (make the website scale properly to different devices’ sizes). Every device of this kind suffices to achieve the goals.</w:t>
+      </w:r>
+      <w:r>
+        <w:rPr>
+          <w:rFonts w:ascii="Constantia" w:hAnsi="Constantia"/>
+          <w:color w:val="595959" w:themeColor="text1" w:themeTint="A6"/>
+          <w:kern w:val="0"/>
+          <w:lang w:val="en-GB" w:eastAsia="es-ES"/>
+          <w14:ligatures w14:val="none"/>
+        </w:rPr>
+        <w:t xml:space="preserve"> To read the QR code, shop owner shall have proper technologies (e.g. phone camera, Google Lens,…).</w:t>
+      </w:r>
+    </w:p>
+    <w:p>
+      <w:pPr>
+        <w:pStyle w:val="Titolo2"/>
+        <w:numPr>
+          <w:ilvl w:val="2"/>
+          <w:numId w:val="4"/>
+        </w:numPr>
+        <w:spacing w:line="276" w:lineRule="auto"/>
+        <w:ind w:right="3287"/>
+        <w:jc w:val="both"/>
+        <w:rPr>
+          <w:rFonts w:ascii="Cambria Math" w:hAnsi="Cambria Math"/>
+          <w:sz w:val="24"/>
+          <w:szCs w:val="24"/>
+          <w:lang w:val="en-GB"/>
+        </w:rPr>
+      </w:pPr>
+      <w:bookmarkStart w:id="29" w:name="_Toc134306976"/>
+      <w:r>
+        <w:rPr>
+          <w:rFonts w:ascii="Cambria Math" w:hAnsi="Cambria Math"/>
+          <w:sz w:val="24"/>
+          <w:szCs w:val="24"/>
+          <w:lang w:val="en-GB"/>
+        </w:rPr>
+        <w:t>Software interfaces</w:t>
+      </w:r>
+      <w:bookmarkEnd w:id="29"/>
+    </w:p>
+    <w:p>
+      <w:pPr>
+        <w:jc w:val="both"/>
+        <w:rPr>
+          <w:rFonts w:ascii="Constantia" w:hAnsi="Constantia"/>
+          <w:color w:val="595959" w:themeColor="text1" w:themeTint="A6"/>
+          <w:kern w:val="0"/>
+          <w:lang w:val="en-GB" w:eastAsia="es-ES"/>
+          <w14:ligatures w14:val="none"/>
+        </w:rPr>
+      </w:pPr>
+      <w:r>
+        <w:rPr>
+          <w:rFonts w:ascii="Constantia" w:hAnsi="Constantia"/>
+          <w:color w:val="595959" w:themeColor="text1" w:themeTint="A6"/>
+          <w:kern w:val="0"/>
+          <w:lang w:val="en-GB" w:eastAsia="es-ES"/>
+          <w14:ligatures w14:val="none"/>
+        </w:rPr>
+        <w:t>The following software interfaces are required to make Iqueue work properly:</w:t>
+      </w:r>
+    </w:p>
+    <w:p>
+      <w:pPr>
+        <w:pStyle w:val="Paragrafoelenco"/>
+        <w:numPr>
+          <w:ilvl w:val="0"/>
+          <w:numId w:val="26"/>
+        </w:numPr>
+        <w:jc w:val="both"/>
+        <w:rPr>
+          <w:rFonts w:ascii="Constantia" w:hAnsi="Constantia"/>
+          <w:color w:val="595959" w:themeColor="text1" w:themeTint="A6"/>
+          <w:kern w:val="0"/>
+          <w:lang w:val="en-GB" w:eastAsia="es-ES"/>
+          <w14:ligatures w14:val="none"/>
+        </w:rPr>
+      </w:pPr>
+      <w:r>
+        <w:rPr>
+          <w:rFonts w:ascii="Constantia" w:hAnsi="Constantia"/>
+          <w:color w:val="595959" w:themeColor="text1" w:themeTint="A6"/>
+          <w:kern w:val="0"/>
+          <w:lang w:val="en-GB" w:eastAsia="es-ES"/>
+          <w14:ligatures w14:val="none"/>
+        </w:rPr>
+        <w:t>E</w:t>
+      </w:r>
+      <w:r>
+        <w:rPr>
+          <w:rFonts w:ascii="Constantia" w:hAnsi="Constantia"/>
+          <w:color w:val="595959" w:themeColor="text1" w:themeTint="A6"/>
+          <w:kern w:val="0"/>
+          <w:lang w:val="en-GB" w:eastAsia="es-ES"/>
+          <w14:ligatures w14:val="none"/>
+        </w:rPr>
+        <w:t xml:space="preserve">very user’s device must have </w:t>
+      </w:r>
+      <w:r>
+        <w:rPr>
+          <w:rFonts w:ascii="Constantia" w:hAnsi="Constantia"/>
+          <w:color w:val="595959" w:themeColor="text1" w:themeTint="A6"/>
+          <w:kern w:val="0"/>
+          <w:lang w:val="en-GB" w:eastAsia="es-ES"/>
+          <w14:ligatures w14:val="none"/>
+        </w:rPr>
+        <w:t>browser (e.g. Google Chrome, Firefox, Opera, …)</w:t>
+      </w:r>
+      <w:r>
+        <w:rPr>
+          <w:rFonts w:ascii="Constantia" w:hAnsi="Constantia"/>
+          <w:color w:val="595959" w:themeColor="text1" w:themeTint="A6"/>
+          <w:kern w:val="0"/>
+          <w:lang w:val="en-GB" w:eastAsia="es-ES"/>
+          <w14:ligatures w14:val="none"/>
+        </w:rPr>
+        <w:t xml:space="preserve"> installed on it through which the user can access the app; no other software requirements are requested </w:t>
+      </w:r>
+      <w:r>
+        <w:rPr>
+          <w:rFonts w:ascii="Constantia" w:hAnsi="Constantia"/>
+          <w:color w:val="595959" w:themeColor="text1" w:themeTint="A6"/>
+          <w:kern w:val="0"/>
+          <w:lang w:val="en-GB" w:eastAsia="es-ES"/>
+          <w14:ligatures w14:val="none"/>
+        </w:rPr>
+        <w:t>for these kinds</w:t>
+      </w:r>
+      <w:r>
+        <w:rPr>
+          <w:rFonts w:ascii="Constantia" w:hAnsi="Constantia"/>
+          <w:color w:val="595959" w:themeColor="text1" w:themeTint="A6"/>
+          <w:kern w:val="0"/>
+          <w:lang w:val="en-GB" w:eastAsia="es-ES"/>
+          <w14:ligatures w14:val="none"/>
+        </w:rPr>
+        <w:t xml:space="preserve"> of devices;</w:t>
+      </w:r>
+    </w:p>
+    <w:p>
+      <w:pPr>
+        <w:pStyle w:val="Paragrafoelenco"/>
+        <w:ind w:left="492"/>
+        <w:jc w:val="both"/>
+        <w:rPr>
+          <w:rFonts w:ascii="Constantia" w:hAnsi="Constantia"/>
+          <w:color w:val="595959" w:themeColor="text1" w:themeTint="A6"/>
+          <w:kern w:val="0"/>
+          <w:lang w:val="en-GB" w:eastAsia="es-ES"/>
+          <w14:ligatures w14:val="none"/>
+        </w:rPr>
+      </w:pPr>
+    </w:p>
+    <w:p>
+      <w:pPr>
+        <w:pStyle w:val="Paragrafoelenco"/>
+        <w:numPr>
+          <w:ilvl w:val="0"/>
+          <w:numId w:val="26"/>
+        </w:numPr>
+        <w:jc w:val="both"/>
+        <w:rPr>
+          <w:rFonts w:ascii="Constantia" w:hAnsi="Constantia"/>
+          <w:color w:val="595959" w:themeColor="text1" w:themeTint="A6"/>
+          <w:kern w:val="0"/>
+          <w:lang w:val="en-GB" w:eastAsia="es-ES"/>
+          <w14:ligatures w14:val="none"/>
+        </w:rPr>
+      </w:pPr>
+      <w:r>
+        <w:rPr>
+          <w:rFonts w:ascii="Constantia" w:hAnsi="Constantia"/>
+          <w:color w:val="595959" w:themeColor="text1" w:themeTint="A6"/>
+          <w:kern w:val="0"/>
+          <w:lang w:val="en-GB" w:eastAsia="es-ES"/>
+          <w14:ligatures w14:val="none"/>
+        </w:rPr>
+        <w:t xml:space="preserve">Every user’s device </w:t>
+      </w:r>
+      <w:r>
+        <w:rPr>
+          <w:rFonts w:ascii="Constantia" w:hAnsi="Constantia"/>
+          <w:color w:val="595959" w:themeColor="text1" w:themeTint="A6"/>
+          <w:kern w:val="0"/>
+          <w:lang w:val="en-GB" w:eastAsia="es-ES"/>
+          <w14:ligatures w14:val="none"/>
+        </w:rPr>
+        <w:t>need</w:t>
+      </w:r>
+      <w:r>
+        <w:rPr>
+          <w:rFonts w:ascii="Constantia" w:hAnsi="Constantia"/>
+          <w:color w:val="595959" w:themeColor="text1" w:themeTint="A6"/>
+          <w:kern w:val="0"/>
+          <w:lang w:val="en-GB" w:eastAsia="es-ES"/>
+          <w14:ligatures w14:val="none"/>
+        </w:rPr>
+        <w:t xml:space="preserve"> a GPS system such as Google Maps or Maps so that </w:t>
+      </w:r>
+      <w:r>
+        <w:rPr>
+          <w:rFonts w:ascii="Constantia" w:hAnsi="Constantia"/>
+          <w:color w:val="595959" w:themeColor="text1" w:themeTint="A6"/>
+          <w:kern w:val="0"/>
+          <w:lang w:val="en-GB" w:eastAsia="es-ES"/>
+          <w14:ligatures w14:val="none"/>
+        </w:rPr>
+        <w:t>Iqueue can</w:t>
+      </w:r>
+      <w:r>
+        <w:rPr>
+          <w:rFonts w:ascii="Constantia" w:hAnsi="Constantia"/>
+          <w:color w:val="595959" w:themeColor="text1" w:themeTint="A6"/>
+          <w:kern w:val="0"/>
+          <w:lang w:val="en-GB" w:eastAsia="es-ES"/>
+          <w14:ligatures w14:val="none"/>
+        </w:rPr>
+        <w:t xml:space="preserve"> interface with</w:t>
+      </w:r>
+      <w:r>
+        <w:rPr>
+          <w:rFonts w:ascii="Constantia" w:hAnsi="Constantia"/>
+          <w:color w:val="595959" w:themeColor="text1" w:themeTint="A6"/>
+          <w:kern w:val="0"/>
+          <w:lang w:val="en-GB" w:eastAsia="es-ES"/>
+          <w14:ligatures w14:val="none"/>
+        </w:rPr>
+        <w:t xml:space="preserve"> </w:t>
+      </w:r>
+      <w:r>
+        <w:rPr>
+          <w:rFonts w:ascii="Constantia" w:hAnsi="Constantia"/>
+          <w:color w:val="595959" w:themeColor="text1" w:themeTint="A6"/>
+          <w:kern w:val="0"/>
+          <w:lang w:val="en-GB" w:eastAsia="es-ES"/>
+          <w14:ligatures w14:val="none"/>
+        </w:rPr>
+        <w:t xml:space="preserve">it </w:t>
+      </w:r>
+      <w:r>
+        <w:rPr>
+          <w:rFonts w:ascii="Constantia" w:hAnsi="Constantia"/>
+          <w:color w:val="595959" w:themeColor="text1" w:themeTint="A6"/>
+          <w:kern w:val="0"/>
+          <w:lang w:val="en-GB" w:eastAsia="es-ES"/>
+          <w14:ligatures w14:val="none"/>
+        </w:rPr>
+        <w:t>furnish</w:t>
+      </w:r>
+      <w:r>
+        <w:rPr>
+          <w:rFonts w:ascii="Constantia" w:hAnsi="Constantia"/>
+          <w:color w:val="595959" w:themeColor="text1" w:themeTint="A6"/>
+          <w:kern w:val="0"/>
+          <w:lang w:val="en-GB" w:eastAsia="es-ES"/>
+          <w14:ligatures w14:val="none"/>
+        </w:rPr>
+        <w:t>ing</w:t>
+      </w:r>
+      <w:r>
+        <w:rPr>
+          <w:rFonts w:ascii="Constantia" w:hAnsi="Constantia"/>
+          <w:color w:val="595959" w:themeColor="text1" w:themeTint="A6"/>
+          <w:kern w:val="0"/>
+          <w:lang w:val="en-GB" w:eastAsia="es-ES"/>
+          <w14:ligatures w14:val="none"/>
+        </w:rPr>
+        <w:t xml:space="preserve"> additional functionalities</w:t>
+      </w:r>
+      <w:r>
+        <w:rPr>
+          <w:rFonts w:ascii="Constantia" w:hAnsi="Constantia"/>
+          <w:color w:val="595959" w:themeColor="text1" w:themeTint="A6"/>
+          <w:kern w:val="0"/>
+          <w:lang w:val="en-GB" w:eastAsia="es-ES"/>
+          <w14:ligatures w14:val="none"/>
+        </w:rPr>
+        <w:t>.</w:t>
+      </w:r>
+    </w:p>
+    <w:p>
+      <w:pPr>
+        <w:pStyle w:val="Titolo2"/>
+        <w:numPr>
+          <w:ilvl w:val="2"/>
+          <w:numId w:val="4"/>
+        </w:numPr>
+        <w:spacing w:line="276" w:lineRule="auto"/>
+        <w:ind w:right="3287"/>
+        <w:jc w:val="both"/>
+        <w:rPr>
+          <w:rFonts w:ascii="Cambria Math" w:hAnsi="Cambria Math"/>
+          <w:sz w:val="24"/>
+          <w:szCs w:val="24"/>
+          <w:lang w:val="en-GB"/>
+        </w:rPr>
+      </w:pPr>
       <w:bookmarkStart w:id="30" w:name="_Toc134306977"/>
       <w:r>
         <w:rPr>
@@ -12874,6 +13907,7 @@
           <w:szCs w:val="24"/>
           <w:lang w:val="en-GB"/>
         </w:rPr>
+        <w:lastRenderedPageBreak/>
         <w:t>Requirements</w:t>
       </w:r>
       <w:bookmarkEnd w:id="32"/>
@@ -13785,7 +14819,6 @@
                 <w:lang w:val="en-GB" w:eastAsia="es-ES"/>
                 <w14:ligatures w14:val="none"/>
               </w:rPr>
-              <w:lastRenderedPageBreak/>
               <w:t xml:space="preserve">R15 </w:t>
             </w:r>
           </w:p>
@@ -15026,6 +16059,7 @@
                 <w:lang w:val="en-GB" w:eastAsia="es-ES"/>
                 <w14:ligatures w14:val="none"/>
               </w:rPr>
+              <w:lastRenderedPageBreak/>
               <w:t xml:space="preserve">R37 </w:t>
             </w:r>
           </w:p>
@@ -15313,7 +16347,7 @@
                 <w:lang w:val="en-GB" w:eastAsia="es-ES"/>
                 <w14:ligatures w14:val="none"/>
               </w:rPr>
-              <w:t>R46</w:t>
+              <w:t>R47</w:t>
             </w:r>
           </w:p>
         </w:tc>
@@ -15341,7 +16375,64 @@
                 <w:lang w:val="en-GB" w:eastAsia="es-ES"/>
                 <w14:ligatures w14:val="none"/>
               </w:rPr>
-              <w:t>The app notifies the user when a product/service returns available in their wishing list.</w:t>
+              <w:t>The app shows the user of the interested queue variation</w:t>
+            </w:r>
+          </w:p>
+        </w:tc>
+      </w:tr>
+      <w:tr>
+        <w:trPr>
+          <w:trHeight w:val="60"/>
+        </w:trPr>
+        <w:tc>
+          <w:tcPr>
+            <w:tcW w:w="593" w:type="dxa"/>
+          </w:tcPr>
+          <w:p>
+            <w:pPr>
+              <w:rPr>
+                <w:rFonts w:ascii="Constantia" w:hAnsi="Constantia"/>
+                <w:color w:val="595959" w:themeColor="text1" w:themeTint="A6"/>
+                <w:kern w:val="0"/>
+                <w:lang w:val="en-GB" w:eastAsia="es-ES"/>
+                <w14:ligatures w14:val="none"/>
+              </w:rPr>
+            </w:pPr>
+            <w:r>
+              <w:rPr>
+                <w:rFonts w:ascii="Constantia" w:hAnsi="Constantia"/>
+                <w:color w:val="595959" w:themeColor="text1" w:themeTint="A6"/>
+                <w:kern w:val="0"/>
+                <w:lang w:val="en-GB" w:eastAsia="es-ES"/>
+                <w14:ligatures w14:val="none"/>
+              </w:rPr>
+              <w:t>R48</w:t>
+            </w:r>
+          </w:p>
+        </w:tc>
+        <w:tc>
+          <w:tcPr>
+            <w:tcW w:w="9574" w:type="dxa"/>
+          </w:tcPr>
+          <w:p>
+            <w:pPr>
+              <w:rPr>
+                <w:rFonts w:ascii="Constantia" w:hAnsi="Constantia"/>
+                <w:color w:val="595959" w:themeColor="text1" w:themeTint="A6"/>
+                <w:kern w:val="0"/>
+                <w:lang w:val="en-GB" w:eastAsia="es-ES"/>
+                <w14:ligatures w14:val="none"/>
+              </w:rPr>
+            </w:pPr>
+            <w:r>
+              <w:rPr>
+                <w:rFonts w:ascii="Constantia" w:hAnsi="Constantia"/>
+                <w:color w:val="595959" w:themeColor="text1" w:themeTint="A6"/>
+                <w:kern w:val="0"/>
+                <w:lang w:val="en-GB" w:eastAsia="es-ES"/>
+                <w14:ligatures w14:val="none"/>
+              </w:rPr>
+              <w:t>Iqueue keeps track of the costumer position</w:t>
             </w:r>
           </w:p>
         </w:tc>
@@ -15372,7 +16463,7 @@
                 <w:lang w:val="en-GB" w:eastAsia="es-ES"/>
                 <w14:ligatures w14:val="none"/>
               </w:rPr>
-              <w:t>R47</w:t>
+              <w:t>R49</w:t>
             </w:r>
           </w:p>
         </w:tc>
@@ -15386,7 +16477,6 @@
                 <w:rFonts w:ascii="Constantia" w:hAnsi="Constantia"/>
                 <w:color w:val="595959" w:themeColor="text1" w:themeTint="A6"/>
                 <w:kern w:val="0"/>
-                <w:highlight w:val="yellow"/>
                 <w:lang w:val="en-GB" w:eastAsia="es-ES"/>
                 <w14:ligatures w14:val="none"/>
               </w:rPr>
@@ -15396,68 +16486,10 @@
                 <w:rFonts w:ascii="Constantia" w:hAnsi="Constantia"/>
                 <w:color w:val="595959" w:themeColor="text1" w:themeTint="A6"/>
                 <w:kern w:val="0"/>
-                <w:highlight w:val="yellow"/>
-                <w:lang w:val="en-GB" w:eastAsia="es-ES"/>
-                <w14:ligatures w14:val="none"/>
-              </w:rPr>
-              <w:t>The app shows the user of the interested queue variation</w:t>
-            </w:r>
-          </w:p>
-        </w:tc>
-      </w:tr>
-      <w:tr>
-        <w:trPr>
-          <w:trHeight w:val="60"/>
-        </w:trPr>
-        <w:tc>
-          <w:tcPr>
-            <w:tcW w:w="593" w:type="dxa"/>
-          </w:tcPr>
-          <w:p>
-            <w:pPr>
-              <w:rPr>
-                <w:rFonts w:ascii="Constantia" w:hAnsi="Constantia"/>
-                <w:color w:val="595959" w:themeColor="text1" w:themeTint="A6"/>
-                <w:kern w:val="0"/>
-                <w:lang w:val="en-GB" w:eastAsia="es-ES"/>
-                <w14:ligatures w14:val="none"/>
-              </w:rPr>
-            </w:pPr>
-            <w:r>
-              <w:rPr>
-                <w:rFonts w:ascii="Constantia" w:hAnsi="Constantia"/>
-                <w:color w:val="595959" w:themeColor="text1" w:themeTint="A6"/>
-                <w:kern w:val="0"/>
-                <w:lang w:val="en-GB" w:eastAsia="es-ES"/>
-                <w14:ligatures w14:val="none"/>
-              </w:rPr>
-              <w:t>R48</w:t>
-            </w:r>
-          </w:p>
-        </w:tc>
-        <w:tc>
-          <w:tcPr>
-            <w:tcW w:w="9574" w:type="dxa"/>
-          </w:tcPr>
-          <w:p>
-            <w:pPr>
-              <w:rPr>
-                <w:rFonts w:ascii="Constantia" w:hAnsi="Constantia"/>
-                <w:color w:val="595959" w:themeColor="text1" w:themeTint="A6"/>
-                <w:kern w:val="0"/>
-                <w:lang w:val="en-GB" w:eastAsia="es-ES"/>
-                <w14:ligatures w14:val="none"/>
-              </w:rPr>
-            </w:pPr>
-            <w:r>
-              <w:rPr>
-                <w:rFonts w:ascii="Constantia" w:hAnsi="Constantia"/>
-                <w:color w:val="595959" w:themeColor="text1" w:themeTint="A6"/>
-                <w:kern w:val="0"/>
-                <w:lang w:val="en-GB" w:eastAsia="es-ES"/>
-                <w14:ligatures w14:val="none"/>
-              </w:rPr>
-              <w:t>Iqueue keeps track of the costumer position</w:t>
+                <w:lang w:val="en-GB" w:eastAsia="es-ES"/>
+                <w14:ligatures w14:val="none"/>
+              </w:rPr>
+              <w:t>Iqueue allows costumer to delete their booking in the queue</w:t>
             </w:r>
           </w:p>
         </w:tc>
@@ -15488,7 +16520,7 @@
                 <w:lang w:val="en-GB" w:eastAsia="es-ES"/>
                 <w14:ligatures w14:val="none"/>
               </w:rPr>
-              <w:t>R49</w:t>
+              <w:t>R50</w:t>
             </w:r>
           </w:p>
         </w:tc>
@@ -15514,7 +16546,7 @@
                 <w:lang w:val="en-GB" w:eastAsia="es-ES"/>
                 <w14:ligatures w14:val="none"/>
               </w:rPr>
-              <w:t>Iqueue allows costumer to delete their booking in the queue</w:t>
+              <w:t>Iqueue shall give the shop address to a third-party GPS system to guide the client to the shop</w:t>
             </w:r>
           </w:p>
         </w:tc>
@@ -15545,7 +16577,7 @@
                 <w:lang w:val="en-GB" w:eastAsia="es-ES"/>
                 <w14:ligatures w14:val="none"/>
               </w:rPr>
-              <w:t>R50</w:t>
+              <w:t>R51</w:t>
             </w:r>
           </w:p>
         </w:tc>
@@ -15571,63 +16603,6 @@
                 <w:lang w:val="en-GB" w:eastAsia="es-ES"/>
                 <w14:ligatures w14:val="none"/>
               </w:rPr>
-              <w:t>Iqueue shall give the shop address to a third-party GPS system to guide the client to the shop</w:t>
-            </w:r>
-          </w:p>
-        </w:tc>
-      </w:tr>
-      <w:tr>
-        <w:trPr>
-          <w:trHeight w:val="365"/>
-        </w:trPr>
-        <w:tc>
-          <w:tcPr>
-            <w:tcW w:w="593" w:type="dxa"/>
-          </w:tcPr>
-          <w:p>
-            <w:pPr>
-              <w:rPr>
-                <w:rFonts w:ascii="Constantia" w:hAnsi="Constantia"/>
-                <w:color w:val="595959" w:themeColor="text1" w:themeTint="A6"/>
-                <w:kern w:val="0"/>
-                <w:lang w:val="en-GB" w:eastAsia="es-ES"/>
-                <w14:ligatures w14:val="none"/>
-              </w:rPr>
-            </w:pPr>
-            <w:r>
-              <w:rPr>
-                <w:rFonts w:ascii="Constantia" w:hAnsi="Constantia"/>
-                <w:color w:val="595959" w:themeColor="text1" w:themeTint="A6"/>
-                <w:kern w:val="0"/>
-                <w:lang w:val="en-GB" w:eastAsia="es-ES"/>
-                <w14:ligatures w14:val="none"/>
-              </w:rPr>
-              <w:t>R51</w:t>
-            </w:r>
-          </w:p>
-        </w:tc>
-        <w:tc>
-          <w:tcPr>
-            <w:tcW w:w="9574" w:type="dxa"/>
-          </w:tcPr>
-          <w:p>
-            <w:pPr>
-              <w:rPr>
-                <w:rFonts w:ascii="Constantia" w:hAnsi="Constantia"/>
-                <w:color w:val="595959" w:themeColor="text1" w:themeTint="A6"/>
-                <w:kern w:val="0"/>
-                <w:lang w:val="en-GB" w:eastAsia="es-ES"/>
-                <w14:ligatures w14:val="none"/>
-              </w:rPr>
-            </w:pPr>
-            <w:r>
-              <w:rPr>
-                <w:rFonts w:ascii="Constantia" w:hAnsi="Constantia"/>
-                <w:color w:val="595959" w:themeColor="text1" w:themeTint="A6"/>
-                <w:kern w:val="0"/>
-                <w:lang w:val="en-GB" w:eastAsia="es-ES"/>
-                <w14:ligatures w14:val="none"/>
-              </w:rPr>
               <w:t>Iqueue will allow the client to provide feedback and rating to the shops</w:t>
             </w:r>
           </w:p>
@@ -15755,7 +16730,6 @@
           <w:lang w:val="en-GB" w:eastAsia="es-ES"/>
           <w14:ligatures w14:val="none"/>
         </w:rPr>
-        <w:lastRenderedPageBreak/>
         <w:t>Appendix</w:t>
       </w:r>
       <w:bookmarkEnd w:id="33"/>
@@ -16780,6 +17754,7 @@
         <w:rPr>
           <w:lang w:val="en-GB"/>
         </w:rPr>
+        <w:lastRenderedPageBreak/>
         <w:t xml:space="preserve">Table </w:t>
       </w:r>
       <w:r>
@@ -17776,7 +18751,6 @@
                 <w:lang w:val="en-GB" w:eastAsia="es-ES"/>
                 <w14:ligatures w14:val="none"/>
               </w:rPr>
-              <w:lastRenderedPageBreak/>
               <w:t>SP17</w:t>
             </w:r>
           </w:p>
@@ -18683,6 +19657,7 @@
           <w:lang w:val="en-GB" w:eastAsia="es-ES"/>
           <w14:ligatures w14:val="none"/>
         </w:rPr>
+        <w:lastRenderedPageBreak/>
         <w:t>Assumptions, dependencies and constraints</w:t>
       </w:r>
       <w:bookmarkEnd w:id="36"/>
@@ -19108,7 +20083,7 @@
       </w:pPr>
     </w:p>
     <w:sectPr>
-      <w:footerReference w:type="default" r:id="rId16"/>
+      <w:footerReference w:type="default" r:id="rId25"/>
       <w:pgSz w:w="11906" w:h="16838"/>
       <w:pgMar w:top="1417" w:right="1134" w:bottom="1134" w:left="1134" w:header="708" w:footer="708" w:gutter="0"/>
       <w:cols w:space="708"/>
@@ -23239,6 +24214,119 @@
     </w:lvl>
   </w:abstractNum>
   <w:abstractNum w:abstractNumId="37" w15:restartNumberingAfterBreak="0">
+    <w:nsid w:val="69E26136"/>
+    <w:multiLevelType w:val="multilevel"/>
+    <w:tmpl w:val="2CF41A32"/>
+    <w:lvl w:ilvl="0">
+      <w:start w:val="1"/>
+      <w:numFmt w:val="decimal"/>
+      <w:lvlText w:val="%1"/>
+      <w:lvlJc w:val="left"/>
+      <w:pPr>
+        <w:ind w:left="492" w:hanging="492"/>
+      </w:pPr>
+      <w:rPr>
+        <w:rFonts w:hint="default"/>
+      </w:rPr>
+    </w:lvl>
+    <w:lvl w:ilvl="1">
+      <w:start w:val="1"/>
+      <w:numFmt w:val="decimal"/>
+      <w:lvlText w:val="%1.%2"/>
+      <w:lvlJc w:val="left"/>
+      <w:pPr>
+        <w:ind w:left="1343" w:hanging="492"/>
+      </w:pPr>
+      <w:rPr>
+        <w:rFonts w:hint="default"/>
+      </w:rPr>
+    </w:lvl>
+    <w:lvl w:ilvl="2">
+      <w:start w:val="1"/>
+      <w:numFmt w:val="decimal"/>
+      <w:lvlText w:val="%1.%2.%3"/>
+      <w:lvlJc w:val="left"/>
+      <w:pPr>
+        <w:ind w:left="2136" w:hanging="720"/>
+      </w:pPr>
+      <w:rPr>
+        <w:rFonts w:hint="default"/>
+      </w:rPr>
+    </w:lvl>
+    <w:lvl w:ilvl="3">
+      <w:start w:val="1"/>
+      <w:numFmt w:val="decimal"/>
+      <w:lvlText w:val="%1.%2.%3.%4"/>
+      <w:lvlJc w:val="left"/>
+      <w:pPr>
+        <w:ind w:left="2844" w:hanging="720"/>
+      </w:pPr>
+      <w:rPr>
+        <w:rFonts w:hint="default"/>
+      </w:rPr>
+    </w:lvl>
+    <w:lvl w:ilvl="4">
+      <w:start w:val="1"/>
+      <w:numFmt w:val="decimal"/>
+      <w:lvlText w:val="%1.%2.%3.%4.%5"/>
+      <w:lvlJc w:val="left"/>
+      <w:pPr>
+        <w:ind w:left="3912" w:hanging="1080"/>
+      </w:pPr>
+      <w:rPr>
+        <w:rFonts w:hint="default"/>
+      </w:rPr>
+    </w:lvl>
+    <w:lvl w:ilvl="5">
+      <w:start w:val="1"/>
+      <w:numFmt w:val="decimal"/>
+      <w:lvlText w:val="%1.%2.%3.%4.%5.%6"/>
+      <w:lvlJc w:val="left"/>
+      <w:pPr>
+        <w:ind w:left="4620" w:hanging="1080"/>
+      </w:pPr>
+      <w:rPr>
+        <w:rFonts w:hint="default"/>
+      </w:rPr>
+    </w:lvl>
+    <w:lvl w:ilvl="6">
+      <w:start w:val="1"/>
+      <w:numFmt w:val="decimal"/>
+      <w:lvlText w:val="%1.%2.%3.%4.%5.%6.%7"/>
+      <w:lvlJc w:val="left"/>
+      <w:pPr>
+        <w:ind w:left="5688" w:hanging="1440"/>
+      </w:pPr>
+      <w:rPr>
+        <w:rFonts w:hint="default"/>
+      </w:rPr>
+    </w:lvl>
+    <w:lvl w:ilvl="7">
+      <w:start w:val="1"/>
+      <w:numFmt w:val="decimal"/>
+      <w:lvlText w:val="%1.%2.%3.%4.%5.%6.%7.%8"/>
+      <w:lvlJc w:val="left"/>
+      <w:pPr>
+        <w:ind w:left="6396" w:hanging="1440"/>
+      </w:pPr>
+      <w:rPr>
+        <w:rFonts w:hint="default"/>
+      </w:rPr>
+    </w:lvl>
+    <w:lvl w:ilvl="8">
+      <w:start w:val="1"/>
+      <w:numFmt w:val="decimal"/>
+      <w:lvlText w:val="%1.%2.%3.%4.%5.%6.%7.%8.%9"/>
+      <w:lvlJc w:val="left"/>
+      <w:pPr>
+        <w:ind w:left="7104" w:hanging="1440"/>
+      </w:pPr>
+      <w:rPr>
+        <w:rFonts w:hint="default"/>
+      </w:rPr>
+    </w:lvl>
+  </w:abstractNum>
+  <w:abstractNum w:abstractNumId="38" w15:restartNumberingAfterBreak="0">
     <w:nsid w:val="6ADE22D5"/>
     <w:multiLevelType w:val="multilevel"/>
     <w:tmpl w:val="2CF41A32"/>
@@ -23351,7 +24439,7 @@
       </w:rPr>
     </w:lvl>
   </w:abstractNum>
-  <w:abstractNum w:abstractNumId="38" w15:restartNumberingAfterBreak="0">
+  <w:abstractNum w:abstractNumId="39" w15:restartNumberingAfterBreak="0">
     <w:nsid w:val="6CFD713C"/>
     <w:multiLevelType w:val="multilevel"/>
     <w:tmpl w:val="9AD0C572"/>
@@ -23464,7 +24552,7 @@
       </w:pPr>
     </w:lvl>
   </w:abstractNum>
-  <w:abstractNum w:abstractNumId="39" w15:restartNumberingAfterBreak="0">
+  <w:abstractNum w:abstractNumId="40" w15:restartNumberingAfterBreak="0">
     <w:nsid w:val="758B30C1"/>
     <w:multiLevelType w:val="hybridMultilevel"/>
     <w:tmpl w:val="CE8EB656"/>
@@ -23553,7 +24641,7 @@
       </w:pPr>
     </w:lvl>
   </w:abstractNum>
-  <w:abstractNum w:abstractNumId="40" w15:restartNumberingAfterBreak="0">
+  <w:abstractNum w:abstractNumId="41" w15:restartNumberingAfterBreak="0">
     <w:nsid w:val="75D705DD"/>
     <w:multiLevelType w:val="hybridMultilevel"/>
     <w:tmpl w:val="FED4B598"/>
@@ -23667,7 +24755,7 @@
       </w:rPr>
     </w:lvl>
   </w:abstractNum>
-  <w:abstractNum w:abstractNumId="41" w15:restartNumberingAfterBreak="0">
+  <w:abstractNum w:abstractNumId="42" w15:restartNumberingAfterBreak="0">
     <w:nsid w:val="7E8E652C"/>
     <w:multiLevelType w:val="multilevel"/>
     <w:tmpl w:val="2CF41A32"/>
@@ -23780,7 +24868,7 @@
       </w:rPr>
     </w:lvl>
   </w:abstractNum>
-  <w:abstractNum w:abstractNumId="42" w15:restartNumberingAfterBreak="0">
+  <w:abstractNum w:abstractNumId="43" w15:restartNumberingAfterBreak="0">
     <w:nsid w:val="7EE9154C"/>
     <w:multiLevelType w:val="hybridMultilevel"/>
     <w:tmpl w:val="625E2910"/>
@@ -23866,7 +24954,7 @@
       </w:pPr>
     </w:lvl>
   </w:abstractNum>
-  <w:abstractNum w:abstractNumId="43" w15:restartNumberingAfterBreak="0">
+  <w:abstractNum w:abstractNumId="44" w15:restartNumberingAfterBreak="0">
     <w:nsid w:val="7FEB28FF"/>
     <w:multiLevelType w:val="multilevel"/>
     <w:tmpl w:val="2CF41A32"/>
@@ -23995,7 +25083,7 @@
     <w:abstractNumId w:val="4"/>
   </w:num>
   <w:num w:numId="6" w16cid:durableId="2126344763">
-    <w:abstractNumId w:val="43"/>
+    <w:abstractNumId w:val="44"/>
   </w:num>
   <w:num w:numId="7" w16cid:durableId="260066421">
     <w:abstractNumId w:val="33"/>
@@ -24007,7 +25095,7 @@
     <w:abstractNumId w:val="36"/>
   </w:num>
   <w:num w:numId="10" w16cid:durableId="519124887">
-    <w:abstractNumId w:val="38"/>
+    <w:abstractNumId w:val="39"/>
   </w:num>
   <w:num w:numId="11" w16cid:durableId="1410230849">
     <w:abstractNumId w:val="26"/>
@@ -24064,19 +25152,19 @@
     <w:abstractNumId w:val="12"/>
   </w:num>
   <w:num w:numId="29" w16cid:durableId="660543736">
-    <w:abstractNumId w:val="41"/>
+    <w:abstractNumId w:val="42"/>
   </w:num>
   <w:num w:numId="30" w16cid:durableId="109784316">
-    <w:abstractNumId w:val="37"/>
+    <w:abstractNumId w:val="38"/>
   </w:num>
   <w:num w:numId="31" w16cid:durableId="1089811531">
-    <w:abstractNumId w:val="40"/>
+    <w:abstractNumId w:val="41"/>
   </w:num>
   <w:num w:numId="32" w16cid:durableId="1562131973">
     <w:abstractNumId w:val="14"/>
   </w:num>
   <w:num w:numId="33" w16cid:durableId="337854202">
-    <w:abstractNumId w:val="39"/>
+    <w:abstractNumId w:val="40"/>
   </w:num>
   <w:num w:numId="34" w16cid:durableId="1180195506">
     <w:abstractNumId w:val="3"/>
@@ -24103,13 +25191,16 @@
     <w:abstractNumId w:val="22"/>
   </w:num>
   <w:num w:numId="42" w16cid:durableId="1246111025">
-    <w:abstractNumId w:val="42"/>
+    <w:abstractNumId w:val="43"/>
   </w:num>
   <w:num w:numId="43" w16cid:durableId="1617710049">
     <w:abstractNumId w:val="13"/>
   </w:num>
   <w:num w:numId="44" w16cid:durableId="1535121477">
     <w:abstractNumId w:val="27"/>
+  </w:num>
+  <w:num w:numId="45" w16cid:durableId="622736151">
+    <w:abstractNumId w:val="37"/>
   </w:num>
 </w:numbering>
 </file>

</xml_diff>

<commit_message>
RASD update requirements list
</commit_message>
<xml_diff>
--- a/Documents/2. RASD/RASD1.2.docx
+++ b/Documents/2. RASD/RASD1.2.docx
@@ -1,6 +1,6 @@
 
 <file path=word/document.xml><?xml version="1.0" encoding="utf-8"?>
-<w:document xmlns:wpc="http://schemas.microsoft.com/office/word/2010/wordprocessingCanvas" xmlns:cx="http://schemas.microsoft.com/office/drawing/2014/chartex" xmlns:cx1="http://schemas.microsoft.com/office/drawing/2015/9/8/chartex" xmlns:cx2="http://schemas.microsoft.com/office/drawing/2015/10/21/chartex" xmlns:cx3="http://schemas.microsoft.com/office/drawing/2016/5/9/chartex" xmlns:cx4="http://schemas.microsoft.com/office/drawing/2016/5/10/chartex" xmlns:cx5="http://schemas.microsoft.com/office/drawing/2016/5/11/chartex" xmlns:cx6="http://schemas.microsoft.com/office/drawing/2016/5/12/chartex" xmlns:cx7="http://schemas.microsoft.com/office/drawing/2016/5/13/chartex" xmlns:cx8="http://schemas.microsoft.com/office/drawing/2016/5/14/chartex" xmlns:mc="http://schemas.openxmlformats.org/markup-compatibility/2006" xmlns:aink="http://schemas.microsoft.com/office/drawing/2016/ink" xmlns:am3d="http://schemas.microsoft.com/office/drawing/2017/model3d" xmlns:o="urn:schemas-microsoft-com:office:office" xmlns:oel="http://schemas.microsoft.com/office/2019/extlst" xmlns:r="http://schemas.openxmlformats.org/officeDocument/2006/relationships" xmlns:m="http://schemas.openxmlformats.org/officeDocument/2006/math" xmlns:v="urn:schemas-microsoft-com:vml" xmlns:wp14="http://schemas.microsoft.com/office/word/2010/wordprocessingDrawing" xmlns:wp="http://schemas.openxmlformats.org/drawingml/2006/wordprocessingDrawing" xmlns:w10="urn:schemas-microsoft-com:office:word" xmlns:w="http://schemas.openxmlformats.org/wordprocessingml/2006/main" xmlns:w14="http://schemas.microsoft.com/office/word/2010/wordml" xmlns:w15="http://schemas.microsoft.com/office/word/2012/wordml" xmlns:w16cex="http://schemas.microsoft.com/office/word/2018/wordml/cex" xmlns:w16cid="http://schemas.microsoft.com/office/word/2016/wordml/cid" xmlns:w16="http://schemas.microsoft.com/office/word/2018/wordml" xmlns:w16sdtdh="http://schemas.microsoft.com/office/word/2020/wordml/sdtdatahash" xmlns:w16se="http://schemas.microsoft.com/office/word/2015/wordml/symex" xmlns:wpg="http://schemas.microsoft.com/office/word/2010/wordprocessingGroup" xmlns:wpi="http://schemas.microsoft.com/office/word/2010/wordprocessingInk" xmlns:wne="http://schemas.microsoft.com/office/word/2006/wordml" xmlns:wps="http://schemas.microsoft.com/office/word/2010/wordprocessingShape" mc:Ignorable="w14 w15 w16se w16cid w16 w16cex w16sdtdh wp14">
+<w:document xmlns:wpc="http://schemas.microsoft.com/office/word/2010/wordprocessingCanvas" xmlns:cx="http://schemas.microsoft.com/office/drawing/2014/chartex" xmlns:cx1="http://schemas.microsoft.com/office/drawing/2015/9/8/chartex" xmlns:cx2="http://schemas.microsoft.com/office/drawing/2015/10/21/chartex" xmlns:cx3="http://schemas.microsoft.com/office/drawing/2016/5/9/chartex" xmlns:cx4="http://schemas.microsoft.com/office/drawing/2016/5/10/chartex" xmlns:cx5="http://schemas.microsoft.com/office/drawing/2016/5/11/chartex" xmlns:cx6="http://schemas.microsoft.com/office/drawing/2016/5/12/chartex" xmlns:cx7="http://schemas.microsoft.com/office/drawing/2016/5/13/chartex" xmlns:cx8="http://schemas.microsoft.com/office/drawing/2016/5/14/chartex" xmlns:mc="http://schemas.openxmlformats.org/markup-compatibility/2006" xmlns:aink="http://schemas.microsoft.com/office/drawing/2016/ink" xmlns:am3d="http://schemas.microsoft.com/office/drawing/2017/model3d" xmlns:o="urn:schemas-microsoft-com:office:office" xmlns:oel="http://schemas.microsoft.com/office/2019/extlst" xmlns:r="http://schemas.openxmlformats.org/officeDocument/2006/relationships" xmlns:m="http://schemas.openxmlformats.org/officeDocument/2006/math" xmlns:v="urn:schemas-microsoft-com:vml" xmlns:wp14="http://schemas.microsoft.com/office/word/2010/wordprocessingDrawing" xmlns:wp="http://schemas.openxmlformats.org/drawingml/2006/wordprocessingDrawing" xmlns:w10="urn:schemas-microsoft-com:office:word" xmlns:w="http://schemas.openxmlformats.org/wordprocessingml/2006/main" xmlns:w14="http://schemas.microsoft.com/office/word/2010/wordml" xmlns:w15="http://schemas.microsoft.com/office/word/2012/wordml" xmlns:w16cex="http://schemas.microsoft.com/office/word/2018/wordml/cex" xmlns:w16cid="http://schemas.microsoft.com/office/word/2016/wordml/cid" xmlns:w16="http://schemas.microsoft.com/office/word/2018/wordml" xmlns:w16du="http://schemas.microsoft.com/office/word/2023/wordml/word16du" xmlns:w16sdtdh="http://schemas.microsoft.com/office/word/2020/wordml/sdtdatahash" xmlns:w16se="http://schemas.microsoft.com/office/word/2015/wordml/symex" xmlns:wpg="http://schemas.microsoft.com/office/word/2010/wordprocessingGroup" xmlns:wpi="http://schemas.microsoft.com/office/word/2010/wordprocessingInk" xmlns:wne="http://schemas.microsoft.com/office/word/2006/wordml" xmlns:wps="http://schemas.microsoft.com/office/word/2010/wordprocessingShape" mc:Ignorable="w14 w15 w16se w16cid w16 w16cex w16sdtdh wp14">
   <w:body>
     <w:p>
       <w:pPr>
@@ -539,7 +539,7 @@
               </wp:anchor>
             </w:drawing>
           </mc:Choice>
-          <mc:Fallback xmlns:w16du="http://schemas.microsoft.com/office/word/2023/wordml/word16du">
+          <mc:Fallback>
             <w:pict>
               <v:rect w14:anchorId="49CA86D2" id="Rettangolo 1" o:spid="_x0000_s1026" style="position:absolute;margin-left:467.3pt;margin-top:29.85pt;width:25pt;height:19pt;flip:x;z-index:-251654144;visibility:visible;mso-wrap-style:square;mso-width-percent:0;mso-height-percent:0;mso-wrap-distance-left:9pt;mso-wrap-distance-top:0;mso-wrap-distance-right:9pt;mso-wrap-distance-bottom:0;mso-position-horizontal:absolute;mso-position-horizontal-relative:text;mso-position-vertical:absolute;mso-position-vertical-relative:text;mso-width-percent:0;mso-height-percent:0;mso-width-relative:margin;mso-height-relative:margin;v-text-anchor:middle" o:gfxdata="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" fillcolor="white [3212]" strokecolor="white [3212]" strokeweight="1pt"/>
             </w:pict>
@@ -7825,29 +7825,7 @@
           <w:lang w:val="en-GB" w:eastAsia="es-ES"/>
           <w14:ligatures w14:val="none"/>
         </w:rPr>
-        <w:t xml:space="preserve">and at giving analytics about the time and performance. However, it is characterized by a considerable higher price with $429 per month for the base version up to $1029 per month for the premium one. This cost is justified by the fact that their target are big companies or supermarkets, rather than small/medium ones like in our case. Another difference is that they focus more on clothes shops and in fact they have the possibility of </w:t>
-      </w:r>
-      <w:proofErr w:type="gramStart"/>
-      <w:r>
-        <w:rPr>
-          <w:rFonts w:ascii="Constantia" w:eastAsia="Constantia" w:hAnsi="Constantia" w:cs="Browallia New"/>
-          <w:color w:val="595959"/>
-          <w:kern w:val="0"/>
-          <w:lang w:val="en-GB" w:eastAsia="es-ES"/>
-          <w14:ligatures w14:val="none"/>
-        </w:rPr>
-        <w:t>booking also</w:t>
-      </w:r>
-      <w:proofErr w:type="gramEnd"/>
-      <w:r>
-        <w:rPr>
-          <w:rFonts w:ascii="Constantia" w:eastAsia="Constantia" w:hAnsi="Constantia" w:cs="Browallia New"/>
-          <w:color w:val="595959"/>
-          <w:kern w:val="0"/>
-          <w:lang w:val="en-GB" w:eastAsia="es-ES"/>
-          <w14:ligatures w14:val="none"/>
-        </w:rPr>
-        <w:t xml:space="preserve"> a shop assistant, but this is not the goal of </w:t>
+        <w:t xml:space="preserve">and at giving analytics about the time and performance. However, it is characterized by a considerable higher price with $429 per month for the base version up to $1029 per month for the premium one. This cost is justified by the fact that their target are big companies or supermarkets, rather than small/medium ones like in our case. Another difference is that they focus more on clothes shops and in fact they have the possibility of booking also a shop assistant, but this is not the goal of </w:t>
       </w:r>
       <w:proofErr w:type="spellStart"/>
       <w:r>
@@ -9318,7 +9296,7 @@
               </wp:anchor>
             </w:drawing>
           </mc:Choice>
-          <mc:Fallback xmlns:w16du="http://schemas.microsoft.com/office/word/2023/wordml/word16du">
+          <mc:Fallback>
             <w:pict>
               <v:rect w14:anchorId="6F628BC2" id="Rettangolo 1" o:spid="_x0000_s1026" style="position:absolute;margin-left:428.05pt;margin-top:-12.35pt;width:479.25pt;height:130.5pt;z-index:251661312;visibility:visible;mso-wrap-style:square;mso-width-percent:0;mso-height-percent:0;mso-wrap-distance-left:9pt;mso-wrap-distance-top:0;mso-wrap-distance-right:9pt;mso-wrap-distance-bottom:0;mso-position-horizontal:right;mso-position-horizontal-relative:margin;mso-position-vertical:absolute;mso-position-vertical-relative:text;mso-width-percent:0;mso-height-percent:0;mso-width-relative:margin;mso-height-relative:margin;v-text-anchor:middle" o:gfxdata="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" filled="f" strokecolor="#aeaaaa [2414]" strokeweight="2.25pt">
                 <w10:wrap anchorx="margin"/>
@@ -12813,21 +12791,10 @@
           <w:rFonts w:ascii="Constantia" w:hAnsi="Constantia"/>
           <w:color w:val="595959" w:themeColor="text1" w:themeTint="A6"/>
           <w:kern w:val="0"/>
-          <w:highlight w:val="yellow"/>
-          <w:lang w:val="en-GB" w:eastAsia="es-ES"/>
-          <w14:ligatures w14:val="none"/>
-        </w:rPr>
-        <w:t>Shop Owner inserts the shop logo</w:t>
-      </w:r>
-      <w:r>
-        <w:rPr>
-          <w:rFonts w:ascii="Constantia" w:hAnsi="Constantia"/>
-          <w:color w:val="595959" w:themeColor="text1" w:themeTint="A6"/>
-          <w:kern w:val="0"/>
-          <w:lang w:val="en-GB" w:eastAsia="es-ES"/>
-          <w14:ligatures w14:val="none"/>
-        </w:rPr>
-        <w:t xml:space="preserve"> and/or pictures (optional).</w:t>
+          <w:lang w:val="en-GB" w:eastAsia="es-ES"/>
+          <w14:ligatures w14:val="none"/>
+        </w:rPr>
+        <w:t>Shop Owner inserts the shop logo and/or pictures (optional).</w:t>
       </w:r>
     </w:p>
     <w:p>
@@ -14321,6 +14288,9 @@
         <w:jc w:val="center"/>
       </w:pPr>
       <w:r>
+        <w:rPr>
+          <w:noProof/>
+        </w:rPr>
         <w:lastRenderedPageBreak/>
         <w:drawing>
           <wp:inline distT="0" distB="0" distL="0" distR="0" wp14:anchorId="7F30F37F" wp14:editId="13FA3C29">
@@ -14421,6 +14391,9 @@
         <w:jc w:val="center"/>
       </w:pPr>
       <w:r>
+        <w:rPr>
+          <w:noProof/>
+        </w:rPr>
         <w:drawing>
           <wp:inline distT="0" distB="0" distL="0" distR="0" wp14:anchorId="66A26286" wp14:editId="7EAAA4D7">
             <wp:extent cx="2076630" cy="3524555"/>
@@ -14656,6 +14629,9 @@
         <w:jc w:val="center"/>
       </w:pPr>
       <w:r>
+        <w:rPr>
+          <w:noProof/>
+        </w:rPr>
         <w:drawing>
           <wp:inline distT="0" distB="0" distL="0" distR="0" wp14:anchorId="6335647F" wp14:editId="125D4FC1">
             <wp:extent cx="1981372" cy="3467400"/>
@@ -14759,13 +14735,7 @@
         <w:rPr>
           <w:lang w:val="en-US"/>
         </w:rPr>
-        <w:t xml:space="preserve">, see its reservations, write a review for the Shop, see its purchase list or its </w:t>
-      </w:r>
-      <w:r>
-        <w:rPr>
-          <w:lang w:val="en-US"/>
-        </w:rPr>
-        <w:t>Wishlist</w:t>
+        <w:t>, see its reservations, write a review for the Shop, see its purchase list or its Wishlist</w:t>
       </w:r>
       <w:r>
         <w:rPr>
@@ -14795,6 +14765,9 @@
         <w:jc w:val="center"/>
       </w:pPr>
       <w:r>
+        <w:rPr>
+          <w:noProof/>
+        </w:rPr>
         <w:drawing>
           <wp:inline distT="0" distB="0" distL="0" distR="0" wp14:anchorId="79059011" wp14:editId="6574D32A">
             <wp:extent cx="1988992" cy="3505504"/>
@@ -14908,6 +14881,9 @@
         <w:jc w:val="center"/>
       </w:pPr>
       <w:r>
+        <w:rPr>
+          <w:noProof/>
+        </w:rPr>
         <w:lastRenderedPageBreak/>
         <w:drawing>
           <wp:inline distT="0" distB="0" distL="0" distR="0" wp14:anchorId="0A1BC34C" wp14:editId="6620004A">
@@ -15027,6 +15003,9 @@
         <w:jc w:val="center"/>
       </w:pPr>
       <w:r>
+        <w:rPr>
+          <w:noProof/>
+        </w:rPr>
         <w:drawing>
           <wp:inline distT="0" distB="0" distL="0" distR="0" wp14:anchorId="1283701C" wp14:editId="57708F94">
             <wp:extent cx="2065199" cy="3524555"/>
@@ -15264,6 +15243,9 @@
         <w:jc w:val="center"/>
       </w:pPr>
       <w:r>
+        <w:rPr>
+          <w:noProof/>
+        </w:rPr>
         <w:drawing>
           <wp:inline distT="0" distB="0" distL="0" distR="0" wp14:anchorId="2912F69A" wp14:editId="578B37DA">
             <wp:extent cx="2038527" cy="3455969"/>
@@ -15409,6 +15391,9 @@
         <w:jc w:val="center"/>
       </w:pPr>
       <w:r>
+        <w:rPr>
+          <w:noProof/>
+        </w:rPr>
         <w:drawing>
           <wp:inline distT="0" distB="0" distL="0" distR="0" wp14:anchorId="3922375D" wp14:editId="70B2AFA4">
             <wp:extent cx="1931837" cy="3455969"/>
@@ -15515,6 +15500,9 @@
         <w:jc w:val="center"/>
       </w:pPr>
       <w:r>
+        <w:rPr>
+          <w:noProof/>
+        </w:rPr>
         <w:lastRenderedPageBreak/>
         <w:drawing>
           <wp:inline distT="0" distB="0" distL="0" distR="0" wp14:anchorId="42BF2289" wp14:editId="399CBAA3">
@@ -15636,6 +15624,7 @@
       </w:pPr>
       <w:r>
         <w:rPr>
+          <w:noProof/>
           <w:lang w:val="en-GB"/>
         </w:rPr>
         <w:drawing>
@@ -15752,6 +15741,7 @@
       </w:pPr>
       <w:r>
         <w:rPr>
+          <w:noProof/>
           <w:lang w:val="en-GB"/>
         </w:rPr>
         <w:lastRenderedPageBreak/>
@@ -16648,7 +16638,9 @@
                 <w:rFonts w:ascii="Constantia" w:hAnsi="Constantia"/>
                 <w:color w:val="595959" w:themeColor="text1" w:themeTint="A6"/>
                 <w:kern w:val="0"/>
-                <w:lang w:val="en-GB" w:eastAsia="es-ES"/>
+                <w:sz w:val="18"/>
+                <w:szCs w:val="18"/>
+                <w:lang w:eastAsia="es-ES"/>
                 <w14:ligatures w14:val="none"/>
               </w:rPr>
               <w:t>R1</w:t>
@@ -16675,7 +16667,9 @@
                 <w:rFonts w:ascii="Constantia" w:hAnsi="Constantia"/>
                 <w:color w:val="595959" w:themeColor="text1" w:themeTint="A6"/>
                 <w:kern w:val="0"/>
-                <w:lang w:val="en-GB" w:eastAsia="es-ES"/>
+                <w:sz w:val="18"/>
+                <w:szCs w:val="18"/>
+                <w:lang w:val="en-US" w:eastAsia="es-ES"/>
                 <w14:ligatures w14:val="none"/>
               </w:rPr>
               <w:t>Iqueue</w:t>
@@ -16686,7 +16680,9 @@
                 <w:rFonts w:ascii="Constantia" w:hAnsi="Constantia"/>
                 <w:color w:val="595959" w:themeColor="text1" w:themeTint="A6"/>
                 <w:kern w:val="0"/>
-                <w:lang w:val="en-GB" w:eastAsia="es-ES"/>
+                <w:sz w:val="18"/>
+                <w:szCs w:val="18"/>
+                <w:lang w:val="en-US" w:eastAsia="es-ES"/>
                 <w14:ligatures w14:val="none"/>
               </w:rPr>
               <w:t xml:space="preserve"> must allow the customers to see the number of people in the queue at a specific shop</w:t>
@@ -16717,7 +16713,9 @@
                 <w:rFonts w:ascii="Constantia" w:hAnsi="Constantia"/>
                 <w:color w:val="595959" w:themeColor="text1" w:themeTint="A6"/>
                 <w:kern w:val="0"/>
-                <w:lang w:val="en-GB" w:eastAsia="es-ES"/>
+                <w:sz w:val="18"/>
+                <w:szCs w:val="18"/>
+                <w:lang w:eastAsia="es-ES"/>
                 <w14:ligatures w14:val="none"/>
               </w:rPr>
               <w:t>R2</w:t>
@@ -16744,7 +16742,9 @@
                 <w:rFonts w:ascii="Constantia" w:hAnsi="Constantia"/>
                 <w:color w:val="595959" w:themeColor="text1" w:themeTint="A6"/>
                 <w:kern w:val="0"/>
-                <w:lang w:val="en-GB" w:eastAsia="es-ES"/>
+                <w:sz w:val="18"/>
+                <w:szCs w:val="18"/>
+                <w:lang w:val="en-US" w:eastAsia="es-ES"/>
                 <w14:ligatures w14:val="none"/>
               </w:rPr>
               <w:t>Iqueue</w:t>
@@ -16755,7 +16755,9 @@
                 <w:rFonts w:ascii="Constantia" w:hAnsi="Constantia"/>
                 <w:color w:val="595959" w:themeColor="text1" w:themeTint="A6"/>
                 <w:kern w:val="0"/>
-                <w:lang w:val="en-GB" w:eastAsia="es-ES"/>
+                <w:sz w:val="18"/>
+                <w:szCs w:val="18"/>
+                <w:lang w:val="en-US" w:eastAsia="es-ES"/>
                 <w14:ligatures w14:val="none"/>
               </w:rPr>
               <w:t xml:space="preserve"> shall allow the shop owners to insert the data of their activity </w:t>
@@ -16786,7 +16788,9 @@
                 <w:rFonts w:ascii="Constantia" w:hAnsi="Constantia"/>
                 <w:color w:val="595959" w:themeColor="text1" w:themeTint="A6"/>
                 <w:kern w:val="0"/>
-                <w:lang w:val="en-GB" w:eastAsia="es-ES"/>
+                <w:sz w:val="18"/>
+                <w:szCs w:val="18"/>
+                <w:lang w:eastAsia="es-ES"/>
                 <w14:ligatures w14:val="none"/>
               </w:rPr>
               <w:t>R3</w:t>
@@ -16813,7 +16817,9 @@
                 <w:rFonts w:ascii="Constantia" w:hAnsi="Constantia"/>
                 <w:color w:val="595959" w:themeColor="text1" w:themeTint="A6"/>
                 <w:kern w:val="0"/>
-                <w:lang w:val="en-GB" w:eastAsia="es-ES"/>
+                <w:sz w:val="18"/>
+                <w:szCs w:val="18"/>
+                <w:lang w:val="en-US" w:eastAsia="es-ES"/>
                 <w14:ligatures w14:val="none"/>
               </w:rPr>
               <w:t>Iqueue</w:t>
@@ -16824,7 +16830,9 @@
                 <w:rFonts w:ascii="Constantia" w:hAnsi="Constantia"/>
                 <w:color w:val="595959" w:themeColor="text1" w:themeTint="A6"/>
                 <w:kern w:val="0"/>
-                <w:lang w:val="en-GB" w:eastAsia="es-ES"/>
+                <w:sz w:val="18"/>
+                <w:szCs w:val="18"/>
+                <w:lang w:val="en-US" w:eastAsia="es-ES"/>
                 <w14:ligatures w14:val="none"/>
               </w:rPr>
               <w:t xml:space="preserve"> shall allow the shop owners to insert special offers for their shop</w:t>
@@ -16855,7 +16863,9 @@
                 <w:rFonts w:ascii="Constantia" w:hAnsi="Constantia"/>
                 <w:color w:val="595959" w:themeColor="text1" w:themeTint="A6"/>
                 <w:kern w:val="0"/>
-                <w:lang w:val="en-GB" w:eastAsia="es-ES"/>
+                <w:sz w:val="18"/>
+                <w:szCs w:val="18"/>
+                <w:lang w:eastAsia="es-ES"/>
                 <w14:ligatures w14:val="none"/>
               </w:rPr>
               <w:t>R4</w:t>
@@ -16882,7 +16892,9 @@
                 <w:rFonts w:ascii="Constantia" w:hAnsi="Constantia"/>
                 <w:color w:val="595959" w:themeColor="text1" w:themeTint="A6"/>
                 <w:kern w:val="0"/>
-                <w:lang w:val="en-GB" w:eastAsia="es-ES"/>
+                <w:sz w:val="18"/>
+                <w:szCs w:val="18"/>
+                <w:lang w:val="en-US" w:eastAsia="es-ES"/>
                 <w14:ligatures w14:val="none"/>
               </w:rPr>
               <w:t>Iqueue</w:t>
@@ -16893,7 +16905,9 @@
                 <w:rFonts w:ascii="Constantia" w:hAnsi="Constantia"/>
                 <w:color w:val="595959" w:themeColor="text1" w:themeTint="A6"/>
                 <w:kern w:val="0"/>
-                <w:lang w:val="en-GB" w:eastAsia="es-ES"/>
+                <w:sz w:val="18"/>
+                <w:szCs w:val="18"/>
+                <w:lang w:val="en-US" w:eastAsia="es-ES"/>
                 <w14:ligatures w14:val="none"/>
               </w:rPr>
               <w:t xml:space="preserve"> must read the QR code of the clients with the app</w:t>
@@ -16924,7 +16938,9 @@
                 <w:rFonts w:ascii="Constantia" w:hAnsi="Constantia"/>
                 <w:color w:val="595959" w:themeColor="text1" w:themeTint="A6"/>
                 <w:kern w:val="0"/>
-                <w:lang w:val="en-GB" w:eastAsia="es-ES"/>
+                <w:sz w:val="18"/>
+                <w:szCs w:val="18"/>
+                <w:lang w:eastAsia="es-ES"/>
                 <w14:ligatures w14:val="none"/>
               </w:rPr>
               <w:t>R5</w:t>
@@ -16950,7 +16966,9 @@
                 <w:rFonts w:ascii="Constantia" w:hAnsi="Constantia"/>
                 <w:color w:val="595959" w:themeColor="text1" w:themeTint="A6"/>
                 <w:kern w:val="0"/>
-                <w:lang w:val="en-GB" w:eastAsia="es-ES"/>
+                <w:sz w:val="18"/>
+                <w:szCs w:val="18"/>
+                <w:lang w:val="en-US" w:eastAsia="es-ES"/>
                 <w14:ligatures w14:val="none"/>
               </w:rPr>
               <w:t xml:space="preserve">The app shall allow customers to track their rewards </w:t>
@@ -16981,7 +16999,9 @@
                 <w:rFonts w:ascii="Constantia" w:hAnsi="Constantia"/>
                 <w:color w:val="595959" w:themeColor="text1" w:themeTint="A6"/>
                 <w:kern w:val="0"/>
-                <w:lang w:val="en-GB" w:eastAsia="es-ES"/>
+                <w:sz w:val="18"/>
+                <w:szCs w:val="18"/>
+                <w:lang w:eastAsia="es-ES"/>
                 <w14:ligatures w14:val="none"/>
               </w:rPr>
               <w:t>R6</w:t>
@@ -17004,7 +17024,9 @@
                 <w:rFonts w:ascii="Constantia" w:hAnsi="Constantia"/>
                 <w:color w:val="595959" w:themeColor="text1" w:themeTint="A6"/>
                 <w:kern w:val="0"/>
-                <w:lang w:val="en-GB" w:eastAsia="es-ES"/>
+                <w:sz w:val="18"/>
+                <w:szCs w:val="18"/>
+                <w:lang w:val="en-US" w:eastAsia="es-ES"/>
                 <w14:ligatures w14:val="none"/>
               </w:rPr>
               <w:t>Iqueue</w:t>
@@ -17015,50 +17037,12 @@
                 <w:rFonts w:ascii="Constantia" w:hAnsi="Constantia"/>
                 <w:color w:val="595959" w:themeColor="text1" w:themeTint="A6"/>
                 <w:kern w:val="0"/>
-                <w:lang w:val="en-GB" w:eastAsia="es-ES"/>
-                <w14:ligatures w14:val="none"/>
-              </w:rPr>
-              <w:t xml:space="preserve"> must </w:t>
-            </w:r>
-            <w:r>
-              <w:rPr>
-                <w:rFonts w:ascii="Constantia" w:hAnsi="Constantia"/>
-                <w:color w:val="595959" w:themeColor="text1" w:themeTint="A6"/>
-                <w:kern w:val="0"/>
-                <w:lang w:val="en-GB" w:eastAsia="es-ES"/>
-                <w14:ligatures w14:val="none"/>
-              </w:rPr>
-              <w:t xml:space="preserve">allow </w:t>
-            </w:r>
-            <w:r>
-              <w:rPr>
-                <w:rFonts w:ascii="Constantia" w:hAnsi="Constantia"/>
-                <w:color w:val="595959" w:themeColor="text1" w:themeTint="A6"/>
-                <w:kern w:val="0"/>
-                <w:lang w:val="en-GB" w:eastAsia="es-ES"/>
-                <w14:ligatures w14:val="none"/>
-              </w:rPr>
-              <w:t xml:space="preserve">a customer </w:t>
-            </w:r>
-            <w:r>
-              <w:rPr>
-                <w:rFonts w:ascii="Constantia" w:hAnsi="Constantia"/>
-                <w:color w:val="595959" w:themeColor="text1" w:themeTint="A6"/>
-                <w:kern w:val="0"/>
-                <w:lang w:val="en-GB" w:eastAsia="es-ES"/>
-                <w14:ligatures w14:val="none"/>
-              </w:rPr>
-              <w:t>t</w:t>
-            </w:r>
-            <w:r>
-              <w:rPr>
-                <w:rFonts w:ascii="Constantia" w:hAnsi="Constantia"/>
-                <w:color w:val="595959" w:themeColor="text1" w:themeTint="A6"/>
-                <w:kern w:val="0"/>
-                <w:lang w:val="en-GB" w:eastAsia="es-ES"/>
-                <w14:ligatures w14:val="none"/>
-              </w:rPr>
-              <w:t>o book a time slot on the app to visit the shop</w:t>
+                <w:sz w:val="18"/>
+                <w:szCs w:val="18"/>
+                <w:lang w:val="en-US" w:eastAsia="es-ES"/>
+                <w14:ligatures w14:val="none"/>
+              </w:rPr>
+              <w:t xml:space="preserve"> must allow a customer to book a time slot on the app to visit the shop</w:t>
             </w:r>
           </w:p>
         </w:tc>
@@ -17086,7 +17070,9 @@
                 <w:rFonts w:ascii="Constantia" w:hAnsi="Constantia"/>
                 <w:color w:val="595959" w:themeColor="text1" w:themeTint="A6"/>
                 <w:kern w:val="0"/>
-                <w:lang w:val="en-GB" w:eastAsia="es-ES"/>
+                <w:sz w:val="18"/>
+                <w:szCs w:val="18"/>
+                <w:lang w:eastAsia="es-ES"/>
                 <w14:ligatures w14:val="none"/>
               </w:rPr>
               <w:t>R7</w:t>
@@ -17113,7 +17099,9 @@
                 <w:rFonts w:ascii="Constantia" w:hAnsi="Constantia"/>
                 <w:color w:val="595959" w:themeColor="text1" w:themeTint="A6"/>
                 <w:kern w:val="0"/>
-                <w:lang w:val="en-GB" w:eastAsia="es-ES"/>
+                <w:sz w:val="18"/>
+                <w:szCs w:val="18"/>
+                <w:lang w:val="en-US" w:eastAsia="es-ES"/>
                 <w14:ligatures w14:val="none"/>
               </w:rPr>
               <w:t>Iqueue</w:t>
@@ -17124,7 +17112,9 @@
                 <w:rFonts w:ascii="Constantia" w:hAnsi="Constantia"/>
                 <w:color w:val="595959" w:themeColor="text1" w:themeTint="A6"/>
                 <w:kern w:val="0"/>
-                <w:lang w:val="en-GB" w:eastAsia="es-ES"/>
+                <w:sz w:val="18"/>
+                <w:szCs w:val="18"/>
+                <w:lang w:val="en-US" w:eastAsia="es-ES"/>
                 <w14:ligatures w14:val="none"/>
               </w:rPr>
               <w:t xml:space="preserve"> must keep track of the customer position </w:t>
@@ -17155,10 +17145,12 @@
                 <w:rFonts w:ascii="Constantia" w:hAnsi="Constantia"/>
                 <w:color w:val="595959" w:themeColor="text1" w:themeTint="A6"/>
                 <w:kern w:val="0"/>
-                <w:lang w:val="en-GB" w:eastAsia="es-ES"/>
-                <w14:ligatures w14:val="none"/>
-              </w:rPr>
-              <w:t>R9</w:t>
+                <w:sz w:val="18"/>
+                <w:szCs w:val="18"/>
+                <w:lang w:eastAsia="es-ES"/>
+                <w14:ligatures w14:val="none"/>
+              </w:rPr>
+              <w:t>R8</w:t>
             </w:r>
           </w:p>
         </w:tc>
@@ -17182,7 +17174,9 @@
                 <w:rFonts w:ascii="Constantia" w:hAnsi="Constantia"/>
                 <w:color w:val="595959" w:themeColor="text1" w:themeTint="A6"/>
                 <w:kern w:val="0"/>
-                <w:lang w:val="en-GB" w:eastAsia="es-ES"/>
+                <w:sz w:val="18"/>
+                <w:szCs w:val="18"/>
+                <w:lang w:val="en-US" w:eastAsia="es-ES"/>
                 <w14:ligatures w14:val="none"/>
               </w:rPr>
               <w:t>Iqueue</w:t>
@@ -17193,7 +17187,9 @@
                 <w:rFonts w:ascii="Constantia" w:hAnsi="Constantia"/>
                 <w:color w:val="595959" w:themeColor="text1" w:themeTint="A6"/>
                 <w:kern w:val="0"/>
-                <w:lang w:val="en-GB" w:eastAsia="es-ES"/>
+                <w:sz w:val="18"/>
+                <w:szCs w:val="18"/>
+                <w:lang w:val="en-US" w:eastAsia="es-ES"/>
                 <w14:ligatures w14:val="none"/>
               </w:rPr>
               <w:t xml:space="preserve"> allow the shop owner to associate a mean time for every person in the queue. </w:t>
@@ -17224,10 +17220,12 @@
                 <w:rFonts w:ascii="Constantia" w:hAnsi="Constantia"/>
                 <w:color w:val="595959" w:themeColor="text1" w:themeTint="A6"/>
                 <w:kern w:val="0"/>
-                <w:lang w:val="en-GB" w:eastAsia="es-ES"/>
-                <w14:ligatures w14:val="none"/>
-              </w:rPr>
-              <w:t>R10</w:t>
+                <w:sz w:val="18"/>
+                <w:szCs w:val="18"/>
+                <w:lang w:eastAsia="es-ES"/>
+                <w14:ligatures w14:val="none"/>
+              </w:rPr>
+              <w:t>R9</w:t>
             </w:r>
           </w:p>
         </w:tc>
@@ -17251,7 +17249,9 @@
                 <w:rFonts w:ascii="Constantia" w:hAnsi="Constantia"/>
                 <w:color w:val="595959" w:themeColor="text1" w:themeTint="A6"/>
                 <w:kern w:val="0"/>
-                <w:lang w:val="en-GB" w:eastAsia="es-ES"/>
+                <w:sz w:val="18"/>
+                <w:szCs w:val="18"/>
+                <w:lang w:val="en-US" w:eastAsia="es-ES"/>
                 <w14:ligatures w14:val="none"/>
               </w:rPr>
               <w:t>Iqueue</w:t>
@@ -17262,7 +17262,9 @@
                 <w:rFonts w:ascii="Constantia" w:hAnsi="Constantia"/>
                 <w:color w:val="595959" w:themeColor="text1" w:themeTint="A6"/>
                 <w:kern w:val="0"/>
-                <w:lang w:val="en-GB" w:eastAsia="es-ES"/>
+                <w:sz w:val="18"/>
+                <w:szCs w:val="18"/>
+                <w:lang w:val="en-US" w:eastAsia="es-ES"/>
                 <w14:ligatures w14:val="none"/>
               </w:rPr>
               <w:t xml:space="preserve"> calculates the waiting time of a customer, based on the mean time for every person in the queue.</w:t>
@@ -17293,7 +17295,9 @@
                 <w:rFonts w:ascii="Constantia" w:hAnsi="Constantia"/>
                 <w:color w:val="595959" w:themeColor="text1" w:themeTint="A6"/>
                 <w:kern w:val="0"/>
-                <w:lang w:val="en-GB" w:eastAsia="es-ES"/>
+                <w:sz w:val="18"/>
+                <w:szCs w:val="18"/>
+                <w:lang w:eastAsia="es-ES"/>
                 <w14:ligatures w14:val="none"/>
               </w:rPr>
               <w:t>R10</w:t>
@@ -17320,7 +17324,9 @@
                 <w:rFonts w:ascii="Constantia" w:hAnsi="Constantia"/>
                 <w:color w:val="595959" w:themeColor="text1" w:themeTint="A6"/>
                 <w:kern w:val="0"/>
-                <w:lang w:val="en-GB" w:eastAsia="es-ES"/>
+                <w:sz w:val="18"/>
+                <w:szCs w:val="18"/>
+                <w:lang w:val="en-US" w:eastAsia="es-ES"/>
                 <w14:ligatures w14:val="none"/>
               </w:rPr>
               <w:t>The app shall allow customers to create and save shopping lists or wish lists.</w:t>
@@ -17351,7 +17357,9 @@
                 <w:rFonts w:ascii="Constantia" w:hAnsi="Constantia"/>
                 <w:color w:val="595959" w:themeColor="text1" w:themeTint="A6"/>
                 <w:kern w:val="0"/>
-                <w:lang w:val="en-GB" w:eastAsia="es-ES"/>
+                <w:sz w:val="18"/>
+                <w:szCs w:val="18"/>
+                <w:lang w:eastAsia="es-ES"/>
                 <w14:ligatures w14:val="none"/>
               </w:rPr>
               <w:t>R11</w:t>
@@ -17377,7 +17385,9 @@
                 <w:rFonts w:ascii="Constantia" w:hAnsi="Constantia"/>
                 <w:color w:val="595959" w:themeColor="text1" w:themeTint="A6"/>
                 <w:kern w:val="0"/>
-                <w:lang w:val="en-GB" w:eastAsia="es-ES"/>
+                <w:sz w:val="18"/>
+                <w:szCs w:val="18"/>
+                <w:lang w:val="en-US" w:eastAsia="es-ES"/>
                 <w14:ligatures w14:val="none"/>
               </w:rPr>
               <w:t>The app shall show the customer's purchase history and receipts</w:t>
@@ -17408,7 +17418,9 @@
                 <w:rFonts w:ascii="Constantia" w:hAnsi="Constantia"/>
                 <w:color w:val="595959" w:themeColor="text1" w:themeTint="A6"/>
                 <w:kern w:val="0"/>
-                <w:lang w:val="en-GB" w:eastAsia="es-ES"/>
+                <w:sz w:val="18"/>
+                <w:szCs w:val="18"/>
+                <w:lang w:eastAsia="es-ES"/>
                 <w14:ligatures w14:val="none"/>
               </w:rPr>
               <w:t>R12</w:t>
@@ -17434,7 +17446,9 @@
                 <w:rFonts w:ascii="Constantia" w:hAnsi="Constantia"/>
                 <w:color w:val="595959" w:themeColor="text1" w:themeTint="A6"/>
                 <w:kern w:val="0"/>
-                <w:lang w:val="en-GB" w:eastAsia="es-ES"/>
+                <w:sz w:val="18"/>
+                <w:szCs w:val="18"/>
+                <w:lang w:val="en-US" w:eastAsia="es-ES"/>
                 <w14:ligatures w14:val="none"/>
               </w:rPr>
               <w:t>The app will be able to divide the registered facilities into categories</w:t>
@@ -17465,7 +17479,9 @@
                 <w:rFonts w:ascii="Constantia" w:hAnsi="Constantia"/>
                 <w:color w:val="595959" w:themeColor="text1" w:themeTint="A6"/>
                 <w:kern w:val="0"/>
-                <w:lang w:val="en-GB" w:eastAsia="es-ES"/>
+                <w:sz w:val="18"/>
+                <w:szCs w:val="18"/>
+                <w:lang w:eastAsia="es-ES"/>
                 <w14:ligatures w14:val="none"/>
               </w:rPr>
               <w:t>R13</w:t>
@@ -17491,7 +17507,9 @@
                 <w:rFonts w:ascii="Constantia" w:hAnsi="Constantia"/>
                 <w:color w:val="595959" w:themeColor="text1" w:themeTint="A6"/>
                 <w:kern w:val="0"/>
-                <w:lang w:val="en-GB" w:eastAsia="es-ES"/>
+                <w:sz w:val="18"/>
+                <w:szCs w:val="18"/>
+                <w:lang w:val="en-US" w:eastAsia="es-ES"/>
                 <w14:ligatures w14:val="none"/>
               </w:rPr>
               <w:t>The app will permit the shop owner to insert their products/services</w:t>
@@ -17522,7 +17540,9 @@
                 <w:rFonts w:ascii="Constantia" w:hAnsi="Constantia"/>
                 <w:color w:val="595959" w:themeColor="text1" w:themeTint="A6"/>
                 <w:kern w:val="0"/>
-                <w:lang w:val="en-GB" w:eastAsia="es-ES"/>
+                <w:sz w:val="18"/>
+                <w:szCs w:val="18"/>
+                <w:lang w:eastAsia="es-ES"/>
                 <w14:ligatures w14:val="none"/>
               </w:rPr>
               <w:t>R14</w:t>
@@ -17548,7 +17568,9 @@
                 <w:rFonts w:ascii="Constantia" w:hAnsi="Constantia"/>
                 <w:color w:val="595959" w:themeColor="text1" w:themeTint="A6"/>
                 <w:kern w:val="0"/>
-                <w:lang w:val="en-GB" w:eastAsia="es-ES"/>
+                <w:sz w:val="18"/>
+                <w:szCs w:val="18"/>
+                <w:lang w:val="en-US" w:eastAsia="es-ES"/>
                 <w14:ligatures w14:val="none"/>
               </w:rPr>
               <w:t>The app will enable shop owners to insert the price of their products/services</w:t>
@@ -17579,7 +17601,9 @@
                 <w:rFonts w:ascii="Constantia" w:hAnsi="Constantia"/>
                 <w:color w:val="595959" w:themeColor="text1" w:themeTint="A6"/>
                 <w:kern w:val="0"/>
-                <w:lang w:val="en-GB" w:eastAsia="es-ES"/>
+                <w:sz w:val="18"/>
+                <w:szCs w:val="18"/>
+                <w:lang w:eastAsia="es-ES"/>
                 <w14:ligatures w14:val="none"/>
               </w:rPr>
               <w:t xml:space="preserve">R15 </w:t>
@@ -17605,7 +17629,9 @@
                 <w:rFonts w:ascii="Constantia" w:hAnsi="Constantia"/>
                 <w:color w:val="595959" w:themeColor="text1" w:themeTint="A6"/>
                 <w:kern w:val="0"/>
-                <w:lang w:val="en-GB" w:eastAsia="es-ES"/>
+                <w:sz w:val="18"/>
+                <w:szCs w:val="18"/>
+                <w:lang w:val="en-US" w:eastAsia="es-ES"/>
                 <w14:ligatures w14:val="none"/>
               </w:rPr>
               <w:t>The app will enable shop owners to modify the price of their products/services</w:t>
@@ -17636,7 +17662,9 @@
                 <w:rFonts w:ascii="Constantia" w:hAnsi="Constantia"/>
                 <w:color w:val="595959" w:themeColor="text1" w:themeTint="A6"/>
                 <w:kern w:val="0"/>
-                <w:lang w:val="en-GB" w:eastAsia="es-ES"/>
+                <w:sz w:val="18"/>
+                <w:szCs w:val="18"/>
+                <w:lang w:eastAsia="es-ES"/>
                 <w14:ligatures w14:val="none"/>
               </w:rPr>
               <w:t>R16</w:t>
@@ -17663,7 +17691,9 @@
                 <w:rFonts w:ascii="Constantia" w:hAnsi="Constantia"/>
                 <w:color w:val="595959" w:themeColor="text1" w:themeTint="A6"/>
                 <w:kern w:val="0"/>
-                <w:lang w:val="en-GB" w:eastAsia="es-ES"/>
+                <w:sz w:val="18"/>
+                <w:szCs w:val="18"/>
+                <w:lang w:val="en-US" w:eastAsia="es-ES"/>
                 <w14:ligatures w14:val="none"/>
               </w:rPr>
               <w:t>Iqueue</w:t>
@@ -17674,7 +17704,9 @@
                 <w:rFonts w:ascii="Constantia" w:hAnsi="Constantia"/>
                 <w:color w:val="595959" w:themeColor="text1" w:themeTint="A6"/>
                 <w:kern w:val="0"/>
-                <w:lang w:val="en-GB" w:eastAsia="es-ES"/>
+                <w:sz w:val="18"/>
+                <w:szCs w:val="18"/>
+                <w:lang w:val="en-US" w:eastAsia="es-ES"/>
                 <w14:ligatures w14:val="none"/>
               </w:rPr>
               <w:t xml:space="preserve"> must be able to generate the client QR code </w:t>
@@ -17705,7 +17737,9 @@
                 <w:rFonts w:ascii="Constantia" w:hAnsi="Constantia"/>
                 <w:color w:val="595959" w:themeColor="text1" w:themeTint="A6"/>
                 <w:kern w:val="0"/>
-                <w:lang w:val="en-GB" w:eastAsia="es-ES"/>
+                <w:sz w:val="18"/>
+                <w:szCs w:val="18"/>
+                <w:lang w:eastAsia="es-ES"/>
                 <w14:ligatures w14:val="none"/>
               </w:rPr>
               <w:t>R17</w:t>
@@ -17732,7 +17766,9 @@
                 <w:rFonts w:ascii="Constantia" w:hAnsi="Constantia"/>
                 <w:color w:val="595959" w:themeColor="text1" w:themeTint="A6"/>
                 <w:kern w:val="0"/>
-                <w:lang w:val="en-GB" w:eastAsia="es-ES"/>
+                <w:sz w:val="18"/>
+                <w:szCs w:val="18"/>
+                <w:lang w:val="en-US" w:eastAsia="es-ES"/>
                 <w14:ligatures w14:val="none"/>
               </w:rPr>
               <w:t>Iqueue</w:t>
@@ -17743,7 +17779,9 @@
                 <w:rFonts w:ascii="Constantia" w:hAnsi="Constantia"/>
                 <w:color w:val="595959" w:themeColor="text1" w:themeTint="A6"/>
                 <w:kern w:val="0"/>
-                <w:lang w:val="en-GB" w:eastAsia="es-ES"/>
+                <w:sz w:val="18"/>
+                <w:szCs w:val="18"/>
+                <w:lang w:val="en-US" w:eastAsia="es-ES"/>
                 <w14:ligatures w14:val="none"/>
               </w:rPr>
               <w:t xml:space="preserve"> must show the available time slots of a shop</w:t>
@@ -17774,7 +17812,9 @@
                 <w:rFonts w:ascii="Constantia" w:hAnsi="Constantia"/>
                 <w:color w:val="595959" w:themeColor="text1" w:themeTint="A6"/>
                 <w:kern w:val="0"/>
-                <w:lang w:val="en-GB" w:eastAsia="es-ES"/>
+                <w:sz w:val="18"/>
+                <w:szCs w:val="18"/>
+                <w:lang w:eastAsia="es-ES"/>
                 <w14:ligatures w14:val="none"/>
               </w:rPr>
               <w:t>R18</w:t>
@@ -17801,7 +17841,9 @@
                 <w:rFonts w:ascii="Constantia" w:hAnsi="Constantia"/>
                 <w:color w:val="595959" w:themeColor="text1" w:themeTint="A6"/>
                 <w:kern w:val="0"/>
-                <w:lang w:val="en-GB" w:eastAsia="es-ES"/>
+                <w:sz w:val="18"/>
+                <w:szCs w:val="18"/>
+                <w:lang w:val="en-US" w:eastAsia="es-ES"/>
                 <w14:ligatures w14:val="none"/>
               </w:rPr>
               <w:t>Iqueue</w:t>
@@ -17812,30 +17854,12 @@
                 <w:rFonts w:ascii="Constantia" w:hAnsi="Constantia"/>
                 <w:color w:val="595959" w:themeColor="text1" w:themeTint="A6"/>
                 <w:kern w:val="0"/>
-                <w:lang w:val="en-GB" w:eastAsia="es-ES"/>
-                <w14:ligatures w14:val="none"/>
-              </w:rPr>
-              <w:t xml:space="preserve"> must permit a customer to del</w:t>
-            </w:r>
-            <w:r>
-              <w:rPr>
-                <w:rFonts w:ascii="Constantia" w:hAnsi="Constantia"/>
-                <w:color w:val="595959" w:themeColor="text1" w:themeTint="A6"/>
-                <w:kern w:val="0"/>
-                <w:lang w:val="en-GB" w:eastAsia="es-ES"/>
-                <w14:ligatures w14:val="none"/>
-              </w:rPr>
-              <w:t>e</w:t>
-            </w:r>
-            <w:r>
-              <w:rPr>
-                <w:rFonts w:ascii="Constantia" w:hAnsi="Constantia"/>
-                <w:color w:val="595959" w:themeColor="text1" w:themeTint="A6"/>
-                <w:kern w:val="0"/>
-                <w:lang w:val="en-GB" w:eastAsia="es-ES"/>
-                <w14:ligatures w14:val="none"/>
-              </w:rPr>
-              <w:t>te his booked time slot</w:t>
+                <w:sz w:val="18"/>
+                <w:szCs w:val="18"/>
+                <w:lang w:val="en-US" w:eastAsia="es-ES"/>
+                <w14:ligatures w14:val="none"/>
+              </w:rPr>
+              <w:t xml:space="preserve"> must permit a customer to delete his booked time slot</w:t>
             </w:r>
           </w:p>
         </w:tc>
@@ -17863,7 +17887,9 @@
                 <w:rFonts w:ascii="Constantia" w:hAnsi="Constantia"/>
                 <w:color w:val="595959" w:themeColor="text1" w:themeTint="A6"/>
                 <w:kern w:val="0"/>
-                <w:lang w:val="en-GB" w:eastAsia="es-ES"/>
+                <w:sz w:val="18"/>
+                <w:szCs w:val="18"/>
+                <w:lang w:eastAsia="es-ES"/>
                 <w14:ligatures w14:val="none"/>
               </w:rPr>
               <w:t>R19</w:t>
@@ -17889,40 +17915,12 @@
                 <w:rFonts w:ascii="Constantia" w:hAnsi="Constantia"/>
                 <w:color w:val="595959" w:themeColor="text1" w:themeTint="A6"/>
                 <w:kern w:val="0"/>
-                <w:lang w:val="en-GB" w:eastAsia="es-ES"/>
-                <w14:ligatures w14:val="none"/>
-              </w:rPr>
-              <w:t xml:space="preserve">The app will show the registered shops on </w:t>
-            </w:r>
-            <w:r>
-              <w:rPr>
-                <w:rFonts w:ascii="Constantia" w:hAnsi="Constantia"/>
-                <w:color w:val="595959" w:themeColor="text1" w:themeTint="A6"/>
-                <w:kern w:val="0"/>
-                <w:lang w:val="en-GB" w:eastAsia="es-ES"/>
-                <w14:ligatures w14:val="none"/>
-              </w:rPr>
-              <w:t>a</w:t>
-            </w:r>
-            <w:r>
-              <w:rPr>
-                <w:rFonts w:ascii="Constantia" w:hAnsi="Constantia"/>
-                <w:color w:val="595959" w:themeColor="text1" w:themeTint="A6"/>
-                <w:kern w:val="0"/>
-                <w:lang w:val="en-GB" w:eastAsia="es-ES"/>
-                <w14:ligatures w14:val="none"/>
-              </w:rPr>
-              <w:t xml:space="preserve"> map</w:t>
-            </w:r>
-            <w:r>
-              <w:rPr>
-                <w:rFonts w:ascii="Constantia" w:hAnsi="Constantia"/>
-                <w:color w:val="595959" w:themeColor="text1" w:themeTint="A6"/>
-                <w:kern w:val="0"/>
-                <w:lang w:val="en-GB" w:eastAsia="es-ES"/>
-                <w14:ligatures w14:val="none"/>
-              </w:rPr>
-              <w:t xml:space="preserve">/list </w:t>
+                <w:sz w:val="18"/>
+                <w:szCs w:val="18"/>
+                <w:lang w:val="en-US" w:eastAsia="es-ES"/>
+                <w14:ligatures w14:val="none"/>
+              </w:rPr>
+              <w:t xml:space="preserve">The app will show the registered shops on a map/list </w:t>
             </w:r>
           </w:p>
         </w:tc>
@@ -17950,7 +17948,9 @@
                 <w:rFonts w:ascii="Constantia" w:hAnsi="Constantia"/>
                 <w:color w:val="595959" w:themeColor="text1" w:themeTint="A6"/>
                 <w:kern w:val="0"/>
-                <w:lang w:val="en-GB" w:eastAsia="es-ES"/>
+                <w:sz w:val="18"/>
+                <w:szCs w:val="18"/>
+                <w:lang w:eastAsia="es-ES"/>
                 <w14:ligatures w14:val="none"/>
               </w:rPr>
               <w:t>R20</w:t>
@@ -17977,7 +17977,9 @@
                 <w:rFonts w:ascii="Constantia" w:hAnsi="Constantia"/>
                 <w:color w:val="595959" w:themeColor="text1" w:themeTint="A6"/>
                 <w:kern w:val="0"/>
-                <w:lang w:val="en-GB" w:eastAsia="es-ES"/>
+                <w:sz w:val="18"/>
+                <w:szCs w:val="18"/>
+                <w:lang w:val="en-US" w:eastAsia="es-ES"/>
                 <w14:ligatures w14:val="none"/>
               </w:rPr>
               <w:t>Iqueue</w:t>
@@ -17988,7 +17990,9 @@
                 <w:rFonts w:ascii="Constantia" w:hAnsi="Constantia"/>
                 <w:color w:val="595959" w:themeColor="text1" w:themeTint="A6"/>
                 <w:kern w:val="0"/>
-                <w:lang w:val="en-GB" w:eastAsia="es-ES"/>
+                <w:sz w:val="18"/>
+                <w:szCs w:val="18"/>
+                <w:lang w:val="en-US" w:eastAsia="es-ES"/>
                 <w14:ligatures w14:val="none"/>
               </w:rPr>
               <w:t xml:space="preserve"> shall allow the shop owners to modify the data of their activity </w:t>
@@ -18019,10 +18023,12 @@
                 <w:rFonts w:ascii="Constantia" w:hAnsi="Constantia"/>
                 <w:color w:val="595959" w:themeColor="text1" w:themeTint="A6"/>
                 <w:kern w:val="0"/>
-                <w:lang w:val="en-GB" w:eastAsia="es-ES"/>
-                <w14:ligatures w14:val="none"/>
-              </w:rPr>
-              <w:t>R22</w:t>
+                <w:sz w:val="18"/>
+                <w:szCs w:val="18"/>
+                <w:lang w:eastAsia="es-ES"/>
+                <w14:ligatures w14:val="none"/>
+              </w:rPr>
+              <w:t>R21</w:t>
             </w:r>
           </w:p>
         </w:tc>
@@ -18046,7 +18052,9 @@
                 <w:rFonts w:ascii="Constantia" w:hAnsi="Constantia"/>
                 <w:color w:val="595959" w:themeColor="text1" w:themeTint="A6"/>
                 <w:kern w:val="0"/>
-                <w:lang w:val="en-GB" w:eastAsia="es-ES"/>
+                <w:sz w:val="18"/>
+                <w:szCs w:val="18"/>
+                <w:lang w:val="en-US" w:eastAsia="es-ES"/>
                 <w14:ligatures w14:val="none"/>
               </w:rPr>
               <w:t>Iqueue</w:t>
@@ -18057,30 +18065,12 @@
                 <w:rFonts w:ascii="Constantia" w:hAnsi="Constantia"/>
                 <w:color w:val="595959" w:themeColor="text1" w:themeTint="A6"/>
                 <w:kern w:val="0"/>
-                <w:lang w:val="en-GB" w:eastAsia="es-ES"/>
-                <w14:ligatures w14:val="none"/>
-              </w:rPr>
-              <w:t xml:space="preserve"> shall permit the shop owners to del</w:t>
-            </w:r>
-            <w:r>
-              <w:rPr>
-                <w:rFonts w:ascii="Constantia" w:hAnsi="Constantia"/>
-                <w:color w:val="595959" w:themeColor="text1" w:themeTint="A6"/>
-                <w:kern w:val="0"/>
-                <w:lang w:val="en-GB" w:eastAsia="es-ES"/>
-                <w14:ligatures w14:val="none"/>
-              </w:rPr>
-              <w:t>e</w:t>
-            </w:r>
-            <w:r>
-              <w:rPr>
-                <w:rFonts w:ascii="Constantia" w:hAnsi="Constantia"/>
-                <w:color w:val="595959" w:themeColor="text1" w:themeTint="A6"/>
-                <w:kern w:val="0"/>
-                <w:lang w:val="en-GB" w:eastAsia="es-ES"/>
-                <w14:ligatures w14:val="none"/>
-              </w:rPr>
-              <w:t xml:space="preserve">te the data of their activity </w:t>
+                <w:sz w:val="18"/>
+                <w:szCs w:val="18"/>
+                <w:lang w:val="en-US" w:eastAsia="es-ES"/>
+                <w14:ligatures w14:val="none"/>
+              </w:rPr>
+              <w:t xml:space="preserve"> shall permit the shop owners to delete the data of their activity </w:t>
             </w:r>
           </w:p>
         </w:tc>
@@ -18108,10 +18098,12 @@
                 <w:rFonts w:ascii="Constantia" w:hAnsi="Constantia"/>
                 <w:color w:val="595959" w:themeColor="text1" w:themeTint="A6"/>
                 <w:kern w:val="0"/>
-                <w:lang w:val="en-GB" w:eastAsia="es-ES"/>
-                <w14:ligatures w14:val="none"/>
-              </w:rPr>
-              <w:t>R23</w:t>
+                <w:sz w:val="18"/>
+                <w:szCs w:val="18"/>
+                <w:lang w:eastAsia="es-ES"/>
+                <w14:ligatures w14:val="none"/>
+              </w:rPr>
+              <w:t>R22</w:t>
             </w:r>
           </w:p>
         </w:tc>
@@ -18135,7 +18127,9 @@
                 <w:rFonts w:ascii="Constantia" w:hAnsi="Constantia"/>
                 <w:color w:val="595959" w:themeColor="text1" w:themeTint="A6"/>
                 <w:kern w:val="0"/>
-                <w:lang w:val="en-GB" w:eastAsia="es-ES"/>
+                <w:sz w:val="18"/>
+                <w:szCs w:val="18"/>
+                <w:lang w:val="en-US" w:eastAsia="es-ES"/>
                 <w14:ligatures w14:val="none"/>
               </w:rPr>
               <w:t>Iqueue</w:t>
@@ -18146,7 +18140,9 @@
                 <w:rFonts w:ascii="Constantia" w:hAnsi="Constantia"/>
                 <w:color w:val="595959" w:themeColor="text1" w:themeTint="A6"/>
                 <w:kern w:val="0"/>
-                <w:lang w:val="en-GB" w:eastAsia="es-ES"/>
+                <w:sz w:val="18"/>
+                <w:szCs w:val="18"/>
+                <w:lang w:val="en-US" w:eastAsia="es-ES"/>
                 <w14:ligatures w14:val="none"/>
               </w:rPr>
               <w:t xml:space="preserve"> shall allow the shop owners to modify special offers for their shop</w:t>
@@ -18177,10 +18173,12 @@
                 <w:rFonts w:ascii="Constantia" w:hAnsi="Constantia"/>
                 <w:color w:val="595959" w:themeColor="text1" w:themeTint="A6"/>
                 <w:kern w:val="0"/>
-                <w:lang w:val="en-GB" w:eastAsia="es-ES"/>
-                <w14:ligatures w14:val="none"/>
-              </w:rPr>
-              <w:t>R24</w:t>
+                <w:sz w:val="18"/>
+                <w:szCs w:val="18"/>
+                <w:lang w:eastAsia="es-ES"/>
+                <w14:ligatures w14:val="none"/>
+              </w:rPr>
+              <w:t>R23</w:t>
             </w:r>
           </w:p>
         </w:tc>
@@ -18204,7 +18202,9 @@
                 <w:rFonts w:ascii="Constantia" w:hAnsi="Constantia"/>
                 <w:color w:val="595959" w:themeColor="text1" w:themeTint="A6"/>
                 <w:kern w:val="0"/>
-                <w:lang w:val="en-GB" w:eastAsia="es-ES"/>
+                <w:sz w:val="18"/>
+                <w:szCs w:val="18"/>
+                <w:lang w:val="en-US" w:eastAsia="es-ES"/>
                 <w14:ligatures w14:val="none"/>
               </w:rPr>
               <w:t>Iqueue</w:t>
@@ -18215,7 +18215,9 @@
                 <w:rFonts w:ascii="Constantia" w:hAnsi="Constantia"/>
                 <w:color w:val="595959" w:themeColor="text1" w:themeTint="A6"/>
                 <w:kern w:val="0"/>
-                <w:lang w:val="en-GB" w:eastAsia="es-ES"/>
+                <w:sz w:val="18"/>
+                <w:szCs w:val="18"/>
+                <w:lang w:val="en-US" w:eastAsia="es-ES"/>
                 <w14:ligatures w14:val="none"/>
               </w:rPr>
               <w:t xml:space="preserve"> shall allow the shop owners to delete special offers for their shop</w:t>
@@ -18246,10 +18248,12 @@
                 <w:rFonts w:ascii="Constantia" w:hAnsi="Constantia"/>
                 <w:color w:val="595959" w:themeColor="text1" w:themeTint="A6"/>
                 <w:kern w:val="0"/>
-                <w:lang w:val="en-GB" w:eastAsia="es-ES"/>
-                <w14:ligatures w14:val="none"/>
-              </w:rPr>
-              <w:t>R25</w:t>
+                <w:sz w:val="18"/>
+                <w:szCs w:val="18"/>
+                <w:lang w:eastAsia="es-ES"/>
+                <w14:ligatures w14:val="none"/>
+              </w:rPr>
+              <w:t>R24</w:t>
             </w:r>
           </w:p>
         </w:tc>
@@ -18272,7 +18276,9 @@
                 <w:rFonts w:ascii="Constantia" w:hAnsi="Constantia"/>
                 <w:color w:val="595959" w:themeColor="text1" w:themeTint="A6"/>
                 <w:kern w:val="0"/>
-                <w:lang w:val="en-GB" w:eastAsia="es-ES"/>
+                <w:sz w:val="18"/>
+                <w:szCs w:val="18"/>
+                <w:lang w:val="en-US" w:eastAsia="es-ES"/>
                 <w14:ligatures w14:val="none"/>
               </w:rPr>
               <w:t>The app must be able to track customer rewards and loyalty points</w:t>
@@ -18303,10 +18309,12 @@
                 <w:rFonts w:ascii="Constantia" w:hAnsi="Constantia"/>
                 <w:color w:val="595959" w:themeColor="text1" w:themeTint="A6"/>
                 <w:kern w:val="0"/>
-                <w:lang w:val="en-GB" w:eastAsia="es-ES"/>
-                <w14:ligatures w14:val="none"/>
-              </w:rPr>
-              <w:t>R26</w:t>
+                <w:sz w:val="18"/>
+                <w:szCs w:val="18"/>
+                <w:lang w:eastAsia="es-ES"/>
+                <w14:ligatures w14:val="none"/>
+              </w:rPr>
+              <w:t>R25</w:t>
             </w:r>
           </w:p>
         </w:tc>
@@ -18330,7 +18338,9 @@
                 <w:rFonts w:ascii="Constantia" w:hAnsi="Constantia"/>
                 <w:color w:val="595959" w:themeColor="text1" w:themeTint="A6"/>
                 <w:kern w:val="0"/>
-                <w:lang w:val="en-GB" w:eastAsia="es-ES"/>
+                <w:sz w:val="18"/>
+                <w:szCs w:val="18"/>
+                <w:lang w:val="en-US" w:eastAsia="es-ES"/>
                 <w14:ligatures w14:val="none"/>
               </w:rPr>
               <w:t>Iqueue</w:t>
@@ -18341,30 +18351,12 @@
                 <w:rFonts w:ascii="Constantia" w:hAnsi="Constantia"/>
                 <w:color w:val="595959" w:themeColor="text1" w:themeTint="A6"/>
                 <w:kern w:val="0"/>
-                <w:lang w:val="en-GB" w:eastAsia="es-ES"/>
-                <w14:ligatures w14:val="none"/>
-              </w:rPr>
-              <w:t xml:space="preserve"> must allow</w:t>
-            </w:r>
-            <w:r>
-              <w:rPr>
-                <w:rFonts w:ascii="Constantia" w:hAnsi="Constantia"/>
-                <w:color w:val="595959" w:themeColor="text1" w:themeTint="A6"/>
-                <w:kern w:val="0"/>
-                <w:lang w:val="en-GB" w:eastAsia="es-ES"/>
-                <w14:ligatures w14:val="none"/>
-              </w:rPr>
-              <w:t xml:space="preserve"> user</w:t>
-            </w:r>
-            <w:r>
-              <w:rPr>
-                <w:rFonts w:ascii="Constantia" w:hAnsi="Constantia"/>
-                <w:color w:val="595959" w:themeColor="text1" w:themeTint="A6"/>
-                <w:kern w:val="0"/>
-                <w:lang w:val="en-GB" w:eastAsia="es-ES"/>
-                <w14:ligatures w14:val="none"/>
-              </w:rPr>
-              <w:t xml:space="preserve"> registration</w:t>
+                <w:sz w:val="18"/>
+                <w:szCs w:val="18"/>
+                <w:lang w:val="en-US" w:eastAsia="es-ES"/>
+                <w14:ligatures w14:val="none"/>
+              </w:rPr>
+              <w:t xml:space="preserve"> must allow user registration</w:t>
             </w:r>
           </w:p>
         </w:tc>
@@ -18392,10 +18384,12 @@
                 <w:rFonts w:ascii="Constantia" w:hAnsi="Constantia"/>
                 <w:color w:val="595959" w:themeColor="text1" w:themeTint="A6"/>
                 <w:kern w:val="0"/>
-                <w:lang w:val="en-GB" w:eastAsia="es-ES"/>
-                <w14:ligatures w14:val="none"/>
-              </w:rPr>
-              <w:t>R27</w:t>
+                <w:sz w:val="18"/>
+                <w:szCs w:val="18"/>
+                <w:lang w:eastAsia="es-ES"/>
+                <w14:ligatures w14:val="none"/>
+              </w:rPr>
+              <w:t>R26</w:t>
             </w:r>
           </w:p>
         </w:tc>
@@ -18419,7 +18413,9 @@
                 <w:rFonts w:ascii="Constantia" w:hAnsi="Constantia"/>
                 <w:color w:val="595959" w:themeColor="text1" w:themeTint="A6"/>
                 <w:kern w:val="0"/>
-                <w:lang w:val="en-GB" w:eastAsia="es-ES"/>
+                <w:sz w:val="18"/>
+                <w:szCs w:val="18"/>
+                <w:lang w:val="en-US" w:eastAsia="es-ES"/>
                 <w14:ligatures w14:val="none"/>
               </w:rPr>
               <w:t>Iqueue</w:t>
@@ -18430,20 +18426,12 @@
                 <w:rFonts w:ascii="Constantia" w:hAnsi="Constantia"/>
                 <w:color w:val="595959" w:themeColor="text1" w:themeTint="A6"/>
                 <w:kern w:val="0"/>
-                <w:lang w:val="en-GB" w:eastAsia="es-ES"/>
-                <w14:ligatures w14:val="none"/>
-              </w:rPr>
-              <w:t xml:space="preserve"> must allow </w:t>
-            </w:r>
-            <w:r>
-              <w:rPr>
-                <w:rFonts w:ascii="Constantia" w:hAnsi="Constantia"/>
-                <w:color w:val="595959" w:themeColor="text1" w:themeTint="A6"/>
-                <w:kern w:val="0"/>
-                <w:lang w:val="en-GB" w:eastAsia="es-ES"/>
-                <w14:ligatures w14:val="none"/>
-              </w:rPr>
-              <w:t>the user to operate as customer or as shop owner</w:t>
+                <w:sz w:val="18"/>
+                <w:szCs w:val="18"/>
+                <w:lang w:val="en-US" w:eastAsia="es-ES"/>
+                <w14:ligatures w14:val="none"/>
+              </w:rPr>
+              <w:t xml:space="preserve"> must allow the user to operate as customer or as shop owner</w:t>
             </w:r>
           </w:p>
         </w:tc>
@@ -18471,10 +18459,12 @@
                 <w:rFonts w:ascii="Constantia" w:hAnsi="Constantia"/>
                 <w:color w:val="595959" w:themeColor="text1" w:themeTint="A6"/>
                 <w:kern w:val="0"/>
-                <w:lang w:val="en-GB" w:eastAsia="es-ES"/>
-                <w14:ligatures w14:val="none"/>
-              </w:rPr>
-              <w:t xml:space="preserve">R28 </w:t>
+                <w:sz w:val="18"/>
+                <w:szCs w:val="18"/>
+                <w:lang w:eastAsia="es-ES"/>
+                <w14:ligatures w14:val="none"/>
+              </w:rPr>
+              <w:t>R27</w:t>
             </w:r>
           </w:p>
         </w:tc>
@@ -18498,7 +18488,9 @@
                 <w:rFonts w:ascii="Constantia" w:hAnsi="Constantia"/>
                 <w:color w:val="595959" w:themeColor="text1" w:themeTint="A6"/>
                 <w:kern w:val="0"/>
-                <w:lang w:val="en-GB" w:eastAsia="es-ES"/>
+                <w:sz w:val="18"/>
+                <w:szCs w:val="18"/>
+                <w:lang w:val="en-US" w:eastAsia="es-ES"/>
                 <w14:ligatures w14:val="none"/>
               </w:rPr>
               <w:t>Iqueue</w:t>
@@ -18509,7 +18501,9 @@
                 <w:rFonts w:ascii="Constantia" w:hAnsi="Constantia"/>
                 <w:color w:val="595959" w:themeColor="text1" w:themeTint="A6"/>
                 <w:kern w:val="0"/>
-                <w:lang w:val="en-GB" w:eastAsia="es-ES"/>
+                <w:sz w:val="18"/>
+                <w:szCs w:val="18"/>
+                <w:lang w:val="en-US" w:eastAsia="es-ES"/>
                 <w14:ligatures w14:val="none"/>
               </w:rPr>
               <w:t xml:space="preserve"> must allow log-in as customer</w:t>
@@ -18540,10 +18534,12 @@
                 <w:rFonts w:ascii="Constantia" w:hAnsi="Constantia"/>
                 <w:color w:val="595959" w:themeColor="text1" w:themeTint="A6"/>
                 <w:kern w:val="0"/>
-                <w:lang w:val="en-GB" w:eastAsia="es-ES"/>
-                <w14:ligatures w14:val="none"/>
-              </w:rPr>
-              <w:t>R29</w:t>
+                <w:sz w:val="18"/>
+                <w:szCs w:val="18"/>
+                <w:lang w:eastAsia="es-ES"/>
+                <w14:ligatures w14:val="none"/>
+              </w:rPr>
+              <w:t xml:space="preserve">R28 </w:t>
             </w:r>
           </w:p>
         </w:tc>
@@ -18567,7 +18563,9 @@
                 <w:rFonts w:ascii="Constantia" w:hAnsi="Constantia"/>
                 <w:color w:val="595959" w:themeColor="text1" w:themeTint="A6"/>
                 <w:kern w:val="0"/>
-                <w:lang w:val="en-GB" w:eastAsia="es-ES"/>
+                <w:sz w:val="18"/>
+                <w:szCs w:val="18"/>
+                <w:lang w:val="en-US" w:eastAsia="es-ES"/>
                 <w14:ligatures w14:val="none"/>
               </w:rPr>
               <w:t>Iqueue</w:t>
@@ -18578,7 +18576,9 @@
                 <w:rFonts w:ascii="Constantia" w:hAnsi="Constantia"/>
                 <w:color w:val="595959" w:themeColor="text1" w:themeTint="A6"/>
                 <w:kern w:val="0"/>
-                <w:lang w:val="en-GB" w:eastAsia="es-ES"/>
+                <w:sz w:val="18"/>
+                <w:szCs w:val="18"/>
+                <w:lang w:val="en-US" w:eastAsia="es-ES"/>
                 <w14:ligatures w14:val="none"/>
               </w:rPr>
               <w:t xml:space="preserve"> must allow log-in as shop owner</w:t>
@@ -18609,10 +18609,12 @@
                 <w:rFonts w:ascii="Constantia" w:hAnsi="Constantia"/>
                 <w:color w:val="595959" w:themeColor="text1" w:themeTint="A6"/>
                 <w:kern w:val="0"/>
-                <w:lang w:val="en-GB" w:eastAsia="es-ES"/>
-                <w14:ligatures w14:val="none"/>
-              </w:rPr>
-              <w:t>R30</w:t>
+                <w:sz w:val="18"/>
+                <w:szCs w:val="18"/>
+                <w:lang w:eastAsia="es-ES"/>
+                <w14:ligatures w14:val="none"/>
+              </w:rPr>
+              <w:t>R29</w:t>
             </w:r>
           </w:p>
         </w:tc>
@@ -18636,7 +18638,9 @@
                 <w:rFonts w:ascii="Constantia" w:hAnsi="Constantia"/>
                 <w:color w:val="595959" w:themeColor="text1" w:themeTint="A6"/>
                 <w:kern w:val="0"/>
-                <w:lang w:val="en-GB" w:eastAsia="es-ES"/>
+                <w:sz w:val="18"/>
+                <w:szCs w:val="18"/>
+                <w:lang w:val="en-US" w:eastAsia="es-ES"/>
                 <w14:ligatures w14:val="none"/>
               </w:rPr>
               <w:t>Iqueue</w:t>
@@ -18647,7 +18651,9 @@
                 <w:rFonts w:ascii="Constantia" w:hAnsi="Constantia"/>
                 <w:color w:val="595959" w:themeColor="text1" w:themeTint="A6"/>
                 <w:kern w:val="0"/>
-                <w:lang w:val="en-GB" w:eastAsia="es-ES"/>
+                <w:sz w:val="18"/>
+                <w:szCs w:val="18"/>
+                <w:lang w:val="en-US" w:eastAsia="es-ES"/>
                 <w14:ligatures w14:val="none"/>
               </w:rPr>
               <w:t xml:space="preserve"> must allow log-out</w:t>
@@ -18678,10 +18684,12 @@
                 <w:rFonts w:ascii="Constantia" w:hAnsi="Constantia"/>
                 <w:color w:val="595959" w:themeColor="text1" w:themeTint="A6"/>
                 <w:kern w:val="0"/>
-                <w:lang w:val="en-GB" w:eastAsia="es-ES"/>
-                <w14:ligatures w14:val="none"/>
-              </w:rPr>
-              <w:t>R31</w:t>
+                <w:sz w:val="18"/>
+                <w:szCs w:val="18"/>
+                <w:lang w:eastAsia="es-ES"/>
+                <w14:ligatures w14:val="none"/>
+              </w:rPr>
+              <w:t>R30</w:t>
             </w:r>
           </w:p>
         </w:tc>
@@ -18704,7 +18712,9 @@
                 <w:rFonts w:ascii="Constantia" w:hAnsi="Constantia"/>
                 <w:color w:val="595959" w:themeColor="text1" w:themeTint="A6"/>
                 <w:kern w:val="0"/>
-                <w:lang w:val="en-GB" w:eastAsia="es-ES"/>
+                <w:sz w:val="18"/>
+                <w:szCs w:val="18"/>
+                <w:lang w:val="en-US" w:eastAsia="es-ES"/>
                 <w14:ligatures w14:val="none"/>
               </w:rPr>
               <w:t>The app will enable shop owners to remove their products/services</w:t>
@@ -18735,10 +18745,12 @@
                 <w:rFonts w:ascii="Constantia" w:hAnsi="Constantia"/>
                 <w:color w:val="595959" w:themeColor="text1" w:themeTint="A6"/>
                 <w:kern w:val="0"/>
-                <w:lang w:val="en-GB" w:eastAsia="es-ES"/>
-                <w14:ligatures w14:val="none"/>
-              </w:rPr>
-              <w:t>R32</w:t>
+                <w:sz w:val="18"/>
+                <w:szCs w:val="18"/>
+                <w:lang w:eastAsia="es-ES"/>
+                <w14:ligatures w14:val="none"/>
+              </w:rPr>
+              <w:t>R31</w:t>
             </w:r>
           </w:p>
         </w:tc>
@@ -18761,7 +18773,9 @@
                 <w:rFonts w:ascii="Constantia" w:hAnsi="Constantia"/>
                 <w:color w:val="595959" w:themeColor="text1" w:themeTint="A6"/>
                 <w:kern w:val="0"/>
-                <w:lang w:val="en-GB" w:eastAsia="es-ES"/>
+                <w:sz w:val="18"/>
+                <w:szCs w:val="18"/>
+                <w:lang w:val="en-US" w:eastAsia="es-ES"/>
                 <w14:ligatures w14:val="none"/>
               </w:rPr>
               <w:t>The app will enable shop owners to count their available products/services</w:t>
@@ -18792,10 +18806,12 @@
                 <w:rFonts w:ascii="Constantia" w:hAnsi="Constantia"/>
                 <w:color w:val="595959" w:themeColor="text1" w:themeTint="A6"/>
                 <w:kern w:val="0"/>
-                <w:lang w:val="en-GB" w:eastAsia="es-ES"/>
-                <w14:ligatures w14:val="none"/>
-              </w:rPr>
-              <w:t>R33</w:t>
+                <w:sz w:val="18"/>
+                <w:szCs w:val="18"/>
+                <w:lang w:eastAsia="es-ES"/>
+                <w14:ligatures w14:val="none"/>
+              </w:rPr>
+              <w:t>R32</w:t>
             </w:r>
           </w:p>
         </w:tc>
@@ -18819,7 +18835,9 @@
                 <w:rFonts w:ascii="Constantia" w:hAnsi="Constantia"/>
                 <w:color w:val="595959" w:themeColor="text1" w:themeTint="A6"/>
                 <w:kern w:val="0"/>
-                <w:lang w:val="en-GB" w:eastAsia="es-ES"/>
+                <w:sz w:val="18"/>
+                <w:szCs w:val="18"/>
+                <w:lang w:val="en-US" w:eastAsia="es-ES"/>
                 <w14:ligatures w14:val="none"/>
               </w:rPr>
               <w:t>Iqueue</w:t>
@@ -18830,7 +18848,9 @@
                 <w:rFonts w:ascii="Constantia" w:hAnsi="Constantia"/>
                 <w:color w:val="595959" w:themeColor="text1" w:themeTint="A6"/>
                 <w:kern w:val="0"/>
-                <w:lang w:val="en-GB" w:eastAsia="es-ES"/>
+                <w:sz w:val="18"/>
+                <w:szCs w:val="18"/>
+                <w:lang w:val="en-US" w:eastAsia="es-ES"/>
                 <w14:ligatures w14:val="none"/>
               </w:rPr>
               <w:t xml:space="preserve"> will be able to realize to queue counting by means of the QR codes</w:t>
@@ -18861,11 +18881,12 @@
                 <w:rFonts w:ascii="Constantia" w:hAnsi="Constantia"/>
                 <w:color w:val="595959" w:themeColor="text1" w:themeTint="A6"/>
                 <w:kern w:val="0"/>
-                <w:lang w:val="en-GB" w:eastAsia="es-ES"/>
-                <w14:ligatures w14:val="none"/>
-              </w:rPr>
-              <w:lastRenderedPageBreak/>
-              <w:t>R34</w:t>
+                <w:sz w:val="18"/>
+                <w:szCs w:val="18"/>
+                <w:lang w:eastAsia="es-ES"/>
+                <w14:ligatures w14:val="none"/>
+              </w:rPr>
+              <w:t>R33</w:t>
             </w:r>
           </w:p>
         </w:tc>
@@ -18889,7 +18910,9 @@
                 <w:rFonts w:ascii="Constantia" w:hAnsi="Constantia"/>
                 <w:color w:val="595959" w:themeColor="text1" w:themeTint="A6"/>
                 <w:kern w:val="0"/>
-                <w:lang w:val="en-GB" w:eastAsia="es-ES"/>
+                <w:sz w:val="18"/>
+                <w:szCs w:val="18"/>
+                <w:lang w:val="en-US" w:eastAsia="es-ES"/>
                 <w14:ligatures w14:val="none"/>
               </w:rPr>
               <w:t>Iqueue</w:t>
@@ -18900,7 +18923,9 @@
                 <w:rFonts w:ascii="Constantia" w:hAnsi="Constantia"/>
                 <w:color w:val="595959" w:themeColor="text1" w:themeTint="A6"/>
                 <w:kern w:val="0"/>
-                <w:lang w:val="en-GB" w:eastAsia="es-ES"/>
+                <w:sz w:val="18"/>
+                <w:szCs w:val="18"/>
+                <w:lang w:val="en-US" w:eastAsia="es-ES"/>
                 <w14:ligatures w14:val="none"/>
               </w:rPr>
               <w:t xml:space="preserve"> will allow the shop owner to manually increment or decrement the queue counter</w:t>
@@ -18931,10 +18956,13 @@
                 <w:rFonts w:ascii="Constantia" w:hAnsi="Constantia"/>
                 <w:color w:val="595959" w:themeColor="text1" w:themeTint="A6"/>
                 <w:kern w:val="0"/>
-                <w:lang w:val="en-GB" w:eastAsia="es-ES"/>
-                <w14:ligatures w14:val="none"/>
-              </w:rPr>
-              <w:t>R35</w:t>
+                <w:sz w:val="18"/>
+                <w:szCs w:val="18"/>
+                <w:lang w:eastAsia="es-ES"/>
+                <w14:ligatures w14:val="none"/>
+              </w:rPr>
+              <w:lastRenderedPageBreak/>
+              <w:t>R34</w:t>
             </w:r>
           </w:p>
         </w:tc>
@@ -18958,7 +18986,9 @@
                 <w:rFonts w:ascii="Constantia" w:hAnsi="Constantia"/>
                 <w:color w:val="595959" w:themeColor="text1" w:themeTint="A6"/>
                 <w:kern w:val="0"/>
-                <w:lang w:val="en-GB" w:eastAsia="es-ES"/>
+                <w:sz w:val="18"/>
+                <w:szCs w:val="18"/>
+                <w:lang w:val="en-US" w:eastAsia="es-ES"/>
                 <w14:ligatures w14:val="none"/>
               </w:rPr>
               <w:t>Iqueue</w:t>
@@ -18969,7 +18999,9 @@
                 <w:rFonts w:ascii="Constantia" w:hAnsi="Constantia"/>
                 <w:color w:val="595959" w:themeColor="text1" w:themeTint="A6"/>
                 <w:kern w:val="0"/>
-                <w:lang w:val="en-GB" w:eastAsia="es-ES"/>
+                <w:sz w:val="18"/>
+                <w:szCs w:val="18"/>
+                <w:lang w:val="en-US" w:eastAsia="es-ES"/>
                 <w14:ligatures w14:val="none"/>
               </w:rPr>
               <w:t xml:space="preserve"> shall allow the customer to select the category of the shops he is interested to visit</w:t>
@@ -19000,10 +19032,12 @@
                 <w:rFonts w:ascii="Constantia" w:hAnsi="Constantia"/>
                 <w:color w:val="595959" w:themeColor="text1" w:themeTint="A6"/>
                 <w:kern w:val="0"/>
-                <w:lang w:val="en-GB" w:eastAsia="es-ES"/>
-                <w14:ligatures w14:val="none"/>
-              </w:rPr>
-              <w:t>R36</w:t>
+                <w:sz w:val="18"/>
+                <w:szCs w:val="18"/>
+                <w:lang w:eastAsia="es-ES"/>
+                <w14:ligatures w14:val="none"/>
+              </w:rPr>
+              <w:t>R35</w:t>
             </w:r>
           </w:p>
         </w:tc>
@@ -19027,7 +19061,9 @@
                 <w:rFonts w:ascii="Constantia" w:hAnsi="Constantia"/>
                 <w:color w:val="595959" w:themeColor="text1" w:themeTint="A6"/>
                 <w:kern w:val="0"/>
-                <w:lang w:val="en-GB" w:eastAsia="es-ES"/>
+                <w:sz w:val="18"/>
+                <w:szCs w:val="18"/>
+                <w:lang w:val="en-US" w:eastAsia="es-ES"/>
                 <w14:ligatures w14:val="none"/>
               </w:rPr>
               <w:t>Iqueue</w:t>
@@ -19038,7 +19074,9 @@
                 <w:rFonts w:ascii="Constantia" w:hAnsi="Constantia"/>
                 <w:color w:val="595959" w:themeColor="text1" w:themeTint="A6"/>
                 <w:kern w:val="0"/>
-                <w:lang w:val="en-GB" w:eastAsia="es-ES"/>
+                <w:sz w:val="18"/>
+                <w:szCs w:val="18"/>
+                <w:lang w:val="en-US" w:eastAsia="es-ES"/>
                 <w14:ligatures w14:val="none"/>
               </w:rPr>
               <w:t xml:space="preserve"> shall allow the customer to select a specific shop</w:t>
@@ -19069,10 +19107,12 @@
                 <w:rFonts w:ascii="Constantia" w:hAnsi="Constantia"/>
                 <w:color w:val="595959" w:themeColor="text1" w:themeTint="A6"/>
                 <w:kern w:val="0"/>
-                <w:lang w:val="en-GB" w:eastAsia="es-ES"/>
-                <w14:ligatures w14:val="none"/>
-              </w:rPr>
-              <w:t xml:space="preserve">R37 </w:t>
+                <w:sz w:val="18"/>
+                <w:szCs w:val="18"/>
+                <w:lang w:eastAsia="es-ES"/>
+                <w14:ligatures w14:val="none"/>
+              </w:rPr>
+              <w:t>R36</w:t>
             </w:r>
           </w:p>
         </w:tc>
@@ -19096,7 +19136,9 @@
                 <w:rFonts w:ascii="Constantia" w:hAnsi="Constantia"/>
                 <w:color w:val="595959" w:themeColor="text1" w:themeTint="A6"/>
                 <w:kern w:val="0"/>
-                <w:lang w:val="en-GB" w:eastAsia="es-ES"/>
+                <w:sz w:val="18"/>
+                <w:szCs w:val="18"/>
+                <w:lang w:val="en-US" w:eastAsia="es-ES"/>
                 <w14:ligatures w14:val="none"/>
               </w:rPr>
               <w:t>Iqueue</w:t>
@@ -19107,7 +19149,9 @@
                 <w:rFonts w:ascii="Constantia" w:hAnsi="Constantia"/>
                 <w:color w:val="595959" w:themeColor="text1" w:themeTint="A6"/>
                 <w:kern w:val="0"/>
-                <w:lang w:val="en-GB" w:eastAsia="es-ES"/>
+                <w:sz w:val="18"/>
+                <w:szCs w:val="18"/>
+                <w:lang w:val="en-US" w:eastAsia="es-ES"/>
                 <w14:ligatures w14:val="none"/>
               </w:rPr>
               <w:t xml:space="preserve"> shall allow the customer to select a specific shop product/service</w:t>
@@ -19138,10 +19182,12 @@
                 <w:rFonts w:ascii="Constantia" w:hAnsi="Constantia"/>
                 <w:color w:val="595959" w:themeColor="text1" w:themeTint="A6"/>
                 <w:kern w:val="0"/>
-                <w:lang w:val="en-GB" w:eastAsia="es-ES"/>
-                <w14:ligatures w14:val="none"/>
-              </w:rPr>
-              <w:t>R40</w:t>
+                <w:sz w:val="18"/>
+                <w:szCs w:val="18"/>
+                <w:lang w:eastAsia="es-ES"/>
+                <w14:ligatures w14:val="none"/>
+              </w:rPr>
+              <w:t xml:space="preserve">R37 </w:t>
             </w:r>
           </w:p>
         </w:tc>
@@ -19165,7 +19211,9 @@
                 <w:rFonts w:ascii="Constantia" w:hAnsi="Constantia"/>
                 <w:color w:val="595959" w:themeColor="text1" w:themeTint="A6"/>
                 <w:kern w:val="0"/>
-                <w:lang w:val="en-GB" w:eastAsia="es-ES"/>
+                <w:sz w:val="18"/>
+                <w:szCs w:val="18"/>
+                <w:lang w:val="en-US" w:eastAsia="es-ES"/>
                 <w14:ligatures w14:val="none"/>
               </w:rPr>
               <w:t>Iqueue</w:t>
@@ -19176,7 +19224,9 @@
                 <w:rFonts w:ascii="Constantia" w:hAnsi="Constantia"/>
                 <w:color w:val="595959" w:themeColor="text1" w:themeTint="A6"/>
                 <w:kern w:val="0"/>
-                <w:lang w:val="en-GB" w:eastAsia="es-ES"/>
+                <w:sz w:val="18"/>
+                <w:szCs w:val="18"/>
+                <w:lang w:val="en-US" w:eastAsia="es-ES"/>
                 <w14:ligatures w14:val="none"/>
               </w:rPr>
               <w:t xml:space="preserve"> establishes counters to keep track of the client visits during the shops opening hours.</w:t>
@@ -19208,10 +19258,12 @@
                 <w:rFonts w:ascii="Constantia" w:hAnsi="Constantia"/>
                 <w:color w:val="595959" w:themeColor="text1" w:themeTint="A6"/>
                 <w:kern w:val="0"/>
-                <w:lang w:val="en-GB" w:eastAsia="es-ES"/>
-                <w14:ligatures w14:val="none"/>
-              </w:rPr>
-              <w:t>R41</w:t>
+                <w:sz w:val="18"/>
+                <w:szCs w:val="18"/>
+                <w:lang w:eastAsia="es-ES"/>
+                <w14:ligatures w14:val="none"/>
+              </w:rPr>
+              <w:t>R38</w:t>
             </w:r>
           </w:p>
         </w:tc>
@@ -19235,7 +19287,9 @@
                 <w:rFonts w:ascii="Constantia" w:hAnsi="Constantia"/>
                 <w:color w:val="595959" w:themeColor="text1" w:themeTint="A6"/>
                 <w:kern w:val="0"/>
-                <w:lang w:val="en-GB" w:eastAsia="es-ES"/>
+                <w:sz w:val="18"/>
+                <w:szCs w:val="18"/>
+                <w:lang w:val="en-US" w:eastAsia="es-ES"/>
                 <w14:ligatures w14:val="none"/>
               </w:rPr>
               <w:t>The app shall allow the shop owner to advertise their shop</w:t>
@@ -19266,10 +19320,12 @@
                 <w:rFonts w:ascii="Constantia" w:hAnsi="Constantia"/>
                 <w:color w:val="595959" w:themeColor="text1" w:themeTint="A6"/>
                 <w:kern w:val="0"/>
-                <w:lang w:val="en-GB" w:eastAsia="es-ES"/>
-                <w14:ligatures w14:val="none"/>
-              </w:rPr>
-              <w:t>R42</w:t>
+                <w:sz w:val="18"/>
+                <w:szCs w:val="18"/>
+                <w:lang w:eastAsia="es-ES"/>
+                <w14:ligatures w14:val="none"/>
+              </w:rPr>
+              <w:t>R39</w:t>
             </w:r>
           </w:p>
         </w:tc>
@@ -19292,7 +19348,9 @@
                 <w:rFonts w:ascii="Constantia" w:hAnsi="Constantia"/>
                 <w:color w:val="595959" w:themeColor="text1" w:themeTint="A6"/>
                 <w:kern w:val="0"/>
-                <w:lang w:val="en-GB" w:eastAsia="es-ES"/>
+                <w:sz w:val="18"/>
+                <w:szCs w:val="18"/>
+                <w:lang w:val="en-US" w:eastAsia="es-ES"/>
                 <w14:ligatures w14:val="none"/>
               </w:rPr>
               <w:t>The app shows the user of the interested queue variation</w:t>
@@ -19323,10 +19381,12 @@
                 <w:rFonts w:ascii="Constantia" w:hAnsi="Constantia"/>
                 <w:color w:val="595959" w:themeColor="text1" w:themeTint="A6"/>
                 <w:kern w:val="0"/>
-                <w:lang w:val="en-GB" w:eastAsia="es-ES"/>
-                <w14:ligatures w14:val="none"/>
-              </w:rPr>
-              <w:t>R43</w:t>
+                <w:sz w:val="18"/>
+                <w:szCs w:val="18"/>
+                <w:lang w:eastAsia="es-ES"/>
+                <w14:ligatures w14:val="none"/>
+              </w:rPr>
+              <w:t>R40</w:t>
             </w:r>
           </w:p>
         </w:tc>
@@ -19350,7 +19410,9 @@
                 <w:rFonts w:ascii="Constantia" w:hAnsi="Constantia"/>
                 <w:color w:val="595959" w:themeColor="text1" w:themeTint="A6"/>
                 <w:kern w:val="0"/>
-                <w:lang w:val="en-GB" w:eastAsia="es-ES"/>
+                <w:sz w:val="18"/>
+                <w:szCs w:val="18"/>
+                <w:lang w:val="en-US" w:eastAsia="es-ES"/>
                 <w14:ligatures w14:val="none"/>
               </w:rPr>
               <w:t>Iqueue</w:t>
@@ -19361,10 +19423,12 @@
                 <w:rFonts w:ascii="Constantia" w:hAnsi="Constantia"/>
                 <w:color w:val="595959" w:themeColor="text1" w:themeTint="A6"/>
                 <w:kern w:val="0"/>
-                <w:lang w:val="en-GB" w:eastAsia="es-ES"/>
-                <w14:ligatures w14:val="none"/>
-              </w:rPr>
-              <w:t xml:space="preserve"> allows costumer to delete their booking in the queue</w:t>
+                <w:sz w:val="18"/>
+                <w:szCs w:val="18"/>
+                <w:lang w:val="en-US" w:eastAsia="es-ES"/>
+                <w14:ligatures w14:val="none"/>
+              </w:rPr>
+              <w:t xml:space="preserve"> shall give the shop address to a third-party GPS system to guide the client to the shop</w:t>
             </w:r>
           </w:p>
         </w:tc>
@@ -19392,20 +19456,12 @@
                 <w:rFonts w:ascii="Constantia" w:hAnsi="Constantia"/>
                 <w:color w:val="595959" w:themeColor="text1" w:themeTint="A6"/>
                 <w:kern w:val="0"/>
-                <w:lang w:val="en-GB" w:eastAsia="es-ES"/>
-                <w14:ligatures w14:val="none"/>
-              </w:rPr>
-              <w:t>R4</w:t>
-            </w:r>
-            <w:r>
-              <w:rPr>
-                <w:rFonts w:ascii="Constantia" w:hAnsi="Constantia"/>
-                <w:color w:val="595959" w:themeColor="text1" w:themeTint="A6"/>
-                <w:kern w:val="0"/>
-                <w:lang w:val="en-GB" w:eastAsia="es-ES"/>
-                <w14:ligatures w14:val="none"/>
-              </w:rPr>
-              <w:t>4</w:t>
+                <w:sz w:val="18"/>
+                <w:szCs w:val="18"/>
+                <w:lang w:eastAsia="es-ES"/>
+                <w14:ligatures w14:val="none"/>
+              </w:rPr>
+              <w:t>R41</w:t>
             </w:r>
           </w:p>
         </w:tc>
@@ -19429,7 +19485,9 @@
                 <w:rFonts w:ascii="Constantia" w:hAnsi="Constantia"/>
                 <w:color w:val="595959" w:themeColor="text1" w:themeTint="A6"/>
                 <w:kern w:val="0"/>
-                <w:lang w:val="en-GB" w:eastAsia="es-ES"/>
+                <w:sz w:val="18"/>
+                <w:szCs w:val="18"/>
+                <w:lang w:val="en-US" w:eastAsia="es-ES"/>
                 <w14:ligatures w14:val="none"/>
               </w:rPr>
               <w:t>Iqueue</w:t>
@@ -19440,86 +19498,9 @@
                 <w:rFonts w:ascii="Constantia" w:hAnsi="Constantia"/>
                 <w:color w:val="595959" w:themeColor="text1" w:themeTint="A6"/>
                 <w:kern w:val="0"/>
-                <w:lang w:val="en-GB" w:eastAsia="es-ES"/>
-                <w14:ligatures w14:val="none"/>
-              </w:rPr>
-              <w:t xml:space="preserve"> shall give the shop address to a third-party GPS system to guide the client to the shop</w:t>
-            </w:r>
-          </w:p>
-        </w:tc>
-      </w:tr>
-      <w:tr>
-        <w:trPr>
-          <w:trHeight w:val="365"/>
-        </w:trPr>
-        <w:tc>
-          <w:tcPr>
-            <w:tcW w:w="593" w:type="dxa"/>
-          </w:tcPr>
-          <w:p>
-            <w:pPr>
-              <w:rPr>
-                <w:rFonts w:ascii="Constantia" w:hAnsi="Constantia"/>
-                <w:color w:val="595959" w:themeColor="text1" w:themeTint="A6"/>
-                <w:kern w:val="0"/>
-                <w:lang w:val="en-GB" w:eastAsia="es-ES"/>
-                <w14:ligatures w14:val="none"/>
-              </w:rPr>
-            </w:pPr>
-            <w:r>
-              <w:rPr>
-                <w:rFonts w:ascii="Constantia" w:hAnsi="Constantia"/>
-                <w:color w:val="595959" w:themeColor="text1" w:themeTint="A6"/>
-                <w:kern w:val="0"/>
-                <w:lang w:val="en-GB" w:eastAsia="es-ES"/>
-                <w14:ligatures w14:val="none"/>
-              </w:rPr>
-              <w:t>R4</w:t>
-            </w:r>
-            <w:r>
-              <w:rPr>
-                <w:rFonts w:ascii="Constantia" w:hAnsi="Constantia"/>
-                <w:color w:val="595959" w:themeColor="text1" w:themeTint="A6"/>
-                <w:kern w:val="0"/>
-                <w:lang w:val="en-GB" w:eastAsia="es-ES"/>
-                <w14:ligatures w14:val="none"/>
-              </w:rPr>
-              <w:t>5</w:t>
-            </w:r>
-          </w:p>
-        </w:tc>
-        <w:tc>
-          <w:tcPr>
-            <w:tcW w:w="9574" w:type="dxa"/>
-          </w:tcPr>
-          <w:p>
-            <w:pPr>
-              <w:rPr>
-                <w:rFonts w:ascii="Constantia" w:hAnsi="Constantia"/>
-                <w:color w:val="595959" w:themeColor="text1" w:themeTint="A6"/>
-                <w:kern w:val="0"/>
-                <w:lang w:val="en-GB" w:eastAsia="es-ES"/>
-                <w14:ligatures w14:val="none"/>
-              </w:rPr>
-            </w:pPr>
-            <w:proofErr w:type="spellStart"/>
-            <w:r>
-              <w:rPr>
-                <w:rFonts w:ascii="Constantia" w:hAnsi="Constantia"/>
-                <w:color w:val="595959" w:themeColor="text1" w:themeTint="A6"/>
-                <w:kern w:val="0"/>
-                <w:lang w:val="en-GB" w:eastAsia="es-ES"/>
-                <w14:ligatures w14:val="none"/>
-              </w:rPr>
-              <w:t>Iqueue</w:t>
-            </w:r>
-            <w:proofErr w:type="spellEnd"/>
-            <w:r>
-              <w:rPr>
-                <w:rFonts w:ascii="Constantia" w:hAnsi="Constantia"/>
-                <w:color w:val="595959" w:themeColor="text1" w:themeTint="A6"/>
-                <w:kern w:val="0"/>
-                <w:lang w:val="en-GB" w:eastAsia="es-ES"/>
+                <w:sz w:val="18"/>
+                <w:szCs w:val="18"/>
+                <w:lang w:val="en-US" w:eastAsia="es-ES"/>
                 <w14:ligatures w14:val="none"/>
               </w:rPr>
               <w:t xml:space="preserve"> will allow the client to provide feedback and rating to the shops</w:t>
@@ -19625,6 +19606,215 @@
     </w:p>
     <w:p>
       <w:pPr>
+        <w:rPr>
+          <w:rFonts w:ascii="Constantia" w:hAnsi="Constantia"/>
+          <w:color w:val="595959" w:themeColor="text1" w:themeTint="A6"/>
+          <w:kern w:val="0"/>
+          <w:lang w:val="en-GB" w:eastAsia="es-ES"/>
+          <w14:ligatures w14:val="none"/>
+        </w:rPr>
+      </w:pPr>
+    </w:p>
+    <w:p>
+      <w:pPr>
+        <w:rPr>
+          <w:rFonts w:ascii="Constantia" w:hAnsi="Constantia"/>
+          <w:color w:val="595959" w:themeColor="text1" w:themeTint="A6"/>
+          <w:kern w:val="0"/>
+          <w:lang w:val="en-GB" w:eastAsia="es-ES"/>
+          <w14:ligatures w14:val="none"/>
+        </w:rPr>
+      </w:pPr>
+    </w:p>
+    <w:p>
+      <w:pPr>
+        <w:rPr>
+          <w:rFonts w:ascii="Constantia" w:hAnsi="Constantia"/>
+          <w:color w:val="595959" w:themeColor="text1" w:themeTint="A6"/>
+          <w:kern w:val="0"/>
+          <w:lang w:val="en-GB" w:eastAsia="es-ES"/>
+          <w14:ligatures w14:val="none"/>
+        </w:rPr>
+      </w:pPr>
+    </w:p>
+    <w:p>
+      <w:pPr>
+        <w:rPr>
+          <w:rFonts w:ascii="Constantia" w:hAnsi="Constantia"/>
+          <w:color w:val="595959" w:themeColor="text1" w:themeTint="A6"/>
+          <w:kern w:val="0"/>
+          <w:lang w:val="en-GB" w:eastAsia="es-ES"/>
+          <w14:ligatures w14:val="none"/>
+        </w:rPr>
+      </w:pPr>
+    </w:p>
+    <w:p>
+      <w:pPr>
+        <w:rPr>
+          <w:rFonts w:ascii="Constantia" w:hAnsi="Constantia"/>
+          <w:color w:val="595959" w:themeColor="text1" w:themeTint="A6"/>
+          <w:kern w:val="0"/>
+          <w:lang w:val="en-GB" w:eastAsia="es-ES"/>
+          <w14:ligatures w14:val="none"/>
+        </w:rPr>
+      </w:pPr>
+    </w:p>
+    <w:p>
+      <w:pPr>
+        <w:rPr>
+          <w:rFonts w:ascii="Constantia" w:hAnsi="Constantia"/>
+          <w:color w:val="595959" w:themeColor="text1" w:themeTint="A6"/>
+          <w:kern w:val="0"/>
+          <w:lang w:val="en-GB" w:eastAsia="es-ES"/>
+          <w14:ligatures w14:val="none"/>
+        </w:rPr>
+      </w:pPr>
+    </w:p>
+    <w:p>
+      <w:pPr>
+        <w:rPr>
+          <w:rFonts w:ascii="Constantia" w:hAnsi="Constantia"/>
+          <w:color w:val="595959" w:themeColor="text1" w:themeTint="A6"/>
+          <w:kern w:val="0"/>
+          <w:lang w:val="en-GB" w:eastAsia="es-ES"/>
+          <w14:ligatures w14:val="none"/>
+        </w:rPr>
+      </w:pPr>
+    </w:p>
+    <w:p>
+      <w:pPr>
+        <w:rPr>
+          <w:rFonts w:ascii="Constantia" w:hAnsi="Constantia"/>
+          <w:color w:val="595959" w:themeColor="text1" w:themeTint="A6"/>
+          <w:kern w:val="0"/>
+          <w:lang w:val="en-GB" w:eastAsia="es-ES"/>
+          <w14:ligatures w14:val="none"/>
+        </w:rPr>
+      </w:pPr>
+    </w:p>
+    <w:p>
+      <w:pPr>
+        <w:rPr>
+          <w:rFonts w:ascii="Constantia" w:hAnsi="Constantia"/>
+          <w:color w:val="595959" w:themeColor="text1" w:themeTint="A6"/>
+          <w:kern w:val="0"/>
+          <w:lang w:val="en-GB" w:eastAsia="es-ES"/>
+          <w14:ligatures w14:val="none"/>
+        </w:rPr>
+      </w:pPr>
+    </w:p>
+    <w:p>
+      <w:pPr>
+        <w:rPr>
+          <w:rFonts w:ascii="Constantia" w:hAnsi="Constantia"/>
+          <w:color w:val="595959" w:themeColor="text1" w:themeTint="A6"/>
+          <w:kern w:val="0"/>
+          <w:lang w:val="en-GB" w:eastAsia="es-ES"/>
+          <w14:ligatures w14:val="none"/>
+        </w:rPr>
+      </w:pPr>
+    </w:p>
+    <w:p>
+      <w:pPr>
+        <w:rPr>
+          <w:rFonts w:ascii="Constantia" w:hAnsi="Constantia"/>
+          <w:color w:val="595959" w:themeColor="text1" w:themeTint="A6"/>
+          <w:kern w:val="0"/>
+          <w:lang w:val="en-GB" w:eastAsia="es-ES"/>
+          <w14:ligatures w14:val="none"/>
+        </w:rPr>
+      </w:pPr>
+    </w:p>
+    <w:p>
+      <w:pPr>
+        <w:rPr>
+          <w:rFonts w:ascii="Constantia" w:hAnsi="Constantia"/>
+          <w:color w:val="595959" w:themeColor="text1" w:themeTint="A6"/>
+          <w:kern w:val="0"/>
+          <w:lang w:val="en-GB" w:eastAsia="es-ES"/>
+          <w14:ligatures w14:val="none"/>
+        </w:rPr>
+      </w:pPr>
+    </w:p>
+    <w:p>
+      <w:pPr>
+        <w:rPr>
+          <w:rFonts w:ascii="Constantia" w:hAnsi="Constantia"/>
+          <w:color w:val="595959" w:themeColor="text1" w:themeTint="A6"/>
+          <w:kern w:val="0"/>
+          <w:lang w:val="en-GB" w:eastAsia="es-ES"/>
+          <w14:ligatures w14:val="none"/>
+        </w:rPr>
+      </w:pPr>
+    </w:p>
+    <w:p>
+      <w:pPr>
+        <w:rPr>
+          <w:rFonts w:ascii="Constantia" w:hAnsi="Constantia"/>
+          <w:color w:val="595959" w:themeColor="text1" w:themeTint="A6"/>
+          <w:kern w:val="0"/>
+          <w:lang w:val="en-GB" w:eastAsia="es-ES"/>
+          <w14:ligatures w14:val="none"/>
+        </w:rPr>
+      </w:pPr>
+    </w:p>
+    <w:p>
+      <w:pPr>
+        <w:rPr>
+          <w:rFonts w:ascii="Constantia" w:hAnsi="Constantia"/>
+          <w:color w:val="595959" w:themeColor="text1" w:themeTint="A6"/>
+          <w:kern w:val="0"/>
+          <w:lang w:val="en-GB" w:eastAsia="es-ES"/>
+          <w14:ligatures w14:val="none"/>
+        </w:rPr>
+      </w:pPr>
+    </w:p>
+    <w:p>
+      <w:pPr>
+        <w:rPr>
+          <w:rFonts w:ascii="Constantia" w:hAnsi="Constantia"/>
+          <w:color w:val="595959" w:themeColor="text1" w:themeTint="A6"/>
+          <w:kern w:val="0"/>
+          <w:lang w:val="en-GB" w:eastAsia="es-ES"/>
+          <w14:ligatures w14:val="none"/>
+        </w:rPr>
+      </w:pPr>
+    </w:p>
+    <w:p>
+      <w:pPr>
+        <w:rPr>
+          <w:rFonts w:ascii="Constantia" w:hAnsi="Constantia"/>
+          <w:color w:val="595959" w:themeColor="text1" w:themeTint="A6"/>
+          <w:kern w:val="0"/>
+          <w:lang w:val="en-GB" w:eastAsia="es-ES"/>
+          <w14:ligatures w14:val="none"/>
+        </w:rPr>
+      </w:pPr>
+    </w:p>
+    <w:p>
+      <w:pPr>
+        <w:rPr>
+          <w:rFonts w:ascii="Constantia" w:hAnsi="Constantia"/>
+          <w:color w:val="595959" w:themeColor="text1" w:themeTint="A6"/>
+          <w:kern w:val="0"/>
+          <w:lang w:val="en-GB" w:eastAsia="es-ES"/>
+          <w14:ligatures w14:val="none"/>
+        </w:rPr>
+      </w:pPr>
+    </w:p>
+    <w:p>
+      <w:pPr>
+        <w:rPr>
+          <w:rFonts w:ascii="Constantia" w:hAnsi="Constantia"/>
+          <w:color w:val="595959" w:themeColor="text1" w:themeTint="A6"/>
+          <w:kern w:val="0"/>
+          <w:lang w:val="en-GB" w:eastAsia="es-ES"/>
+          <w14:ligatures w14:val="none"/>
+        </w:rPr>
+      </w:pPr>
+    </w:p>
+    <w:p>
+      <w:pPr>
         <w:pStyle w:val="Titolo1"/>
         <w:spacing w:line="276" w:lineRule="auto"/>
         <w:ind w:right="3287"/>
@@ -19650,6 +19840,7 @@
           <w:lang w:val="en-GB" w:eastAsia="es-ES"/>
           <w14:ligatures w14:val="none"/>
         </w:rPr>
+        <w:lastRenderedPageBreak/>
         <w:t>Appendix</w:t>
       </w:r>
       <w:bookmarkEnd w:id="36"/>
@@ -20708,7 +20899,6 @@
         <w:rPr>
           <w:lang w:val="en-GB"/>
         </w:rPr>
-        <w:lastRenderedPageBreak/>
         <w:t xml:space="preserve">Table </w:t>
       </w:r>
       <w:r>
@@ -21727,6 +21917,7 @@
                 <w:lang w:val="en-GB" w:eastAsia="es-ES"/>
                 <w14:ligatures w14:val="none"/>
               </w:rPr>
+              <w:lastRenderedPageBreak/>
               <w:t>SP17</w:t>
             </w:r>
           </w:p>
@@ -22655,7 +22846,6 @@
           <w:lang w:val="en-GB" w:eastAsia="es-ES"/>
           <w14:ligatures w14:val="none"/>
         </w:rPr>
-        <w:lastRenderedPageBreak/>
         <w:t xml:space="preserve">Assumptions, </w:t>
       </w:r>
       <w:proofErr w:type="gramStart"/>
@@ -23141,7 +23331,7 @@
 </file>
 
 <file path=word/endnotes.xml><?xml version="1.0" encoding="utf-8"?>
-<w:endnotes xmlns:wpc="http://schemas.microsoft.com/office/word/2010/wordprocessingCanvas" xmlns:cx="http://schemas.microsoft.com/office/drawing/2014/chartex" xmlns:cx1="http://schemas.microsoft.com/office/drawing/2015/9/8/chartex" xmlns:cx2="http://schemas.microsoft.com/office/drawing/2015/10/21/chartex" xmlns:cx3="http://schemas.microsoft.com/office/drawing/2016/5/9/chartex" xmlns:cx4="http://schemas.microsoft.com/office/drawing/2016/5/10/chartex" xmlns:cx5="http://schemas.microsoft.com/office/drawing/2016/5/11/chartex" xmlns:cx6="http://schemas.microsoft.com/office/drawing/2016/5/12/chartex" xmlns:cx7="http://schemas.microsoft.com/office/drawing/2016/5/13/chartex" xmlns:cx8="http://schemas.microsoft.com/office/drawing/2016/5/14/chartex" xmlns:mc="http://schemas.openxmlformats.org/markup-compatibility/2006" xmlns:aink="http://schemas.microsoft.com/office/drawing/2016/ink" xmlns:am3d="http://schemas.microsoft.com/office/drawing/2017/model3d" xmlns:o="urn:schemas-microsoft-com:office:office" xmlns:oel="http://schemas.microsoft.com/office/2019/extlst" xmlns:r="http://schemas.openxmlformats.org/officeDocument/2006/relationships" xmlns:m="http://schemas.openxmlformats.org/officeDocument/2006/math" xmlns:v="urn:schemas-microsoft-com:vml" xmlns:wp14="http://schemas.microsoft.com/office/word/2010/wordprocessingDrawing" xmlns:wp="http://schemas.openxmlformats.org/drawingml/2006/wordprocessingDrawing" xmlns:w10="urn:schemas-microsoft-com:office:word" xmlns:w="http://schemas.openxmlformats.org/wordprocessingml/2006/main" xmlns:w14="http://schemas.microsoft.com/office/word/2010/wordml" xmlns:w15="http://schemas.microsoft.com/office/word/2012/wordml" xmlns:w16cex="http://schemas.microsoft.com/office/word/2018/wordml/cex" xmlns:w16cid="http://schemas.microsoft.com/office/word/2016/wordml/cid" xmlns:w16="http://schemas.microsoft.com/office/word/2018/wordml" xmlns:w16sdtdh="http://schemas.microsoft.com/office/word/2020/wordml/sdtdatahash" xmlns:w16se="http://schemas.microsoft.com/office/word/2015/wordml/symex" xmlns:wpg="http://schemas.microsoft.com/office/word/2010/wordprocessingGroup" xmlns:wpi="http://schemas.microsoft.com/office/word/2010/wordprocessingInk" xmlns:wne="http://schemas.microsoft.com/office/word/2006/wordml" xmlns:wps="http://schemas.microsoft.com/office/word/2010/wordprocessingShape" mc:Ignorable="w14 w15 w16se w16cid w16 w16cex w16sdtdh wp14">
+<w:endnotes xmlns:wpc="http://schemas.microsoft.com/office/word/2010/wordprocessingCanvas" xmlns:cx="http://schemas.microsoft.com/office/drawing/2014/chartex" xmlns:cx1="http://schemas.microsoft.com/office/drawing/2015/9/8/chartex" xmlns:cx2="http://schemas.microsoft.com/office/drawing/2015/10/21/chartex" xmlns:cx3="http://schemas.microsoft.com/office/drawing/2016/5/9/chartex" xmlns:cx4="http://schemas.microsoft.com/office/drawing/2016/5/10/chartex" xmlns:cx5="http://schemas.microsoft.com/office/drawing/2016/5/11/chartex" xmlns:cx6="http://schemas.microsoft.com/office/drawing/2016/5/12/chartex" xmlns:cx7="http://schemas.microsoft.com/office/drawing/2016/5/13/chartex" xmlns:cx8="http://schemas.microsoft.com/office/drawing/2016/5/14/chartex" xmlns:mc="http://schemas.openxmlformats.org/markup-compatibility/2006" xmlns:aink="http://schemas.microsoft.com/office/drawing/2016/ink" xmlns:am3d="http://schemas.microsoft.com/office/drawing/2017/model3d" xmlns:o="urn:schemas-microsoft-com:office:office" xmlns:oel="http://schemas.microsoft.com/office/2019/extlst" xmlns:r="http://schemas.openxmlformats.org/officeDocument/2006/relationships" xmlns:m="http://schemas.openxmlformats.org/officeDocument/2006/math" xmlns:v="urn:schemas-microsoft-com:vml" xmlns:wp14="http://schemas.microsoft.com/office/word/2010/wordprocessingDrawing" xmlns:wp="http://schemas.openxmlformats.org/drawingml/2006/wordprocessingDrawing" xmlns:w10="urn:schemas-microsoft-com:office:word" xmlns:w="http://schemas.openxmlformats.org/wordprocessingml/2006/main" xmlns:w14="http://schemas.microsoft.com/office/word/2010/wordml" xmlns:w15="http://schemas.microsoft.com/office/word/2012/wordml" xmlns:w16cex="http://schemas.microsoft.com/office/word/2018/wordml/cex" xmlns:w16cid="http://schemas.microsoft.com/office/word/2016/wordml/cid" xmlns:w16="http://schemas.microsoft.com/office/word/2018/wordml" xmlns:w16du="http://schemas.microsoft.com/office/word/2023/wordml/word16du" xmlns:w16sdtdh="http://schemas.microsoft.com/office/word/2020/wordml/sdtdatahash" xmlns:w16se="http://schemas.microsoft.com/office/word/2015/wordml/symex" xmlns:wpg="http://schemas.microsoft.com/office/word/2010/wordprocessingGroup" xmlns:wpi="http://schemas.microsoft.com/office/word/2010/wordprocessingInk" xmlns:wne="http://schemas.microsoft.com/office/word/2006/wordml" xmlns:wps="http://schemas.microsoft.com/office/word/2010/wordprocessingShape" mc:Ignorable="w14 w15 w16se w16cid w16 w16cex w16sdtdh wp14">
   <w:endnote w:type="separator" w:id="-1">
     <w:p>
       <w:pPr>
@@ -23166,7 +23356,7 @@
 </file>
 
 <file path=word/footer1.xml><?xml version="1.0" encoding="utf-8"?>
-<w:ftr xmlns:wpc="http://schemas.microsoft.com/office/word/2010/wordprocessingCanvas" xmlns:cx="http://schemas.microsoft.com/office/drawing/2014/chartex" xmlns:cx1="http://schemas.microsoft.com/office/drawing/2015/9/8/chartex" xmlns:cx2="http://schemas.microsoft.com/office/drawing/2015/10/21/chartex" xmlns:cx3="http://schemas.microsoft.com/office/drawing/2016/5/9/chartex" xmlns:cx4="http://schemas.microsoft.com/office/drawing/2016/5/10/chartex" xmlns:cx5="http://schemas.microsoft.com/office/drawing/2016/5/11/chartex" xmlns:cx6="http://schemas.microsoft.com/office/drawing/2016/5/12/chartex" xmlns:cx7="http://schemas.microsoft.com/office/drawing/2016/5/13/chartex" xmlns:cx8="http://schemas.microsoft.com/office/drawing/2016/5/14/chartex" xmlns:mc="http://schemas.openxmlformats.org/markup-compatibility/2006" xmlns:aink="http://schemas.microsoft.com/office/drawing/2016/ink" xmlns:am3d="http://schemas.microsoft.com/office/drawing/2017/model3d" xmlns:o="urn:schemas-microsoft-com:office:office" xmlns:oel="http://schemas.microsoft.com/office/2019/extlst" xmlns:r="http://schemas.openxmlformats.org/officeDocument/2006/relationships" xmlns:m="http://schemas.openxmlformats.org/officeDocument/2006/math" xmlns:v="urn:schemas-microsoft-com:vml" xmlns:wp14="http://schemas.microsoft.com/office/word/2010/wordprocessingDrawing" xmlns:wp="http://schemas.openxmlformats.org/drawingml/2006/wordprocessingDrawing" xmlns:w10="urn:schemas-microsoft-com:office:word" xmlns:w="http://schemas.openxmlformats.org/wordprocessingml/2006/main" xmlns:w14="http://schemas.microsoft.com/office/word/2010/wordml" xmlns:w15="http://schemas.microsoft.com/office/word/2012/wordml" xmlns:w16cex="http://schemas.microsoft.com/office/word/2018/wordml/cex" xmlns:w16cid="http://schemas.microsoft.com/office/word/2016/wordml/cid" xmlns:w16="http://schemas.microsoft.com/office/word/2018/wordml" xmlns:w16sdtdh="http://schemas.microsoft.com/office/word/2020/wordml/sdtdatahash" xmlns:w16se="http://schemas.microsoft.com/office/word/2015/wordml/symex" xmlns:wpg="http://schemas.microsoft.com/office/word/2010/wordprocessingGroup" xmlns:wpi="http://schemas.microsoft.com/office/word/2010/wordprocessingInk" xmlns:wne="http://schemas.microsoft.com/office/word/2006/wordml" xmlns:wps="http://schemas.microsoft.com/office/word/2010/wordprocessingShape" mc:Ignorable="w14 w15 w16se w16cid w16 w16cex w16sdtdh wp14">
+<w:ftr xmlns:wpc="http://schemas.microsoft.com/office/word/2010/wordprocessingCanvas" xmlns:cx="http://schemas.microsoft.com/office/drawing/2014/chartex" xmlns:cx1="http://schemas.microsoft.com/office/drawing/2015/9/8/chartex" xmlns:cx2="http://schemas.microsoft.com/office/drawing/2015/10/21/chartex" xmlns:cx3="http://schemas.microsoft.com/office/drawing/2016/5/9/chartex" xmlns:cx4="http://schemas.microsoft.com/office/drawing/2016/5/10/chartex" xmlns:cx5="http://schemas.microsoft.com/office/drawing/2016/5/11/chartex" xmlns:cx6="http://schemas.microsoft.com/office/drawing/2016/5/12/chartex" xmlns:cx7="http://schemas.microsoft.com/office/drawing/2016/5/13/chartex" xmlns:cx8="http://schemas.microsoft.com/office/drawing/2016/5/14/chartex" xmlns:mc="http://schemas.openxmlformats.org/markup-compatibility/2006" xmlns:aink="http://schemas.microsoft.com/office/drawing/2016/ink" xmlns:am3d="http://schemas.microsoft.com/office/drawing/2017/model3d" xmlns:o="urn:schemas-microsoft-com:office:office" xmlns:oel="http://schemas.microsoft.com/office/2019/extlst" xmlns:r="http://schemas.openxmlformats.org/officeDocument/2006/relationships" xmlns:m="http://schemas.openxmlformats.org/officeDocument/2006/math" xmlns:v="urn:schemas-microsoft-com:vml" xmlns:wp14="http://schemas.microsoft.com/office/word/2010/wordprocessingDrawing" xmlns:wp="http://schemas.openxmlformats.org/drawingml/2006/wordprocessingDrawing" xmlns:w10="urn:schemas-microsoft-com:office:word" xmlns:w="http://schemas.openxmlformats.org/wordprocessingml/2006/main" xmlns:w14="http://schemas.microsoft.com/office/word/2010/wordml" xmlns:w15="http://schemas.microsoft.com/office/word/2012/wordml" xmlns:w16cex="http://schemas.microsoft.com/office/word/2018/wordml/cex" xmlns:w16cid="http://schemas.microsoft.com/office/word/2016/wordml/cid" xmlns:w16="http://schemas.microsoft.com/office/word/2018/wordml" xmlns:w16du="http://schemas.microsoft.com/office/word/2023/wordml/word16du" xmlns:w16sdtdh="http://schemas.microsoft.com/office/word/2020/wordml/sdtdatahash" xmlns:w16se="http://schemas.microsoft.com/office/word/2015/wordml/symex" xmlns:wpg="http://schemas.microsoft.com/office/word/2010/wordprocessingGroup" xmlns:wpi="http://schemas.microsoft.com/office/word/2010/wordprocessingInk" xmlns:wne="http://schemas.microsoft.com/office/word/2006/wordml" xmlns:wps="http://schemas.microsoft.com/office/word/2010/wordprocessingShape" mc:Ignorable="w14 w15 w16se w16cid w16 w16cex w16sdtdh wp14">
   <w:sdt>
     <w:sdtPr>
       <w:id w:val="1041170245"/>
@@ -23231,7 +23421,7 @@
 </file>
 
 <file path=word/footnotes.xml><?xml version="1.0" encoding="utf-8"?>
-<w:footnotes xmlns:wpc="http://schemas.microsoft.com/office/word/2010/wordprocessingCanvas" xmlns:cx="http://schemas.microsoft.com/office/drawing/2014/chartex" xmlns:cx1="http://schemas.microsoft.com/office/drawing/2015/9/8/chartex" xmlns:cx2="http://schemas.microsoft.com/office/drawing/2015/10/21/chartex" xmlns:cx3="http://schemas.microsoft.com/office/drawing/2016/5/9/chartex" xmlns:cx4="http://schemas.microsoft.com/office/drawing/2016/5/10/chartex" xmlns:cx5="http://schemas.microsoft.com/office/drawing/2016/5/11/chartex" xmlns:cx6="http://schemas.microsoft.com/office/drawing/2016/5/12/chartex" xmlns:cx7="http://schemas.microsoft.com/office/drawing/2016/5/13/chartex" xmlns:cx8="http://schemas.microsoft.com/office/drawing/2016/5/14/chartex" xmlns:mc="http://schemas.openxmlformats.org/markup-compatibility/2006" xmlns:aink="http://schemas.microsoft.com/office/drawing/2016/ink" xmlns:am3d="http://schemas.microsoft.com/office/drawing/2017/model3d" xmlns:o="urn:schemas-microsoft-com:office:office" xmlns:oel="http://schemas.microsoft.com/office/2019/extlst" xmlns:r="http://schemas.openxmlformats.org/officeDocument/2006/relationships" xmlns:m="http://schemas.openxmlformats.org/officeDocument/2006/math" xmlns:v="urn:schemas-microsoft-com:vml" xmlns:wp14="http://schemas.microsoft.com/office/word/2010/wordprocessingDrawing" xmlns:wp="http://schemas.openxmlformats.org/drawingml/2006/wordprocessingDrawing" xmlns:w10="urn:schemas-microsoft-com:office:word" xmlns:w="http://schemas.openxmlformats.org/wordprocessingml/2006/main" xmlns:w14="http://schemas.microsoft.com/office/word/2010/wordml" xmlns:w15="http://schemas.microsoft.com/office/word/2012/wordml" xmlns:w16cex="http://schemas.microsoft.com/office/word/2018/wordml/cex" xmlns:w16cid="http://schemas.microsoft.com/office/word/2016/wordml/cid" xmlns:w16="http://schemas.microsoft.com/office/word/2018/wordml" xmlns:w16sdtdh="http://schemas.microsoft.com/office/word/2020/wordml/sdtdatahash" xmlns:w16se="http://schemas.microsoft.com/office/word/2015/wordml/symex" xmlns:wpg="http://schemas.microsoft.com/office/word/2010/wordprocessingGroup" xmlns:wpi="http://schemas.microsoft.com/office/word/2010/wordprocessingInk" xmlns:wne="http://schemas.microsoft.com/office/word/2006/wordml" xmlns:wps="http://schemas.microsoft.com/office/word/2010/wordprocessingShape" mc:Ignorable="w14 w15 w16se w16cid w16 w16cex w16sdtdh wp14">
+<w:footnotes xmlns:wpc="http://schemas.microsoft.com/office/word/2010/wordprocessingCanvas" xmlns:cx="http://schemas.microsoft.com/office/drawing/2014/chartex" xmlns:cx1="http://schemas.microsoft.com/office/drawing/2015/9/8/chartex" xmlns:cx2="http://schemas.microsoft.com/office/drawing/2015/10/21/chartex" xmlns:cx3="http://schemas.microsoft.com/office/drawing/2016/5/9/chartex" xmlns:cx4="http://schemas.microsoft.com/office/drawing/2016/5/10/chartex" xmlns:cx5="http://schemas.microsoft.com/office/drawing/2016/5/11/chartex" xmlns:cx6="http://schemas.microsoft.com/office/drawing/2016/5/12/chartex" xmlns:cx7="http://schemas.microsoft.com/office/drawing/2016/5/13/chartex" xmlns:cx8="http://schemas.microsoft.com/office/drawing/2016/5/14/chartex" xmlns:mc="http://schemas.openxmlformats.org/markup-compatibility/2006" xmlns:aink="http://schemas.microsoft.com/office/drawing/2016/ink" xmlns:am3d="http://schemas.microsoft.com/office/drawing/2017/model3d" xmlns:o="urn:schemas-microsoft-com:office:office" xmlns:oel="http://schemas.microsoft.com/office/2019/extlst" xmlns:r="http://schemas.openxmlformats.org/officeDocument/2006/relationships" xmlns:m="http://schemas.openxmlformats.org/officeDocument/2006/math" xmlns:v="urn:schemas-microsoft-com:vml" xmlns:wp14="http://schemas.microsoft.com/office/word/2010/wordprocessingDrawing" xmlns:wp="http://schemas.openxmlformats.org/drawingml/2006/wordprocessingDrawing" xmlns:w10="urn:schemas-microsoft-com:office:word" xmlns:w="http://schemas.openxmlformats.org/wordprocessingml/2006/main" xmlns:w14="http://schemas.microsoft.com/office/word/2010/wordml" xmlns:w15="http://schemas.microsoft.com/office/word/2012/wordml" xmlns:w16cex="http://schemas.microsoft.com/office/word/2018/wordml/cex" xmlns:w16cid="http://schemas.microsoft.com/office/word/2016/wordml/cid" xmlns:w16="http://schemas.microsoft.com/office/word/2018/wordml" xmlns:w16du="http://schemas.microsoft.com/office/word/2023/wordml/word16du" xmlns:w16sdtdh="http://schemas.microsoft.com/office/word/2020/wordml/sdtdatahash" xmlns:w16se="http://schemas.microsoft.com/office/word/2015/wordml/symex" xmlns:wpg="http://schemas.microsoft.com/office/word/2010/wordprocessingGroup" xmlns:wpi="http://schemas.microsoft.com/office/word/2010/wordprocessingInk" xmlns:wne="http://schemas.microsoft.com/office/word/2006/wordml" xmlns:wps="http://schemas.microsoft.com/office/word/2010/wordprocessingShape" mc:Ignorable="w14 w15 w16se w16cid w16 w16cex w16sdtdh wp14">
   <w:footnote w:type="separator" w:id="-1">
     <w:p>
       <w:pPr>
@@ -23256,7 +23446,7 @@
 </file>
 
 <file path=word/numbering.xml><?xml version="1.0" encoding="utf-8"?>
-<w:numbering xmlns:wpc="http://schemas.microsoft.com/office/word/2010/wordprocessingCanvas" xmlns:cx="http://schemas.microsoft.com/office/drawing/2014/chartex" xmlns:cx1="http://schemas.microsoft.com/office/drawing/2015/9/8/chartex" xmlns:cx2="http://schemas.microsoft.com/office/drawing/2015/10/21/chartex" xmlns:cx3="http://schemas.microsoft.com/office/drawing/2016/5/9/chartex" xmlns:cx4="http://schemas.microsoft.com/office/drawing/2016/5/10/chartex" xmlns:cx5="http://schemas.microsoft.com/office/drawing/2016/5/11/chartex" xmlns:cx6="http://schemas.microsoft.com/office/drawing/2016/5/12/chartex" xmlns:cx7="http://schemas.microsoft.com/office/drawing/2016/5/13/chartex" xmlns:cx8="http://schemas.microsoft.com/office/drawing/2016/5/14/chartex" xmlns:mc="http://schemas.openxmlformats.org/markup-compatibility/2006" xmlns:aink="http://schemas.microsoft.com/office/drawing/2016/ink" xmlns:am3d="http://schemas.microsoft.com/office/drawing/2017/model3d" xmlns:o="urn:schemas-microsoft-com:office:office" xmlns:oel="http://schemas.microsoft.com/office/2019/extlst" xmlns:r="http://schemas.openxmlformats.org/officeDocument/2006/relationships" xmlns:m="http://schemas.openxmlformats.org/officeDocument/2006/math" xmlns:v="urn:schemas-microsoft-com:vml" xmlns:wp14="http://schemas.microsoft.com/office/word/2010/wordprocessingDrawing" xmlns:wp="http://schemas.openxmlformats.org/drawingml/2006/wordprocessingDrawing" xmlns:w10="urn:schemas-microsoft-com:office:word" xmlns:w="http://schemas.openxmlformats.org/wordprocessingml/2006/main" xmlns:w14="http://schemas.microsoft.com/office/word/2010/wordml" xmlns:w15="http://schemas.microsoft.com/office/word/2012/wordml" xmlns:w16cex="http://schemas.microsoft.com/office/word/2018/wordml/cex" xmlns:w16cid="http://schemas.microsoft.com/office/word/2016/wordml/cid" xmlns:w16="http://schemas.microsoft.com/office/word/2018/wordml" xmlns:w16sdtdh="http://schemas.microsoft.com/office/word/2020/wordml/sdtdatahash" xmlns:w16se="http://schemas.microsoft.com/office/word/2015/wordml/symex" xmlns:wpg="http://schemas.microsoft.com/office/word/2010/wordprocessingGroup" xmlns:wpi="http://schemas.microsoft.com/office/word/2010/wordprocessingInk" xmlns:wne="http://schemas.microsoft.com/office/word/2006/wordml" xmlns:wps="http://schemas.microsoft.com/office/word/2010/wordprocessingShape" mc:Ignorable="w14 w15 w16se w16cid w16 w16cex w16sdtdh wp14">
+<w:numbering xmlns:wpc="http://schemas.microsoft.com/office/word/2010/wordprocessingCanvas" xmlns:cx="http://schemas.microsoft.com/office/drawing/2014/chartex" xmlns:cx1="http://schemas.microsoft.com/office/drawing/2015/9/8/chartex" xmlns:cx2="http://schemas.microsoft.com/office/drawing/2015/10/21/chartex" xmlns:cx3="http://schemas.microsoft.com/office/drawing/2016/5/9/chartex" xmlns:cx4="http://schemas.microsoft.com/office/drawing/2016/5/10/chartex" xmlns:cx5="http://schemas.microsoft.com/office/drawing/2016/5/11/chartex" xmlns:cx6="http://schemas.microsoft.com/office/drawing/2016/5/12/chartex" xmlns:cx7="http://schemas.microsoft.com/office/drawing/2016/5/13/chartex" xmlns:cx8="http://schemas.microsoft.com/office/drawing/2016/5/14/chartex" xmlns:mc="http://schemas.openxmlformats.org/markup-compatibility/2006" xmlns:aink="http://schemas.microsoft.com/office/drawing/2016/ink" xmlns:am3d="http://schemas.microsoft.com/office/drawing/2017/model3d" xmlns:o="urn:schemas-microsoft-com:office:office" xmlns:oel="http://schemas.microsoft.com/office/2019/extlst" xmlns:r="http://schemas.openxmlformats.org/officeDocument/2006/relationships" xmlns:m="http://schemas.openxmlformats.org/officeDocument/2006/math" xmlns:v="urn:schemas-microsoft-com:vml" xmlns:wp14="http://schemas.microsoft.com/office/word/2010/wordprocessingDrawing" xmlns:wp="http://schemas.openxmlformats.org/drawingml/2006/wordprocessingDrawing" xmlns:w10="urn:schemas-microsoft-com:office:word" xmlns:w="http://schemas.openxmlformats.org/wordprocessingml/2006/main" xmlns:w14="http://schemas.microsoft.com/office/word/2010/wordml" xmlns:w15="http://schemas.microsoft.com/office/word/2012/wordml" xmlns:w16cex="http://schemas.microsoft.com/office/word/2018/wordml/cex" xmlns:w16cid="http://schemas.microsoft.com/office/word/2016/wordml/cid" xmlns:w16="http://schemas.microsoft.com/office/word/2018/wordml" xmlns:w16du="http://schemas.microsoft.com/office/word/2023/wordml/word16du" xmlns:w16sdtdh="http://schemas.microsoft.com/office/word/2020/wordml/sdtdatahash" xmlns:w16se="http://schemas.microsoft.com/office/word/2015/wordml/symex" xmlns:wpg="http://schemas.microsoft.com/office/word/2010/wordprocessingGroup" xmlns:wpi="http://schemas.microsoft.com/office/word/2010/wordprocessingInk" xmlns:wne="http://schemas.microsoft.com/office/word/2006/wordml" xmlns:wps="http://schemas.microsoft.com/office/word/2010/wordprocessingShape" mc:Ignorable="w14 w15 w16se w16cid w16 w16cex w16sdtdh wp14">
   <w:abstractNum w:abstractNumId="0" w15:restartNumberingAfterBreak="0">
     <w:nsid w:val="006B449E"/>
     <w:multiLevelType w:val="multilevel"/>
@@ -28699,6 +28889,7 @@
   <w:style w:type="character" w:default="1" w:styleId="Carpredefinitoparagrafo">
     <w:name w:val="Default Paragraph Font"/>
     <w:uiPriority w:val="1"/>
+    <w:semiHidden/>
     <w:unhideWhenUsed/>
   </w:style>
   <w:style w:type="table" w:default="1" w:styleId="Tabellanormale">

</xml_diff>

<commit_message>
RASD with state charts commented
</commit_message>
<xml_diff>
--- a/Documents/2. RASD/RASD1.2.docx
+++ b/Documents/2. RASD/RASD1.2.docx
@@ -1,6 +1,6 @@
 
 <file path=word/document.xml><?xml version="1.0" encoding="utf-8"?>
-<w:document xmlns:wpc="http://schemas.microsoft.com/office/word/2010/wordprocessingCanvas" xmlns:cx="http://schemas.microsoft.com/office/drawing/2014/chartex" xmlns:cx1="http://schemas.microsoft.com/office/drawing/2015/9/8/chartex" xmlns:cx2="http://schemas.microsoft.com/office/drawing/2015/10/21/chartex" xmlns:cx3="http://schemas.microsoft.com/office/drawing/2016/5/9/chartex" xmlns:cx4="http://schemas.microsoft.com/office/drawing/2016/5/10/chartex" xmlns:cx5="http://schemas.microsoft.com/office/drawing/2016/5/11/chartex" xmlns:cx6="http://schemas.microsoft.com/office/drawing/2016/5/12/chartex" xmlns:cx7="http://schemas.microsoft.com/office/drawing/2016/5/13/chartex" xmlns:cx8="http://schemas.microsoft.com/office/drawing/2016/5/14/chartex" xmlns:mc="http://schemas.openxmlformats.org/markup-compatibility/2006" xmlns:aink="http://schemas.microsoft.com/office/drawing/2016/ink" xmlns:am3d="http://schemas.microsoft.com/office/drawing/2017/model3d" xmlns:o="urn:schemas-microsoft-com:office:office" xmlns:oel="http://schemas.microsoft.com/office/2019/extlst" xmlns:r="http://schemas.openxmlformats.org/officeDocument/2006/relationships" xmlns:m="http://schemas.openxmlformats.org/officeDocument/2006/math" xmlns:v="urn:schemas-microsoft-com:vml" xmlns:wp14="http://schemas.microsoft.com/office/word/2010/wordprocessingDrawing" xmlns:wp="http://schemas.openxmlformats.org/drawingml/2006/wordprocessingDrawing" xmlns:w10="urn:schemas-microsoft-com:office:word" xmlns:w="http://schemas.openxmlformats.org/wordprocessingml/2006/main" xmlns:w14="http://schemas.microsoft.com/office/word/2010/wordml" xmlns:w15="http://schemas.microsoft.com/office/word/2012/wordml" xmlns:w16cex="http://schemas.microsoft.com/office/word/2018/wordml/cex" xmlns:w16cid="http://schemas.microsoft.com/office/word/2016/wordml/cid" xmlns:w16="http://schemas.microsoft.com/office/word/2018/wordml" xmlns:w16du="http://schemas.microsoft.com/office/word/2023/wordml/word16du" xmlns:w16sdtdh="http://schemas.microsoft.com/office/word/2020/wordml/sdtdatahash" xmlns:w16se="http://schemas.microsoft.com/office/word/2015/wordml/symex" xmlns:wpg="http://schemas.microsoft.com/office/word/2010/wordprocessingGroup" xmlns:wpi="http://schemas.microsoft.com/office/word/2010/wordprocessingInk" xmlns:wne="http://schemas.microsoft.com/office/word/2006/wordml" xmlns:wps="http://schemas.microsoft.com/office/word/2010/wordprocessingShape" mc:Ignorable="w14 w15 w16se w16cid w16 w16cex w16sdtdh wp14">
+<w:document xmlns:wpc="http://schemas.microsoft.com/office/word/2010/wordprocessingCanvas" xmlns:cx="http://schemas.microsoft.com/office/drawing/2014/chartex" xmlns:cx1="http://schemas.microsoft.com/office/drawing/2015/9/8/chartex" xmlns:cx2="http://schemas.microsoft.com/office/drawing/2015/10/21/chartex" xmlns:cx3="http://schemas.microsoft.com/office/drawing/2016/5/9/chartex" xmlns:cx4="http://schemas.microsoft.com/office/drawing/2016/5/10/chartex" xmlns:cx5="http://schemas.microsoft.com/office/drawing/2016/5/11/chartex" xmlns:cx6="http://schemas.microsoft.com/office/drawing/2016/5/12/chartex" xmlns:cx7="http://schemas.microsoft.com/office/drawing/2016/5/13/chartex" xmlns:cx8="http://schemas.microsoft.com/office/drawing/2016/5/14/chartex" xmlns:mc="http://schemas.openxmlformats.org/markup-compatibility/2006" xmlns:aink="http://schemas.microsoft.com/office/drawing/2016/ink" xmlns:am3d="http://schemas.microsoft.com/office/drawing/2017/model3d" xmlns:o="urn:schemas-microsoft-com:office:office" xmlns:oel="http://schemas.microsoft.com/office/2019/extlst" xmlns:r="http://schemas.openxmlformats.org/officeDocument/2006/relationships" xmlns:m="http://schemas.openxmlformats.org/officeDocument/2006/math" xmlns:v="urn:schemas-microsoft-com:vml" xmlns:wp14="http://schemas.microsoft.com/office/word/2010/wordprocessingDrawing" xmlns:wp="http://schemas.openxmlformats.org/drawingml/2006/wordprocessingDrawing" xmlns:w10="urn:schemas-microsoft-com:office:word" xmlns:w="http://schemas.openxmlformats.org/wordprocessingml/2006/main" xmlns:w14="http://schemas.microsoft.com/office/word/2010/wordml" xmlns:w15="http://schemas.microsoft.com/office/word/2012/wordml" xmlns:w16cex="http://schemas.microsoft.com/office/word/2018/wordml/cex" xmlns:w16cid="http://schemas.microsoft.com/office/word/2016/wordml/cid" xmlns:w16="http://schemas.microsoft.com/office/word/2018/wordml" xmlns:w16sdtdh="http://schemas.microsoft.com/office/word/2020/wordml/sdtdatahash" xmlns:w16se="http://schemas.microsoft.com/office/word/2015/wordml/symex" xmlns:wpg="http://schemas.microsoft.com/office/word/2010/wordprocessingGroup" xmlns:wpi="http://schemas.microsoft.com/office/word/2010/wordprocessingInk" xmlns:wne="http://schemas.microsoft.com/office/word/2006/wordml" xmlns:wps="http://schemas.microsoft.com/office/word/2010/wordprocessingShape" mc:Ignorable="w14 w15 w16se w16cid w16 w16cex w16sdtdh wp14">
   <w:body>
     <w:p>
       <w:pPr>
@@ -539,7 +539,7 @@
               </wp:anchor>
             </w:drawing>
           </mc:Choice>
-          <mc:Fallback>
+          <mc:Fallback xmlns:w16du="http://schemas.microsoft.com/office/word/2023/wordml/word16du">
             <w:pict>
               <v:rect w14:anchorId="49CA86D2" id="Rettangolo 1" o:spid="_x0000_s1026" style="position:absolute;margin-left:467.3pt;margin-top:29.85pt;width:25pt;height:19pt;flip:x;z-index:-251654144;visibility:visible;mso-wrap-style:square;mso-width-percent:0;mso-height-percent:0;mso-wrap-distance-left:9pt;mso-wrap-distance-top:0;mso-wrap-distance-right:9pt;mso-wrap-distance-bottom:0;mso-position-horizontal:absolute;mso-position-horizontal-relative:text;mso-position-vertical:absolute;mso-position-vertical-relative:text;mso-width-percent:0;mso-height-percent:0;mso-width-relative:margin;mso-height-relative:margin;v-text-anchor:middle" o:gfxdata="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" fillcolor="white [3212]" strokecolor="white [3212]" strokeweight="1pt"/>
             </w:pict>
@@ -610,9 +610,11 @@
               <w:rFonts w:eastAsiaTheme="minorEastAsia"/>
               <w:noProof/>
               <w:color w:val="auto"/>
+              <w:kern w:val="2"/>
               <w:sz w:val="22"/>
               <w:szCs w:val="22"/>
               <w:lang w:val="it-IT" w:eastAsia="it-IT"/>
+              <w14:ligatures w14:val="standardContextual"/>
             </w:rPr>
           </w:pPr>
           <w:r>
@@ -642,7 +644,7 @@
             </w:rPr>
             <w:fldChar w:fldCharType="separate"/>
           </w:r>
-          <w:hyperlink w:anchor="_Toc134306955" w:history="1">
+          <w:hyperlink w:anchor="_Toc137804446" w:history="1">
             <w:r>
               <w:rPr>
                 <w:rStyle w:val="Collegamentoipertestuale"/>
@@ -656,9 +658,11 @@
                 <w:rFonts w:eastAsiaTheme="minorEastAsia"/>
                 <w:noProof/>
                 <w:color w:val="auto"/>
+                <w:kern w:val="2"/>
                 <w:sz w:val="22"/>
                 <w:szCs w:val="22"/>
                 <w:lang w:val="it-IT" w:eastAsia="it-IT"/>
+                <w14:ligatures w14:val="standardContextual"/>
               </w:rPr>
               <w:tab/>
             </w:r>
@@ -689,7 +693,7 @@
                 <w:noProof/>
                 <w:webHidden/>
               </w:rPr>
-              <w:instrText xml:space="preserve"> PAGEREF _Toc134306955 \h </w:instrText>
+              <w:instrText xml:space="preserve"> PAGEREF _Toc137804446 \h </w:instrText>
             </w:r>
             <w:r>
               <w:rPr>
@@ -730,12 +734,14 @@
               <w:rFonts w:eastAsiaTheme="minorEastAsia"/>
               <w:noProof/>
               <w:color w:val="auto"/>
+              <w:kern w:val="2"/>
               <w:sz w:val="22"/>
               <w:szCs w:val="22"/>
               <w:lang w:val="it-IT" w:eastAsia="it-IT"/>
+              <w14:ligatures w14:val="standardContextual"/>
             </w:rPr>
           </w:pPr>
-          <w:hyperlink w:anchor="_Toc134306956" w:history="1">
+          <w:hyperlink w:anchor="_Toc137804447" w:history="1">
             <w:r>
               <w:rPr>
                 <w:rStyle w:val="Collegamentoipertestuale"/>
@@ -749,9 +755,11 @@
                 <w:rFonts w:eastAsiaTheme="minorEastAsia"/>
                 <w:noProof/>
                 <w:color w:val="auto"/>
+                <w:kern w:val="2"/>
                 <w:sz w:val="22"/>
                 <w:szCs w:val="22"/>
                 <w:lang w:val="it-IT" w:eastAsia="it-IT"/>
+                <w14:ligatures w14:val="standardContextual"/>
               </w:rPr>
               <w:tab/>
             </w:r>
@@ -782,7 +790,7 @@
                 <w:noProof/>
                 <w:webHidden/>
               </w:rPr>
-              <w:instrText xml:space="preserve"> PAGEREF _Toc134306956 \h </w:instrText>
+              <w:instrText xml:space="preserve"> PAGEREF _Toc137804447 \h </w:instrText>
             </w:r>
             <w:r>
               <w:rPr>
@@ -823,12 +831,14 @@
               <w:rFonts w:eastAsiaTheme="minorEastAsia"/>
               <w:noProof/>
               <w:color w:val="auto"/>
+              <w:kern w:val="2"/>
               <w:sz w:val="22"/>
               <w:szCs w:val="22"/>
               <w:lang w:val="it-IT" w:eastAsia="it-IT"/>
+              <w14:ligatures w14:val="standardContextual"/>
             </w:rPr>
           </w:pPr>
-          <w:hyperlink w:anchor="_Toc134306957" w:history="1">
+          <w:hyperlink w:anchor="_Toc137804448" w:history="1">
             <w:r>
               <w:rPr>
                 <w:rStyle w:val="Collegamentoipertestuale"/>
@@ -842,9 +852,11 @@
                 <w:rFonts w:eastAsiaTheme="minorEastAsia"/>
                 <w:noProof/>
                 <w:color w:val="auto"/>
+                <w:kern w:val="2"/>
                 <w:sz w:val="22"/>
                 <w:szCs w:val="22"/>
                 <w:lang w:val="it-IT" w:eastAsia="it-IT"/>
+                <w14:ligatures w14:val="standardContextual"/>
               </w:rPr>
               <w:tab/>
             </w:r>
@@ -875,7 +887,7 @@
                 <w:noProof/>
                 <w:webHidden/>
               </w:rPr>
-              <w:instrText xml:space="preserve"> PAGEREF _Toc134306957 \h </w:instrText>
+              <w:instrText xml:space="preserve"> PAGEREF _Toc137804448 \h </w:instrText>
             </w:r>
             <w:r>
               <w:rPr>
@@ -916,12 +928,14 @@
               <w:rFonts w:eastAsiaTheme="minorEastAsia"/>
               <w:noProof/>
               <w:color w:val="auto"/>
+              <w:kern w:val="2"/>
               <w:sz w:val="22"/>
               <w:szCs w:val="22"/>
               <w:lang w:val="it-IT" w:eastAsia="it-IT"/>
+              <w14:ligatures w14:val="standardContextual"/>
             </w:rPr>
           </w:pPr>
-          <w:hyperlink w:anchor="_Toc134306958" w:history="1">
+          <w:hyperlink w:anchor="_Toc137804449" w:history="1">
             <w:r>
               <w:rPr>
                 <w:rStyle w:val="Collegamentoipertestuale"/>
@@ -935,9 +949,11 @@
                 <w:rFonts w:eastAsiaTheme="minorEastAsia"/>
                 <w:noProof/>
                 <w:color w:val="auto"/>
+                <w:kern w:val="2"/>
                 <w:sz w:val="22"/>
                 <w:szCs w:val="22"/>
                 <w:lang w:val="it-IT" w:eastAsia="it-IT"/>
+                <w14:ligatures w14:val="standardContextual"/>
               </w:rPr>
               <w:tab/>
             </w:r>
@@ -968,7 +984,7 @@
                 <w:noProof/>
                 <w:webHidden/>
               </w:rPr>
-              <w:instrText xml:space="preserve"> PAGEREF _Toc134306958 \h </w:instrText>
+              <w:instrText xml:space="preserve"> PAGEREF _Toc137804449 \h </w:instrText>
             </w:r>
             <w:r>
               <w:rPr>
@@ -1010,12 +1026,14 @@
               <w:rFonts w:eastAsiaTheme="minorEastAsia"/>
               <w:noProof/>
               <w:color w:val="auto"/>
+              <w:kern w:val="2"/>
               <w:sz w:val="22"/>
               <w:szCs w:val="22"/>
               <w:lang w:val="it-IT" w:eastAsia="it-IT"/>
+              <w14:ligatures w14:val="standardContextual"/>
             </w:rPr>
           </w:pPr>
-          <w:hyperlink w:anchor="_Toc134306959" w:history="1">
+          <w:hyperlink w:anchor="_Toc137804450" w:history="1">
             <w:r>
               <w:rPr>
                 <w:rStyle w:val="Collegamentoipertestuale"/>
@@ -1029,9 +1047,11 @@
                 <w:rFonts w:eastAsiaTheme="minorEastAsia"/>
                 <w:noProof/>
                 <w:color w:val="auto"/>
+                <w:kern w:val="2"/>
                 <w:sz w:val="22"/>
                 <w:szCs w:val="22"/>
                 <w:lang w:val="it-IT" w:eastAsia="it-IT"/>
+                <w14:ligatures w14:val="standardContextual"/>
               </w:rPr>
               <w:tab/>
             </w:r>
@@ -1062,7 +1082,7 @@
                 <w:noProof/>
                 <w:webHidden/>
               </w:rPr>
-              <w:instrText xml:space="preserve"> PAGEREF _Toc134306959 \h </w:instrText>
+              <w:instrText xml:space="preserve"> PAGEREF _Toc137804450 \h </w:instrText>
             </w:r>
             <w:r>
               <w:rPr>
@@ -1103,12 +1123,14 @@
               <w:rFonts w:eastAsiaTheme="minorEastAsia"/>
               <w:noProof/>
               <w:color w:val="auto"/>
+              <w:kern w:val="2"/>
               <w:sz w:val="22"/>
               <w:szCs w:val="22"/>
               <w:lang w:val="it-IT" w:eastAsia="it-IT"/>
+              <w14:ligatures w14:val="standardContextual"/>
             </w:rPr>
           </w:pPr>
-          <w:hyperlink w:anchor="_Toc134306960" w:history="1">
+          <w:hyperlink w:anchor="_Toc137804451" w:history="1">
             <w:r>
               <w:rPr>
                 <w:rStyle w:val="Collegamentoipertestuale"/>
@@ -1122,9 +1144,11 @@
                 <w:rFonts w:eastAsiaTheme="minorEastAsia"/>
                 <w:noProof/>
                 <w:color w:val="auto"/>
+                <w:kern w:val="2"/>
                 <w:sz w:val="22"/>
                 <w:szCs w:val="22"/>
                 <w:lang w:val="it-IT" w:eastAsia="it-IT"/>
+                <w14:ligatures w14:val="standardContextual"/>
               </w:rPr>
               <w:tab/>
             </w:r>
@@ -1155,7 +1179,7 @@
                 <w:noProof/>
                 <w:webHidden/>
               </w:rPr>
-              <w:instrText xml:space="preserve"> PAGEREF _Toc134306960 \h </w:instrText>
+              <w:instrText xml:space="preserve"> PAGEREF _Toc137804451 \h </w:instrText>
             </w:r>
             <w:r>
               <w:rPr>
@@ -1196,12 +1220,14 @@
               <w:rFonts w:eastAsiaTheme="minorEastAsia"/>
               <w:noProof/>
               <w:color w:val="auto"/>
+              <w:kern w:val="2"/>
               <w:sz w:val="22"/>
               <w:szCs w:val="22"/>
               <w:lang w:val="it-IT" w:eastAsia="it-IT"/>
+              <w14:ligatures w14:val="standardContextual"/>
             </w:rPr>
           </w:pPr>
-          <w:hyperlink w:anchor="_Toc134306961" w:history="1">
+          <w:hyperlink w:anchor="_Toc137804452" w:history="1">
             <w:r>
               <w:rPr>
                 <w:rStyle w:val="Collegamentoipertestuale"/>
@@ -1215,9 +1241,11 @@
                 <w:rFonts w:eastAsiaTheme="minorEastAsia"/>
                 <w:noProof/>
                 <w:color w:val="auto"/>
+                <w:kern w:val="2"/>
                 <w:sz w:val="22"/>
                 <w:szCs w:val="22"/>
                 <w:lang w:val="it-IT" w:eastAsia="it-IT"/>
+                <w14:ligatures w14:val="standardContextual"/>
               </w:rPr>
               <w:tab/>
             </w:r>
@@ -1248,7 +1276,7 @@
                 <w:noProof/>
                 <w:webHidden/>
               </w:rPr>
-              <w:instrText xml:space="preserve"> PAGEREF _Toc134306961 \h </w:instrText>
+              <w:instrText xml:space="preserve"> PAGEREF _Toc137804452 \h </w:instrText>
             </w:r>
             <w:r>
               <w:rPr>
@@ -1289,12 +1317,14 @@
               <w:rFonts w:eastAsiaTheme="minorEastAsia"/>
               <w:noProof/>
               <w:color w:val="auto"/>
+              <w:kern w:val="2"/>
               <w:sz w:val="22"/>
               <w:szCs w:val="22"/>
               <w:lang w:val="it-IT" w:eastAsia="it-IT"/>
+              <w14:ligatures w14:val="standardContextual"/>
             </w:rPr>
           </w:pPr>
-          <w:hyperlink w:anchor="_Toc134306962" w:history="1">
+          <w:hyperlink w:anchor="_Toc137804453" w:history="1">
             <w:r>
               <w:rPr>
                 <w:rStyle w:val="Collegamentoipertestuale"/>
@@ -1308,9 +1338,11 @@
                 <w:rFonts w:eastAsiaTheme="minorEastAsia"/>
                 <w:noProof/>
                 <w:color w:val="auto"/>
+                <w:kern w:val="2"/>
                 <w:sz w:val="22"/>
                 <w:szCs w:val="22"/>
                 <w:lang w:val="it-IT" w:eastAsia="it-IT"/>
+                <w14:ligatures w14:val="standardContextual"/>
               </w:rPr>
               <w:tab/>
             </w:r>
@@ -1341,7 +1373,7 @@
                 <w:noProof/>
                 <w:webHidden/>
               </w:rPr>
-              <w:instrText xml:space="preserve"> PAGEREF _Toc134306962 \h </w:instrText>
+              <w:instrText xml:space="preserve"> PAGEREF _Toc137804453 \h </w:instrText>
             </w:r>
             <w:r>
               <w:rPr>
@@ -1382,12 +1414,14 @@
               <w:rFonts w:eastAsiaTheme="minorEastAsia"/>
               <w:noProof/>
               <w:color w:val="auto"/>
+              <w:kern w:val="2"/>
               <w:sz w:val="22"/>
               <w:szCs w:val="22"/>
               <w:lang w:val="it-IT" w:eastAsia="it-IT"/>
+              <w14:ligatures w14:val="standardContextual"/>
             </w:rPr>
           </w:pPr>
-          <w:hyperlink w:anchor="_Toc134306963" w:history="1">
+          <w:hyperlink w:anchor="_Toc137804454" w:history="1">
             <w:r>
               <w:rPr>
                 <w:rStyle w:val="Collegamentoipertestuale"/>
@@ -1401,9 +1435,11 @@
                 <w:rFonts w:eastAsiaTheme="minorEastAsia"/>
                 <w:noProof/>
                 <w:color w:val="auto"/>
+                <w:kern w:val="2"/>
                 <w:sz w:val="22"/>
                 <w:szCs w:val="22"/>
                 <w:lang w:val="it-IT" w:eastAsia="it-IT"/>
+                <w14:ligatures w14:val="standardContextual"/>
               </w:rPr>
               <w:tab/>
             </w:r>
@@ -1434,7 +1470,7 @@
                 <w:noProof/>
                 <w:webHidden/>
               </w:rPr>
-              <w:instrText xml:space="preserve"> PAGEREF _Toc134306963 \h </w:instrText>
+              <w:instrText xml:space="preserve"> PAGEREF _Toc137804454 \h </w:instrText>
             </w:r>
             <w:r>
               <w:rPr>
@@ -1475,12 +1511,14 @@
               <w:rFonts w:eastAsiaTheme="minorEastAsia"/>
               <w:noProof/>
               <w:color w:val="auto"/>
+              <w:kern w:val="2"/>
               <w:sz w:val="22"/>
               <w:szCs w:val="22"/>
               <w:lang w:val="it-IT" w:eastAsia="it-IT"/>
+              <w14:ligatures w14:val="standardContextual"/>
             </w:rPr>
           </w:pPr>
-          <w:hyperlink w:anchor="_Toc134306964" w:history="1">
+          <w:hyperlink w:anchor="_Toc137804455" w:history="1">
             <w:r>
               <w:rPr>
                 <w:rStyle w:val="Collegamentoipertestuale"/>
@@ -1494,9 +1532,11 @@
                 <w:rFonts w:eastAsiaTheme="minorEastAsia"/>
                 <w:noProof/>
                 <w:color w:val="auto"/>
+                <w:kern w:val="2"/>
                 <w:sz w:val="22"/>
                 <w:szCs w:val="22"/>
                 <w:lang w:val="it-IT" w:eastAsia="it-IT"/>
+                <w14:ligatures w14:val="standardContextual"/>
               </w:rPr>
               <w:tab/>
             </w:r>
@@ -1527,7 +1567,7 @@
                 <w:noProof/>
                 <w:webHidden/>
               </w:rPr>
-              <w:instrText xml:space="preserve"> PAGEREF _Toc134306964 \h </w:instrText>
+              <w:instrText xml:space="preserve"> PAGEREF _Toc137804455 \h </w:instrText>
             </w:r>
             <w:r>
               <w:rPr>
@@ -1568,12 +1608,14 @@
               <w:rFonts w:eastAsiaTheme="minorEastAsia"/>
               <w:noProof/>
               <w:color w:val="auto"/>
+              <w:kern w:val="2"/>
               <w:sz w:val="22"/>
               <w:szCs w:val="22"/>
               <w:lang w:val="it-IT" w:eastAsia="it-IT"/>
+              <w14:ligatures w14:val="standardContextual"/>
             </w:rPr>
           </w:pPr>
-          <w:hyperlink w:anchor="_Toc134306965" w:history="1">
+          <w:hyperlink w:anchor="_Toc137804456" w:history="1">
             <w:r>
               <w:rPr>
                 <w:rStyle w:val="Collegamentoipertestuale"/>
@@ -1587,9 +1629,11 @@
                 <w:rFonts w:eastAsiaTheme="minorEastAsia"/>
                 <w:noProof/>
                 <w:color w:val="auto"/>
+                <w:kern w:val="2"/>
                 <w:sz w:val="22"/>
                 <w:szCs w:val="22"/>
                 <w:lang w:val="it-IT" w:eastAsia="it-IT"/>
+                <w14:ligatures w14:val="standardContextual"/>
               </w:rPr>
               <w:tab/>
             </w:r>
@@ -1620,7 +1664,7 @@
                 <w:noProof/>
                 <w:webHidden/>
               </w:rPr>
-              <w:instrText xml:space="preserve"> PAGEREF _Toc134306965 \h </w:instrText>
+              <w:instrText xml:space="preserve"> PAGEREF _Toc137804456 \h </w:instrText>
             </w:r>
             <w:r>
               <w:rPr>
@@ -1661,28 +1705,32 @@
               <w:rFonts w:eastAsiaTheme="minorEastAsia"/>
               <w:noProof/>
               <w:color w:val="auto"/>
+              <w:kern w:val="2"/>
               <w:sz w:val="22"/>
               <w:szCs w:val="22"/>
               <w:lang w:val="it-IT" w:eastAsia="it-IT"/>
+              <w14:ligatures w14:val="standardContextual"/>
             </w:rPr>
           </w:pPr>
-          <w:hyperlink w:anchor="_Toc134306966" w:history="1">
+          <w:hyperlink w:anchor="_Toc137804457" w:history="1">
             <w:r>
               <w:rPr>
                 <w:rStyle w:val="Collegamentoipertestuale"/>
                 <w:rFonts w:ascii="Cambria Math" w:hAnsi="Cambria Math"/>
                 <w:noProof/>
               </w:rPr>
-              <w:t>2.3</w:t>
+              <w:t>2.2.5</w:t>
             </w:r>
             <w:r>
               <w:rPr>
                 <w:rFonts w:eastAsiaTheme="minorEastAsia"/>
                 <w:noProof/>
                 <w:color w:val="auto"/>
+                <w:kern w:val="2"/>
                 <w:sz w:val="22"/>
                 <w:szCs w:val="22"/>
                 <w:lang w:val="it-IT" w:eastAsia="it-IT"/>
+                <w14:ligatures w14:val="standardContextual"/>
               </w:rPr>
               <w:tab/>
             </w:r>
@@ -1692,6 +1740,103 @@
                 <w:rFonts w:ascii="Cambria Math" w:hAnsi="Cambria Math"/>
                 <w:noProof/>
               </w:rPr>
+              <w:t>GPS system connection</w:t>
+            </w:r>
+            <w:r>
+              <w:rPr>
+                <w:noProof/>
+                <w:webHidden/>
+              </w:rPr>
+              <w:tab/>
+            </w:r>
+            <w:r>
+              <w:rPr>
+                <w:noProof/>
+                <w:webHidden/>
+              </w:rPr>
+              <w:fldChar w:fldCharType="begin"/>
+            </w:r>
+            <w:r>
+              <w:rPr>
+                <w:noProof/>
+                <w:webHidden/>
+              </w:rPr>
+              <w:instrText xml:space="preserve"> PAGEREF _Toc137804457 \h </w:instrText>
+            </w:r>
+            <w:r>
+              <w:rPr>
+                <w:noProof/>
+                <w:webHidden/>
+              </w:rPr>
+            </w:r>
+            <w:r>
+              <w:rPr>
+                <w:noProof/>
+                <w:webHidden/>
+              </w:rPr>
+              <w:fldChar w:fldCharType="separate"/>
+            </w:r>
+            <w:r>
+              <w:rPr>
+                <w:noProof/>
+                <w:webHidden/>
+              </w:rPr>
+              <w:t>5</w:t>
+            </w:r>
+            <w:r>
+              <w:rPr>
+                <w:noProof/>
+                <w:webHidden/>
+              </w:rPr>
+              <w:fldChar w:fldCharType="end"/>
+            </w:r>
+          </w:hyperlink>
+        </w:p>
+        <w:p>
+          <w:pPr>
+            <w:pStyle w:val="Sommario2"/>
+            <w:tabs>
+              <w:tab w:val="left" w:pos="880"/>
+            </w:tabs>
+            <w:rPr>
+              <w:rFonts w:eastAsiaTheme="minorEastAsia"/>
+              <w:noProof/>
+              <w:color w:val="auto"/>
+              <w:kern w:val="2"/>
+              <w:sz w:val="22"/>
+              <w:szCs w:val="22"/>
+              <w:lang w:val="it-IT" w:eastAsia="it-IT"/>
+              <w14:ligatures w14:val="standardContextual"/>
+            </w:rPr>
+          </w:pPr>
+          <w:hyperlink w:anchor="_Toc137804458" w:history="1">
+            <w:r>
+              <w:rPr>
+                <w:rStyle w:val="Collegamentoipertestuale"/>
+                <w:rFonts w:ascii="Cambria Math" w:hAnsi="Cambria Math"/>
+                <w:noProof/>
+              </w:rPr>
+              <w:t>2.3</w:t>
+            </w:r>
+            <w:r>
+              <w:rPr>
+                <w:rFonts w:eastAsiaTheme="minorEastAsia"/>
+                <w:noProof/>
+                <w:color w:val="auto"/>
+                <w:kern w:val="2"/>
+                <w:sz w:val="22"/>
+                <w:szCs w:val="22"/>
+                <w:lang w:val="it-IT" w:eastAsia="it-IT"/>
+                <w14:ligatures w14:val="standardContextual"/>
+              </w:rPr>
+              <w:tab/>
+            </w:r>
+            <w:r>
+              <w:rPr>
+                <w:rStyle w:val="Collegamentoipertestuale"/>
+                <w:rFonts w:ascii="Cambria Math" w:hAnsi="Cambria Math"/>
+                <w:noProof/>
+              </w:rPr>
               <w:t>User characteristics</w:t>
             </w:r>
             <w:r>
@@ -1713,7 +1858,7 @@
                 <w:noProof/>
                 <w:webHidden/>
               </w:rPr>
-              <w:instrText xml:space="preserve"> PAGEREF _Toc134306966 \h </w:instrText>
+              <w:instrText xml:space="preserve"> PAGEREF _Toc137804458 \h </w:instrText>
             </w:r>
             <w:r>
               <w:rPr>
@@ -1755,12 +1900,14 @@
               <w:rFonts w:eastAsiaTheme="minorEastAsia"/>
               <w:noProof/>
               <w:color w:val="auto"/>
+              <w:kern w:val="2"/>
               <w:sz w:val="22"/>
               <w:szCs w:val="22"/>
               <w:lang w:val="it-IT" w:eastAsia="it-IT"/>
+              <w14:ligatures w14:val="standardContextual"/>
             </w:rPr>
           </w:pPr>
-          <w:hyperlink w:anchor="_Toc134306967" w:history="1">
+          <w:hyperlink w:anchor="_Toc137804459" w:history="1">
             <w:r>
               <w:rPr>
                 <w:rStyle w:val="Collegamentoipertestuale"/>
@@ -1774,9 +1921,11 @@
                 <w:rFonts w:eastAsiaTheme="minorEastAsia"/>
                 <w:noProof/>
                 <w:color w:val="auto"/>
+                <w:kern w:val="2"/>
                 <w:sz w:val="22"/>
                 <w:szCs w:val="22"/>
                 <w:lang w:val="it-IT" w:eastAsia="it-IT"/>
+                <w14:ligatures w14:val="standardContextual"/>
               </w:rPr>
               <w:tab/>
             </w:r>
@@ -1807,7 +1956,7 @@
                 <w:noProof/>
                 <w:webHidden/>
               </w:rPr>
-              <w:instrText xml:space="preserve"> PAGEREF _Toc134306967 \h </w:instrText>
+              <w:instrText xml:space="preserve"> PAGEREF _Toc137804459 \h </w:instrText>
             </w:r>
             <w:r>
               <w:rPr>
@@ -1848,12 +1997,14 @@
               <w:rFonts w:eastAsiaTheme="minorEastAsia"/>
               <w:noProof/>
               <w:color w:val="auto"/>
+              <w:kern w:val="2"/>
               <w:sz w:val="22"/>
               <w:szCs w:val="22"/>
               <w:lang w:val="it-IT" w:eastAsia="it-IT"/>
+              <w14:ligatures w14:val="standardContextual"/>
             </w:rPr>
           </w:pPr>
-          <w:hyperlink w:anchor="_Toc134306968" w:history="1">
+          <w:hyperlink w:anchor="_Toc137804460" w:history="1">
             <w:r>
               <w:rPr>
                 <w:rStyle w:val="Collegamentoipertestuale"/>
@@ -1867,9 +2018,11 @@
                 <w:rFonts w:eastAsiaTheme="minorEastAsia"/>
                 <w:noProof/>
                 <w:color w:val="auto"/>
+                <w:kern w:val="2"/>
                 <w:sz w:val="22"/>
                 <w:szCs w:val="22"/>
                 <w:lang w:val="it-IT" w:eastAsia="it-IT"/>
+                <w14:ligatures w14:val="standardContextual"/>
               </w:rPr>
               <w:tab/>
             </w:r>
@@ -1900,7 +2053,7 @@
                 <w:noProof/>
                 <w:webHidden/>
               </w:rPr>
-              <w:instrText xml:space="preserve"> PAGEREF _Toc134306968 \h </w:instrText>
+              <w:instrText xml:space="preserve"> PAGEREF _Toc137804460 \h </w:instrText>
             </w:r>
             <w:r>
               <w:rPr>
@@ -1920,7 +2073,7 @@
                 <w:noProof/>
                 <w:webHidden/>
               </w:rPr>
-              <w:t>5</w:t>
+              <w:t>6</w:t>
             </w:r>
             <w:r>
               <w:rPr>
@@ -1941,12 +2094,14 @@
               <w:rFonts w:eastAsiaTheme="minorEastAsia"/>
               <w:noProof/>
               <w:color w:val="auto"/>
+              <w:kern w:val="2"/>
               <w:sz w:val="22"/>
               <w:szCs w:val="22"/>
               <w:lang w:val="it-IT" w:eastAsia="it-IT"/>
+              <w14:ligatures w14:val="standardContextual"/>
             </w:rPr>
           </w:pPr>
-          <w:hyperlink w:anchor="_Toc134306969" w:history="1">
+          <w:hyperlink w:anchor="_Toc137804461" w:history="1">
             <w:r>
               <w:rPr>
                 <w:rStyle w:val="Collegamentoipertestuale"/>
@@ -1960,9 +2115,11 @@
                 <w:rFonts w:eastAsiaTheme="minorEastAsia"/>
                 <w:noProof/>
                 <w:color w:val="auto"/>
+                <w:kern w:val="2"/>
                 <w:sz w:val="22"/>
                 <w:szCs w:val="22"/>
                 <w:lang w:val="it-IT" w:eastAsia="it-IT"/>
+                <w14:ligatures w14:val="standardContextual"/>
               </w:rPr>
               <w:tab/>
             </w:r>
@@ -1993,7 +2150,7 @@
                 <w:noProof/>
                 <w:webHidden/>
               </w:rPr>
-              <w:instrText xml:space="preserve"> PAGEREF _Toc134306969 \h </w:instrText>
+              <w:instrText xml:space="preserve"> PAGEREF _Toc137804461 \h </w:instrText>
             </w:r>
             <w:r>
               <w:rPr>
@@ -2034,12 +2191,14 @@
               <w:rFonts w:eastAsiaTheme="minorEastAsia"/>
               <w:noProof/>
               <w:color w:val="auto"/>
+              <w:kern w:val="2"/>
               <w:sz w:val="22"/>
               <w:szCs w:val="22"/>
               <w:lang w:val="it-IT" w:eastAsia="it-IT"/>
+              <w14:ligatures w14:val="standardContextual"/>
             </w:rPr>
           </w:pPr>
-          <w:hyperlink w:anchor="_Toc134306970" w:history="1">
+          <w:hyperlink w:anchor="_Toc137804462" w:history="1">
             <w:r>
               <w:rPr>
                 <w:rStyle w:val="Collegamentoipertestuale"/>
@@ -2053,9 +2212,11 @@
                 <w:rFonts w:eastAsiaTheme="minorEastAsia"/>
                 <w:noProof/>
                 <w:color w:val="auto"/>
+                <w:kern w:val="2"/>
                 <w:sz w:val="22"/>
                 <w:szCs w:val="22"/>
                 <w:lang w:val="it-IT" w:eastAsia="it-IT"/>
+                <w14:ligatures w14:val="standardContextual"/>
               </w:rPr>
               <w:tab/>
             </w:r>
@@ -2086,7 +2247,7 @@
                 <w:noProof/>
                 <w:webHidden/>
               </w:rPr>
-              <w:instrText xml:space="preserve"> PAGEREF _Toc134306970 \h </w:instrText>
+              <w:instrText xml:space="preserve"> PAGEREF _Toc137804462 \h </w:instrText>
             </w:r>
             <w:r>
               <w:rPr>
@@ -2106,7 +2267,7 @@
                 <w:noProof/>
                 <w:webHidden/>
               </w:rPr>
-              <w:t>7</w:t>
+              <w:t>8</w:t>
             </w:r>
             <w:r>
               <w:rPr>
@@ -2127,12 +2288,14 @@
               <w:rFonts w:eastAsiaTheme="minorEastAsia"/>
               <w:noProof/>
               <w:color w:val="auto"/>
+              <w:kern w:val="2"/>
               <w:sz w:val="22"/>
               <w:szCs w:val="22"/>
               <w:lang w:val="it-IT" w:eastAsia="it-IT"/>
+              <w14:ligatures w14:val="standardContextual"/>
             </w:rPr>
           </w:pPr>
-          <w:hyperlink w:anchor="_Toc134306971" w:history="1">
+          <w:hyperlink w:anchor="_Toc137804463" w:history="1">
             <w:r>
               <w:rPr>
                 <w:rStyle w:val="Collegamentoipertestuale"/>
@@ -2146,9 +2309,11 @@
                 <w:rFonts w:eastAsiaTheme="minorEastAsia"/>
                 <w:noProof/>
                 <w:color w:val="auto"/>
+                <w:kern w:val="2"/>
                 <w:sz w:val="22"/>
                 <w:szCs w:val="22"/>
                 <w:lang w:val="it-IT" w:eastAsia="it-IT"/>
+                <w14:ligatures w14:val="standardContextual"/>
               </w:rPr>
               <w:tab/>
             </w:r>
@@ -2179,7 +2344,7 @@
                 <w:noProof/>
                 <w:webHidden/>
               </w:rPr>
-              <w:instrText xml:space="preserve"> PAGEREF _Toc134306971 \h </w:instrText>
+              <w:instrText xml:space="preserve"> PAGEREF _Toc137804463 \h </w:instrText>
             </w:r>
             <w:r>
               <w:rPr>
@@ -2221,12 +2386,14 @@
               <w:rFonts w:eastAsiaTheme="minorEastAsia"/>
               <w:noProof/>
               <w:color w:val="auto"/>
+              <w:kern w:val="2"/>
               <w:sz w:val="22"/>
               <w:szCs w:val="22"/>
               <w:lang w:val="it-IT" w:eastAsia="it-IT"/>
+              <w14:ligatures w14:val="standardContextual"/>
             </w:rPr>
           </w:pPr>
-          <w:hyperlink w:anchor="_Toc134306972" w:history="1">
+          <w:hyperlink w:anchor="_Toc137804464" w:history="1">
             <w:r>
               <w:rPr>
                 <w:rStyle w:val="Collegamentoipertestuale"/>
@@ -2240,9 +2407,11 @@
                 <w:rFonts w:eastAsiaTheme="minorEastAsia"/>
                 <w:noProof/>
                 <w:color w:val="auto"/>
+                <w:kern w:val="2"/>
                 <w:sz w:val="22"/>
                 <w:szCs w:val="22"/>
                 <w:lang w:val="it-IT" w:eastAsia="it-IT"/>
+                <w14:ligatures w14:val="standardContextual"/>
               </w:rPr>
               <w:tab/>
             </w:r>
@@ -2273,7 +2442,7 @@
                 <w:noProof/>
                 <w:webHidden/>
               </w:rPr>
-              <w:instrText xml:space="preserve"> PAGEREF _Toc134306972 \h </w:instrText>
+              <w:instrText xml:space="preserve"> PAGEREF _Toc137804464 \h </w:instrText>
             </w:r>
             <w:r>
               <w:rPr>
@@ -2293,7 +2462,7 @@
                 <w:noProof/>
                 <w:webHidden/>
               </w:rPr>
-              <w:t>10</w:t>
+              <w:t>11</w:t>
             </w:r>
             <w:r>
               <w:rPr>
@@ -2314,12 +2483,14 @@
               <w:rFonts w:eastAsiaTheme="minorEastAsia"/>
               <w:noProof/>
               <w:color w:val="auto"/>
+              <w:kern w:val="2"/>
               <w:sz w:val="22"/>
               <w:szCs w:val="22"/>
               <w:lang w:val="it-IT" w:eastAsia="it-IT"/>
+              <w14:ligatures w14:val="standardContextual"/>
             </w:rPr>
           </w:pPr>
-          <w:hyperlink w:anchor="_Toc134306973" w:history="1">
+          <w:hyperlink w:anchor="_Toc137804465" w:history="1">
             <w:r>
               <w:rPr>
                 <w:rStyle w:val="Collegamentoipertestuale"/>
@@ -2333,9 +2504,11 @@
                 <w:rFonts w:eastAsiaTheme="minorEastAsia"/>
                 <w:noProof/>
                 <w:color w:val="auto"/>
+                <w:kern w:val="2"/>
                 <w:sz w:val="22"/>
                 <w:szCs w:val="22"/>
                 <w:lang w:val="it-IT" w:eastAsia="it-IT"/>
+                <w14:ligatures w14:val="standardContextual"/>
               </w:rPr>
               <w:tab/>
             </w:r>
@@ -2366,7 +2539,7 @@
                 <w:noProof/>
                 <w:webHidden/>
               </w:rPr>
-              <w:instrText xml:space="preserve"> PAGEREF _Toc134306973 \h </w:instrText>
+              <w:instrText xml:space="preserve"> PAGEREF _Toc137804465 \h </w:instrText>
             </w:r>
             <w:r>
               <w:rPr>
@@ -2386,7 +2559,7 @@
                 <w:noProof/>
                 <w:webHidden/>
               </w:rPr>
-              <w:t>10</w:t>
+              <w:t>11</w:t>
             </w:r>
             <w:r>
               <w:rPr>
@@ -2407,12 +2580,14 @@
               <w:rFonts w:eastAsiaTheme="minorEastAsia"/>
               <w:noProof/>
               <w:color w:val="auto"/>
+              <w:kern w:val="2"/>
               <w:sz w:val="22"/>
               <w:szCs w:val="22"/>
               <w:lang w:val="it-IT" w:eastAsia="it-IT"/>
+              <w14:ligatures w14:val="standardContextual"/>
             </w:rPr>
           </w:pPr>
-          <w:hyperlink w:anchor="_Toc134306974" w:history="1">
+          <w:hyperlink w:anchor="_Toc137804466" w:history="1">
             <w:r>
               <w:rPr>
                 <w:rStyle w:val="Collegamentoipertestuale"/>
@@ -2426,9 +2601,11 @@
                 <w:rFonts w:eastAsiaTheme="minorEastAsia"/>
                 <w:noProof/>
                 <w:color w:val="auto"/>
+                <w:kern w:val="2"/>
                 <w:sz w:val="22"/>
                 <w:szCs w:val="22"/>
                 <w:lang w:val="it-IT" w:eastAsia="it-IT"/>
+                <w14:ligatures w14:val="standardContextual"/>
               </w:rPr>
               <w:tab/>
             </w:r>
@@ -2459,7 +2636,7 @@
                 <w:noProof/>
                 <w:webHidden/>
               </w:rPr>
-              <w:instrText xml:space="preserve"> PAGEREF _Toc134306974 \h </w:instrText>
+              <w:instrText xml:space="preserve"> PAGEREF _Toc137804466 \h </w:instrText>
             </w:r>
             <w:r>
               <w:rPr>
@@ -2479,7 +2656,7 @@
                 <w:noProof/>
                 <w:webHidden/>
               </w:rPr>
-              <w:t>10</w:t>
+              <w:t>11</w:t>
             </w:r>
             <w:r>
               <w:rPr>
@@ -2500,12 +2677,14 @@
               <w:rFonts w:eastAsiaTheme="minorEastAsia"/>
               <w:noProof/>
               <w:color w:val="auto"/>
+              <w:kern w:val="2"/>
               <w:sz w:val="22"/>
               <w:szCs w:val="22"/>
               <w:lang w:val="it-IT" w:eastAsia="it-IT"/>
+              <w14:ligatures w14:val="standardContextual"/>
             </w:rPr>
           </w:pPr>
-          <w:hyperlink w:anchor="_Toc134306975" w:history="1">
+          <w:hyperlink w:anchor="_Toc137804467" w:history="1">
             <w:r>
               <w:rPr>
                 <w:rStyle w:val="Collegamentoipertestuale"/>
@@ -2519,9 +2698,11 @@
                 <w:rFonts w:eastAsiaTheme="minorEastAsia"/>
                 <w:noProof/>
                 <w:color w:val="auto"/>
+                <w:kern w:val="2"/>
                 <w:sz w:val="22"/>
                 <w:szCs w:val="22"/>
                 <w:lang w:val="it-IT" w:eastAsia="it-IT"/>
+                <w14:ligatures w14:val="standardContextual"/>
               </w:rPr>
               <w:tab/>
             </w:r>
@@ -2531,7 +2712,7 @@
                 <w:rFonts w:ascii="Cambria Math" w:hAnsi="Cambria Math"/>
                 <w:noProof/>
               </w:rPr>
-              <w:t>Hardware interfaces</w:t>
+              <w:t>Customer interfaces</w:t>
             </w:r>
             <w:r>
               <w:rPr>
@@ -2552,7 +2733,7 @@
                 <w:noProof/>
                 <w:webHidden/>
               </w:rPr>
-              <w:instrText xml:space="preserve"> PAGEREF _Toc134306975 \h </w:instrText>
+              <w:instrText xml:space="preserve"> PAGEREF _Toc137804467 \h </w:instrText>
             </w:r>
             <w:r>
               <w:rPr>
@@ -2572,7 +2753,7 @@
                 <w:noProof/>
                 <w:webHidden/>
               </w:rPr>
-              <w:t>15</w:t>
+              <w:t>12</w:t>
             </w:r>
             <w:r>
               <w:rPr>
@@ -2593,12 +2774,14 @@
               <w:rFonts w:eastAsiaTheme="minorEastAsia"/>
               <w:noProof/>
               <w:color w:val="auto"/>
+              <w:kern w:val="2"/>
               <w:sz w:val="22"/>
               <w:szCs w:val="22"/>
               <w:lang w:val="it-IT" w:eastAsia="it-IT"/>
+              <w14:ligatures w14:val="standardContextual"/>
             </w:rPr>
           </w:pPr>
-          <w:hyperlink w:anchor="_Toc134306976" w:history="1">
+          <w:hyperlink w:anchor="_Toc137804468" w:history="1">
             <w:r>
               <w:rPr>
                 <w:rStyle w:val="Collegamentoipertestuale"/>
@@ -2612,9 +2795,11 @@
                 <w:rFonts w:eastAsiaTheme="minorEastAsia"/>
                 <w:noProof/>
                 <w:color w:val="auto"/>
+                <w:kern w:val="2"/>
                 <w:sz w:val="22"/>
                 <w:szCs w:val="22"/>
                 <w:lang w:val="it-IT" w:eastAsia="it-IT"/>
+                <w14:ligatures w14:val="standardContextual"/>
               </w:rPr>
               <w:tab/>
             </w:r>
@@ -2624,7 +2809,7 @@
                 <w:rFonts w:ascii="Cambria Math" w:hAnsi="Cambria Math"/>
                 <w:noProof/>
               </w:rPr>
-              <w:t>Software interfaces</w:t>
+              <w:t>Shop owner interfaces</w:t>
             </w:r>
             <w:r>
               <w:rPr>
@@ -2645,7 +2830,7 @@
                 <w:noProof/>
                 <w:webHidden/>
               </w:rPr>
-              <w:instrText xml:space="preserve"> PAGEREF _Toc134306976 \h </w:instrText>
+              <w:instrText xml:space="preserve"> PAGEREF _Toc137804468 \h </w:instrText>
             </w:r>
             <w:r>
               <w:rPr>
@@ -2686,12 +2871,14 @@
               <w:rFonts w:eastAsiaTheme="minorEastAsia"/>
               <w:noProof/>
               <w:color w:val="auto"/>
+              <w:kern w:val="2"/>
               <w:sz w:val="22"/>
               <w:szCs w:val="22"/>
               <w:lang w:val="it-IT" w:eastAsia="it-IT"/>
+              <w14:ligatures w14:val="standardContextual"/>
             </w:rPr>
           </w:pPr>
-          <w:hyperlink w:anchor="_Toc134306977" w:history="1">
+          <w:hyperlink w:anchor="_Toc137804469" w:history="1">
             <w:r>
               <w:rPr>
                 <w:rStyle w:val="Collegamentoipertestuale"/>
@@ -2705,9 +2892,11 @@
                 <w:rFonts w:eastAsiaTheme="minorEastAsia"/>
                 <w:noProof/>
                 <w:color w:val="auto"/>
+                <w:kern w:val="2"/>
                 <w:sz w:val="22"/>
                 <w:szCs w:val="22"/>
                 <w:lang w:val="it-IT" w:eastAsia="it-IT"/>
+                <w14:ligatures w14:val="standardContextual"/>
               </w:rPr>
               <w:tab/>
             </w:r>
@@ -2717,7 +2906,7 @@
                 <w:rFonts w:ascii="Cambria Math" w:hAnsi="Cambria Math"/>
                 <w:noProof/>
               </w:rPr>
-              <w:t>Communication interfaces</w:t>
+              <w:t>Hardware interfaces</w:t>
             </w:r>
             <w:r>
               <w:rPr>
@@ -2738,7 +2927,7 @@
                 <w:noProof/>
                 <w:webHidden/>
               </w:rPr>
-              <w:instrText xml:space="preserve"> PAGEREF _Toc134306977 \h </w:instrText>
+              <w:instrText xml:space="preserve"> PAGEREF _Toc137804469 \h </w:instrText>
             </w:r>
             <w:r>
               <w:rPr>
@@ -2758,7 +2947,7 @@
                 <w:noProof/>
                 <w:webHidden/>
               </w:rPr>
-              <w:t>15</w:t>
+              <w:t>17</w:t>
             </w:r>
             <w:r>
               <w:rPr>
@@ -2779,28 +2968,32 @@
               <w:rFonts w:eastAsiaTheme="minorEastAsia"/>
               <w:noProof/>
               <w:color w:val="auto"/>
+              <w:kern w:val="2"/>
               <w:sz w:val="22"/>
               <w:szCs w:val="22"/>
               <w:lang w:val="it-IT" w:eastAsia="it-IT"/>
+              <w14:ligatures w14:val="standardContextual"/>
             </w:rPr>
           </w:pPr>
-          <w:hyperlink w:anchor="_Toc134306978" w:history="1">
+          <w:hyperlink w:anchor="_Toc137804470" w:history="1">
             <w:r>
               <w:rPr>
                 <w:rStyle w:val="Collegamentoipertestuale"/>
                 <w:rFonts w:ascii="Cambria Math" w:hAnsi="Cambria Math"/>
                 <w:noProof/>
               </w:rPr>
-              <w:t>4.2</w:t>
+              <w:t>4.1.5</w:t>
             </w:r>
             <w:r>
               <w:rPr>
                 <w:rFonts w:eastAsiaTheme="minorEastAsia"/>
                 <w:noProof/>
                 <w:color w:val="auto"/>
+                <w:kern w:val="2"/>
                 <w:sz w:val="22"/>
                 <w:szCs w:val="22"/>
                 <w:lang w:val="it-IT" w:eastAsia="it-IT"/>
+                <w14:ligatures w14:val="standardContextual"/>
               </w:rPr>
               <w:tab/>
             </w:r>
@@ -2810,7 +3003,7 @@
                 <w:rFonts w:ascii="Cambria Math" w:hAnsi="Cambria Math"/>
                 <w:noProof/>
               </w:rPr>
-              <w:t>Functional Requirements</w:t>
+              <w:t>Software interfaces</w:t>
             </w:r>
             <w:r>
               <w:rPr>
@@ -2831,7 +3024,7 @@
                 <w:noProof/>
                 <w:webHidden/>
               </w:rPr>
-              <w:instrText xml:space="preserve"> PAGEREF _Toc134306978 \h </w:instrText>
+              <w:instrText xml:space="preserve"> PAGEREF _Toc137804470 \h </w:instrText>
             </w:r>
             <w:r>
               <w:rPr>
@@ -2851,7 +3044,7 @@
                 <w:noProof/>
                 <w:webHidden/>
               </w:rPr>
-              <w:t>15</w:t>
+              <w:t>17</w:t>
             </w:r>
             <w:r>
               <w:rPr>
@@ -2872,28 +3065,32 @@
               <w:rFonts w:eastAsiaTheme="minorEastAsia"/>
               <w:noProof/>
               <w:color w:val="auto"/>
+              <w:kern w:val="2"/>
               <w:sz w:val="22"/>
               <w:szCs w:val="22"/>
               <w:lang w:val="it-IT" w:eastAsia="it-IT"/>
+              <w14:ligatures w14:val="standardContextual"/>
             </w:rPr>
           </w:pPr>
-          <w:hyperlink w:anchor="_Toc134306979" w:history="1">
+          <w:hyperlink w:anchor="_Toc137804471" w:history="1">
             <w:r>
               <w:rPr>
                 <w:rStyle w:val="Collegamentoipertestuale"/>
                 <w:rFonts w:ascii="Cambria Math" w:hAnsi="Cambria Math"/>
                 <w:noProof/>
               </w:rPr>
-              <w:t>4.2.1</w:t>
+              <w:t>4.1.6</w:t>
             </w:r>
             <w:r>
               <w:rPr>
                 <w:rFonts w:eastAsiaTheme="minorEastAsia"/>
                 <w:noProof/>
                 <w:color w:val="auto"/>
+                <w:kern w:val="2"/>
                 <w:sz w:val="22"/>
                 <w:szCs w:val="22"/>
                 <w:lang w:val="it-IT" w:eastAsia="it-IT"/>
+                <w14:ligatures w14:val="standardContextual"/>
               </w:rPr>
               <w:tab/>
             </w:r>
@@ -2903,6 +3100,200 @@
                 <w:rFonts w:ascii="Cambria Math" w:hAnsi="Cambria Math"/>
                 <w:noProof/>
               </w:rPr>
+              <w:t>Communication interfaces</w:t>
+            </w:r>
+            <w:r>
+              <w:rPr>
+                <w:noProof/>
+                <w:webHidden/>
+              </w:rPr>
+              <w:tab/>
+            </w:r>
+            <w:r>
+              <w:rPr>
+                <w:noProof/>
+                <w:webHidden/>
+              </w:rPr>
+              <w:fldChar w:fldCharType="begin"/>
+            </w:r>
+            <w:r>
+              <w:rPr>
+                <w:noProof/>
+                <w:webHidden/>
+              </w:rPr>
+              <w:instrText xml:space="preserve"> PAGEREF _Toc137804471 \h </w:instrText>
+            </w:r>
+            <w:r>
+              <w:rPr>
+                <w:noProof/>
+                <w:webHidden/>
+              </w:rPr>
+            </w:r>
+            <w:r>
+              <w:rPr>
+                <w:noProof/>
+                <w:webHidden/>
+              </w:rPr>
+              <w:fldChar w:fldCharType="separate"/>
+            </w:r>
+            <w:r>
+              <w:rPr>
+                <w:noProof/>
+                <w:webHidden/>
+              </w:rPr>
+              <w:t>17</w:t>
+            </w:r>
+            <w:r>
+              <w:rPr>
+                <w:noProof/>
+                <w:webHidden/>
+              </w:rPr>
+              <w:fldChar w:fldCharType="end"/>
+            </w:r>
+          </w:hyperlink>
+        </w:p>
+        <w:p>
+          <w:pPr>
+            <w:pStyle w:val="Sommario2"/>
+            <w:tabs>
+              <w:tab w:val="left" w:pos="880"/>
+            </w:tabs>
+            <w:rPr>
+              <w:rFonts w:eastAsiaTheme="minorEastAsia"/>
+              <w:noProof/>
+              <w:color w:val="auto"/>
+              <w:kern w:val="2"/>
+              <w:sz w:val="22"/>
+              <w:szCs w:val="22"/>
+              <w:lang w:val="it-IT" w:eastAsia="it-IT"/>
+              <w14:ligatures w14:val="standardContextual"/>
+            </w:rPr>
+          </w:pPr>
+          <w:hyperlink w:anchor="_Toc137804472" w:history="1">
+            <w:r>
+              <w:rPr>
+                <w:rStyle w:val="Collegamentoipertestuale"/>
+                <w:rFonts w:ascii="Cambria Math" w:hAnsi="Cambria Math"/>
+                <w:noProof/>
+              </w:rPr>
+              <w:t>4.2</w:t>
+            </w:r>
+            <w:r>
+              <w:rPr>
+                <w:rFonts w:eastAsiaTheme="minorEastAsia"/>
+                <w:noProof/>
+                <w:color w:val="auto"/>
+                <w:kern w:val="2"/>
+                <w:sz w:val="22"/>
+                <w:szCs w:val="22"/>
+                <w:lang w:val="it-IT" w:eastAsia="it-IT"/>
+                <w14:ligatures w14:val="standardContextual"/>
+              </w:rPr>
+              <w:tab/>
+            </w:r>
+            <w:r>
+              <w:rPr>
+                <w:rStyle w:val="Collegamentoipertestuale"/>
+                <w:rFonts w:ascii="Cambria Math" w:hAnsi="Cambria Math"/>
+                <w:noProof/>
+              </w:rPr>
+              <w:t>Functional Requirements</w:t>
+            </w:r>
+            <w:r>
+              <w:rPr>
+                <w:noProof/>
+                <w:webHidden/>
+              </w:rPr>
+              <w:tab/>
+            </w:r>
+            <w:r>
+              <w:rPr>
+                <w:noProof/>
+                <w:webHidden/>
+              </w:rPr>
+              <w:fldChar w:fldCharType="begin"/>
+            </w:r>
+            <w:r>
+              <w:rPr>
+                <w:noProof/>
+                <w:webHidden/>
+              </w:rPr>
+              <w:instrText xml:space="preserve"> PAGEREF _Toc137804472 \h </w:instrText>
+            </w:r>
+            <w:r>
+              <w:rPr>
+                <w:noProof/>
+                <w:webHidden/>
+              </w:rPr>
+            </w:r>
+            <w:r>
+              <w:rPr>
+                <w:noProof/>
+                <w:webHidden/>
+              </w:rPr>
+              <w:fldChar w:fldCharType="separate"/>
+            </w:r>
+            <w:r>
+              <w:rPr>
+                <w:noProof/>
+                <w:webHidden/>
+              </w:rPr>
+              <w:t>17</w:t>
+            </w:r>
+            <w:r>
+              <w:rPr>
+                <w:noProof/>
+                <w:webHidden/>
+              </w:rPr>
+              <w:fldChar w:fldCharType="end"/>
+            </w:r>
+          </w:hyperlink>
+        </w:p>
+        <w:p>
+          <w:pPr>
+            <w:pStyle w:val="Sommario2"/>
+            <w:tabs>
+              <w:tab w:val="left" w:pos="880"/>
+            </w:tabs>
+            <w:rPr>
+              <w:rFonts w:eastAsiaTheme="minorEastAsia"/>
+              <w:noProof/>
+              <w:color w:val="auto"/>
+              <w:kern w:val="2"/>
+              <w:sz w:val="22"/>
+              <w:szCs w:val="22"/>
+              <w:lang w:val="it-IT" w:eastAsia="it-IT"/>
+              <w14:ligatures w14:val="standardContextual"/>
+            </w:rPr>
+          </w:pPr>
+          <w:hyperlink w:anchor="_Toc137804473" w:history="1">
+            <w:r>
+              <w:rPr>
+                <w:rStyle w:val="Collegamentoipertestuale"/>
+                <w:rFonts w:ascii="Cambria Math" w:hAnsi="Cambria Math"/>
+                <w:noProof/>
+              </w:rPr>
+              <w:t>4.2.1</w:t>
+            </w:r>
+            <w:r>
+              <w:rPr>
+                <w:rFonts w:eastAsiaTheme="minorEastAsia"/>
+                <w:noProof/>
+                <w:color w:val="auto"/>
+                <w:kern w:val="2"/>
+                <w:sz w:val="22"/>
+                <w:szCs w:val="22"/>
+                <w:lang w:val="it-IT" w:eastAsia="it-IT"/>
+                <w14:ligatures w14:val="standardContextual"/>
+              </w:rPr>
+              <w:tab/>
+            </w:r>
+            <w:r>
+              <w:rPr>
+                <w:rStyle w:val="Collegamentoipertestuale"/>
+                <w:rFonts w:ascii="Cambria Math" w:hAnsi="Cambria Math"/>
+                <w:noProof/>
+              </w:rPr>
               <w:t>Requirements</w:t>
             </w:r>
             <w:r>
@@ -2924,7 +3315,7 @@
                 <w:noProof/>
                 <w:webHidden/>
               </w:rPr>
-              <w:instrText xml:space="preserve"> PAGEREF _Toc134306979 \h </w:instrText>
+              <w:instrText xml:space="preserve"> PAGEREF _Toc137804473 \h </w:instrText>
             </w:r>
             <w:r>
               <w:rPr>
@@ -2944,7 +3335,7 @@
                 <w:noProof/>
                 <w:webHidden/>
               </w:rPr>
-              <w:t>16</w:t>
+              <w:t>18</w:t>
             </w:r>
             <w:r>
               <w:rPr>
@@ -2965,12 +3356,14 @@
               <w:rFonts w:eastAsiaTheme="minorEastAsia"/>
               <w:noProof/>
               <w:color w:val="auto"/>
+              <w:kern w:val="2"/>
               <w:sz w:val="22"/>
               <w:szCs w:val="22"/>
               <w:lang w:val="it-IT" w:eastAsia="it-IT"/>
+              <w14:ligatures w14:val="standardContextual"/>
             </w:rPr>
           </w:pPr>
-          <w:hyperlink w:anchor="_Toc134306980" w:history="1">
+          <w:hyperlink w:anchor="_Toc137804474" w:history="1">
             <w:r>
               <w:rPr>
                 <w:rStyle w:val="Collegamentoipertestuale"/>
@@ -2998,7 +3391,7 @@
                 <w:noProof/>
                 <w:webHidden/>
               </w:rPr>
-              <w:instrText xml:space="preserve"> PAGEREF _Toc134306980 \h </w:instrText>
+              <w:instrText xml:space="preserve"> PAGEREF _Toc137804474 \h </w:instrText>
             </w:r>
             <w:r>
               <w:rPr>
@@ -3018,7 +3411,7 @@
                 <w:noProof/>
                 <w:webHidden/>
               </w:rPr>
-              <w:t>17</w:t>
+              <w:t>20</w:t>
             </w:r>
             <w:r>
               <w:rPr>
@@ -3039,12 +3432,14 @@
               <w:rFonts w:eastAsiaTheme="minorEastAsia"/>
               <w:noProof/>
               <w:color w:val="auto"/>
+              <w:kern w:val="2"/>
               <w:sz w:val="22"/>
               <w:szCs w:val="22"/>
               <w:lang w:val="it-IT" w:eastAsia="it-IT"/>
+              <w14:ligatures w14:val="standardContextual"/>
             </w:rPr>
           </w:pPr>
-          <w:hyperlink w:anchor="_Toc134306981" w:history="1">
+          <w:hyperlink w:anchor="_Toc137804475" w:history="1">
             <w:r>
               <w:rPr>
                 <w:rStyle w:val="Collegamentoipertestuale"/>
@@ -3058,9 +3453,11 @@
                 <w:rFonts w:eastAsiaTheme="minorEastAsia"/>
                 <w:noProof/>
                 <w:color w:val="auto"/>
+                <w:kern w:val="2"/>
                 <w:sz w:val="22"/>
                 <w:szCs w:val="22"/>
                 <w:lang w:val="it-IT" w:eastAsia="it-IT"/>
+                <w14:ligatures w14:val="standardContextual"/>
               </w:rPr>
               <w:tab/>
             </w:r>
@@ -3091,7 +3488,7 @@
                 <w:noProof/>
                 <w:webHidden/>
               </w:rPr>
-              <w:instrText xml:space="preserve"> PAGEREF _Toc134306981 \h </w:instrText>
+              <w:instrText xml:space="preserve"> PAGEREF _Toc137804475 \h </w:instrText>
             </w:r>
             <w:r>
               <w:rPr>
@@ -3111,7 +3508,7 @@
                 <w:noProof/>
                 <w:webHidden/>
               </w:rPr>
-              <w:t>17</w:t>
+              <w:t>20</w:t>
             </w:r>
             <w:r>
               <w:rPr>
@@ -3132,12 +3529,14 @@
               <w:rFonts w:eastAsiaTheme="minorEastAsia"/>
               <w:noProof/>
               <w:color w:val="auto"/>
+              <w:kern w:val="2"/>
               <w:sz w:val="22"/>
               <w:szCs w:val="22"/>
               <w:lang w:val="it-IT" w:eastAsia="it-IT"/>
+              <w14:ligatures w14:val="standardContextual"/>
             </w:rPr>
           </w:pPr>
-          <w:hyperlink w:anchor="_Toc134306982" w:history="1">
+          <w:hyperlink w:anchor="_Toc137804476" w:history="1">
             <w:r>
               <w:rPr>
                 <w:rStyle w:val="Collegamentoipertestuale"/>
@@ -3151,9 +3550,11 @@
                 <w:rFonts w:eastAsiaTheme="minorEastAsia"/>
                 <w:noProof/>
                 <w:color w:val="auto"/>
+                <w:kern w:val="2"/>
                 <w:sz w:val="22"/>
                 <w:szCs w:val="22"/>
                 <w:lang w:val="it-IT" w:eastAsia="it-IT"/>
+                <w14:ligatures w14:val="standardContextual"/>
               </w:rPr>
               <w:tab/>
             </w:r>
@@ -3184,7 +3585,7 @@
                 <w:noProof/>
                 <w:webHidden/>
               </w:rPr>
-              <w:instrText xml:space="preserve"> PAGEREF _Toc134306982 \h </w:instrText>
+              <w:instrText xml:space="preserve"> PAGEREF _Toc137804476 \h </w:instrText>
             </w:r>
             <w:r>
               <w:rPr>
@@ -3204,7 +3605,7 @@
                 <w:noProof/>
                 <w:webHidden/>
               </w:rPr>
-              <w:t>18</w:t>
+              <w:t>21</w:t>
             </w:r>
             <w:r>
               <w:rPr>
@@ -3225,12 +3626,14 @@
               <w:rFonts w:eastAsiaTheme="minorEastAsia"/>
               <w:noProof/>
               <w:color w:val="auto"/>
+              <w:kern w:val="2"/>
               <w:sz w:val="22"/>
               <w:szCs w:val="22"/>
               <w:lang w:val="it-IT" w:eastAsia="it-IT"/>
+              <w14:ligatures w14:val="standardContextual"/>
             </w:rPr>
           </w:pPr>
-          <w:hyperlink w:anchor="_Toc134306983" w:history="1">
+          <w:hyperlink w:anchor="_Toc137804477" w:history="1">
             <w:r>
               <w:rPr>
                 <w:rStyle w:val="Collegamentoipertestuale"/>
@@ -3244,9 +3647,11 @@
                 <w:rFonts w:eastAsiaTheme="minorEastAsia"/>
                 <w:noProof/>
                 <w:color w:val="auto"/>
+                <w:kern w:val="2"/>
                 <w:sz w:val="22"/>
                 <w:szCs w:val="22"/>
                 <w:lang w:val="it-IT" w:eastAsia="it-IT"/>
+                <w14:ligatures w14:val="standardContextual"/>
               </w:rPr>
               <w:tab/>
             </w:r>
@@ -3277,7 +3682,7 @@
                 <w:noProof/>
                 <w:webHidden/>
               </w:rPr>
-              <w:instrText xml:space="preserve"> PAGEREF _Toc134306983 \h </w:instrText>
+              <w:instrText xml:space="preserve"> PAGEREF _Toc137804477 \h </w:instrText>
             </w:r>
             <w:r>
               <w:rPr>
@@ -3297,7 +3702,7 @@
                 <w:noProof/>
                 <w:webHidden/>
               </w:rPr>
-              <w:t>19</w:t>
+              <w:t>21</w:t>
             </w:r>
             <w:r>
               <w:rPr>
@@ -3364,36 +3769,6 @@
     </w:p>
     <w:p>
       <w:pPr>
-        <w:tabs>
-          <w:tab w:val="left" w:pos="3420"/>
-        </w:tabs>
-        <w:rPr>
-          <w:lang w:val="en-GB"/>
-        </w:rPr>
-      </w:pPr>
-    </w:p>
-    <w:p>
-      <w:pPr>
-        <w:tabs>
-          <w:tab w:val="left" w:pos="3420"/>
-        </w:tabs>
-        <w:rPr>
-          <w:lang w:val="en-GB"/>
-        </w:rPr>
-      </w:pPr>
-    </w:p>
-    <w:p>
-      <w:pPr>
-        <w:tabs>
-          <w:tab w:val="left" w:pos="3420"/>
-        </w:tabs>
-        <w:rPr>
-          <w:lang w:val="en-GB"/>
-        </w:rPr>
-      </w:pPr>
-    </w:p>
-    <w:p>
-      <w:pPr>
         <w:pStyle w:val="Titolo1"/>
         <w:numPr>
           <w:ilvl w:val="0"/>
@@ -3413,7 +3788,7 @@
         </w:rPr>
       </w:pPr>
       <w:bookmarkStart w:id="0" w:name="_Toc131174276"/>
-      <w:bookmarkStart w:id="1" w:name="_Toc134306955"/>
+      <w:bookmarkStart w:id="1" w:name="_Toc137804446"/>
       <w:r>
         <w:rPr>
           <w:rFonts w:ascii="Cambria Math" w:eastAsiaTheme="minorHAnsi" w:hAnsi="Cambria Math" w:cstheme="minorBidi"/>
@@ -3600,7 +3975,7 @@
         </w:rPr>
       </w:pPr>
       <w:bookmarkStart w:id="2" w:name="_Toc131174277"/>
-      <w:bookmarkStart w:id="3" w:name="_Toc134306956"/>
+      <w:bookmarkStart w:id="3" w:name="_Toc137804447"/>
       <w:r>
         <w:rPr>
           <w:rFonts w:ascii="Cambria Math" w:eastAsiaTheme="minorHAnsi" w:hAnsi="Cambria Math" w:cstheme="minorBidi"/>
@@ -4723,7 +5098,7 @@
         </w:rPr>
       </w:pPr>
       <w:bookmarkStart w:id="4" w:name="_Toc131174280"/>
-      <w:bookmarkStart w:id="5" w:name="_Toc134306957"/>
+      <w:bookmarkStart w:id="5" w:name="_Toc137804448"/>
       <w:r>
         <w:rPr>
           <w:rFonts w:ascii="Cambria Math" w:eastAsiaTheme="minorHAnsi" w:hAnsi="Cambria Math" w:cstheme="minorBidi"/>
@@ -4852,7 +5227,7 @@
         </w:rPr>
       </w:pPr>
       <w:bookmarkStart w:id="6" w:name="_Toc131174281"/>
-      <w:bookmarkStart w:id="7" w:name="_Toc134306958"/>
+      <w:bookmarkStart w:id="7" w:name="_Toc137804449"/>
       <w:r>
         <w:rPr>
           <w:rFonts w:ascii="Cambria Math" w:eastAsiaTheme="minorHAnsi" w:hAnsi="Cambria Math" w:cstheme="minorBidi"/>
@@ -5396,7 +5771,7 @@
         </w:rPr>
       </w:pPr>
       <w:bookmarkStart w:id="8" w:name="_Toc131174282"/>
-      <w:bookmarkStart w:id="9" w:name="_Toc134306959"/>
+      <w:bookmarkStart w:id="9" w:name="_Toc137804450"/>
       <w:r>
         <w:rPr>
           <w:rFonts w:ascii="Cambria Math" w:eastAsiaTheme="minorHAnsi" w:hAnsi="Cambria Math" w:cstheme="minorBidi"/>
@@ -5432,7 +5807,7 @@
           <w14:ligatures w14:val="none"/>
         </w:rPr>
       </w:pPr>
-      <w:bookmarkStart w:id="10" w:name="_Toc134306960"/>
+      <w:bookmarkStart w:id="10" w:name="_Toc137804451"/>
       <w:r>
         <w:rPr>
           <w:rFonts w:ascii="Cambria Math" w:eastAsiaTheme="minorHAnsi" w:hAnsi="Cambria Math" w:cstheme="minorBidi"/>
@@ -5473,8 +5848,13 @@
     </w:p>
     <w:p>
       <w:pPr>
-        <w:rPr>
-          <w:lang w:val="en-GB" w:eastAsia="es-ES"/>
+        <w:jc w:val="both"/>
+        <w:rPr>
+          <w:rFonts w:ascii="Constantia" w:hAnsi="Constantia"/>
+          <w:color w:val="595959" w:themeColor="text1" w:themeTint="A6"/>
+          <w:kern w:val="0"/>
+          <w:lang w:val="en-GB" w:eastAsia="es-ES"/>
+          <w14:ligatures w14:val="none"/>
         </w:rPr>
       </w:pPr>
       <w:r>
@@ -5507,72 +5887,173 @@
           <w:lang w:val="en-GB" w:eastAsia="es-ES"/>
           <w14:ligatures w14:val="none"/>
         </w:rPr>
-        <w:t xml:space="preserve"> to </w:t>
-      </w:r>
-      <w:r>
-        <w:rPr>
-          <w:rFonts w:ascii="Constantia" w:hAnsi="Constantia"/>
-          <w:color w:val="595959" w:themeColor="text1" w:themeTint="A6"/>
-          <w:kern w:val="0"/>
-          <w:lang w:val="en-GB" w:eastAsia="es-ES"/>
-          <w14:ligatures w14:val="none"/>
-        </w:rPr>
-        <w:t>describe</w:t>
-      </w:r>
-      <w:r>
-        <w:rPr>
-          <w:rFonts w:ascii="Constantia" w:hAnsi="Constantia"/>
-          <w:color w:val="595959" w:themeColor="text1" w:themeTint="A6"/>
-          <w:kern w:val="0"/>
-          <w:lang w:val="en-GB" w:eastAsia="es-ES"/>
-          <w14:ligatures w14:val="none"/>
-        </w:rPr>
-        <w:t xml:space="preserve"> </w:t>
-      </w:r>
-      <w:r>
-        <w:rPr>
-          <w:rFonts w:ascii="Constantia" w:hAnsi="Constantia"/>
-          <w:color w:val="595959" w:themeColor="text1" w:themeTint="A6"/>
-          <w:kern w:val="0"/>
-          <w:lang w:val="en-GB" w:eastAsia="es-ES"/>
-          <w14:ligatures w14:val="none"/>
-        </w:rPr>
-        <w:t xml:space="preserve">exhaustively </w:t>
-      </w:r>
-      <w:r>
-        <w:rPr>
-          <w:rFonts w:ascii="Constantia" w:hAnsi="Constantia"/>
-          <w:color w:val="595959" w:themeColor="text1" w:themeTint="A6"/>
-          <w:kern w:val="0"/>
-          <w:lang w:val="en-GB" w:eastAsia="es-ES"/>
-          <w14:ligatures w14:val="none"/>
-        </w:rPr>
-        <w:t>the situation</w:t>
-      </w:r>
-      <w:r>
-        <w:rPr>
-          <w:rFonts w:ascii="Constantia" w:hAnsi="Constantia"/>
-          <w:color w:val="595959" w:themeColor="text1" w:themeTint="A6"/>
-          <w:kern w:val="0"/>
-          <w:lang w:val="en-GB" w:eastAsia="es-ES"/>
-          <w14:ligatures w14:val="none"/>
-        </w:rPr>
-        <w:t>s:</w:t>
-      </w:r>
-    </w:p>
-    <w:p>
-      <w:pPr>
+        <w:t xml:space="preserve">. Since the main actors involved in the </w:t>
+      </w:r>
+      <w:proofErr w:type="spellStart"/>
+      <w:r>
+        <w:rPr>
+          <w:rFonts w:ascii="Constantia" w:hAnsi="Constantia"/>
+          <w:color w:val="595959" w:themeColor="text1" w:themeTint="A6"/>
+          <w:kern w:val="0"/>
+          <w:lang w:val="en-GB" w:eastAsia="es-ES"/>
+          <w14:ligatures w14:val="none"/>
+        </w:rPr>
+        <w:t>Iqueue</w:t>
+      </w:r>
+      <w:proofErr w:type="spellEnd"/>
+      <w:r>
+        <w:rPr>
+          <w:rFonts w:ascii="Constantia" w:hAnsi="Constantia"/>
+          <w:color w:val="595959" w:themeColor="text1" w:themeTint="A6"/>
+          <w:kern w:val="0"/>
+          <w:lang w:val="en-GB" w:eastAsia="es-ES"/>
+          <w14:ligatures w14:val="none"/>
+        </w:rPr>
+        <w:t xml:space="preserve"> application are Customers and Shop Owners, we choose to describe the main processes that they should face. Once logged as a </w:t>
+      </w:r>
+      <w:proofErr w:type="gramStart"/>
+      <w:r>
+        <w:rPr>
+          <w:rFonts w:ascii="Constantia" w:hAnsi="Constantia"/>
+          <w:color w:val="595959" w:themeColor="text1" w:themeTint="A6"/>
+          <w:kern w:val="0"/>
+          <w:lang w:val="en-GB" w:eastAsia="es-ES"/>
+          <w14:ligatures w14:val="none"/>
+        </w:rPr>
+        <w:t>Customer</w:t>
+      </w:r>
+      <w:proofErr w:type="gramEnd"/>
+      <w:r>
+        <w:rPr>
+          <w:rFonts w:ascii="Constantia" w:hAnsi="Constantia"/>
+          <w:color w:val="595959" w:themeColor="text1" w:themeTint="A6"/>
+          <w:kern w:val="0"/>
+          <w:lang w:val="en-GB" w:eastAsia="es-ES"/>
+          <w14:ligatures w14:val="none"/>
+        </w:rPr>
+        <w:t xml:space="preserve">, the first passage the client should perform is to navigate to the “Search </w:t>
+      </w:r>
+      <w:r>
+        <w:rPr>
+          <w:rFonts w:ascii="Constantia" w:hAnsi="Constantia"/>
+          <w:color w:val="595959" w:themeColor="text1" w:themeTint="A6"/>
+          <w:kern w:val="0"/>
+          <w:lang w:val="en-GB" w:eastAsia="es-ES"/>
+          <w14:ligatures w14:val="none"/>
+        </w:rPr>
+        <w:t xml:space="preserve">Shop” page and then select the desired shop. For that shop the </w:t>
+      </w:r>
+      <w:proofErr w:type="spellStart"/>
+      <w:r>
+        <w:rPr>
+          <w:rFonts w:ascii="Constantia" w:hAnsi="Constantia"/>
+          <w:color w:val="595959" w:themeColor="text1" w:themeTint="A6"/>
+          <w:kern w:val="0"/>
+          <w:lang w:val="en-GB" w:eastAsia="es-ES"/>
+          <w14:ligatures w14:val="none"/>
+        </w:rPr>
+        <w:t>Iqueue</w:t>
+      </w:r>
+      <w:proofErr w:type="spellEnd"/>
+      <w:r>
+        <w:rPr>
+          <w:rFonts w:ascii="Constantia" w:hAnsi="Constantia"/>
+          <w:color w:val="595959" w:themeColor="text1" w:themeTint="A6"/>
+          <w:kern w:val="0"/>
+          <w:lang w:val="en-GB" w:eastAsia="es-ES"/>
+          <w14:ligatures w14:val="none"/>
+        </w:rPr>
+        <w:t xml:space="preserve"> app will give the possibility to book a time slot and, if this latter is available, the app will generate a QR code with the information related to the booking. For a graphical representation of this processes see figure 1 and 2. The other main actor for the </w:t>
+      </w:r>
+      <w:proofErr w:type="spellStart"/>
+      <w:r>
+        <w:rPr>
+          <w:rFonts w:ascii="Constantia" w:hAnsi="Constantia"/>
+          <w:color w:val="595959" w:themeColor="text1" w:themeTint="A6"/>
+          <w:kern w:val="0"/>
+          <w:lang w:val="en-GB" w:eastAsia="es-ES"/>
+          <w14:ligatures w14:val="none"/>
+        </w:rPr>
+        <w:t>Iqueue</w:t>
+      </w:r>
+      <w:proofErr w:type="spellEnd"/>
+      <w:r>
+        <w:rPr>
+          <w:rFonts w:ascii="Constantia" w:hAnsi="Constantia"/>
+          <w:color w:val="595959" w:themeColor="text1" w:themeTint="A6"/>
+          <w:kern w:val="0"/>
+          <w:lang w:val="en-GB" w:eastAsia="es-ES"/>
+          <w14:ligatures w14:val="none"/>
+        </w:rPr>
+        <w:t xml:space="preserve"> application is the Shop Owner. Once logged in the application, he can perform many operations like register a new shop, add products related to his already signed </w:t>
+      </w:r>
+      <w:r>
+        <w:rPr>
+          <w:rFonts w:ascii="Constantia" w:hAnsi="Constantia"/>
+          <w:color w:val="595959" w:themeColor="text1" w:themeTint="A6"/>
+          <w:kern w:val="0"/>
+          <w:lang w:val="en-GB" w:eastAsia="es-ES"/>
+          <w14:ligatures w14:val="none"/>
+        </w:rPr>
+        <w:t xml:space="preserve">shops, generate advertisements or special discounts. The </w:t>
+      </w:r>
+      <w:proofErr w:type="spellStart"/>
+      <w:r>
+        <w:rPr>
+          <w:rFonts w:ascii="Constantia" w:hAnsi="Constantia"/>
+          <w:color w:val="595959" w:themeColor="text1" w:themeTint="A6"/>
+          <w:kern w:val="0"/>
+          <w:lang w:val="en-GB" w:eastAsia="es-ES"/>
+          <w14:ligatures w14:val="none"/>
+        </w:rPr>
+        <w:t>Iqueue</w:t>
+      </w:r>
+      <w:proofErr w:type="spellEnd"/>
+      <w:r>
+        <w:rPr>
+          <w:rFonts w:ascii="Constantia" w:hAnsi="Constantia"/>
+          <w:color w:val="595959" w:themeColor="text1" w:themeTint="A6"/>
+          <w:kern w:val="0"/>
+          <w:lang w:val="en-GB" w:eastAsia="es-ES"/>
+          <w14:ligatures w14:val="none"/>
+        </w:rPr>
+        <w:t xml:space="preserve"> app will automatically implement these updates and it will show the results in the </w:t>
+      </w:r>
+      <w:proofErr w:type="spellStart"/>
+      <w:r>
+        <w:rPr>
+          <w:rFonts w:ascii="Constantia" w:hAnsi="Constantia"/>
+          <w:color w:val="595959" w:themeColor="text1" w:themeTint="A6"/>
+          <w:kern w:val="0"/>
+          <w:lang w:val="en-GB" w:eastAsia="es-ES"/>
+          <w14:ligatures w14:val="none"/>
+        </w:rPr>
+        <w:t>MyShops</w:t>
+      </w:r>
+      <w:proofErr w:type="spellEnd"/>
+      <w:r>
+        <w:rPr>
+          <w:rFonts w:ascii="Constantia" w:hAnsi="Constantia"/>
+          <w:color w:val="595959" w:themeColor="text1" w:themeTint="A6"/>
+          <w:kern w:val="0"/>
+          <w:lang w:val="en-GB" w:eastAsia="es-ES"/>
+          <w14:ligatures w14:val="none"/>
+        </w:rPr>
+        <w:t xml:space="preserve"> view of the Shop Owner. Figure 3 represents the pictorial description of the above process.</w:t>
+      </w:r>
+    </w:p>
+    <w:p>
+      <w:pPr>
+        <w:keepNext/>
         <w:spacing w:before="120" w:after="240"/>
         <w:jc w:val="center"/>
-        <w:rPr>
-          <w:lang w:val="en-GB" w:eastAsia="es-ES"/>
-        </w:rPr>
       </w:pPr>
       <w:r>
         <w:rPr>
           <w:noProof/>
           <w:lang w:val="en-GB" w:eastAsia="es-ES"/>
         </w:rPr>
+        <w:lastRenderedPageBreak/>
         <w:drawing>
           <wp:inline distT="0" distB="0" distL="0" distR="0" wp14:anchorId="664F8E61" wp14:editId="1B9E8FB9">
             <wp:extent cx="6120130" cy="739140"/>
@@ -5618,10 +6099,157 @@
     </w:p>
     <w:p>
       <w:pPr>
+        <w:pStyle w:val="Didascalia"/>
         <w:jc w:val="center"/>
         <w:rPr>
-          <w:lang w:val="en-GB" w:eastAsia="es-ES"/>
-        </w:rPr>
+          <w:lang w:val="en-GB"/>
+        </w:rPr>
+      </w:pPr>
+      <w:r>
+        <w:rPr>
+          <w:lang w:val="en-GB"/>
+        </w:rPr>
+        <w:t xml:space="preserve">Figure </w:t>
+      </w:r>
+      <w:r>
+        <w:fldChar w:fldCharType="begin"/>
+      </w:r>
+      <w:r>
+        <w:rPr>
+          <w:lang w:val="en-GB"/>
+        </w:rPr>
+        <w:instrText xml:space="preserve"> SEQ Figure \* ARABIC </w:instrText>
+      </w:r>
+      <w:r>
+        <w:fldChar w:fldCharType="separate"/>
+      </w:r>
+      <w:r>
+        <w:rPr>
+          <w:noProof/>
+          <w:lang w:val="en-GB"/>
+        </w:rPr>
+        <w:t>1</w:t>
+      </w:r>
+      <w:r>
+        <w:fldChar w:fldCharType="end"/>
+      </w:r>
+      <w:r>
+        <w:rPr>
+          <w:lang w:val="en-GB"/>
+        </w:rPr>
+        <w:t>: Customer main process f</w:t>
+      </w:r>
+      <w:r>
+        <w:rPr>
+          <w:lang w:val="en-GB"/>
+        </w:rPr>
+        <w:t>low.</w:t>
+      </w:r>
+    </w:p>
+    <w:p>
+      <w:pPr>
+        <w:keepNext/>
+      </w:pPr>
+      <w:r>
+        <w:rPr>
+          <w:noProof/>
+          <w:lang w:val="en-GB" w:eastAsia="es-ES"/>
+        </w:rPr>
+        <w:drawing>
+          <wp:inline distT="0" distB="0" distL="0" distR="0" wp14:anchorId="7F31BB24" wp14:editId="31E54632">
+            <wp:extent cx="4381500" cy="1054100"/>
+            <wp:effectExtent l="0" t="0" r="0" b="0"/>
+            <wp:docPr id="1165476725" name="Immagine 4" descr="Diagram&#10;&#10;Description automatically generated"/>
+            <wp:cNvGraphicFramePr>
+              <a:graphicFrameLocks xmlns:a="http://schemas.openxmlformats.org/drawingml/2006/main" noChangeAspect="1"/>
+            </wp:cNvGraphicFramePr>
+            <a:graphic xmlns:a="http://schemas.openxmlformats.org/drawingml/2006/main">
+              <a:graphicData uri="http://schemas.openxmlformats.org/drawingml/2006/picture">
+                <pic:pic xmlns:pic="http://schemas.openxmlformats.org/drawingml/2006/picture">
+                  <pic:nvPicPr>
+                    <pic:cNvPr id="1165476725" name="Picture 4" descr="Diagram&#10;&#10;Description automatically generated"/>
+                    <pic:cNvPicPr/>
+                  </pic:nvPicPr>
+                  <pic:blipFill>
+                    <a:blip r:embed="rId10">
+                      <a:extLst>
+                        <a:ext uri="{28A0092B-C50C-407E-A947-70E740481C1C}">
+                          <a14:useLocalDpi xmlns:a14="http://schemas.microsoft.com/office/drawing/2010/main" val="0"/>
+                        </a:ext>
+                      </a:extLst>
+                    </a:blip>
+                    <a:stretch>
+                      <a:fillRect/>
+                    </a:stretch>
+                  </pic:blipFill>
+                  <pic:spPr>
+                    <a:xfrm>
+                      <a:off x="0" y="0"/>
+                      <a:ext cx="4381500" cy="1054100"/>
+                    </a:xfrm>
+                    <a:prstGeom prst="rect">
+                      <a:avLst/>
+                    </a:prstGeom>
+                  </pic:spPr>
+                </pic:pic>
+              </a:graphicData>
+            </a:graphic>
+          </wp:inline>
+        </w:drawing>
+      </w:r>
+    </w:p>
+    <w:p>
+      <w:pPr>
+        <w:pStyle w:val="Didascalia"/>
+        <w:rPr>
+          <w:lang w:val="en-GB"/>
+        </w:rPr>
+      </w:pPr>
+      <w:r>
+        <w:rPr>
+          <w:lang w:val="en-GB"/>
+        </w:rPr>
+        <w:t xml:space="preserve">Figure </w:t>
+      </w:r>
+      <w:r>
+        <w:fldChar w:fldCharType="begin"/>
+      </w:r>
+      <w:r>
+        <w:rPr>
+          <w:lang w:val="en-GB"/>
+        </w:rPr>
+        <w:instrText xml:space="preserve"> SEQ Figure \* ARABIC </w:instrText>
+      </w:r>
+      <w:r>
+        <w:fldChar w:fldCharType="separate"/>
+      </w:r>
+      <w:r>
+        <w:rPr>
+          <w:noProof/>
+          <w:lang w:val="en-GB"/>
+        </w:rPr>
+        <w:t>2</w:t>
+      </w:r>
+      <w:r>
+        <w:fldChar w:fldCharType="end"/>
+      </w:r>
+      <w:r>
+        <w:rPr>
+          <w:lang w:val="en-GB"/>
+        </w:rPr>
+        <w:t>: Booking and QR c</w:t>
+      </w:r>
+      <w:r>
+        <w:rPr>
+          <w:lang w:val="en-GB"/>
+        </w:rPr>
+        <w:t>ode process flow.</w:t>
+      </w:r>
+    </w:p>
+    <w:p>
+      <w:pPr>
+        <w:keepNext/>
+        <w:jc w:val="center"/>
       </w:pPr>
       <w:r>
         <w:rPr>
@@ -5644,7 +6272,7 @@
                     <pic:cNvPicPr/>
                   </pic:nvPicPr>
                   <pic:blipFill>
-                    <a:blip r:embed="rId10">
+                    <a:blip r:embed="rId11">
                       <a:extLst>
                         <a:ext uri="{28A0092B-C50C-407E-A947-70E740481C1C}">
                           <a14:useLocalDpi xmlns:a14="http://schemas.microsoft.com/office/drawing/2010/main" val="0"/>
@@ -5673,104 +6301,50 @@
     </w:p>
     <w:p>
       <w:pPr>
-        <w:jc w:val="center"/>
-        <w:rPr>
-          <w:lang w:val="en-GB" w:eastAsia="es-ES"/>
-        </w:rPr>
-      </w:pPr>
+        <w:pStyle w:val="Didascalia"/>
+        <w:rPr>
+          <w:lang w:val="en-GB" w:eastAsia="es-ES"/>
+        </w:rPr>
+      </w:pPr>
+      <w:r>
+        <w:rPr>
+          <w:lang w:val="en-GB"/>
+        </w:rPr>
+        <w:t xml:space="preserve">Figure </w:t>
+      </w:r>
+      <w:r>
+        <w:fldChar w:fldCharType="begin"/>
+      </w:r>
+      <w:r>
+        <w:rPr>
+          <w:lang w:val="en-GB"/>
+        </w:rPr>
+        <w:instrText xml:space="preserve"> SEQ Figure \* ARABIC </w:instrText>
+      </w:r>
+      <w:r>
+        <w:fldChar w:fldCharType="separate"/>
+      </w:r>
       <w:r>
         <w:rPr>
           <w:noProof/>
-          <w:lang w:val="en-GB" w:eastAsia="es-ES"/>
-        </w:rPr>
-        <w:lastRenderedPageBreak/>
-        <w:drawing>
-          <wp:inline distT="0" distB="0" distL="0" distR="0" wp14:anchorId="4B494445" wp14:editId="792DFE4A">
-            <wp:extent cx="4381500" cy="1054100"/>
-            <wp:effectExtent l="0" t="0" r="0" b="0"/>
-            <wp:docPr id="1165476725" name="Immagine 4" descr="Diagram&#10;&#10;Description automatically generated"/>
-            <wp:cNvGraphicFramePr>
-              <a:graphicFrameLocks xmlns:a="http://schemas.openxmlformats.org/drawingml/2006/main" noChangeAspect="1"/>
-            </wp:cNvGraphicFramePr>
-            <a:graphic xmlns:a="http://schemas.openxmlformats.org/drawingml/2006/main">
-              <a:graphicData uri="http://schemas.openxmlformats.org/drawingml/2006/picture">
-                <pic:pic xmlns:pic="http://schemas.openxmlformats.org/drawingml/2006/picture">
-                  <pic:nvPicPr>
-                    <pic:cNvPr id="1165476725" name="Picture 4" descr="Diagram&#10;&#10;Description automatically generated"/>
-                    <pic:cNvPicPr/>
-                  </pic:nvPicPr>
-                  <pic:blipFill>
-                    <a:blip r:embed="rId11">
-                      <a:extLst>
-                        <a:ext uri="{28A0092B-C50C-407E-A947-70E740481C1C}">
-                          <a14:useLocalDpi xmlns:a14="http://schemas.microsoft.com/office/drawing/2010/main" val="0"/>
-                        </a:ext>
-                      </a:extLst>
-                    </a:blip>
-                    <a:stretch>
-                      <a:fillRect/>
-                    </a:stretch>
-                  </pic:blipFill>
-                  <pic:spPr>
-                    <a:xfrm>
-                      <a:off x="0" y="0"/>
-                      <a:ext cx="4381500" cy="1054100"/>
-                    </a:xfrm>
-                    <a:prstGeom prst="rect">
-                      <a:avLst/>
-                    </a:prstGeom>
-                  </pic:spPr>
-                </pic:pic>
-              </a:graphicData>
-            </a:graphic>
-          </wp:inline>
-        </w:drawing>
-      </w:r>
-    </w:p>
-    <w:p>
-      <w:pPr>
-        <w:jc w:val="center"/>
-        <w:rPr>
-          <w:sz w:val="44"/>
-          <w:szCs w:val="44"/>
-          <w:lang w:eastAsia="es-ES"/>
-        </w:rPr>
-      </w:pPr>
-      <w:r>
-        <w:rPr>
-          <w:sz w:val="44"/>
-          <w:szCs w:val="44"/>
-          <w:highlight w:val="yellow"/>
-          <w:lang w:eastAsia="es-ES"/>
-        </w:rPr>
-        <w:t xml:space="preserve">Aggiungere descrizione </w:t>
-      </w:r>
-      <w:proofErr w:type="spellStart"/>
-      <w:r>
-        <w:rPr>
-          <w:sz w:val="44"/>
-          <w:szCs w:val="44"/>
-          <w:highlight w:val="yellow"/>
-          <w:lang w:eastAsia="es-ES"/>
-        </w:rPr>
-        <w:t>statecharts</w:t>
-      </w:r>
-      <w:proofErr w:type="spellEnd"/>
-      <w:r>
-        <w:rPr>
-          <w:sz w:val="44"/>
-          <w:szCs w:val="44"/>
-          <w:lang w:eastAsia="es-ES"/>
-        </w:rPr>
-        <w:t>, vedere s</w:t>
-      </w:r>
-      <w:r>
-        <w:rPr>
-          <w:sz w:val="44"/>
-          <w:szCs w:val="44"/>
-          <w:lang w:eastAsia="es-ES"/>
-        </w:rPr>
-        <w:t>e tenere/modificare il terzo perché non mi convince</w:t>
+          <w:lang w:val="en-GB"/>
+        </w:rPr>
+        <w:t>3</w:t>
+      </w:r>
+      <w:r>
+        <w:fldChar w:fldCharType="end"/>
+      </w:r>
+      <w:r>
+        <w:rPr>
+          <w:lang w:val="en-GB"/>
+        </w:rPr>
+        <w:t>: Shop Owner main p</w:t>
+      </w:r>
+      <w:r>
+        <w:rPr>
+          <w:lang w:val="en-GB"/>
+        </w:rPr>
+        <w:t>rocess flow.</w:t>
       </w:r>
     </w:p>
     <w:p>
@@ -5793,7 +6367,7 @@
           <w14:ligatures w14:val="none"/>
         </w:rPr>
       </w:pPr>
-      <w:bookmarkStart w:id="11" w:name="_Toc134306961"/>
+      <w:bookmarkStart w:id="11" w:name="_Toc137804452"/>
       <w:r>
         <w:rPr>
           <w:rFonts w:ascii="Cambria Math" w:eastAsiaTheme="minorHAnsi" w:hAnsi="Cambria Math" w:cstheme="minorBidi"/>
@@ -5878,7 +6452,7 @@
           <w:lang w:val="en-GB"/>
         </w:rPr>
       </w:pPr>
-      <w:bookmarkStart w:id="12" w:name="_Toc134306962"/>
+      <w:bookmarkStart w:id="12" w:name="_Toc137804453"/>
       <w:r>
         <w:rPr>
           <w:rFonts w:ascii="Cambria Math" w:hAnsi="Cambria Math"/>
@@ -6294,7 +6868,7 @@
           <w:lang w:val="en-GB"/>
         </w:rPr>
       </w:pPr>
-      <w:bookmarkStart w:id="13" w:name="_Toc134306963"/>
+      <w:bookmarkStart w:id="13" w:name="_Toc137804454"/>
       <w:r>
         <w:rPr>
           <w:rFonts w:ascii="Cambria Math" w:hAnsi="Cambria Math"/>
@@ -6475,6 +7049,7 @@
           <w:lang w:val="en-GB" w:eastAsia="es-ES"/>
           <w14:ligatures w14:val="none"/>
         </w:rPr>
+        <w:lastRenderedPageBreak/>
         <w:t xml:space="preserve">Associate the value coming from the </w:t>
       </w:r>
       <w:proofErr w:type="spellStart"/>
@@ -6690,7 +7265,7 @@
           <w:lang w:val="en-GB"/>
         </w:rPr>
       </w:pPr>
-      <w:bookmarkStart w:id="14" w:name="_Toc134306964"/>
+      <w:bookmarkStart w:id="14" w:name="_Toc137804455"/>
       <w:r>
         <w:rPr>
           <w:rFonts w:ascii="Cambria Math" w:hAnsi="Cambria Math"/>
@@ -6699,7 +7274,6 @@
           <w:szCs w:val="24"/>
           <w:lang w:val="en-GB"/>
         </w:rPr>
-        <w:lastRenderedPageBreak/>
         <w:t>QR code reading</w:t>
       </w:r>
       <w:r>
@@ -6918,7 +7492,7 @@
           <w:lang w:val="en-GB"/>
         </w:rPr>
       </w:pPr>
-      <w:bookmarkStart w:id="15" w:name="_Toc134306965"/>
+      <w:bookmarkStart w:id="15" w:name="_Toc137804456"/>
       <w:r>
         <w:rPr>
           <w:rFonts w:ascii="Cambria Math" w:hAnsi="Cambria Math"/>
@@ -7036,6 +7610,78 @@
         </w:rPr>
         <w:t xml:space="preserve"> the activity. This function will be fundamental also for the customers who will be encouraged to download our application to have this kind of promotion.</w:t>
       </w:r>
+    </w:p>
+    <w:p>
+      <w:pPr>
+        <w:pStyle w:val="Titolo2"/>
+        <w:numPr>
+          <w:ilvl w:val="2"/>
+          <w:numId w:val="4"/>
+        </w:numPr>
+        <w:spacing w:line="276" w:lineRule="auto"/>
+        <w:ind w:right="3287"/>
+        <w:jc w:val="both"/>
+        <w:rPr>
+          <w:rFonts w:ascii="Cambria Math" w:hAnsi="Cambria Math"/>
+          <w:color w:val="4472C4" w:themeColor="accent1"/>
+          <w:sz w:val="24"/>
+          <w:szCs w:val="24"/>
+          <w:lang w:val="en-GB"/>
+        </w:rPr>
+      </w:pPr>
+      <w:bookmarkStart w:id="16" w:name="_Toc137804457"/>
+      <w:r>
+        <w:rPr>
+          <w:rFonts w:ascii="Cambria Math" w:hAnsi="Cambria Math"/>
+          <w:color w:val="4472C4" w:themeColor="accent1"/>
+          <w:sz w:val="24"/>
+          <w:szCs w:val="24"/>
+          <w:lang w:val="en-GB"/>
+        </w:rPr>
+        <w:t>GPS system connection</w:t>
+      </w:r>
+      <w:bookmarkEnd w:id="16"/>
+    </w:p>
+    <w:p>
+      <w:pPr>
+        <w:rPr>
+          <w:lang w:val="en-GB"/>
+        </w:rPr>
+      </w:pPr>
+      <w:proofErr w:type="spellStart"/>
+      <w:r>
+        <w:rPr>
+          <w:rFonts w:ascii="Constantia" w:hAnsi="Constantia"/>
+          <w:color w:val="595959" w:themeColor="text1" w:themeTint="A6"/>
+          <w:kern w:val="0"/>
+          <w:lang w:val="en-GB" w:eastAsia="es-ES"/>
+          <w14:ligatures w14:val="none"/>
+        </w:rPr>
+        <w:t>Iqueue</w:t>
+      </w:r>
+      <w:proofErr w:type="spellEnd"/>
+      <w:r>
+        <w:rPr>
+          <w:rFonts w:ascii="Constantia" w:hAnsi="Constantia"/>
+          <w:color w:val="595959" w:themeColor="text1" w:themeTint="A6"/>
+          <w:kern w:val="0"/>
+          <w:lang w:val="en-GB" w:eastAsia="es-ES"/>
+          <w14:ligatures w14:val="none"/>
+        </w:rPr>
+        <w:t xml:space="preserve"> shall guarantee the connection with a GPS system so that to guide the Customers from their location to the desire Shop and to show the map with the available stores.</w:t>
+      </w:r>
+    </w:p>
+    <w:p>
+      <w:pPr>
+        <w:jc w:val="both"/>
+        <w:rPr>
+          <w:rFonts w:ascii="Constantia" w:hAnsi="Constantia"/>
+          <w:color w:val="595959" w:themeColor="text1" w:themeTint="A6"/>
+          <w:kern w:val="0"/>
+          <w:lang w:val="en-GB" w:eastAsia="es-ES"/>
+          <w14:ligatures w14:val="none"/>
+        </w:rPr>
+      </w:pPr>
     </w:p>
     <w:p>
       <w:pPr>
@@ -7057,7 +7703,7 @@
           <w14:ligatures w14:val="none"/>
         </w:rPr>
       </w:pPr>
-      <w:bookmarkStart w:id="16" w:name="_Toc134306966"/>
+      <w:bookmarkStart w:id="17" w:name="_Toc137804458"/>
       <w:r>
         <w:rPr>
           <w:rFonts w:ascii="Cambria Math" w:eastAsiaTheme="minorHAnsi" w:hAnsi="Cambria Math" w:cstheme="minorBidi"/>
@@ -7070,7 +7716,7 @@
         </w:rPr>
         <w:t>User characteristics</w:t>
       </w:r>
-      <w:bookmarkEnd w:id="16"/>
+      <w:bookmarkEnd w:id="17"/>
     </w:p>
     <w:p>
       <w:pPr>
@@ -7385,7 +8031,7 @@
           <w14:ligatures w14:val="none"/>
         </w:rPr>
       </w:pPr>
-      <w:bookmarkStart w:id="17" w:name="_Toc134306967"/>
+      <w:bookmarkStart w:id="18" w:name="_Toc137804459"/>
       <w:r>
         <w:rPr>
           <w:rFonts w:ascii="Cambria Math" w:eastAsiaTheme="minorHAnsi" w:hAnsi="Cambria Math" w:cstheme="minorBidi"/>
@@ -7398,7 +8044,7 @@
         </w:rPr>
         <w:t>Elicitation of requirements</w:t>
       </w:r>
-      <w:bookmarkEnd w:id="17"/>
+      <w:bookmarkEnd w:id="18"/>
       <w:r>
         <w:rPr>
           <w:rFonts w:ascii="Cambria Math" w:eastAsiaTheme="minorHAnsi" w:hAnsi="Cambria Math" w:cstheme="minorBidi"/>
@@ -7506,7 +8152,7 @@
           <w14:ligatures w14:val="none"/>
         </w:rPr>
       </w:pPr>
-      <w:bookmarkStart w:id="18" w:name="_Toc134306968"/>
+      <w:bookmarkStart w:id="19" w:name="_Toc137804460"/>
       <w:r>
         <w:rPr>
           <w:rFonts w:ascii="Cambria Math" w:eastAsiaTheme="minorHAnsi" w:hAnsi="Cambria Math" w:cstheme="minorBidi"/>
@@ -7517,6 +8163,7 @@
           <w:lang w:val="en-GB" w:eastAsia="es-ES"/>
           <w14:ligatures w14:val="none"/>
         </w:rPr>
+        <w:lastRenderedPageBreak/>
         <w:t xml:space="preserve">Stakeholders, existing </w:t>
       </w:r>
       <w:r>
@@ -7531,7 +8178,7 @@
         </w:rPr>
         <w:t>systems, documentation</w:t>
       </w:r>
-      <w:bookmarkEnd w:id="18"/>
+      <w:bookmarkEnd w:id="19"/>
     </w:p>
     <w:p>
       <w:pPr>
@@ -7693,7 +8340,6 @@
           <w:lang w:val="en-GB" w:eastAsia="es-ES"/>
           <w14:ligatures w14:val="none"/>
         </w:rPr>
-        <w:lastRenderedPageBreak/>
         <w:t xml:space="preserve">On the market are present other applications which provide similar functionality compared to our app. </w:t>
       </w:r>
       <w:r>
@@ -8365,6 +9011,7 @@
           <w:lang w:val="en-GB" w:eastAsia="es-ES"/>
           <w14:ligatures w14:val="none"/>
         </w:rPr>
+        <w:lastRenderedPageBreak/>
         <w:t xml:space="preserve">Source:  </w:t>
       </w:r>
       <w:hyperlink r:id="rId14" w:history="1">
@@ -8515,7 +9162,7 @@
         </w:rPr>
         <w:t xml:space="preserve"> the queue management market is expected to grow </w:t>
       </w:r>
-      <w:bookmarkStart w:id="19" w:name="_Hlk132283545"/>
+      <w:bookmarkStart w:id="20" w:name="_Hlk132283545"/>
       <w:r>
         <w:rPr>
           <w:rFonts w:ascii="Constantia" w:eastAsia="Constantia" w:hAnsi="Constantia" w:cs="Browallia New"/>
@@ -8526,7 +9173,7 @@
         </w:rPr>
         <w:t>at a rate of 4% per year and to reach a value of $0.6 billion by the end of 2026</w:t>
       </w:r>
-      <w:bookmarkEnd w:id="19"/>
+      <w:bookmarkEnd w:id="20"/>
       <w:r>
         <w:rPr>
           <w:rFonts w:ascii="Constantia" w:eastAsia="Constantia" w:hAnsi="Constantia" w:cs="Browallia New"/>
@@ -8576,7 +9223,7 @@
         </w:rPr>
         <w:t>Source:</w:t>
       </w:r>
-      <w:bookmarkStart w:id="20" w:name="_Hlk132283564"/>
+      <w:bookmarkStart w:id="21" w:name="_Hlk132283564"/>
       <w:r>
         <w:rPr>
           <w:rFonts w:ascii="Constantia" w:eastAsia="Constantia" w:hAnsi="Constantia" w:cs="Browallia New"/>
@@ -8602,7 +9249,7 @@
         </w:r>
       </w:hyperlink>
     </w:p>
-    <w:bookmarkEnd w:id="20"/>
+    <w:bookmarkEnd w:id="21"/>
     <w:p>
       <w:pPr>
         <w:pStyle w:val="Paragrafoelenco"/>
@@ -8636,7 +9283,7 @@
           <w14:ligatures w14:val="none"/>
         </w:rPr>
       </w:pPr>
-      <w:bookmarkStart w:id="21" w:name="_Toc134306969"/>
+      <w:bookmarkStart w:id="22" w:name="_Toc137804461"/>
       <w:r>
         <w:rPr>
           <w:rFonts w:ascii="Cambria Math" w:eastAsiaTheme="minorHAnsi" w:hAnsi="Cambria Math" w:cstheme="minorBidi"/>
@@ -8647,7 +9294,6 @@
           <w:lang w:val="en-GB" w:eastAsia="es-ES"/>
           <w14:ligatures w14:val="none"/>
         </w:rPr>
-        <w:lastRenderedPageBreak/>
         <w:t xml:space="preserve">Scenarios and use </w:t>
       </w:r>
       <w:proofErr w:type="gramStart"/>
@@ -8663,7 +9309,7 @@
         </w:rPr>
         <w:t>cases</w:t>
       </w:r>
-      <w:bookmarkEnd w:id="21"/>
+      <w:bookmarkEnd w:id="22"/>
       <w:proofErr w:type="gramEnd"/>
     </w:p>
     <w:p>
@@ -9296,7 +9942,7 @@
               </wp:anchor>
             </w:drawing>
           </mc:Choice>
-          <mc:Fallback>
+          <mc:Fallback xmlns:w16du="http://schemas.microsoft.com/office/word/2023/wordml/word16du">
             <w:pict>
               <v:rect w14:anchorId="6F628BC2" id="Rettangolo 1" o:spid="_x0000_s1026" style="position:absolute;margin-left:428.05pt;margin-top:-12.35pt;width:479.25pt;height:130.5pt;z-index:251661312;visibility:visible;mso-wrap-style:square;mso-width-percent:0;mso-height-percent:0;mso-wrap-distance-left:9pt;mso-wrap-distance-top:0;mso-wrap-distance-right:9pt;mso-wrap-distance-bottom:0;mso-position-horizontal:right;mso-position-horizontal-relative:margin;mso-position-vertical:absolute;mso-position-vertical-relative:text;mso-width-percent:0;mso-height-percent:0;mso-width-relative:margin;mso-height-relative:margin;v-text-anchor:middle" o:gfxdata="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" filled="f" strokecolor="#aeaaaa [2414]" strokeweight="2.25pt">
                 <w10:wrap anchorx="margin"/>
@@ -9610,7 +10256,7 @@
           <w:szCs w:val="24"/>
         </w:rPr>
       </w:pPr>
-      <w:bookmarkStart w:id="22" w:name="_Toc134306970"/>
+      <w:bookmarkStart w:id="23" w:name="_Toc137804462"/>
       <w:proofErr w:type="spellStart"/>
       <w:r>
         <w:rPr>
@@ -9618,9 +10264,10 @@
           <w:sz w:val="24"/>
           <w:szCs w:val="24"/>
         </w:rPr>
+        <w:lastRenderedPageBreak/>
         <w:t>Scenarios</w:t>
       </w:r>
-      <w:bookmarkEnd w:id="22"/>
+      <w:bookmarkEnd w:id="23"/>
       <w:proofErr w:type="spellEnd"/>
     </w:p>
     <w:p>
@@ -9943,7 +10590,7 @@
         </w:rPr>
         <w:t xml:space="preserve">: </w:t>
       </w:r>
-      <w:bookmarkStart w:id="23" w:name="_Hlk133070027"/>
+      <w:bookmarkStart w:id="24" w:name="_Hlk133070027"/>
       <w:r>
         <w:rPr>
           <w:rFonts w:ascii="Constantia" w:hAnsi="Constantia"/>
@@ -9956,7 +10603,7 @@
         </w:rPr>
         <w:t>Difficulties in finding the pastries for the party</w:t>
       </w:r>
-      <w:bookmarkEnd w:id="23"/>
+      <w:bookmarkEnd w:id="24"/>
       <w:r>
         <w:rPr>
           <w:rFonts w:ascii="Constantia" w:hAnsi="Constantia"/>
@@ -10059,18 +10706,7 @@
           <w:lang w:val="en-GB" w:eastAsia="es-ES"/>
           <w14:ligatures w14:val="none"/>
         </w:rPr>
-        <w:t xml:space="preserve"> and scans the available bakeries around her. She found out that another renovated bakery is open and </w:t>
-      </w:r>
-      <w:r>
-        <w:rPr>
-          <w:rFonts w:ascii="Constantia" w:hAnsi="Constantia"/>
-          <w:color w:val="595959" w:themeColor="text1" w:themeTint="A6"/>
-          <w:kern w:val="0"/>
-          <w:lang w:val="en-GB" w:eastAsia="es-ES"/>
-          <w14:ligatures w14:val="none"/>
-        </w:rPr>
-        <w:lastRenderedPageBreak/>
-        <w:t>that its queue is not very long</w:t>
+        <w:t xml:space="preserve"> and scans the available bakeries around her. She found out that another renovated bakery is open and that its queue is not very long</w:t>
       </w:r>
       <w:r>
         <w:rPr>
@@ -10962,7 +11598,18 @@
           <w:lang w:val="en-GB" w:eastAsia="es-ES"/>
           <w14:ligatures w14:val="none"/>
         </w:rPr>
-        <w:t xml:space="preserve"> bakery). After that passage </w:t>
+        <w:t xml:space="preserve"> bakery). After that </w:t>
+      </w:r>
+      <w:r>
+        <w:rPr>
+          <w:rFonts w:ascii="Constantia" w:hAnsi="Constantia"/>
+          <w:color w:val="595959" w:themeColor="text1" w:themeTint="A6"/>
+          <w:kern w:val="0"/>
+          <w:lang w:val="en-GB" w:eastAsia="es-ES"/>
+          <w14:ligatures w14:val="none"/>
+        </w:rPr>
+        <w:lastRenderedPageBreak/>
+        <w:t xml:space="preserve">passage </w:t>
       </w:r>
       <w:proofErr w:type="spellStart"/>
       <w:r>
@@ -11061,7 +11708,7 @@
           <w:szCs w:val="24"/>
         </w:rPr>
       </w:pPr>
-      <w:bookmarkStart w:id="24" w:name="_Toc134306971"/>
+      <w:bookmarkStart w:id="25" w:name="_Toc137804463"/>
       <w:r>
         <w:rPr>
           <w:rFonts w:ascii="Cambria Math" w:hAnsi="Cambria Math"/>
@@ -11070,7 +11717,7 @@
         </w:rPr>
         <w:t>Use Cases</w:t>
       </w:r>
-      <w:bookmarkEnd w:id="24"/>
+      <w:bookmarkEnd w:id="25"/>
     </w:p>
     <w:p>
       <w:pPr>
@@ -11316,7 +11963,6 @@
           <w:lang w:val="en-GB" w:eastAsia="es-ES"/>
           <w14:ligatures w14:val="none"/>
         </w:rPr>
-        <w:lastRenderedPageBreak/>
         <w:t>Flow of Events</w:t>
       </w:r>
       <w:r>
@@ -14065,7 +14711,7 @@
           <w:lang w:val="en-GB"/>
         </w:rPr>
       </w:pPr>
-      <w:bookmarkStart w:id="25" w:name="_Toc134306972"/>
+      <w:bookmarkStart w:id="26" w:name="_Toc137804464"/>
       <w:r>
         <w:rPr>
           <w:rFonts w:ascii="Cambria Math" w:hAnsi="Cambria Math"/>
@@ -14074,9 +14720,10 @@
           <w:szCs w:val="40"/>
           <w:lang w:val="en-GB"/>
         </w:rPr>
+        <w:lastRenderedPageBreak/>
         <w:t>Specific requirements</w:t>
       </w:r>
-      <w:bookmarkEnd w:id="25"/>
+      <w:bookmarkEnd w:id="26"/>
     </w:p>
     <w:p>
       <w:pPr>
@@ -14098,7 +14745,7 @@
           <w14:ligatures w14:val="none"/>
         </w:rPr>
       </w:pPr>
-      <w:bookmarkStart w:id="26" w:name="_Toc134306973"/>
+      <w:bookmarkStart w:id="27" w:name="_Toc137804465"/>
       <w:r>
         <w:rPr>
           <w:rFonts w:ascii="Cambria Math" w:eastAsiaTheme="minorHAnsi" w:hAnsi="Cambria Math" w:cstheme="minorBidi"/>
@@ -14111,7 +14758,7 @@
         </w:rPr>
         <w:t>External Interface Requirements</w:t>
       </w:r>
-      <w:bookmarkEnd w:id="26"/>
+      <w:bookmarkEnd w:id="27"/>
     </w:p>
     <w:p>
       <w:pPr>
@@ -14130,7 +14777,7 @@
           <w:lang w:val="en-GB"/>
         </w:rPr>
       </w:pPr>
-      <w:bookmarkStart w:id="27" w:name="_Toc134306974"/>
+      <w:bookmarkStart w:id="28" w:name="_Toc137804466"/>
       <w:r>
         <w:rPr>
           <w:rFonts w:ascii="Cambria Math" w:hAnsi="Cambria Math"/>
@@ -14140,7 +14787,7 @@
         </w:rPr>
         <w:t>User interfaces</w:t>
       </w:r>
-      <w:bookmarkEnd w:id="27"/>
+      <w:bookmarkEnd w:id="28"/>
     </w:p>
     <w:p>
       <w:pPr>
@@ -14291,11 +14938,10 @@
         <w:rPr>
           <w:noProof/>
         </w:rPr>
-        <w:lastRenderedPageBreak/>
         <w:drawing>
-          <wp:inline distT="0" distB="0" distL="0" distR="0" wp14:anchorId="7F30F37F" wp14:editId="13FA3C29">
-            <wp:extent cx="2057578" cy="3467400"/>
-            <wp:effectExtent l="0" t="0" r="0" b="0"/>
+          <wp:inline distT="0" distB="0" distL="0" distR="0" wp14:anchorId="7F30F37F" wp14:editId="72AA920A">
+            <wp:extent cx="1841500" cy="3103268"/>
+            <wp:effectExtent l="0" t="0" r="6350" b="1905"/>
             <wp:docPr id="574668018" name="Immagine 1" descr="Immagine che contiene testo, schermata, Cellulare, Dispositivo mobile&#10;&#10;Descrizione generata automaticamente"/>
             <wp:cNvGraphicFramePr>
               <a:graphicFrameLocks xmlns:a="http://schemas.openxmlformats.org/drawingml/2006/main" noChangeAspect="1"/>
@@ -14316,7 +14962,7 @@
                   <pic:spPr>
                     <a:xfrm>
                       <a:off x="0" y="0"/>
-                      <a:ext cx="2057578" cy="3467400"/>
+                      <a:ext cx="1861294" cy="3136625"/>
                     </a:xfrm>
                     <a:prstGeom prst="rect">
                       <a:avLst/>
@@ -14339,65 +14985,28 @@
       </w:pPr>
       <w:r>
         <w:rPr>
-          <w:lang w:val="en-GB"/>
-        </w:rPr>
-        <w:t xml:space="preserve">Figure </w:t>
-      </w:r>
-      <w:r>
-        <w:fldChar w:fldCharType="begin"/>
-      </w:r>
-      <w:r>
-        <w:rPr>
-          <w:lang w:val="en-GB"/>
-        </w:rPr>
-        <w:instrText xml:space="preserve"> SEQ Figure \* ARABIC </w:instrText>
-      </w:r>
-      <w:r>
-        <w:fldChar w:fldCharType="separate"/>
-      </w:r>
-      <w:r>
-        <w:rPr>
           <w:noProof/>
-          <w:lang w:val="en-GB"/>
-        </w:rPr>
-        <w:t>1</w:t>
-      </w:r>
-      <w:r>
-        <w:fldChar w:fldCharType="end"/>
-      </w:r>
-      <w:r>
-        <w:rPr>
-          <w:lang w:val="en-GB"/>
-        </w:rPr>
-        <w:t>: Initial page of the s</w:t>
-      </w:r>
-      <w:r>
-        <w:rPr>
-          <w:lang w:val="en-GB"/>
-        </w:rPr>
-        <w:t xml:space="preserve">ystem </w:t>
-      </w:r>
-    </w:p>
-    <w:p>
-      <w:pPr>
-        <w:rPr>
-          <w:lang w:val="en-GB"/>
-        </w:rPr>
-      </w:pPr>
-    </w:p>
-    <w:p>
-      <w:pPr>
-        <w:keepNext/>
-        <w:jc w:val="center"/>
-      </w:pPr>
-      <w:r>
-        <w:rPr>
-          <w:noProof/>
         </w:rPr>
         <w:drawing>
-          <wp:inline distT="0" distB="0" distL="0" distR="0" wp14:anchorId="66A26286" wp14:editId="7EAAA4D7">
-            <wp:extent cx="2076630" cy="3524555"/>
-            <wp:effectExtent l="0" t="0" r="0" b="0"/>
+          <wp:anchor distT="0" distB="0" distL="114300" distR="114300" simplePos="0" relativeHeight="251663360" behindDoc="1" locked="0" layoutInCell="1" allowOverlap="1" wp14:anchorId="66A26286" wp14:editId="201873F2">
+            <wp:simplePos x="0" y="0"/>
+            <wp:positionH relativeFrom="column">
+              <wp:posOffset>2165985</wp:posOffset>
+            </wp:positionH>
+            <wp:positionV relativeFrom="paragraph">
+              <wp:posOffset>265430</wp:posOffset>
+            </wp:positionV>
+            <wp:extent cx="1917700" cy="3254375"/>
+            <wp:effectExtent l="0" t="0" r="6350" b="3175"/>
+            <wp:wrapTight wrapText="bothSides">
+              <wp:wrapPolygon edited="0">
+                <wp:start x="0" y="0"/>
+                <wp:lineTo x="0" y="21495"/>
+                <wp:lineTo x="21457" y="21495"/>
+                <wp:lineTo x="21457" y="0"/>
+                <wp:lineTo x="0" y="0"/>
+              </wp:wrapPolygon>
+            </wp:wrapTight>
             <wp:docPr id="433416537" name="Immagine 1" descr="Immagine che contiene testo, cibo, Spuntino&#10;&#10;Descrizione generata automaticamente"/>
             <wp:cNvGraphicFramePr>
               <a:graphicFrameLocks xmlns:a="http://schemas.openxmlformats.org/drawingml/2006/main" noChangeAspect="1"/>
@@ -14410,7 +15019,13 @@
                     <pic:cNvPicPr/>
                   </pic:nvPicPr>
                   <pic:blipFill>
-                    <a:blip r:embed="rId17"/>
+                    <a:blip r:embed="rId17" cstate="print">
+                      <a:extLst>
+                        <a:ext uri="{28A0092B-C50C-407E-A947-70E740481C1C}">
+                          <a14:useLocalDpi xmlns:a14="http://schemas.microsoft.com/office/drawing/2010/main" val="0"/>
+                        </a:ext>
+                      </a:extLst>
+                    </a:blip>
                     <a:stretch>
                       <a:fillRect/>
                     </a:stretch>
@@ -14418,7 +15033,7 @@
                   <pic:spPr>
                     <a:xfrm>
                       <a:off x="0" y="0"/>
-                      <a:ext cx="2076630" cy="3524555"/>
+                      <a:ext cx="1917700" cy="3254375"/>
                     </a:xfrm>
                     <a:prstGeom prst="rect">
                       <a:avLst/>
@@ -14427,9 +15042,157 @@
                 </pic:pic>
               </a:graphicData>
             </a:graphic>
-          </wp:inline>
+          </wp:anchor>
         </w:drawing>
       </w:r>
+      <w:r>
+        <w:rPr>
+          <w:lang w:val="en-GB"/>
+        </w:rPr>
+        <w:t xml:space="preserve">Figure </w:t>
+      </w:r>
+      <w:r>
+        <w:fldChar w:fldCharType="begin"/>
+      </w:r>
+      <w:r>
+        <w:rPr>
+          <w:lang w:val="en-GB"/>
+        </w:rPr>
+        <w:instrText xml:space="preserve"> SEQ Figure \* ARABIC </w:instrText>
+      </w:r>
+      <w:r>
+        <w:fldChar w:fldCharType="separate"/>
+      </w:r>
+      <w:r>
+        <w:rPr>
+          <w:noProof/>
+          <w:lang w:val="en-GB"/>
+        </w:rPr>
+        <w:t>4</w:t>
+      </w:r>
+      <w:r>
+        <w:fldChar w:fldCharType="end"/>
+      </w:r>
+      <w:r>
+        <w:rPr>
+          <w:lang w:val="en-GB"/>
+        </w:rPr>
+        <w:t>: Initial page of the s</w:t>
+      </w:r>
+      <w:r>
+        <w:rPr>
+          <w:lang w:val="en-GB"/>
+        </w:rPr>
+        <w:t xml:space="preserve">ystem </w:t>
+      </w:r>
+    </w:p>
+    <w:p>
+      <w:pPr>
+        <w:keepNext/>
+        <w:jc w:val="center"/>
+        <w:rPr>
+          <w:lang w:val="en-GB"/>
+        </w:rPr>
+      </w:pPr>
+    </w:p>
+    <w:p>
+      <w:pPr>
+        <w:keepNext/>
+        <w:jc w:val="center"/>
+        <w:rPr>
+          <w:lang w:val="en-GB"/>
+        </w:rPr>
+      </w:pPr>
+    </w:p>
+    <w:p>
+      <w:pPr>
+        <w:keepNext/>
+        <w:jc w:val="center"/>
+        <w:rPr>
+          <w:lang w:val="en-GB"/>
+        </w:rPr>
+      </w:pPr>
+    </w:p>
+    <w:p>
+      <w:pPr>
+        <w:keepNext/>
+        <w:jc w:val="center"/>
+        <w:rPr>
+          <w:lang w:val="en-GB"/>
+        </w:rPr>
+      </w:pPr>
+    </w:p>
+    <w:p>
+      <w:pPr>
+        <w:keepNext/>
+        <w:jc w:val="center"/>
+        <w:rPr>
+          <w:lang w:val="en-GB"/>
+        </w:rPr>
+      </w:pPr>
+    </w:p>
+    <w:p>
+      <w:pPr>
+        <w:keepNext/>
+        <w:jc w:val="center"/>
+        <w:rPr>
+          <w:lang w:val="en-GB"/>
+        </w:rPr>
+      </w:pPr>
+    </w:p>
+    <w:p>
+      <w:pPr>
+        <w:keepNext/>
+        <w:jc w:val="center"/>
+        <w:rPr>
+          <w:lang w:val="en-GB"/>
+        </w:rPr>
+      </w:pPr>
+    </w:p>
+    <w:p>
+      <w:pPr>
+        <w:keepNext/>
+        <w:jc w:val="center"/>
+        <w:rPr>
+          <w:lang w:val="en-GB"/>
+        </w:rPr>
+      </w:pPr>
+    </w:p>
+    <w:p>
+      <w:pPr>
+        <w:keepNext/>
+        <w:jc w:val="center"/>
+        <w:rPr>
+          <w:lang w:val="en-GB"/>
+        </w:rPr>
+      </w:pPr>
+    </w:p>
+    <w:p>
+      <w:pPr>
+        <w:keepNext/>
+        <w:jc w:val="center"/>
+        <w:rPr>
+          <w:lang w:val="en-GB"/>
+        </w:rPr>
+      </w:pPr>
+    </w:p>
+    <w:p>
+      <w:pPr>
+        <w:keepNext/>
+        <w:jc w:val="center"/>
+        <w:rPr>
+          <w:lang w:val="en-GB"/>
+        </w:rPr>
+      </w:pPr>
+    </w:p>
+    <w:p>
+      <w:pPr>
+        <w:keepNext/>
+        <w:jc w:val="center"/>
+        <w:rPr>
+          <w:lang w:val="en-GB"/>
+        </w:rPr>
+      </w:pPr>
     </w:p>
     <w:p>
       <w:pPr>
@@ -14462,7 +15225,7 @@
           <w:noProof/>
           <w:lang w:val="en-GB"/>
         </w:rPr>
-        <w:t>2</w:t>
+        <w:t>5</w:t>
       </w:r>
       <w:r>
         <w:fldChar w:fldCharType="end"/>
@@ -14519,22 +15282,6 @@
     </w:p>
     <w:p>
       <w:pPr>
-        <w:pStyle w:val="Didascalia"/>
-        <w:jc w:val="center"/>
-        <w:rPr>
-          <w:lang w:val="en-GB"/>
-        </w:rPr>
-      </w:pPr>
-    </w:p>
-    <w:p>
-      <w:pPr>
-        <w:rPr>
-          <w:lang w:val="en-GB"/>
-        </w:rPr>
-      </w:pPr>
-    </w:p>
-    <w:p>
-      <w:pPr>
         <w:pStyle w:val="Titolo2"/>
         <w:numPr>
           <w:ilvl w:val="2"/>
@@ -14550,6 +15297,7 @@
           <w:lang w:val="en-GB"/>
         </w:rPr>
       </w:pPr>
+      <w:bookmarkStart w:id="29" w:name="_Toc137804467"/>
       <w:r>
         <w:rPr>
           <w:rFonts w:ascii="Cambria Math" w:hAnsi="Cambria Math"/>
@@ -14569,6 +15317,7 @@
         </w:rPr>
         <w:t xml:space="preserve"> interfaces</w:t>
       </w:r>
+      <w:bookmarkEnd w:id="29"/>
     </w:p>
     <w:p>
       <w:pPr>
@@ -14700,7 +15449,7 @@
           <w:noProof/>
           <w:lang w:val="en-GB"/>
         </w:rPr>
-        <w:t>3</w:t>
+        <w:t>6</w:t>
       </w:r>
       <w:r>
         <w:fldChar w:fldCharType="end"/>
@@ -14836,7 +15585,7 @@
           <w:noProof/>
           <w:lang w:val="en-GB"/>
         </w:rPr>
-        <w:t>4</w:t>
+        <w:t>7</w:t>
       </w:r>
       <w:r>
         <w:fldChar w:fldCharType="end"/>
@@ -14953,7 +15702,7 @@
           <w:noProof/>
           <w:lang w:val="en-GB"/>
         </w:rPr>
-        <w:t>5</w:t>
+        <w:t>8</w:t>
       </w:r>
       <w:r>
         <w:fldChar w:fldCharType="end"/>
@@ -15074,7 +15823,7 @@
           <w:noProof/>
           <w:lang w:val="en-GB"/>
         </w:rPr>
-        <w:t>6</w:t>
+        <w:t>9</w:t>
       </w:r>
       <w:r>
         <w:fldChar w:fldCharType="end"/>
@@ -15174,6 +15923,7 @@
           <w:lang w:val="en-GB"/>
         </w:rPr>
       </w:pPr>
+      <w:bookmarkStart w:id="30" w:name="_Toc137804468"/>
       <w:r>
         <w:rPr>
           <w:rFonts w:ascii="Cambria Math" w:hAnsi="Cambria Math"/>
@@ -15193,6 +15943,7 @@
         </w:rPr>
         <w:t xml:space="preserve"> interfaces</w:t>
       </w:r>
+      <w:bookmarkEnd w:id="30"/>
     </w:p>
     <w:p>
       <w:pPr>
@@ -15314,7 +16065,7 @@
           <w:noProof/>
           <w:lang w:val="en-GB"/>
         </w:rPr>
-        <w:t>7</w:t>
+        <w:t>10</w:t>
       </w:r>
       <w:r>
         <w:fldChar w:fldCharType="end"/>
@@ -15462,7 +16213,7 @@
           <w:noProof/>
           <w:lang w:val="en-GB"/>
         </w:rPr>
-        <w:t>8</w:t>
+        <w:t>11</w:t>
       </w:r>
       <w:r>
         <w:fldChar w:fldCharType="end"/>
@@ -15549,7 +16300,7 @@
           <w:lang w:val="en-GB"/>
         </w:rPr>
       </w:pPr>
-      <w:bookmarkStart w:id="28" w:name="_Hlk137718117"/>
+      <w:bookmarkStart w:id="31" w:name="_Hlk137718117"/>
       <w:r>
         <w:rPr>
           <w:lang w:val="en-GB"/>
@@ -15573,7 +16324,7 @@
           <w:noProof/>
           <w:lang w:val="en-GB"/>
         </w:rPr>
-        <w:t>9</w:t>
+        <w:t>12</w:t>
       </w:r>
       <w:r>
         <w:fldChar w:fldCharType="end"/>
@@ -15695,7 +16446,7 @@
           <w:noProof/>
           <w:lang w:val="en-GB"/>
         </w:rPr>
-        <w:t>10</w:t>
+        <w:t>13</w:t>
       </w:r>
       <w:r>
         <w:fldChar w:fldCharType="end"/>
@@ -15813,7 +16564,7 @@
           <w:noProof/>
           <w:lang w:val="en-GB"/>
         </w:rPr>
-        <w:t>11</w:t>
+        <w:t>14</w:t>
       </w:r>
       <w:r>
         <w:fldChar w:fldCharType="end"/>
@@ -15869,8 +16620,8 @@
           <w:lang w:val="en-GB"/>
         </w:rPr>
       </w:pPr>
-      <w:bookmarkStart w:id="29" w:name="_Toc134306975"/>
-      <w:bookmarkEnd w:id="28"/>
+      <w:bookmarkStart w:id="32" w:name="_Toc137804469"/>
+      <w:bookmarkEnd w:id="31"/>
       <w:r>
         <w:rPr>
           <w:rFonts w:ascii="Cambria Math" w:hAnsi="Cambria Math"/>
@@ -15880,7 +16631,7 @@
         </w:rPr>
         <w:t>Hardware interfaces</w:t>
       </w:r>
-      <w:bookmarkEnd w:id="29"/>
+      <w:bookmarkEnd w:id="32"/>
     </w:p>
     <w:p>
       <w:pPr>
@@ -16005,7 +16756,7 @@
           <w:lang w:val="en-GB"/>
         </w:rPr>
       </w:pPr>
-      <w:bookmarkStart w:id="30" w:name="_Toc134306976"/>
+      <w:bookmarkStart w:id="33" w:name="_Toc137804470"/>
       <w:r>
         <w:rPr>
           <w:rFonts w:ascii="Cambria Math" w:hAnsi="Cambria Math"/>
@@ -16015,7 +16766,7 @@
         </w:rPr>
         <w:t>Software interfaces</w:t>
       </w:r>
-      <w:bookmarkEnd w:id="30"/>
+      <w:bookmarkEnd w:id="33"/>
     </w:p>
     <w:p>
       <w:pPr>
@@ -16332,7 +17083,7 @@
           <w:lang w:val="en-GB"/>
         </w:rPr>
       </w:pPr>
-      <w:bookmarkStart w:id="31" w:name="_Toc134306977"/>
+      <w:bookmarkStart w:id="34" w:name="_Toc137804471"/>
       <w:r>
         <w:rPr>
           <w:rFonts w:ascii="Cambria Math" w:hAnsi="Cambria Math"/>
@@ -16342,7 +17093,7 @@
         </w:rPr>
         <w:t>Communication interfaces</w:t>
       </w:r>
-      <w:bookmarkEnd w:id="31"/>
+      <w:bookmarkEnd w:id="34"/>
     </w:p>
     <w:p>
       <w:pPr>
@@ -16437,7 +17188,7 @@
           <w14:ligatures w14:val="none"/>
         </w:rPr>
       </w:pPr>
-      <w:bookmarkStart w:id="32" w:name="_Toc134306978"/>
+      <w:bookmarkStart w:id="35" w:name="_Toc137804472"/>
       <w:r>
         <w:rPr>
           <w:rFonts w:ascii="Cambria Math" w:eastAsiaTheme="minorHAnsi" w:hAnsi="Cambria Math" w:cstheme="minorBidi"/>
@@ -16450,7 +17201,7 @@
         </w:rPr>
         <w:t>Functional Requirements</w:t>
       </w:r>
-      <w:bookmarkEnd w:id="32"/>
+      <w:bookmarkEnd w:id="35"/>
     </w:p>
     <w:p>
       <w:pPr>
@@ -16555,7 +17306,7 @@
           <w:lang w:val="en-GB"/>
         </w:rPr>
       </w:pPr>
-      <w:bookmarkStart w:id="33" w:name="_Toc134306979"/>
+      <w:bookmarkStart w:id="36" w:name="_Toc137804473"/>
       <w:r>
         <w:rPr>
           <w:rFonts w:ascii="Cambria Math" w:hAnsi="Cambria Math"/>
@@ -16565,7 +17316,7 @@
         </w:rPr>
         <w:t>Requirements</w:t>
       </w:r>
-      <w:bookmarkEnd w:id="33"/>
+      <w:bookmarkEnd w:id="36"/>
     </w:p>
     <w:p>
       <w:pPr>
@@ -16583,7 +17334,7 @@
           <w:lang w:val="en-GB"/>
         </w:rPr>
       </w:pPr>
-      <w:bookmarkStart w:id="34" w:name="_Hlk137714082"/>
+      <w:bookmarkStart w:id="37" w:name="_Hlk137714082"/>
       <w:r>
         <w:rPr>
           <w:lang w:val="en-GB"/>
@@ -16602,7 +17353,7 @@
         </w:rPr>
         <w:t>: List of requirements</w:t>
       </w:r>
-      <w:bookmarkStart w:id="35" w:name="_Hlk137714070"/>
+      <w:bookmarkStart w:id="38" w:name="_Hlk137714070"/>
     </w:p>
     <w:tbl>
       <w:tblPr>
@@ -16622,7 +17373,7 @@
           <w:tcPr>
             <w:tcW w:w="593" w:type="dxa"/>
           </w:tcPr>
-          <w:bookmarkEnd w:id="34"/>
+          <w:bookmarkEnd w:id="37"/>
           <w:p>
             <w:pPr>
               <w:rPr>
@@ -19508,7 +20259,7 @@
           </w:p>
         </w:tc>
       </w:tr>
-      <w:bookmarkEnd w:id="35"/>
+      <w:bookmarkEnd w:id="38"/>
     </w:tbl>
     <w:p>
       <w:pPr>
@@ -19829,7 +20580,7 @@
           <w14:ligatures w14:val="none"/>
         </w:rPr>
       </w:pPr>
-      <w:bookmarkStart w:id="36" w:name="_Toc134306980"/>
+      <w:bookmarkStart w:id="39" w:name="_Toc137804474"/>
       <w:r>
         <w:rPr>
           <w:rFonts w:ascii="Cambria Math" w:eastAsiaTheme="minorHAnsi" w:hAnsi="Cambria Math" w:cstheme="minorBidi"/>
@@ -19843,7 +20594,7 @@
         <w:lastRenderedPageBreak/>
         <w:t>Appendix</w:t>
       </w:r>
-      <w:bookmarkEnd w:id="36"/>
+      <w:bookmarkEnd w:id="39"/>
     </w:p>
     <w:p>
       <w:pPr>
@@ -19875,7 +20626,7 @@
           <w14:ligatures w14:val="none"/>
         </w:rPr>
       </w:pPr>
-      <w:bookmarkStart w:id="37" w:name="_Toc134306981"/>
+      <w:bookmarkStart w:id="40" w:name="_Toc137804475"/>
       <w:r>
         <w:rPr>
           <w:rFonts w:ascii="Cambria Math" w:eastAsiaTheme="minorHAnsi" w:hAnsi="Cambria Math" w:cstheme="minorBidi"/>
@@ -19888,7 +20639,7 @@
         </w:rPr>
         <w:t>Scope</w:t>
       </w:r>
-      <w:bookmarkEnd w:id="37"/>
+      <w:bookmarkEnd w:id="40"/>
     </w:p>
     <w:p>
       <w:pPr>
@@ -22775,7 +23526,7 @@
           <w14:ligatures w14:val="none"/>
         </w:rPr>
       </w:pPr>
-      <w:bookmarkStart w:id="38" w:name="_Toc134306982"/>
+      <w:bookmarkStart w:id="41" w:name="_Toc137804476"/>
       <w:r>
         <w:rPr>
           <w:rFonts w:ascii="Cambria Math" w:eastAsiaTheme="minorHAnsi" w:hAnsi="Cambria Math" w:cstheme="minorBidi"/>
@@ -22788,7 +23539,7 @@
         </w:rPr>
         <w:t>Definitions, Acronyms, Abbreviations</w:t>
       </w:r>
-      <w:bookmarkEnd w:id="38"/>
+      <w:bookmarkEnd w:id="41"/>
     </w:p>
     <w:p>
       <w:pPr>
@@ -22835,7 +23586,7 @@
           <w14:ligatures w14:val="none"/>
         </w:rPr>
       </w:pPr>
-      <w:bookmarkStart w:id="39" w:name="_Toc134306983"/>
+      <w:bookmarkStart w:id="42" w:name="_Toc137804477"/>
       <w:r>
         <w:rPr>
           <w:rFonts w:ascii="Cambria Math" w:eastAsiaTheme="minorHAnsi" w:hAnsi="Cambria Math" w:cstheme="minorBidi"/>
@@ -22874,7 +23625,7 @@
         </w:rPr>
         <w:t xml:space="preserve"> and constraints</w:t>
       </w:r>
-      <w:bookmarkEnd w:id="39"/>
+      <w:bookmarkEnd w:id="42"/>
     </w:p>
     <w:p>
       <w:pPr>
@@ -23331,7 +24082,7 @@
 </file>
 
 <file path=word/endnotes.xml><?xml version="1.0" encoding="utf-8"?>
-<w:endnotes xmlns:wpc="http://schemas.microsoft.com/office/word/2010/wordprocessingCanvas" xmlns:cx="http://schemas.microsoft.com/office/drawing/2014/chartex" xmlns:cx1="http://schemas.microsoft.com/office/drawing/2015/9/8/chartex" xmlns:cx2="http://schemas.microsoft.com/office/drawing/2015/10/21/chartex" xmlns:cx3="http://schemas.microsoft.com/office/drawing/2016/5/9/chartex" xmlns:cx4="http://schemas.microsoft.com/office/drawing/2016/5/10/chartex" xmlns:cx5="http://schemas.microsoft.com/office/drawing/2016/5/11/chartex" xmlns:cx6="http://schemas.microsoft.com/office/drawing/2016/5/12/chartex" xmlns:cx7="http://schemas.microsoft.com/office/drawing/2016/5/13/chartex" xmlns:cx8="http://schemas.microsoft.com/office/drawing/2016/5/14/chartex" xmlns:mc="http://schemas.openxmlformats.org/markup-compatibility/2006" xmlns:aink="http://schemas.microsoft.com/office/drawing/2016/ink" xmlns:am3d="http://schemas.microsoft.com/office/drawing/2017/model3d" xmlns:o="urn:schemas-microsoft-com:office:office" xmlns:oel="http://schemas.microsoft.com/office/2019/extlst" xmlns:r="http://schemas.openxmlformats.org/officeDocument/2006/relationships" xmlns:m="http://schemas.openxmlformats.org/officeDocument/2006/math" xmlns:v="urn:schemas-microsoft-com:vml" xmlns:wp14="http://schemas.microsoft.com/office/word/2010/wordprocessingDrawing" xmlns:wp="http://schemas.openxmlformats.org/drawingml/2006/wordprocessingDrawing" xmlns:w10="urn:schemas-microsoft-com:office:word" xmlns:w="http://schemas.openxmlformats.org/wordprocessingml/2006/main" xmlns:w14="http://schemas.microsoft.com/office/word/2010/wordml" xmlns:w15="http://schemas.microsoft.com/office/word/2012/wordml" xmlns:w16cex="http://schemas.microsoft.com/office/word/2018/wordml/cex" xmlns:w16cid="http://schemas.microsoft.com/office/word/2016/wordml/cid" xmlns:w16="http://schemas.microsoft.com/office/word/2018/wordml" xmlns:w16du="http://schemas.microsoft.com/office/word/2023/wordml/word16du" xmlns:w16sdtdh="http://schemas.microsoft.com/office/word/2020/wordml/sdtdatahash" xmlns:w16se="http://schemas.microsoft.com/office/word/2015/wordml/symex" xmlns:wpg="http://schemas.microsoft.com/office/word/2010/wordprocessingGroup" xmlns:wpi="http://schemas.microsoft.com/office/word/2010/wordprocessingInk" xmlns:wne="http://schemas.microsoft.com/office/word/2006/wordml" xmlns:wps="http://schemas.microsoft.com/office/word/2010/wordprocessingShape" mc:Ignorable="w14 w15 w16se w16cid w16 w16cex w16sdtdh wp14">
+<w:endnotes xmlns:wpc="http://schemas.microsoft.com/office/word/2010/wordprocessingCanvas" xmlns:cx="http://schemas.microsoft.com/office/drawing/2014/chartex" xmlns:cx1="http://schemas.microsoft.com/office/drawing/2015/9/8/chartex" xmlns:cx2="http://schemas.microsoft.com/office/drawing/2015/10/21/chartex" xmlns:cx3="http://schemas.microsoft.com/office/drawing/2016/5/9/chartex" xmlns:cx4="http://schemas.microsoft.com/office/drawing/2016/5/10/chartex" xmlns:cx5="http://schemas.microsoft.com/office/drawing/2016/5/11/chartex" xmlns:cx6="http://schemas.microsoft.com/office/drawing/2016/5/12/chartex" xmlns:cx7="http://schemas.microsoft.com/office/drawing/2016/5/13/chartex" xmlns:cx8="http://schemas.microsoft.com/office/drawing/2016/5/14/chartex" xmlns:mc="http://schemas.openxmlformats.org/markup-compatibility/2006" xmlns:aink="http://schemas.microsoft.com/office/drawing/2016/ink" xmlns:am3d="http://schemas.microsoft.com/office/drawing/2017/model3d" xmlns:o="urn:schemas-microsoft-com:office:office" xmlns:oel="http://schemas.microsoft.com/office/2019/extlst" xmlns:r="http://schemas.openxmlformats.org/officeDocument/2006/relationships" xmlns:m="http://schemas.openxmlformats.org/officeDocument/2006/math" xmlns:v="urn:schemas-microsoft-com:vml" xmlns:wp14="http://schemas.microsoft.com/office/word/2010/wordprocessingDrawing" xmlns:wp="http://schemas.openxmlformats.org/drawingml/2006/wordprocessingDrawing" xmlns:w10="urn:schemas-microsoft-com:office:word" xmlns:w="http://schemas.openxmlformats.org/wordprocessingml/2006/main" xmlns:w14="http://schemas.microsoft.com/office/word/2010/wordml" xmlns:w15="http://schemas.microsoft.com/office/word/2012/wordml" xmlns:w16cex="http://schemas.microsoft.com/office/word/2018/wordml/cex" xmlns:w16cid="http://schemas.microsoft.com/office/word/2016/wordml/cid" xmlns:w16="http://schemas.microsoft.com/office/word/2018/wordml" xmlns:w16sdtdh="http://schemas.microsoft.com/office/word/2020/wordml/sdtdatahash" xmlns:w16se="http://schemas.microsoft.com/office/word/2015/wordml/symex" xmlns:wpg="http://schemas.microsoft.com/office/word/2010/wordprocessingGroup" xmlns:wpi="http://schemas.microsoft.com/office/word/2010/wordprocessingInk" xmlns:wne="http://schemas.microsoft.com/office/word/2006/wordml" xmlns:wps="http://schemas.microsoft.com/office/word/2010/wordprocessingShape" mc:Ignorable="w14 w15 w16se w16cid w16 w16cex w16sdtdh wp14">
   <w:endnote w:type="separator" w:id="-1">
     <w:p>
       <w:pPr>
@@ -23356,7 +24107,7 @@
 </file>
 
 <file path=word/footer1.xml><?xml version="1.0" encoding="utf-8"?>
-<w:ftr xmlns:wpc="http://schemas.microsoft.com/office/word/2010/wordprocessingCanvas" xmlns:cx="http://schemas.microsoft.com/office/drawing/2014/chartex" xmlns:cx1="http://schemas.microsoft.com/office/drawing/2015/9/8/chartex" xmlns:cx2="http://schemas.microsoft.com/office/drawing/2015/10/21/chartex" xmlns:cx3="http://schemas.microsoft.com/office/drawing/2016/5/9/chartex" xmlns:cx4="http://schemas.microsoft.com/office/drawing/2016/5/10/chartex" xmlns:cx5="http://schemas.microsoft.com/office/drawing/2016/5/11/chartex" xmlns:cx6="http://schemas.microsoft.com/office/drawing/2016/5/12/chartex" xmlns:cx7="http://schemas.microsoft.com/office/drawing/2016/5/13/chartex" xmlns:cx8="http://schemas.microsoft.com/office/drawing/2016/5/14/chartex" xmlns:mc="http://schemas.openxmlformats.org/markup-compatibility/2006" xmlns:aink="http://schemas.microsoft.com/office/drawing/2016/ink" xmlns:am3d="http://schemas.microsoft.com/office/drawing/2017/model3d" xmlns:o="urn:schemas-microsoft-com:office:office" xmlns:oel="http://schemas.microsoft.com/office/2019/extlst" xmlns:r="http://schemas.openxmlformats.org/officeDocument/2006/relationships" xmlns:m="http://schemas.openxmlformats.org/officeDocument/2006/math" xmlns:v="urn:schemas-microsoft-com:vml" xmlns:wp14="http://schemas.microsoft.com/office/word/2010/wordprocessingDrawing" xmlns:wp="http://schemas.openxmlformats.org/drawingml/2006/wordprocessingDrawing" xmlns:w10="urn:schemas-microsoft-com:office:word" xmlns:w="http://schemas.openxmlformats.org/wordprocessingml/2006/main" xmlns:w14="http://schemas.microsoft.com/office/word/2010/wordml" xmlns:w15="http://schemas.microsoft.com/office/word/2012/wordml" xmlns:w16cex="http://schemas.microsoft.com/office/word/2018/wordml/cex" xmlns:w16cid="http://schemas.microsoft.com/office/word/2016/wordml/cid" xmlns:w16="http://schemas.microsoft.com/office/word/2018/wordml" xmlns:w16du="http://schemas.microsoft.com/office/word/2023/wordml/word16du" xmlns:w16sdtdh="http://schemas.microsoft.com/office/word/2020/wordml/sdtdatahash" xmlns:w16se="http://schemas.microsoft.com/office/word/2015/wordml/symex" xmlns:wpg="http://schemas.microsoft.com/office/word/2010/wordprocessingGroup" xmlns:wpi="http://schemas.microsoft.com/office/word/2010/wordprocessingInk" xmlns:wne="http://schemas.microsoft.com/office/word/2006/wordml" xmlns:wps="http://schemas.microsoft.com/office/word/2010/wordprocessingShape" mc:Ignorable="w14 w15 w16se w16cid w16 w16cex w16sdtdh wp14">
+<w:ftr xmlns:wpc="http://schemas.microsoft.com/office/word/2010/wordprocessingCanvas" xmlns:cx="http://schemas.microsoft.com/office/drawing/2014/chartex" xmlns:cx1="http://schemas.microsoft.com/office/drawing/2015/9/8/chartex" xmlns:cx2="http://schemas.microsoft.com/office/drawing/2015/10/21/chartex" xmlns:cx3="http://schemas.microsoft.com/office/drawing/2016/5/9/chartex" xmlns:cx4="http://schemas.microsoft.com/office/drawing/2016/5/10/chartex" xmlns:cx5="http://schemas.microsoft.com/office/drawing/2016/5/11/chartex" xmlns:cx6="http://schemas.microsoft.com/office/drawing/2016/5/12/chartex" xmlns:cx7="http://schemas.microsoft.com/office/drawing/2016/5/13/chartex" xmlns:cx8="http://schemas.microsoft.com/office/drawing/2016/5/14/chartex" xmlns:mc="http://schemas.openxmlformats.org/markup-compatibility/2006" xmlns:aink="http://schemas.microsoft.com/office/drawing/2016/ink" xmlns:am3d="http://schemas.microsoft.com/office/drawing/2017/model3d" xmlns:o="urn:schemas-microsoft-com:office:office" xmlns:oel="http://schemas.microsoft.com/office/2019/extlst" xmlns:r="http://schemas.openxmlformats.org/officeDocument/2006/relationships" xmlns:m="http://schemas.openxmlformats.org/officeDocument/2006/math" xmlns:v="urn:schemas-microsoft-com:vml" xmlns:wp14="http://schemas.microsoft.com/office/word/2010/wordprocessingDrawing" xmlns:wp="http://schemas.openxmlformats.org/drawingml/2006/wordprocessingDrawing" xmlns:w10="urn:schemas-microsoft-com:office:word" xmlns:w="http://schemas.openxmlformats.org/wordprocessingml/2006/main" xmlns:w14="http://schemas.microsoft.com/office/word/2010/wordml" xmlns:w15="http://schemas.microsoft.com/office/word/2012/wordml" xmlns:w16cex="http://schemas.microsoft.com/office/word/2018/wordml/cex" xmlns:w16cid="http://schemas.microsoft.com/office/word/2016/wordml/cid" xmlns:w16="http://schemas.microsoft.com/office/word/2018/wordml" xmlns:w16sdtdh="http://schemas.microsoft.com/office/word/2020/wordml/sdtdatahash" xmlns:w16se="http://schemas.microsoft.com/office/word/2015/wordml/symex" xmlns:wpg="http://schemas.microsoft.com/office/word/2010/wordprocessingGroup" xmlns:wpi="http://schemas.microsoft.com/office/word/2010/wordprocessingInk" xmlns:wne="http://schemas.microsoft.com/office/word/2006/wordml" xmlns:wps="http://schemas.microsoft.com/office/word/2010/wordprocessingShape" mc:Ignorable="w14 w15 w16se w16cid w16 w16cex w16sdtdh wp14">
   <w:sdt>
     <w:sdtPr>
       <w:id w:val="1041170245"/>
@@ -23421,7 +24172,7 @@
 </file>
 
 <file path=word/footnotes.xml><?xml version="1.0" encoding="utf-8"?>
-<w:footnotes xmlns:wpc="http://schemas.microsoft.com/office/word/2010/wordprocessingCanvas" xmlns:cx="http://schemas.microsoft.com/office/drawing/2014/chartex" xmlns:cx1="http://schemas.microsoft.com/office/drawing/2015/9/8/chartex" xmlns:cx2="http://schemas.microsoft.com/office/drawing/2015/10/21/chartex" xmlns:cx3="http://schemas.microsoft.com/office/drawing/2016/5/9/chartex" xmlns:cx4="http://schemas.microsoft.com/office/drawing/2016/5/10/chartex" xmlns:cx5="http://schemas.microsoft.com/office/drawing/2016/5/11/chartex" xmlns:cx6="http://schemas.microsoft.com/office/drawing/2016/5/12/chartex" xmlns:cx7="http://schemas.microsoft.com/office/drawing/2016/5/13/chartex" xmlns:cx8="http://schemas.microsoft.com/office/drawing/2016/5/14/chartex" xmlns:mc="http://schemas.openxmlformats.org/markup-compatibility/2006" xmlns:aink="http://schemas.microsoft.com/office/drawing/2016/ink" xmlns:am3d="http://schemas.microsoft.com/office/drawing/2017/model3d" xmlns:o="urn:schemas-microsoft-com:office:office" xmlns:oel="http://schemas.microsoft.com/office/2019/extlst" xmlns:r="http://schemas.openxmlformats.org/officeDocument/2006/relationships" xmlns:m="http://schemas.openxmlformats.org/officeDocument/2006/math" xmlns:v="urn:schemas-microsoft-com:vml" xmlns:wp14="http://schemas.microsoft.com/office/word/2010/wordprocessingDrawing" xmlns:wp="http://schemas.openxmlformats.org/drawingml/2006/wordprocessingDrawing" xmlns:w10="urn:schemas-microsoft-com:office:word" xmlns:w="http://schemas.openxmlformats.org/wordprocessingml/2006/main" xmlns:w14="http://schemas.microsoft.com/office/word/2010/wordml" xmlns:w15="http://schemas.microsoft.com/office/word/2012/wordml" xmlns:w16cex="http://schemas.microsoft.com/office/word/2018/wordml/cex" xmlns:w16cid="http://schemas.microsoft.com/office/word/2016/wordml/cid" xmlns:w16="http://schemas.microsoft.com/office/word/2018/wordml" xmlns:w16du="http://schemas.microsoft.com/office/word/2023/wordml/word16du" xmlns:w16sdtdh="http://schemas.microsoft.com/office/word/2020/wordml/sdtdatahash" xmlns:w16se="http://schemas.microsoft.com/office/word/2015/wordml/symex" xmlns:wpg="http://schemas.microsoft.com/office/word/2010/wordprocessingGroup" xmlns:wpi="http://schemas.microsoft.com/office/word/2010/wordprocessingInk" xmlns:wne="http://schemas.microsoft.com/office/word/2006/wordml" xmlns:wps="http://schemas.microsoft.com/office/word/2010/wordprocessingShape" mc:Ignorable="w14 w15 w16se w16cid w16 w16cex w16sdtdh wp14">
+<w:footnotes xmlns:wpc="http://schemas.microsoft.com/office/word/2010/wordprocessingCanvas" xmlns:cx="http://schemas.microsoft.com/office/drawing/2014/chartex" xmlns:cx1="http://schemas.microsoft.com/office/drawing/2015/9/8/chartex" xmlns:cx2="http://schemas.microsoft.com/office/drawing/2015/10/21/chartex" xmlns:cx3="http://schemas.microsoft.com/office/drawing/2016/5/9/chartex" xmlns:cx4="http://schemas.microsoft.com/office/drawing/2016/5/10/chartex" xmlns:cx5="http://schemas.microsoft.com/office/drawing/2016/5/11/chartex" xmlns:cx6="http://schemas.microsoft.com/office/drawing/2016/5/12/chartex" xmlns:cx7="http://schemas.microsoft.com/office/drawing/2016/5/13/chartex" xmlns:cx8="http://schemas.microsoft.com/office/drawing/2016/5/14/chartex" xmlns:mc="http://schemas.openxmlformats.org/markup-compatibility/2006" xmlns:aink="http://schemas.microsoft.com/office/drawing/2016/ink" xmlns:am3d="http://schemas.microsoft.com/office/drawing/2017/model3d" xmlns:o="urn:schemas-microsoft-com:office:office" xmlns:oel="http://schemas.microsoft.com/office/2019/extlst" xmlns:r="http://schemas.openxmlformats.org/officeDocument/2006/relationships" xmlns:m="http://schemas.openxmlformats.org/officeDocument/2006/math" xmlns:v="urn:schemas-microsoft-com:vml" xmlns:wp14="http://schemas.microsoft.com/office/word/2010/wordprocessingDrawing" xmlns:wp="http://schemas.openxmlformats.org/drawingml/2006/wordprocessingDrawing" xmlns:w10="urn:schemas-microsoft-com:office:word" xmlns:w="http://schemas.openxmlformats.org/wordprocessingml/2006/main" xmlns:w14="http://schemas.microsoft.com/office/word/2010/wordml" xmlns:w15="http://schemas.microsoft.com/office/word/2012/wordml" xmlns:w16cex="http://schemas.microsoft.com/office/word/2018/wordml/cex" xmlns:w16cid="http://schemas.microsoft.com/office/word/2016/wordml/cid" xmlns:w16="http://schemas.microsoft.com/office/word/2018/wordml" xmlns:w16sdtdh="http://schemas.microsoft.com/office/word/2020/wordml/sdtdatahash" xmlns:w16se="http://schemas.microsoft.com/office/word/2015/wordml/symex" xmlns:wpg="http://schemas.microsoft.com/office/word/2010/wordprocessingGroup" xmlns:wpi="http://schemas.microsoft.com/office/word/2010/wordprocessingInk" xmlns:wne="http://schemas.microsoft.com/office/word/2006/wordml" xmlns:wps="http://schemas.microsoft.com/office/word/2010/wordprocessingShape" mc:Ignorable="w14 w15 w16se w16cid w16 w16cex w16sdtdh wp14">
   <w:footnote w:type="separator" w:id="-1">
     <w:p>
       <w:pPr>
@@ -23446,7 +24197,7 @@
 </file>
 
 <file path=word/numbering.xml><?xml version="1.0" encoding="utf-8"?>
-<w:numbering xmlns:wpc="http://schemas.microsoft.com/office/word/2010/wordprocessingCanvas" xmlns:cx="http://schemas.microsoft.com/office/drawing/2014/chartex" xmlns:cx1="http://schemas.microsoft.com/office/drawing/2015/9/8/chartex" xmlns:cx2="http://schemas.microsoft.com/office/drawing/2015/10/21/chartex" xmlns:cx3="http://schemas.microsoft.com/office/drawing/2016/5/9/chartex" xmlns:cx4="http://schemas.microsoft.com/office/drawing/2016/5/10/chartex" xmlns:cx5="http://schemas.microsoft.com/office/drawing/2016/5/11/chartex" xmlns:cx6="http://schemas.microsoft.com/office/drawing/2016/5/12/chartex" xmlns:cx7="http://schemas.microsoft.com/office/drawing/2016/5/13/chartex" xmlns:cx8="http://schemas.microsoft.com/office/drawing/2016/5/14/chartex" xmlns:mc="http://schemas.openxmlformats.org/markup-compatibility/2006" xmlns:aink="http://schemas.microsoft.com/office/drawing/2016/ink" xmlns:am3d="http://schemas.microsoft.com/office/drawing/2017/model3d" xmlns:o="urn:schemas-microsoft-com:office:office" xmlns:oel="http://schemas.microsoft.com/office/2019/extlst" xmlns:r="http://schemas.openxmlformats.org/officeDocument/2006/relationships" xmlns:m="http://schemas.openxmlformats.org/officeDocument/2006/math" xmlns:v="urn:schemas-microsoft-com:vml" xmlns:wp14="http://schemas.microsoft.com/office/word/2010/wordprocessingDrawing" xmlns:wp="http://schemas.openxmlformats.org/drawingml/2006/wordprocessingDrawing" xmlns:w10="urn:schemas-microsoft-com:office:word" xmlns:w="http://schemas.openxmlformats.org/wordprocessingml/2006/main" xmlns:w14="http://schemas.microsoft.com/office/word/2010/wordml" xmlns:w15="http://schemas.microsoft.com/office/word/2012/wordml" xmlns:w16cex="http://schemas.microsoft.com/office/word/2018/wordml/cex" xmlns:w16cid="http://schemas.microsoft.com/office/word/2016/wordml/cid" xmlns:w16="http://schemas.microsoft.com/office/word/2018/wordml" xmlns:w16du="http://schemas.microsoft.com/office/word/2023/wordml/word16du" xmlns:w16sdtdh="http://schemas.microsoft.com/office/word/2020/wordml/sdtdatahash" xmlns:w16se="http://schemas.microsoft.com/office/word/2015/wordml/symex" xmlns:wpg="http://schemas.microsoft.com/office/word/2010/wordprocessingGroup" xmlns:wpi="http://schemas.microsoft.com/office/word/2010/wordprocessingInk" xmlns:wne="http://schemas.microsoft.com/office/word/2006/wordml" xmlns:wps="http://schemas.microsoft.com/office/word/2010/wordprocessingShape" mc:Ignorable="w14 w15 w16se w16cid w16 w16cex w16sdtdh wp14">
+<w:numbering xmlns:wpc="http://schemas.microsoft.com/office/word/2010/wordprocessingCanvas" xmlns:cx="http://schemas.microsoft.com/office/drawing/2014/chartex" xmlns:cx1="http://schemas.microsoft.com/office/drawing/2015/9/8/chartex" xmlns:cx2="http://schemas.microsoft.com/office/drawing/2015/10/21/chartex" xmlns:cx3="http://schemas.microsoft.com/office/drawing/2016/5/9/chartex" xmlns:cx4="http://schemas.microsoft.com/office/drawing/2016/5/10/chartex" xmlns:cx5="http://schemas.microsoft.com/office/drawing/2016/5/11/chartex" xmlns:cx6="http://schemas.microsoft.com/office/drawing/2016/5/12/chartex" xmlns:cx7="http://schemas.microsoft.com/office/drawing/2016/5/13/chartex" xmlns:cx8="http://schemas.microsoft.com/office/drawing/2016/5/14/chartex" xmlns:mc="http://schemas.openxmlformats.org/markup-compatibility/2006" xmlns:aink="http://schemas.microsoft.com/office/drawing/2016/ink" xmlns:am3d="http://schemas.microsoft.com/office/drawing/2017/model3d" xmlns:o="urn:schemas-microsoft-com:office:office" xmlns:oel="http://schemas.microsoft.com/office/2019/extlst" xmlns:r="http://schemas.openxmlformats.org/officeDocument/2006/relationships" xmlns:m="http://schemas.openxmlformats.org/officeDocument/2006/math" xmlns:v="urn:schemas-microsoft-com:vml" xmlns:wp14="http://schemas.microsoft.com/office/word/2010/wordprocessingDrawing" xmlns:wp="http://schemas.openxmlformats.org/drawingml/2006/wordprocessingDrawing" xmlns:w10="urn:schemas-microsoft-com:office:word" xmlns:w="http://schemas.openxmlformats.org/wordprocessingml/2006/main" xmlns:w14="http://schemas.microsoft.com/office/word/2010/wordml" xmlns:w15="http://schemas.microsoft.com/office/word/2012/wordml" xmlns:w16cex="http://schemas.microsoft.com/office/word/2018/wordml/cex" xmlns:w16cid="http://schemas.microsoft.com/office/word/2016/wordml/cid" xmlns:w16="http://schemas.microsoft.com/office/word/2018/wordml" xmlns:w16sdtdh="http://schemas.microsoft.com/office/word/2020/wordml/sdtdatahash" xmlns:w16se="http://schemas.microsoft.com/office/word/2015/wordml/symex" xmlns:wpg="http://schemas.microsoft.com/office/word/2010/wordprocessingGroup" xmlns:wpi="http://schemas.microsoft.com/office/word/2010/wordprocessingInk" xmlns:wne="http://schemas.microsoft.com/office/word/2006/wordml" xmlns:wps="http://schemas.microsoft.com/office/word/2010/wordprocessingShape" mc:Ignorable="w14 w15 w16se w16cid w16 w16cex w16sdtdh wp14">
   <w:abstractNum w:abstractNumId="0" w15:restartNumberingAfterBreak="0">
     <w:nsid w:val="006B449E"/>
     <w:multiLevelType w:val="multilevel"/>
@@ -24102,6 +24853,119 @@
     </w:lvl>
   </w:abstractNum>
   <w:abstractNum w:abstractNumId="6" w15:restartNumberingAfterBreak="0">
+    <w:nsid w:val="1E706B66"/>
+    <w:multiLevelType w:val="multilevel"/>
+    <w:tmpl w:val="2CF41A32"/>
+    <w:lvl w:ilvl="0">
+      <w:start w:val="1"/>
+      <w:numFmt w:val="decimal"/>
+      <w:lvlText w:val="%1"/>
+      <w:lvlJc w:val="left"/>
+      <w:pPr>
+        <w:ind w:left="492" w:hanging="492"/>
+      </w:pPr>
+      <w:rPr>
+        <w:rFonts w:hint="default"/>
+      </w:rPr>
+    </w:lvl>
+    <w:lvl w:ilvl="1">
+      <w:start w:val="1"/>
+      <w:numFmt w:val="decimal"/>
+      <w:lvlText w:val="%1.%2"/>
+      <w:lvlJc w:val="left"/>
+      <w:pPr>
+        <w:ind w:left="1343" w:hanging="492"/>
+      </w:pPr>
+      <w:rPr>
+        <w:rFonts w:hint="default"/>
+      </w:rPr>
+    </w:lvl>
+    <w:lvl w:ilvl="2">
+      <w:start w:val="1"/>
+      <w:numFmt w:val="decimal"/>
+      <w:lvlText w:val="%1.%2.%3"/>
+      <w:lvlJc w:val="left"/>
+      <w:pPr>
+        <w:ind w:left="2136" w:hanging="720"/>
+      </w:pPr>
+      <w:rPr>
+        <w:rFonts w:hint="default"/>
+      </w:rPr>
+    </w:lvl>
+    <w:lvl w:ilvl="3">
+      <w:start w:val="1"/>
+      <w:numFmt w:val="decimal"/>
+      <w:lvlText w:val="%1.%2.%3.%4"/>
+      <w:lvlJc w:val="left"/>
+      <w:pPr>
+        <w:ind w:left="2844" w:hanging="720"/>
+      </w:pPr>
+      <w:rPr>
+        <w:rFonts w:hint="default"/>
+      </w:rPr>
+    </w:lvl>
+    <w:lvl w:ilvl="4">
+      <w:start w:val="1"/>
+      <w:numFmt w:val="decimal"/>
+      <w:lvlText w:val="%1.%2.%3.%4.%5"/>
+      <w:lvlJc w:val="left"/>
+      <w:pPr>
+        <w:ind w:left="3912" w:hanging="1080"/>
+      </w:pPr>
+      <w:rPr>
+        <w:rFonts w:hint="default"/>
+      </w:rPr>
+    </w:lvl>
+    <w:lvl w:ilvl="5">
+      <w:start w:val="1"/>
+      <w:numFmt w:val="decimal"/>
+      <w:lvlText w:val="%1.%2.%3.%4.%5.%6"/>
+      <w:lvlJc w:val="left"/>
+      <w:pPr>
+        <w:ind w:left="4620" w:hanging="1080"/>
+      </w:pPr>
+      <w:rPr>
+        <w:rFonts w:hint="default"/>
+      </w:rPr>
+    </w:lvl>
+    <w:lvl w:ilvl="6">
+      <w:start w:val="1"/>
+      <w:numFmt w:val="decimal"/>
+      <w:lvlText w:val="%1.%2.%3.%4.%5.%6.%7"/>
+      <w:lvlJc w:val="left"/>
+      <w:pPr>
+        <w:ind w:left="5688" w:hanging="1440"/>
+      </w:pPr>
+      <w:rPr>
+        <w:rFonts w:hint="default"/>
+      </w:rPr>
+    </w:lvl>
+    <w:lvl w:ilvl="7">
+      <w:start w:val="1"/>
+      <w:numFmt w:val="decimal"/>
+      <w:lvlText w:val="%1.%2.%3.%4.%5.%6.%7.%8"/>
+      <w:lvlJc w:val="left"/>
+      <w:pPr>
+        <w:ind w:left="6396" w:hanging="1440"/>
+      </w:pPr>
+      <w:rPr>
+        <w:rFonts w:hint="default"/>
+      </w:rPr>
+    </w:lvl>
+    <w:lvl w:ilvl="8">
+      <w:start w:val="1"/>
+      <w:numFmt w:val="decimal"/>
+      <w:lvlText w:val="%1.%2.%3.%4.%5.%6.%7.%8.%9"/>
+      <w:lvlJc w:val="left"/>
+      <w:pPr>
+        <w:ind w:left="7104" w:hanging="1440"/>
+      </w:pPr>
+      <w:rPr>
+        <w:rFonts w:hint="default"/>
+      </w:rPr>
+    </w:lvl>
+  </w:abstractNum>
+  <w:abstractNum w:abstractNumId="7" w15:restartNumberingAfterBreak="0">
     <w:nsid w:val="21AE505C"/>
     <w:multiLevelType w:val="hybridMultilevel"/>
     <w:tmpl w:val="5D7E3462"/>
@@ -24187,7 +25051,7 @@
       </w:pPr>
     </w:lvl>
   </w:abstractNum>
-  <w:abstractNum w:abstractNumId="7" w15:restartNumberingAfterBreak="0">
+  <w:abstractNum w:abstractNumId="8" w15:restartNumberingAfterBreak="0">
     <w:nsid w:val="22A67A04"/>
     <w:multiLevelType w:val="multilevel"/>
     <w:tmpl w:val="A6FA758E"/>
@@ -24308,7 +25172,7 @@
       </w:rPr>
     </w:lvl>
   </w:abstractNum>
-  <w:abstractNum w:abstractNumId="8" w15:restartNumberingAfterBreak="0">
+  <w:abstractNum w:abstractNumId="9" w15:restartNumberingAfterBreak="0">
     <w:nsid w:val="2346736E"/>
     <w:multiLevelType w:val="multilevel"/>
     <w:tmpl w:val="2CF41A32"/>
@@ -24421,7 +25285,7 @@
       </w:rPr>
     </w:lvl>
   </w:abstractNum>
-  <w:abstractNum w:abstractNumId="9" w15:restartNumberingAfterBreak="0">
+  <w:abstractNum w:abstractNumId="10" w15:restartNumberingAfterBreak="0">
     <w:nsid w:val="2C143338"/>
     <w:multiLevelType w:val="hybridMultilevel"/>
     <w:tmpl w:val="4290EBD4"/>
@@ -24534,7 +25398,7 @@
       </w:rPr>
     </w:lvl>
   </w:abstractNum>
-  <w:abstractNum w:abstractNumId="10" w15:restartNumberingAfterBreak="0">
+  <w:abstractNum w:abstractNumId="11" w15:restartNumberingAfterBreak="0">
     <w:nsid w:val="31595D11"/>
     <w:multiLevelType w:val="hybridMultilevel"/>
     <w:tmpl w:val="3424CEBA"/>
@@ -24620,7 +25484,7 @@
       </w:pPr>
     </w:lvl>
   </w:abstractNum>
-  <w:abstractNum w:abstractNumId="11" w15:restartNumberingAfterBreak="0">
+  <w:abstractNum w:abstractNumId="12" w15:restartNumberingAfterBreak="0">
     <w:nsid w:val="32C743D2"/>
     <w:multiLevelType w:val="multilevel"/>
     <w:tmpl w:val="1E9004FE"/>
@@ -24738,7 +25602,7 @@
       </w:rPr>
     </w:lvl>
   </w:abstractNum>
-  <w:abstractNum w:abstractNumId="12" w15:restartNumberingAfterBreak="0">
+  <w:abstractNum w:abstractNumId="13" w15:restartNumberingAfterBreak="0">
     <w:nsid w:val="33C00F51"/>
     <w:multiLevelType w:val="hybridMultilevel"/>
     <w:tmpl w:val="7F324352"/>
@@ -24827,7 +25691,7 @@
       </w:pPr>
     </w:lvl>
   </w:abstractNum>
-  <w:abstractNum w:abstractNumId="13" w15:restartNumberingAfterBreak="0">
+  <w:abstractNum w:abstractNumId="14" w15:restartNumberingAfterBreak="0">
     <w:nsid w:val="365D553C"/>
     <w:multiLevelType w:val="hybridMultilevel"/>
     <w:tmpl w:val="6678824C"/>
@@ -24940,7 +25804,7 @@
       </w:rPr>
     </w:lvl>
   </w:abstractNum>
-  <w:abstractNum w:abstractNumId="14" w15:restartNumberingAfterBreak="0">
+  <w:abstractNum w:abstractNumId="15" w15:restartNumberingAfterBreak="0">
     <w:nsid w:val="3ADD7531"/>
     <w:multiLevelType w:val="hybridMultilevel"/>
     <w:tmpl w:val="38405626"/>
@@ -25054,7 +25918,7 @@
       </w:rPr>
     </w:lvl>
   </w:abstractNum>
-  <w:abstractNum w:abstractNumId="15" w15:restartNumberingAfterBreak="0">
+  <w:abstractNum w:abstractNumId="16" w15:restartNumberingAfterBreak="0">
     <w:nsid w:val="3CA96676"/>
     <w:multiLevelType w:val="multilevel"/>
     <w:tmpl w:val="A6FA758E"/>
@@ -25175,7 +26039,7 @@
       </w:rPr>
     </w:lvl>
   </w:abstractNum>
-  <w:abstractNum w:abstractNumId="16" w15:restartNumberingAfterBreak="0">
+  <w:abstractNum w:abstractNumId="17" w15:restartNumberingAfterBreak="0">
     <w:nsid w:val="42712EAC"/>
     <w:multiLevelType w:val="multilevel"/>
     <w:tmpl w:val="2CF41A32"/>
@@ -25288,7 +26152,7 @@
       </w:rPr>
     </w:lvl>
   </w:abstractNum>
-  <w:abstractNum w:abstractNumId="17" w15:restartNumberingAfterBreak="0">
+  <w:abstractNum w:abstractNumId="18" w15:restartNumberingAfterBreak="0">
     <w:nsid w:val="494B0878"/>
     <w:multiLevelType w:val="multilevel"/>
     <w:tmpl w:val="17766BFC"/>
@@ -25401,7 +26265,7 @@
       </w:pPr>
     </w:lvl>
   </w:abstractNum>
-  <w:abstractNum w:abstractNumId="18" w15:restartNumberingAfterBreak="0">
+  <w:abstractNum w:abstractNumId="19" w15:restartNumberingAfterBreak="0">
     <w:nsid w:val="495C0BA4"/>
     <w:multiLevelType w:val="multilevel"/>
     <w:tmpl w:val="2CF41A32"/>
@@ -25514,7 +26378,7 @@
       </w:rPr>
     </w:lvl>
   </w:abstractNum>
-  <w:abstractNum w:abstractNumId="19" w15:restartNumberingAfterBreak="0">
+  <w:abstractNum w:abstractNumId="20" w15:restartNumberingAfterBreak="0">
     <w:nsid w:val="4A932D5A"/>
     <w:multiLevelType w:val="hybridMultilevel"/>
     <w:tmpl w:val="27B6D62E"/>
@@ -25600,7 +26464,7 @@
       </w:pPr>
     </w:lvl>
   </w:abstractNum>
-  <w:abstractNum w:abstractNumId="20" w15:restartNumberingAfterBreak="0">
+  <w:abstractNum w:abstractNumId="21" w15:restartNumberingAfterBreak="0">
     <w:nsid w:val="4AE161F5"/>
     <w:multiLevelType w:val="multilevel"/>
     <w:tmpl w:val="6E1CC816"/>
@@ -25713,7 +26577,7 @@
       </w:pPr>
     </w:lvl>
   </w:abstractNum>
-  <w:abstractNum w:abstractNumId="21" w15:restartNumberingAfterBreak="0">
+  <w:abstractNum w:abstractNumId="22" w15:restartNumberingAfterBreak="0">
     <w:nsid w:val="4CB340B1"/>
     <w:multiLevelType w:val="hybridMultilevel"/>
     <w:tmpl w:val="0D0A7C2A"/>
@@ -25799,7 +26663,7 @@
       </w:pPr>
     </w:lvl>
   </w:abstractNum>
-  <w:abstractNum w:abstractNumId="22" w15:restartNumberingAfterBreak="0">
+  <w:abstractNum w:abstractNumId="23" w15:restartNumberingAfterBreak="0">
     <w:nsid w:val="4F1515E9"/>
     <w:multiLevelType w:val="hybridMultilevel"/>
     <w:tmpl w:val="ED821D80"/>
@@ -25912,7 +26776,7 @@
       </w:rPr>
     </w:lvl>
   </w:abstractNum>
-  <w:abstractNum w:abstractNumId="23" w15:restartNumberingAfterBreak="0">
+  <w:abstractNum w:abstractNumId="24" w15:restartNumberingAfterBreak="0">
     <w:nsid w:val="4F4F46AA"/>
     <w:multiLevelType w:val="multilevel"/>
     <w:tmpl w:val="2CF41A32"/>
@@ -26025,7 +26889,7 @@
       </w:rPr>
     </w:lvl>
   </w:abstractNum>
-  <w:abstractNum w:abstractNumId="24" w15:restartNumberingAfterBreak="0">
+  <w:abstractNum w:abstractNumId="25" w15:restartNumberingAfterBreak="0">
     <w:nsid w:val="509238D1"/>
     <w:multiLevelType w:val="multilevel"/>
     <w:tmpl w:val="A6FA758E"/>
@@ -26146,7 +27010,7 @@
       </w:rPr>
     </w:lvl>
   </w:abstractNum>
-  <w:abstractNum w:abstractNumId="25" w15:restartNumberingAfterBreak="0">
+  <w:abstractNum w:abstractNumId="26" w15:restartNumberingAfterBreak="0">
     <w:nsid w:val="51FA19B2"/>
     <w:multiLevelType w:val="hybridMultilevel"/>
     <w:tmpl w:val="D38AE38C"/>
@@ -26260,7 +27124,7 @@
       </w:rPr>
     </w:lvl>
   </w:abstractNum>
-  <w:abstractNum w:abstractNumId="26" w15:restartNumberingAfterBreak="0">
+  <w:abstractNum w:abstractNumId="27" w15:restartNumberingAfterBreak="0">
     <w:nsid w:val="52B073A3"/>
     <w:multiLevelType w:val="multilevel"/>
     <w:tmpl w:val="EE5CFA4E"/>
@@ -26373,7 +27237,7 @@
       </w:pPr>
     </w:lvl>
   </w:abstractNum>
-  <w:abstractNum w:abstractNumId="27" w15:restartNumberingAfterBreak="0">
+  <w:abstractNum w:abstractNumId="28" w15:restartNumberingAfterBreak="0">
     <w:nsid w:val="57406FB1"/>
     <w:multiLevelType w:val="hybridMultilevel"/>
     <w:tmpl w:val="4BB61906"/>
@@ -26486,7 +27350,7 @@
       </w:rPr>
     </w:lvl>
   </w:abstractNum>
-  <w:abstractNum w:abstractNumId="28" w15:restartNumberingAfterBreak="0">
+  <w:abstractNum w:abstractNumId="29" w15:restartNumberingAfterBreak="0">
     <w:nsid w:val="587420B2"/>
     <w:multiLevelType w:val="hybridMultilevel"/>
     <w:tmpl w:val="2938C706"/>
@@ -26572,7 +27436,7 @@
       </w:pPr>
     </w:lvl>
   </w:abstractNum>
-  <w:abstractNum w:abstractNumId="29" w15:restartNumberingAfterBreak="0">
+  <w:abstractNum w:abstractNumId="30" w15:restartNumberingAfterBreak="0">
     <w:nsid w:val="593346DE"/>
     <w:multiLevelType w:val="multilevel"/>
     <w:tmpl w:val="2CF41A32"/>
@@ -26685,7 +27549,7 @@
       </w:rPr>
     </w:lvl>
   </w:abstractNum>
-  <w:abstractNum w:abstractNumId="30" w15:restartNumberingAfterBreak="0">
+  <w:abstractNum w:abstractNumId="31" w15:restartNumberingAfterBreak="0">
     <w:nsid w:val="5A16378D"/>
     <w:multiLevelType w:val="multilevel"/>
     <w:tmpl w:val="2CF41A32"/>
@@ -26798,7 +27662,7 @@
       </w:rPr>
     </w:lvl>
   </w:abstractNum>
-  <w:abstractNum w:abstractNumId="31" w15:restartNumberingAfterBreak="0">
+  <w:abstractNum w:abstractNumId="32" w15:restartNumberingAfterBreak="0">
     <w:nsid w:val="5A552EC6"/>
     <w:multiLevelType w:val="hybridMultilevel"/>
     <w:tmpl w:val="AE22BF10"/>
@@ -26912,7 +27776,7 @@
       </w:rPr>
     </w:lvl>
   </w:abstractNum>
-  <w:abstractNum w:abstractNumId="32" w15:restartNumberingAfterBreak="0">
+  <w:abstractNum w:abstractNumId="33" w15:restartNumberingAfterBreak="0">
     <w:nsid w:val="5BAE7854"/>
     <w:multiLevelType w:val="hybridMultilevel"/>
     <w:tmpl w:val="E18420A8"/>
@@ -26998,7 +27862,7 @@
       </w:pPr>
     </w:lvl>
   </w:abstractNum>
-  <w:abstractNum w:abstractNumId="33" w15:restartNumberingAfterBreak="0">
+  <w:abstractNum w:abstractNumId="34" w15:restartNumberingAfterBreak="0">
     <w:nsid w:val="5D0556C2"/>
     <w:multiLevelType w:val="multilevel"/>
     <w:tmpl w:val="2CF41A32"/>
@@ -27111,7 +27975,7 @@
       </w:rPr>
     </w:lvl>
   </w:abstractNum>
-  <w:abstractNum w:abstractNumId="34" w15:restartNumberingAfterBreak="0">
+  <w:abstractNum w:abstractNumId="35" w15:restartNumberingAfterBreak="0">
     <w:nsid w:val="5E970E91"/>
     <w:multiLevelType w:val="multilevel"/>
     <w:tmpl w:val="E1E8134E"/>
@@ -27224,7 +28088,7 @@
       </w:rPr>
     </w:lvl>
   </w:abstractNum>
-  <w:abstractNum w:abstractNumId="35" w15:restartNumberingAfterBreak="0">
+  <w:abstractNum w:abstractNumId="36" w15:restartNumberingAfterBreak="0">
     <w:nsid w:val="60B84F79"/>
     <w:multiLevelType w:val="hybridMultilevel"/>
     <w:tmpl w:val="39249ADC"/>
@@ -27337,7 +28201,7 @@
       </w:rPr>
     </w:lvl>
   </w:abstractNum>
-  <w:abstractNum w:abstractNumId="36" w15:restartNumberingAfterBreak="0">
+  <w:abstractNum w:abstractNumId="37" w15:restartNumberingAfterBreak="0">
     <w:nsid w:val="634512C7"/>
     <w:multiLevelType w:val="multilevel"/>
     <w:tmpl w:val="2CF41A32"/>
@@ -27450,7 +28314,7 @@
       </w:rPr>
     </w:lvl>
   </w:abstractNum>
-  <w:abstractNum w:abstractNumId="37" w15:restartNumberingAfterBreak="0">
+  <w:abstractNum w:abstractNumId="38" w15:restartNumberingAfterBreak="0">
     <w:nsid w:val="69E26136"/>
     <w:multiLevelType w:val="multilevel"/>
     <w:tmpl w:val="2CF41A32"/>
@@ -27563,7 +28427,7 @@
       </w:rPr>
     </w:lvl>
   </w:abstractNum>
-  <w:abstractNum w:abstractNumId="38" w15:restartNumberingAfterBreak="0">
+  <w:abstractNum w:abstractNumId="39" w15:restartNumberingAfterBreak="0">
     <w:nsid w:val="6ADE22D5"/>
     <w:multiLevelType w:val="multilevel"/>
     <w:tmpl w:val="2CF41A32"/>
@@ -27676,7 +28540,7 @@
       </w:rPr>
     </w:lvl>
   </w:abstractNum>
-  <w:abstractNum w:abstractNumId="39" w15:restartNumberingAfterBreak="0">
+  <w:abstractNum w:abstractNumId="40" w15:restartNumberingAfterBreak="0">
     <w:nsid w:val="6CFD713C"/>
     <w:multiLevelType w:val="multilevel"/>
     <w:tmpl w:val="9AD0C572"/>
@@ -27789,7 +28653,7 @@
       </w:pPr>
     </w:lvl>
   </w:abstractNum>
-  <w:abstractNum w:abstractNumId="40" w15:restartNumberingAfterBreak="0">
+  <w:abstractNum w:abstractNumId="41" w15:restartNumberingAfterBreak="0">
     <w:nsid w:val="758B30C1"/>
     <w:multiLevelType w:val="hybridMultilevel"/>
     <w:tmpl w:val="CE8EB656"/>
@@ -27878,7 +28742,7 @@
       </w:pPr>
     </w:lvl>
   </w:abstractNum>
-  <w:abstractNum w:abstractNumId="41" w15:restartNumberingAfterBreak="0">
+  <w:abstractNum w:abstractNumId="42" w15:restartNumberingAfterBreak="0">
     <w:nsid w:val="75D705DD"/>
     <w:multiLevelType w:val="hybridMultilevel"/>
     <w:tmpl w:val="FED4B598"/>
@@ -27992,7 +28856,7 @@
       </w:rPr>
     </w:lvl>
   </w:abstractNum>
-  <w:abstractNum w:abstractNumId="42" w15:restartNumberingAfterBreak="0">
+  <w:abstractNum w:abstractNumId="43" w15:restartNumberingAfterBreak="0">
     <w:nsid w:val="7E8E652C"/>
     <w:multiLevelType w:val="multilevel"/>
     <w:tmpl w:val="2CF41A32"/>
@@ -28105,7 +28969,7 @@
       </w:rPr>
     </w:lvl>
   </w:abstractNum>
-  <w:abstractNum w:abstractNumId="43" w15:restartNumberingAfterBreak="0">
+  <w:abstractNum w:abstractNumId="44" w15:restartNumberingAfterBreak="0">
     <w:nsid w:val="7EE9154C"/>
     <w:multiLevelType w:val="hybridMultilevel"/>
     <w:tmpl w:val="625E2910"/>
@@ -28191,7 +29055,7 @@
       </w:pPr>
     </w:lvl>
   </w:abstractNum>
-  <w:abstractNum w:abstractNumId="44" w15:restartNumberingAfterBreak="0">
+  <w:abstractNum w:abstractNumId="45" w15:restartNumberingAfterBreak="0">
     <w:nsid w:val="7FEB28FF"/>
     <w:multiLevelType w:val="multilevel"/>
     <w:tmpl w:val="2CF41A32"/>
@@ -28311,133 +29175,136 @@
     <w:abstractNumId w:val="0"/>
   </w:num>
   <w:num w:numId="3" w16cid:durableId="1664777255">
-    <w:abstractNumId w:val="30"/>
+    <w:abstractNumId w:val="31"/>
   </w:num>
   <w:num w:numId="4" w16cid:durableId="431124371">
-    <w:abstractNumId w:val="23"/>
+    <w:abstractNumId w:val="24"/>
   </w:num>
   <w:num w:numId="5" w16cid:durableId="2029142108">
     <w:abstractNumId w:val="4"/>
   </w:num>
   <w:num w:numId="6" w16cid:durableId="2126344763">
-    <w:abstractNumId w:val="44"/>
+    <w:abstractNumId w:val="45"/>
   </w:num>
   <w:num w:numId="7" w16cid:durableId="260066421">
-    <w:abstractNumId w:val="33"/>
+    <w:abstractNumId w:val="34"/>
   </w:num>
   <w:num w:numId="8" w16cid:durableId="105390122">
-    <w:abstractNumId w:val="10"/>
+    <w:abstractNumId w:val="11"/>
   </w:num>
   <w:num w:numId="9" w16cid:durableId="426115425">
-    <w:abstractNumId w:val="36"/>
+    <w:abstractNumId w:val="37"/>
   </w:num>
   <w:num w:numId="10" w16cid:durableId="519124887">
-    <w:abstractNumId w:val="39"/>
+    <w:abstractNumId w:val="40"/>
   </w:num>
   <w:num w:numId="11" w16cid:durableId="1410230849">
-    <w:abstractNumId w:val="26"/>
+    <w:abstractNumId w:val="27"/>
   </w:num>
   <w:num w:numId="12" w16cid:durableId="2065133727">
-    <w:abstractNumId w:val="17"/>
+    <w:abstractNumId w:val="18"/>
   </w:num>
   <w:num w:numId="13" w16cid:durableId="650522390">
-    <w:abstractNumId w:val="20"/>
+    <w:abstractNumId w:val="21"/>
   </w:num>
   <w:num w:numId="14" w16cid:durableId="1327590846">
     <w:abstractNumId w:val="5"/>
   </w:num>
   <w:num w:numId="15" w16cid:durableId="375131481">
-    <w:abstractNumId w:val="8"/>
+    <w:abstractNumId w:val="9"/>
   </w:num>
   <w:num w:numId="16" w16cid:durableId="1741826502">
-    <w:abstractNumId w:val="21"/>
+    <w:abstractNumId w:val="22"/>
   </w:num>
   <w:num w:numId="17" w16cid:durableId="1132747675">
-    <w:abstractNumId w:val="6"/>
+    <w:abstractNumId w:val="7"/>
   </w:num>
   <w:num w:numId="18" w16cid:durableId="108858887">
-    <w:abstractNumId w:val="19"/>
+    <w:abstractNumId w:val="20"/>
   </w:num>
   <w:num w:numId="19" w16cid:durableId="1084717400">
-    <w:abstractNumId w:val="16"/>
+    <w:abstractNumId w:val="17"/>
   </w:num>
   <w:num w:numId="20" w16cid:durableId="1620457039">
-    <w:abstractNumId w:val="11"/>
+    <w:abstractNumId w:val="12"/>
   </w:num>
   <w:num w:numId="21" w16cid:durableId="978650755">
     <w:abstractNumId w:val="2"/>
   </w:num>
   <w:num w:numId="22" w16cid:durableId="1448235822">
+    <w:abstractNumId w:val="33"/>
+  </w:num>
+  <w:num w:numId="23" w16cid:durableId="1241862972">
+    <w:abstractNumId w:val="36"/>
+  </w:num>
+  <w:num w:numId="24" w16cid:durableId="483013457">
     <w:abstractNumId w:val="32"/>
   </w:num>
-  <w:num w:numId="23" w16cid:durableId="1241862972">
-    <w:abstractNumId w:val="35"/>
-  </w:num>
-  <w:num w:numId="24" w16cid:durableId="483013457">
-    <w:abstractNumId w:val="31"/>
-  </w:num>
   <w:num w:numId="25" w16cid:durableId="1114985229">
-    <w:abstractNumId w:val="18"/>
+    <w:abstractNumId w:val="19"/>
   </w:num>
   <w:num w:numId="26" w16cid:durableId="2001998830">
+    <w:abstractNumId w:val="30"/>
+  </w:num>
+  <w:num w:numId="27" w16cid:durableId="243223488">
     <w:abstractNumId w:val="29"/>
   </w:num>
-  <w:num w:numId="27" w16cid:durableId="243223488">
-    <w:abstractNumId w:val="28"/>
-  </w:num>
   <w:num w:numId="28" w16cid:durableId="1618021567">
-    <w:abstractNumId w:val="12"/>
+    <w:abstractNumId w:val="13"/>
   </w:num>
   <w:num w:numId="29" w16cid:durableId="660543736">
+    <w:abstractNumId w:val="43"/>
+  </w:num>
+  <w:num w:numId="30" w16cid:durableId="109784316">
+    <w:abstractNumId w:val="39"/>
+  </w:num>
+  <w:num w:numId="31" w16cid:durableId="1089811531">
     <w:abstractNumId w:val="42"/>
   </w:num>
-  <w:num w:numId="30" w16cid:durableId="109784316">
-    <w:abstractNumId w:val="38"/>
-  </w:num>
-  <w:num w:numId="31" w16cid:durableId="1089811531">
-    <w:abstractNumId w:val="41"/>
-  </w:num>
   <w:num w:numId="32" w16cid:durableId="1562131973">
-    <w:abstractNumId w:val="14"/>
+    <w:abstractNumId w:val="15"/>
   </w:num>
   <w:num w:numId="33" w16cid:durableId="337854202">
-    <w:abstractNumId w:val="40"/>
+    <w:abstractNumId w:val="41"/>
   </w:num>
   <w:num w:numId="34" w16cid:durableId="1180195506">
     <w:abstractNumId w:val="3"/>
   </w:num>
   <w:num w:numId="35" w16cid:durableId="1022786536">
-    <w:abstractNumId w:val="7"/>
+    <w:abstractNumId w:val="8"/>
   </w:num>
   <w:num w:numId="36" w16cid:durableId="1989244279">
-    <w:abstractNumId w:val="34"/>
+    <w:abstractNumId w:val="35"/>
   </w:num>
   <w:num w:numId="37" w16cid:durableId="1901944469">
-    <w:abstractNumId w:val="24"/>
+    <w:abstractNumId w:val="25"/>
   </w:num>
   <w:num w:numId="38" w16cid:durableId="1999573914">
-    <w:abstractNumId w:val="15"/>
+    <w:abstractNumId w:val="16"/>
   </w:num>
   <w:num w:numId="39" w16cid:durableId="864635295">
-    <w:abstractNumId w:val="9"/>
+    <w:abstractNumId w:val="10"/>
   </w:num>
   <w:num w:numId="40" w16cid:durableId="1728727133">
-    <w:abstractNumId w:val="25"/>
+    <w:abstractNumId w:val="26"/>
   </w:num>
   <w:num w:numId="41" w16cid:durableId="868687672">
-    <w:abstractNumId w:val="22"/>
+    <w:abstractNumId w:val="23"/>
   </w:num>
   <w:num w:numId="42" w16cid:durableId="1246111025">
-    <w:abstractNumId w:val="43"/>
+    <w:abstractNumId w:val="44"/>
   </w:num>
   <w:num w:numId="43" w16cid:durableId="1617710049">
-    <w:abstractNumId w:val="13"/>
+    <w:abstractNumId w:val="14"/>
   </w:num>
   <w:num w:numId="44" w16cid:durableId="1535121477">
-    <w:abstractNumId w:val="27"/>
+    <w:abstractNumId w:val="28"/>
   </w:num>
   <w:num w:numId="45" w16cid:durableId="622736151">
-    <w:abstractNumId w:val="37"/>
+    <w:abstractNumId w:val="38"/>
+  </w:num>
+  <w:num w:numId="46" w16cid:durableId="1921596143">
+    <w:abstractNumId w:val="6"/>
   </w:num>
 </w:numbering>
 </file>

</xml_diff>